<commit_message>
Update CF strategy, update docs, add models benchmark, add sampled data, retrain models.
</commit_message>
<xml_diff>
--- a/thesis/notes_literature.docx
+++ b/thesis/notes_literature.docx
@@ -10869,15 +10869,32 @@
           <w:lang w:val="en-US"/>
         </w:rPr>
       </w:pPr>
-      <w:hyperlink r:id="rId14" w:history="1">
-        <w:r>
-          <w:rPr>
-            <w:rStyle w:val="Hyperlink"/>
-            <w:lang w:val="en-US"/>
-          </w:rPr>
-          <w:t>https://github.com/thibaultlaugel/truce</w:t>
-        </w:r>
-      </w:hyperlink>
+      <w:r>
+        <w:fldChar w:fldCharType="begin"/>
+      </w:r>
+      <w:r>
+        <w:rPr>
+          <w:lang w:val="en-US"/>
+        </w:rPr>
+        <w:instrText xml:space="preserve"> HYPERLINK "https://github.com/thibaultlaugel/truce" </w:instrText>
+      </w:r>
+      <w:r>
+        <w:fldChar w:fldCharType="separate"/>
+      </w:r>
+      <w:r>
+        <w:rPr>
+          <w:rStyle w:val="Hyperlink"/>
+          <w:lang w:val="en-US"/>
+        </w:rPr>
+        <w:t>https://github.com/thibaultlaugel/truce</w:t>
+      </w:r>
+      <w:r>
+        <w:rPr>
+          <w:rStyle w:val="Hyperlink"/>
+          <w:lang w:val="en-US"/>
+        </w:rPr>
+        <w:fldChar w:fldCharType="end"/>
+      </w:r>
     </w:p>
     <w:p>
       <w:pPr>
@@ -11053,15 +11070,38 @@
         </w:rPr>
         <w:t xml:space="preserve">MACE: </w:t>
       </w:r>
-      <w:hyperlink r:id="rId15" w:history="1">
-        <w:r>
-          <w:rPr>
-            <w:rStyle w:val="Hyperlink"/>
-            <w:lang w:val="en-US"/>
-          </w:rPr>
-          <w:t>https://github.com/amirhk/mace</w:t>
-        </w:r>
-      </w:hyperlink>
+      <w:r>
+        <w:fldChar w:fldCharType="begin"/>
+      </w:r>
+      <w:r>
+        <w:rPr>
+          <w:lang w:val="en-US"/>
+        </w:rPr>
+        <w:instrText xml:space="preserve"> HYPERLINK "https://github.com/a</w:instrText>
+      </w:r>
+      <w:r>
+        <w:rPr>
+          <w:lang w:val="en-US"/>
+        </w:rPr>
+        <w:instrText xml:space="preserve">mirhk/mace" </w:instrText>
+      </w:r>
+      <w:r>
+        <w:fldChar w:fldCharType="separate"/>
+      </w:r>
+      <w:r>
+        <w:rPr>
+          <w:rStyle w:val="Hyperlink"/>
+          <w:lang w:val="en-US"/>
+        </w:rPr>
+        <w:t>https://github.com/amirhk/mace</w:t>
+      </w:r>
+      <w:r>
+        <w:rPr>
+          <w:rStyle w:val="Hyperlink"/>
+          <w:lang w:val="en-US"/>
+        </w:rPr>
+        <w:fldChar w:fldCharType="end"/>
+      </w:r>
     </w:p>
     <w:p>
       <w:pPr>

</xml_diff>

<commit_message>
Add sprint 3 final notes, add SHAP vis to CF vis.
</commit_message>
<xml_diff>
--- a/thesis/notes_literature.docx
+++ b/thesis/notes_literature.docx
@@ -10869,32 +10869,15 @@
           <w:lang w:val="en-US"/>
         </w:rPr>
       </w:pPr>
-      <w:r>
-        <w:fldChar w:fldCharType="begin"/>
-      </w:r>
-      <w:r>
-        <w:rPr>
-          <w:lang w:val="en-US"/>
-        </w:rPr>
-        <w:instrText xml:space="preserve"> HYPERLINK "https://github.com/thibaultlaugel/truce" </w:instrText>
-      </w:r>
-      <w:r>
-        <w:fldChar w:fldCharType="separate"/>
-      </w:r>
-      <w:r>
-        <w:rPr>
-          <w:rStyle w:val="Hyperlink"/>
-          <w:lang w:val="en-US"/>
-        </w:rPr>
-        <w:t>https://github.com/thibaultlaugel/truce</w:t>
-      </w:r>
-      <w:r>
-        <w:rPr>
-          <w:rStyle w:val="Hyperlink"/>
-          <w:lang w:val="en-US"/>
-        </w:rPr>
-        <w:fldChar w:fldCharType="end"/>
-      </w:r>
+      <w:hyperlink r:id="rId14" w:history="1">
+        <w:r>
+          <w:rPr>
+            <w:rStyle w:val="Hyperlink"/>
+            <w:lang w:val="en-US"/>
+          </w:rPr>
+          <w:t>https://github.com/thibaultlaugel/truce</w:t>
+        </w:r>
+      </w:hyperlink>
     </w:p>
     <w:p>
       <w:pPr>
@@ -11070,38 +11053,15 @@
         </w:rPr>
         <w:t xml:space="preserve">MACE: </w:t>
       </w:r>
-      <w:r>
-        <w:fldChar w:fldCharType="begin"/>
-      </w:r>
-      <w:r>
-        <w:rPr>
-          <w:lang w:val="en-US"/>
-        </w:rPr>
-        <w:instrText xml:space="preserve"> HYPERLINK "https://github.com/a</w:instrText>
-      </w:r>
-      <w:r>
-        <w:rPr>
-          <w:lang w:val="en-US"/>
-        </w:rPr>
-        <w:instrText xml:space="preserve">mirhk/mace" </w:instrText>
-      </w:r>
-      <w:r>
-        <w:fldChar w:fldCharType="separate"/>
-      </w:r>
-      <w:r>
-        <w:rPr>
-          <w:rStyle w:val="Hyperlink"/>
-          <w:lang w:val="en-US"/>
-        </w:rPr>
-        <w:t>https://github.com/amirhk/mace</w:t>
-      </w:r>
-      <w:r>
-        <w:rPr>
-          <w:rStyle w:val="Hyperlink"/>
-          <w:lang w:val="en-US"/>
-        </w:rPr>
-        <w:fldChar w:fldCharType="end"/>
-      </w:r>
+      <w:hyperlink r:id="rId15" w:history="1">
+        <w:r>
+          <w:rPr>
+            <w:rStyle w:val="Hyperlink"/>
+            <w:lang w:val="en-US"/>
+          </w:rPr>
+          <w:t>https://github.com/amirhk/mace</w:t>
+        </w:r>
+      </w:hyperlink>
     </w:p>
     <w:p>
       <w:pPr>

</xml_diff>

<commit_message>
Add edited literature notes.
</commit_message>
<xml_diff>
--- a/thesis/notes_literature.docx
+++ b/thesis/notes_literature.docx
@@ -1464,7 +1464,21 @@
         <w:rPr>
           <w:lang w:val="en-US"/>
         </w:rPr>
-        <w:t>Tested various ML approached (RF / MLP / LDA), showing similar performance to the RF19 model. They obtained very high performance (96%) with a RFC 35 model.</w:t>
+        <w:t xml:space="preserve">Tested various ML approached (RF / MLP / LDA), showing similar performance to the RF19 model. They obtained very high performance (96%) with </w:t>
+      </w:r>
+      <w:proofErr w:type="gramStart"/>
+      <w:r>
+        <w:rPr>
+          <w:lang w:val="en-US"/>
+        </w:rPr>
+        <w:t>a</w:t>
+      </w:r>
+      <w:proofErr w:type="gramEnd"/>
+      <w:r>
+        <w:rPr>
+          <w:lang w:val="en-US"/>
+        </w:rPr>
+        <w:t xml:space="preserve"> RFC 35 model.</w:t>
       </w:r>
     </w:p>
     <w:p>
@@ -1826,7 +1840,21 @@
         <w:rPr>
           <w:lang w:val="en-US"/>
         </w:rPr>
-        <w:t xml:space="preserve"> the model the fail calculating the LR because the observed peaks cannot be well explained.</w:t>
+        <w:t xml:space="preserve"> the model the </w:t>
+      </w:r>
+      <w:proofErr w:type="gramStart"/>
+      <w:r>
+        <w:rPr>
+          <w:lang w:val="en-US"/>
+        </w:rPr>
+        <w:t>fail</w:t>
+      </w:r>
+      <w:proofErr w:type="gramEnd"/>
+      <w:r>
+        <w:rPr>
+          <w:lang w:val="en-US"/>
+        </w:rPr>
+        <w:t xml:space="preserve"> calculating the LR because the observed peaks cannot be well explained.</w:t>
       </w:r>
       <w:r>
         <w:rPr>
@@ -3670,13 +3698,28 @@
           <w:rFonts w:eastAsiaTheme="minorEastAsia"/>
           <w:lang w:val="en-US"/>
         </w:rPr>
-        <w:t xml:space="preserve"> are the input features of a profile, which are all continuous variables</w:t>
-      </w:r>
-      <w:r>
-        <w:rPr>
-          <w:lang w:val="en-US"/>
-        </w:rPr>
-        <w:t xml:space="preserve">. Currently </w:t>
+        <w:t xml:space="preserve"> are the input features of a profile, which are all continuous </w:t>
+      </w:r>
+      <w:proofErr w:type="gramStart"/>
+      <w:r>
+        <w:rPr>
+          <w:rFonts w:eastAsiaTheme="minorEastAsia"/>
+          <w:lang w:val="en-US"/>
+        </w:rPr>
+        <w:t>variables</w:t>
+      </w:r>
+      <w:r>
+        <w:rPr>
+          <w:lang w:val="en-US"/>
+        </w:rPr>
+        <w:t>.</w:t>
+      </w:r>
+      <w:proofErr w:type="gramEnd"/>
+      <w:r>
+        <w:rPr>
+          <w:lang w:val="en-US"/>
+        </w:rPr>
+        <w:t xml:space="preserve"> Currently </w:t>
       </w:r>
       <m:oMath>
         <m:r>
@@ -4124,6 +4167,7 @@
         </w:rPr>
         <w:t>v</w:t>
       </w:r>
+      <w:proofErr w:type="gramStart"/>
       <w:r>
         <w:rPr>
           <w:sz w:val="14"/>
@@ -4138,7 +4182,16 @@
           <w:szCs w:val="21"/>
           <w:lang w:val="en-US"/>
         </w:rPr>
-        <w:t xml:space="preserve">, . . .) associated with them. If </w:t>
+        <w:t>,</w:t>
+      </w:r>
+      <w:proofErr w:type="gramEnd"/>
+      <w:r>
+        <w:rPr>
+          <w:sz w:val="21"/>
+          <w:szCs w:val="21"/>
+          <w:lang w:val="en-US"/>
+        </w:rPr>
+        <w:t xml:space="preserve"> . . .) associated with them. If </w:t>
       </w:r>
       <w:r>
         <w:rPr>
@@ -4931,7 +4984,23 @@
           <w:rFonts w:eastAsiaTheme="minorEastAsia"/>
           <w:lang w:val="en-US"/>
         </w:rPr>
-        <w:t>If access to the gradients of the machine learning model are given, optimization is faster. However, since we aim to look at model-agnostic methods, we disregard this statement.</w:t>
+        <w:t xml:space="preserve">If access to the gradients of the machine learning model </w:t>
+      </w:r>
+      <w:proofErr w:type="gramStart"/>
+      <w:r>
+        <w:rPr>
+          <w:rFonts w:eastAsiaTheme="minorEastAsia"/>
+          <w:lang w:val="en-US"/>
+        </w:rPr>
+        <w:t>are</w:t>
+      </w:r>
+      <w:proofErr w:type="gramEnd"/>
+      <w:r>
+        <w:rPr>
+          <w:rFonts w:eastAsiaTheme="minorEastAsia"/>
+          <w:lang w:val="en-US"/>
+        </w:rPr>
+        <w:t xml:space="preserve"> given, optimization is faster. However, since we aim to look at model-agnostic methods, we disregard this statement.</w:t>
       </w:r>
       <w:r>
         <w:rPr>
@@ -5059,7 +5128,35 @@
           <w:lang w:val="en-US"/>
         </w:rPr>
         <w:lastRenderedPageBreak/>
-        <w:t xml:space="preserve">One of the authors of this original paper, continued to make contributions with regards to mixed input features (categorical, numerical, other embeddings) which are not quite relevant to our problem; and diverse explanations </w:t>
+        <w:t xml:space="preserve">One of the authors of this original paper, continued to make contributions with regards to </w:t>
+      </w:r>
+      <w:r>
+        <w:rPr>
+          <w:b/>
+          <w:bCs/>
+          <w:lang w:val="en-US"/>
+        </w:rPr>
+        <w:t>mixed input features</w:t>
+      </w:r>
+      <w:r>
+        <w:rPr>
+          <w:lang w:val="en-US"/>
+        </w:rPr>
+        <w:t xml:space="preserve"> (categorical, numerical, other embeddings) which are not quite relevant to our problem; and </w:t>
+      </w:r>
+      <w:r>
+        <w:rPr>
+          <w:b/>
+          <w:bCs/>
+          <w:lang w:val="en-US"/>
+        </w:rPr>
+        <w:t>diverse explanations</w:t>
+      </w:r>
+      <w:r>
+        <w:rPr>
+          <w:lang w:val="en-US"/>
+        </w:rPr>
+        <w:t xml:space="preserve"> </w:t>
       </w:r>
       <w:r>
         <w:rPr>
@@ -5148,20 +5245,48 @@
         <w:rPr>
           <w:lang w:val="en-US"/>
         </w:rPr>
-        <w:t>Only applicable to linear classifiers.</w:t>
-      </w:r>
-    </w:p>
-    <w:p>
-      <w:pPr>
-        <w:rPr>
-          <w:lang w:val="en-US"/>
-        </w:rPr>
-      </w:pPr>
-      <w:r>
-        <w:rPr>
-          <w:lang w:val="en-US"/>
-        </w:rPr>
-        <w:t xml:space="preserve">Evaluate based on domain knowledge if feature </w:t>
+        <w:t xml:space="preserve">Only applicable to </w:t>
+      </w:r>
+      <w:r>
+        <w:rPr>
+          <w:b/>
+          <w:bCs/>
+          <w:lang w:val="en-US"/>
+        </w:rPr>
+        <w:t>linear classifiers</w:t>
+      </w:r>
+      <w:r>
+        <w:rPr>
+          <w:lang w:val="en-US"/>
+        </w:rPr>
+        <w:t>.</w:t>
+      </w:r>
+    </w:p>
+    <w:p>
+      <w:pPr>
+        <w:rPr>
+          <w:lang w:val="en-US"/>
+        </w:rPr>
+      </w:pPr>
+      <w:r>
+        <w:rPr>
+          <w:lang w:val="en-US"/>
+        </w:rPr>
+        <w:t xml:space="preserve">Evaluate based on </w:t>
+      </w:r>
+      <w:r>
+        <w:rPr>
+          <w:b/>
+          <w:bCs/>
+          <w:lang w:val="en-US"/>
+        </w:rPr>
+        <w:t>domain knowledge</w:t>
+      </w:r>
+      <w:r>
+        <w:rPr>
+          <w:lang w:val="en-US"/>
+        </w:rPr>
+        <w:t xml:space="preserve"> if feature </w:t>
       </w:r>
       <w:r>
         <w:rPr>
@@ -5271,6 +5396,8 @@
       </w:r>
       <w:r>
         <w:rPr>
+          <w:b/>
+          <w:bCs/>
           <w:i/>
           <w:iCs/>
           <w:lang w:val="en-US"/>
@@ -5324,10 +5451,21 @@
         <w:rPr>
           <w:lang w:val="en-US"/>
         </w:rPr>
-        <w:t xml:space="preserve">These explanations are created when the desired outcome is already achieved, but a certain margin of value ranges is presented for which the outcome will also hold. They achieve this by setting the target </w:t>
+        <w:t xml:space="preserve">These explanations are created when the desired outcome is already achieved, but a certain margin of value ranges is presented for which the outcome will also hold. They achieve this by </w:t>
+      </w:r>
+      <w:r>
+        <w:rPr>
+          <w:b/>
+          <w:bCs/>
+          <w:lang w:val="en-US"/>
+        </w:rPr>
+        <w:t xml:space="preserve">setting the target </w:t>
       </w:r>
       <m:oMath>
         <m:r>
+          <m:rPr>
+            <m:sty m:val="bi"/>
+          </m:rPr>
           <w:rPr>
             <w:rFonts w:ascii="Cambria Math" w:hAnsi="Cambria Math"/>
             <w:lang w:val="en-US"/>
@@ -5338,12 +5476,37 @@
       <w:r>
         <w:rPr>
           <w:rFonts w:eastAsiaTheme="minorEastAsia"/>
-          <w:lang w:val="en-US"/>
-        </w:rPr>
-        <w:t xml:space="preserve"> to represent the decision boundary, which would entail </w:t>
+          <w:b/>
+          <w:bCs/>
+          <w:lang w:val="en-US"/>
+        </w:rPr>
+        <w:t xml:space="preserve"> to represent the decision boundary, which wo</w:t>
+      </w:r>
+      <w:proofErr w:type="spellStart"/>
+      <w:r>
+        <w:rPr>
+          <w:rFonts w:eastAsiaTheme="minorEastAsia"/>
+          <w:b/>
+          <w:bCs/>
+          <w:lang w:val="en-US"/>
+        </w:rPr>
+        <w:t>uld</w:t>
+      </w:r>
+      <w:proofErr w:type="spellEnd"/>
+      <w:r>
+        <w:rPr>
+          <w:rFonts w:eastAsiaTheme="minorEastAsia"/>
+          <w:b/>
+          <w:bCs/>
+          <w:lang w:val="en-US"/>
+        </w:rPr>
+        <w:t xml:space="preserve"> entail </w:t>
       </w:r>
       <m:oMath>
         <m:r>
+          <m:rPr>
+            <m:sty m:val="bi"/>
+          </m:rPr>
           <w:rPr>
             <w:rFonts w:ascii="Cambria Math" w:eastAsiaTheme="minorEastAsia" w:hAnsi="Cambria Math"/>
             <w:lang w:val="en-US"/>
@@ -5355,6 +5518,8 @@
             <m:ctrlPr>
               <w:rPr>
                 <w:rFonts w:ascii="Cambria Math" w:eastAsiaTheme="minorEastAsia" w:hAnsi="Cambria Math"/>
+                <w:b/>
+                <w:bCs/>
                 <w:i/>
                 <w:lang w:val="en-US"/>
               </w:rPr>
@@ -5362,6 +5527,9 @@
           </m:dPr>
           <m:e>
             <m:r>
+              <m:rPr>
+                <m:sty m:val="bi"/>
+              </m:rPr>
               <w:rPr>
                 <w:rFonts w:ascii="Cambria Math" w:eastAsiaTheme="minorEastAsia" w:hAnsi="Cambria Math"/>
                 <w:lang w:val="en-US"/>
@@ -5371,6 +5539,9 @@
           </m:e>
         </m:d>
         <m:r>
+          <m:rPr>
+            <m:sty m:val="bi"/>
+          </m:rPr>
           <w:rPr>
             <w:rFonts w:ascii="Cambria Math" w:eastAsiaTheme="minorEastAsia" w:hAnsi="Cambria Math"/>
             <w:lang w:val="en-US"/>
@@ -5420,10 +5591,69 @@
           <w:rFonts w:eastAsiaTheme="minorEastAsia"/>
           <w:lang w:val="en-US"/>
         </w:rPr>
-        <w:t xml:space="preserve">A second change they propose, is to weigh certain features based on their relevance or importance. This is achieved by adding a weight vector </w:t>
+        <w:t xml:space="preserve">They balance the prediction target with the distance measure using a </w:t>
+      </w:r>
+      <w:r>
+        <w:rPr>
+          <w:rFonts w:eastAsiaTheme="minorEastAsia"/>
+          <w:b/>
+          <w:bCs/>
+          <w:lang w:val="en-US"/>
+        </w:rPr>
+        <w:t>lambda parameter</w:t>
+      </w:r>
+      <w:r>
+        <w:rPr>
+          <w:rFonts w:eastAsiaTheme="minorEastAsia"/>
+          <w:lang w:val="en-US"/>
+        </w:rPr>
+        <w:t xml:space="preserve"> which is optimized using a tolerated mismatch between target and actual prediction.</w:t>
+      </w:r>
+    </w:p>
+    <w:p>
+      <w:pPr>
+        <w:rPr>
+          <w:rFonts w:eastAsiaTheme="minorEastAsia"/>
+          <w:lang w:val="en-US"/>
+        </w:rPr>
+      </w:pPr>
+      <w:r>
+        <w:rPr>
+          <w:rFonts w:eastAsiaTheme="minorEastAsia"/>
+          <w:lang w:val="en-US"/>
+        </w:rPr>
+        <w:t xml:space="preserve">A second change they propose, is </w:t>
+      </w:r>
+      <w:r>
+        <w:rPr>
+          <w:rFonts w:eastAsiaTheme="minorEastAsia"/>
+          <w:b/>
+          <w:bCs/>
+          <w:lang w:val="en-US"/>
+        </w:rPr>
+        <w:t>to weigh certain features</w:t>
+      </w:r>
+      <w:r>
+        <w:rPr>
+          <w:rFonts w:eastAsiaTheme="minorEastAsia"/>
+          <w:lang w:val="en-US"/>
+        </w:rPr>
+        <w:t xml:space="preserve"> based on their relevance or importance. This is achieved by </w:t>
+      </w:r>
+      <w:r>
+        <w:rPr>
+          <w:rFonts w:eastAsiaTheme="minorEastAsia"/>
+          <w:b/>
+          <w:bCs/>
+          <w:lang w:val="en-US"/>
+        </w:rPr>
+        <w:t xml:space="preserve">adding a weight vector </w:t>
       </w:r>
       <m:oMath>
         <m:r>
+          <m:rPr>
+            <m:sty m:val="bi"/>
+          </m:rPr>
           <w:rPr>
             <w:rFonts w:ascii="Cambria Math" w:eastAsiaTheme="minorEastAsia" w:hAnsi="Cambria Math"/>
             <w:lang w:val="en-US"/>
@@ -5434,6 +5664,8 @@
       <w:r>
         <w:rPr>
           <w:rFonts w:eastAsiaTheme="minorEastAsia"/>
+          <w:b/>
+          <w:bCs/>
           <w:lang w:val="en-US"/>
         </w:rPr>
         <w:t xml:space="preserve"> to the original distance metric</w:t>
@@ -5507,14 +5739,82 @@
           <w:rFonts w:eastAsiaTheme="minorEastAsia"/>
           <w:lang w:val="en-US"/>
         </w:rPr>
-        <w:t xml:space="preserve">. The second is </w:t>
+        <w:t xml:space="preserve">. </w:t>
       </w:r>
       <w:r>
         <w:rPr>
           <w:rFonts w:eastAsiaTheme="minorEastAsia"/>
+          <w:b/>
+          <w:bCs/>
+          <w:lang w:val="en-US"/>
+        </w:rPr>
+        <w:t xml:space="preserve">We can use the SHAP difference here. </w:t>
+      </w:r>
+      <w:r>
+        <w:rPr>
+          <w:rFonts w:eastAsiaTheme="minorEastAsia"/>
+          <w:lang w:val="en-US"/>
+        </w:rPr>
+        <w:t xml:space="preserve">The second is </w:t>
+      </w:r>
+      <w:r>
+        <w:rPr>
+          <w:rFonts w:eastAsiaTheme="minorEastAsia"/>
           <w:lang w:val="en-US"/>
         </w:rPr>
         <w:t>based on K-Nearest Neighbors to find instances close to the original stance, but with the desired result. The changed features can then be weighted according to this local area, giving more value to features that have historically been known to vary (since neighboring points exist).</w:t>
+      </w:r>
+    </w:p>
+    <w:p>
+      <w:pPr>
+        <w:rPr>
+          <w:rFonts w:eastAsiaTheme="minorEastAsia"/>
+          <w:lang w:val="en-US"/>
+        </w:rPr>
+      </w:pPr>
+      <w:r>
+        <w:rPr>
+          <w:rFonts w:eastAsiaTheme="minorEastAsia"/>
+          <w:b/>
+          <w:bCs/>
+          <w:lang w:val="en-US"/>
+        </w:rPr>
+        <w:t>Evaluated</w:t>
+      </w:r>
+      <w:r>
+        <w:rPr>
+          <w:rFonts w:eastAsiaTheme="minorEastAsia"/>
+          <w:lang w:val="en-US"/>
+        </w:rPr>
+        <w:t xml:space="preserve"> on different models, on a 5000-sample dataset: “</w:t>
+      </w:r>
+      <w:r>
+        <w:rPr>
+          <w:rFonts w:eastAsiaTheme="minorEastAsia"/>
+          <w:lang w:val="en-US"/>
+        </w:rPr>
+        <w:t>we generate a counterfactual explanation for each of them, and compute the average counterfactuals</w:t>
+      </w:r>
+      <w:r>
+        <w:rPr>
+          <w:rFonts w:eastAsiaTheme="minorEastAsia"/>
+          <w:lang w:val="en-US"/>
+        </w:rPr>
+        <w:t xml:space="preserve"> </w:t>
+      </w:r>
+      <w:r>
+        <w:rPr>
+          <w:rFonts w:eastAsiaTheme="minorEastAsia"/>
+          <w:lang w:val="en-US"/>
+        </w:rPr>
+        <w:t>size</w:t>
+      </w:r>
+      <w:r>
+        <w:rPr>
+          <w:rFonts w:eastAsiaTheme="minorEastAsia"/>
+          <w:lang w:val="en-US"/>
+        </w:rPr>
+        <w:t>”</w:t>
       </w:r>
     </w:p>
     <w:p>
@@ -5755,7 +6055,21 @@
         <w:rPr>
           <w:lang w:val="en-US"/>
         </w:rPr>
-        <w:t>In comparison to LIME and Anchors, this approach thus supports contrastive explanations. Also the local neighborhood is explored through a genetic algorithm, which produces higher quality training data.</w:t>
+        <w:t xml:space="preserve">In comparison to LIME and Anchors, this approach thus supports contrastive explanations. </w:t>
+      </w:r>
+      <w:proofErr w:type="gramStart"/>
+      <w:r>
+        <w:rPr>
+          <w:lang w:val="en-US"/>
+        </w:rPr>
+        <w:t>Also</w:t>
+      </w:r>
+      <w:proofErr w:type="gramEnd"/>
+      <w:r>
+        <w:rPr>
+          <w:lang w:val="en-US"/>
+        </w:rPr>
+        <w:t xml:space="preserve"> the local neighborhood is explored through a genetic algorithm, which produces higher quality training data.</w:t>
       </w:r>
     </w:p>
     <w:p>
@@ -6321,18 +6635,38 @@
           <w:lang w:val="en-US"/>
         </w:rPr>
       </w:pPr>
-    </w:p>
-    <w:p>
-      <w:pPr>
-        <w:rPr>
-          <w:lang w:val="en-US"/>
-        </w:rPr>
-      </w:pPr>
-      <w:r>
-        <w:rPr>
-          <w:lang w:val="en-US"/>
-        </w:rPr>
-        <w:t>We can also use the gradient of the loss with respect to the input, which can be followed over the input space with an optimizer (e.g. Adam) until we find an instance x*, that typically lies on the decision boundary between y^ and y*</w:t>
+      <w:r>
+        <w:rPr>
+          <w:lang w:val="en-US"/>
+        </w:rPr>
+        <w:t>CADEX</w:t>
+      </w:r>
+    </w:p>
+    <w:p>
+      <w:pPr>
+        <w:rPr>
+          <w:lang w:val="en-US"/>
+        </w:rPr>
+      </w:pPr>
+      <w:r>
+        <w:rPr>
+          <w:lang w:val="en-US"/>
+        </w:rPr>
+        <w:t xml:space="preserve">We can also use the </w:t>
+      </w:r>
+      <w:r>
+        <w:rPr>
+          <w:b/>
+          <w:bCs/>
+          <w:lang w:val="en-US"/>
+        </w:rPr>
+        <w:t>gradient of the loss</w:t>
+      </w:r>
+      <w:r>
+        <w:rPr>
+          <w:lang w:val="en-US"/>
+        </w:rPr>
+        <w:t xml:space="preserve"> with respect to the input, which can be followed over the input space with an optimizer (e.g. Adam) until we find an instance x*, that typically lies on the decision boundary between y^ and y*</w:t>
       </w:r>
       <w:r>
         <w:rPr>
@@ -6550,9 +6884,17 @@
       </w:pPr>
       <w:r>
         <w:rPr>
-          <w:lang w:val="en-US"/>
-        </w:rPr>
-        <w:t>A mask is used to only change certain attributes. We pick which feature to change by first applying the original gradient function, and sorting which features are changed most. Then select the top n features to change, and incorporate those only into the mask. This mask is set to 1 for those features and multiplied by the gradient at each iteration of gradient descent (after obtaining the gradient, before applying it to the weights of the optimizer).</w:t>
+          <w:b/>
+          <w:bCs/>
+          <w:lang w:val="en-US"/>
+        </w:rPr>
+        <w:t>A mask is used to only change certain attributes</w:t>
+      </w:r>
+      <w:r>
+        <w:rPr>
+          <w:lang w:val="en-US"/>
+        </w:rPr>
+        <w:t>. We pick which feature to change by first applying the original gradient function, and sorting which features are changed most. Then select the top n features to change, and incorporate those only into the mask. This mask is set to 1 for those features and multiplied by the gradient at each iteration of gradient descent (after obtaining the gradient, before applying it to the weights of the optimizer).</w:t>
       </w:r>
     </w:p>
     <w:p>
@@ -6566,7 +6908,87 @@
           <w:lang w:val="en-US"/>
         </w:rPr>
         <w:lastRenderedPageBreak/>
-        <w:t>CADEX was compared to finding training samples with a different classification with the nearest L2 distance, and found that CADEX finds “closer” samples to the original.</w:t>
+        <w:t>German loan dataset which contains 1000 observations</w:t>
+      </w:r>
+      <w:r>
+        <w:rPr>
+          <w:lang w:val="en-US"/>
+        </w:rPr>
+        <w:t>. Run several times with number of features allowed to change:</w:t>
+      </w:r>
+      <w:r>
+        <w:rPr>
+          <w:lang w:val="en-US"/>
+        </w:rPr>
+        <w:t xml:space="preserve"> (5; 7; 10).</w:t>
+      </w:r>
+    </w:p>
+    <w:p>
+      <w:pPr>
+        <w:rPr>
+          <w:lang w:val="en-US"/>
+        </w:rPr>
+      </w:pPr>
+      <w:r>
+        <w:rPr>
+          <w:lang w:val="en-US"/>
+        </w:rPr>
+        <w:t xml:space="preserve">CADEX was compared to finding </w:t>
+      </w:r>
+      <w:r>
+        <w:rPr>
+          <w:b/>
+          <w:bCs/>
+          <w:lang w:val="en-US"/>
+        </w:rPr>
+        <w:t>training samples</w:t>
+      </w:r>
+      <w:r>
+        <w:rPr>
+          <w:lang w:val="en-US"/>
+        </w:rPr>
+        <w:t xml:space="preserve"> with a different classification with the nearest L2 distance, and found that CADEX finds “</w:t>
+      </w:r>
+      <w:r>
+        <w:rPr>
+          <w:b/>
+          <w:bCs/>
+          <w:lang w:val="en-US"/>
+        </w:rPr>
+        <w:t>closer</w:t>
+      </w:r>
+      <w:r>
+        <w:rPr>
+          <w:lang w:val="en-US"/>
+        </w:rPr>
+        <w:t>” samples to the original.</w:t>
+      </w:r>
+      <w:r>
+        <w:rPr>
+          <w:lang w:val="en-US"/>
+        </w:rPr>
+        <w:t xml:space="preserve"> Yes, but are these viable data points?</w:t>
+      </w:r>
+    </w:p>
+    <w:p>
+      <w:pPr>
+        <w:rPr>
+          <w:lang w:val="en-US"/>
+        </w:rPr>
+      </w:pPr>
+      <w:r>
+        <w:rPr>
+          <w:lang w:val="en-US"/>
+        </w:rPr>
+        <w:t xml:space="preserve">Evaluated on </w:t>
+      </w:r>
+      <w:r>
+        <w:rPr>
+          <w:b/>
+          <w:bCs/>
+          <w:lang w:val="en-US"/>
+        </w:rPr>
+        <w:t>number of CFs found</w:t>
       </w:r>
     </w:p>
     <w:p>
@@ -6581,6 +7003,12 @@
         </w:rPr>
         <w:t>CADEX also finds attributes to change that SHAP does not consider to be important.</w:t>
       </w:r>
+      <w:r>
+        <w:rPr>
+          <w:lang w:val="en-US"/>
+        </w:rPr>
+        <w:t xml:space="preserve"> However, this might be a wrong conclusion because SHAP is based on the classifier, and CF methods on the data.</w:t>
+      </w:r>
     </w:p>
     <w:p>
       <w:pPr>
@@ -6604,7 +7032,15 @@
         <w:rPr>
           <w:lang w:val="en-US"/>
         </w:rPr>
-        <w:t xml:space="preserve"> 86% agreement rate between RF and NN</w:t>
+        <w:t xml:space="preserve"> 86% </w:t>
+      </w:r>
+      <w:r>
+        <w:rPr>
+          <w:b/>
+          <w:bCs/>
+          <w:lang w:val="en-US"/>
+        </w:rPr>
+        <w:t>agreement rate between RF and NN</w:t>
       </w:r>
       <w:r>
         <w:rPr>
@@ -6980,20 +7416,42 @@
         <w:rPr>
           <w:lang w:val="en-US"/>
         </w:rPr>
-        <w:t xml:space="preserve">Another point the authors make is that in order to come up with a distance metric, the feature values must be normalized to make them comparable. However, one feature might have a more diverse distribution of values than another, or a certain feature might have a large amount of zeros for instance. These are often based on the training data, but might not align with the worldly reality; e.g. is one year of work experience equal to </w:t>
-      </w:r>
-      <w:r>
-        <w:rPr>
-          <w:lang w:val="en-US"/>
-        </w:rPr>
-        <w:t xml:space="preserve">an increase in salary of 1000eu or 5000eu. It is better to </w:t>
-      </w:r>
-      <w:r>
-        <w:rPr>
-          <w:lang w:val="en-US"/>
-        </w:rPr>
         <w:lastRenderedPageBreak/>
-        <w:t>recommend a feature change of something that has little cost to change</w:t>
+        <w:t xml:space="preserve">Another point the authors make is that in order to come up with a distance metric, the feature values must be normalized to make them comparable. However, one feature might have a more diverse distribution of values than another, or a certain feature might have a large </w:t>
+      </w:r>
+      <w:proofErr w:type="gramStart"/>
+      <w:r>
+        <w:rPr>
+          <w:lang w:val="en-US"/>
+        </w:rPr>
+        <w:t>amount</w:t>
+      </w:r>
+      <w:proofErr w:type="gramEnd"/>
+      <w:r>
+        <w:rPr>
+          <w:lang w:val="en-US"/>
+        </w:rPr>
+        <w:t xml:space="preserve"> of zeros for instance. These are often based on the training data, but might not align with the worldly reality; </w:t>
+      </w:r>
+      <w:proofErr w:type="gramStart"/>
+      <w:r>
+        <w:rPr>
+          <w:lang w:val="en-US"/>
+        </w:rPr>
+        <w:t>e.g.</w:t>
+      </w:r>
+      <w:proofErr w:type="gramEnd"/>
+      <w:r>
+        <w:rPr>
+          <w:lang w:val="en-US"/>
+        </w:rPr>
+        <w:t xml:space="preserve"> is one year of work experience equal to </w:t>
+      </w:r>
+      <w:r>
+        <w:rPr>
+          <w:lang w:val="en-US"/>
+        </w:rPr>
+        <w:t>an increase in salary of 1000eu or 5000eu. It is better to recommend a feature change of something that has little cost to change</w:t>
       </w:r>
       <w:r>
         <w:rPr>
@@ -7404,6 +7862,24 @@
         </w:rPr>
         <w:t xml:space="preserve"> They indicate that instead perhaps a neighborhood could be defined around x.</w:t>
       </w:r>
+      <w:r>
+        <w:rPr>
+          <w:lang w:val="en-US"/>
+        </w:rPr>
+        <w:t xml:space="preserve"> and use LIME to guide</w:t>
+      </w:r>
+      <w:r>
+        <w:rPr>
+          <w:lang w:val="en-US"/>
+        </w:rPr>
+        <w:t>.</w:t>
+      </w:r>
+      <w:r>
+        <w:rPr>
+          <w:lang w:val="en-US"/>
+        </w:rPr>
+        <w:t xml:space="preserve"> </w:t>
+      </w:r>
     </w:p>
     <w:p>
       <w:pPr>
@@ -7435,6 +7911,12 @@
         </w:rPr>
         <w:t>creating counterfactuals by searching through the feature space</w:t>
       </w:r>
+      <w:r>
+        <w:rPr>
+          <w:lang w:val="en-US"/>
+        </w:rPr>
+        <w:t>, starting from the input x</w:t>
+      </w:r>
     </w:p>
     <w:p>
       <w:pPr>
@@ -7451,7 +7933,21 @@
         <w:rPr>
           <w:lang w:val="en-US"/>
         </w:rPr>
-        <w:t>generating a synthetic dataset by sampling features, creating neighborhood around x (using Euclidean distance).</w:t>
+        <w:t xml:space="preserve">generating a </w:t>
+      </w:r>
+      <w:r>
+        <w:rPr>
+          <w:b/>
+          <w:bCs/>
+          <w:lang w:val="en-US"/>
+        </w:rPr>
+        <w:t>synthetic dataset by sampling features</w:t>
+      </w:r>
+      <w:r>
+        <w:rPr>
+          <w:lang w:val="en-US"/>
+        </w:rPr>
+        <w:t>, creating neighborhood around x (using Euclidean distance).</w:t>
       </w:r>
     </w:p>
     <w:p>
@@ -7469,32 +7965,61 @@
         <w:rPr>
           <w:lang w:val="en-US"/>
         </w:rPr>
-        <w:t>Perform regression on the neighborhood dataset.</w:t>
-      </w:r>
-    </w:p>
-    <w:p>
-      <w:pPr>
-        <w:rPr>
-          <w:lang w:val="en-US"/>
-        </w:rPr>
-      </w:pPr>
-      <w:r>
-        <w:rPr>
-          <w:lang w:val="en-US"/>
-        </w:rPr>
-        <w:t>They only change one feature at a time</w:t>
-      </w:r>
-    </w:p>
-    <w:p>
-      <w:pPr>
-        <w:rPr>
-          <w:lang w:val="en-US"/>
-        </w:rPr>
-      </w:pPr>
-      <w:r>
-        <w:rPr>
-          <w:lang w:val="en-US"/>
-        </w:rPr>
+        <w:t xml:space="preserve">Perform </w:t>
+      </w:r>
+      <w:r>
+        <w:rPr>
+          <w:b/>
+          <w:bCs/>
+          <w:lang w:val="en-US"/>
+        </w:rPr>
+        <w:t>regression</w:t>
+      </w:r>
+      <w:r>
+        <w:rPr>
+          <w:lang w:val="en-US"/>
+        </w:rPr>
+        <w:t xml:space="preserve"> on the neighborhood dataset.</w:t>
+      </w:r>
+    </w:p>
+    <w:p>
+      <w:pPr>
+        <w:rPr>
+          <w:lang w:val="en-US"/>
+        </w:rPr>
+      </w:pPr>
+      <w:r>
+        <w:rPr>
+          <w:lang w:val="en-US"/>
+        </w:rPr>
+        <w:t xml:space="preserve">They only change </w:t>
+      </w:r>
+      <w:r>
+        <w:rPr>
+          <w:b/>
+          <w:bCs/>
+          <w:lang w:val="en-US"/>
+        </w:rPr>
+        <w:t xml:space="preserve">one feature </w:t>
+      </w:r>
+      <w:r>
+        <w:rPr>
+          <w:lang w:val="en-US"/>
+        </w:rPr>
+        <w:t>to get counterfactuals.</w:t>
+      </w:r>
+    </w:p>
+    <w:p>
+      <w:pPr>
+        <w:rPr>
+          <w:lang w:val="en-US"/>
+        </w:rPr>
+      </w:pPr>
+      <w:r>
+        <w:rPr>
+          <w:lang w:val="en-US"/>
+        </w:rPr>
+        <w:lastRenderedPageBreak/>
         <w:t>They evaluate in comparison to LIME and based on a fidelity measure, which I don’t really understand.</w:t>
       </w:r>
     </w:p>
@@ -7504,24 +8029,359 @@
           <w:lang w:val="en-US"/>
         </w:rPr>
       </w:pPr>
-      <w:r>
-        <w:rPr>
-          <w:lang w:val="en-US"/>
-        </w:rPr>
-        <w:br w:type="page"/>
-      </w:r>
-    </w:p>
-    <w:p>
-      <w:pPr>
-        <w:rPr>
-          <w:lang w:val="en-US"/>
-        </w:rPr>
-      </w:pPr>
-      <w:r>
-        <w:rPr>
-          <w:lang w:val="en-US"/>
-        </w:rPr>
-        <w:lastRenderedPageBreak/>
+    </w:p>
+    <w:p>
+      <w:pPr>
+        <w:rPr>
+          <w:lang w:val="en-US"/>
+        </w:rPr>
+      </w:pPr>
+      <w:r>
+        <w:rPr>
+          <w:lang w:val="en-US"/>
+        </w:rPr>
+        <w:fldChar w:fldCharType="begin"/>
+      </w:r>
+      <w:r>
+        <w:rPr>
+          <w:lang w:val="en-US"/>
+        </w:rPr>
+        <w:instrText xml:space="preserve"> ADDIN EN.CITE &lt;EndNote&gt;&lt;Cite&gt;&lt;Author&gt;Ramon&lt;/Author&gt;&lt;Year&gt;2020&lt;/Year&gt;&lt;RecNum&gt;205&lt;/RecNum&gt;&lt;DisplayText&gt;[37]&lt;/DisplayText&gt;&lt;record&gt;&lt;rec-number&gt;205&lt;/rec-number&gt;&lt;foreign-keys&gt;&lt;key app="EN" db-id="p22005xv5srwpxeed275s99yfvez9tfr995s" timestamp="1613145645"&gt;205&lt;/key&gt;&lt;/foreign-keys&gt;&lt;ref-type name="Journal Article"&gt;17&lt;/ref-type&gt;&lt;contributors&gt;&lt;authors&gt;&lt;author&gt;Ramon, Y.&lt;/author&gt;&lt;author&gt;Martens, D.&lt;/author&gt;&lt;author&gt;Provost, F.&lt;/author&gt;&lt;author&gt;Evgeniou, T.&lt;/author&gt;&lt;/authors&gt;&lt;/contributors&gt;&lt;titles&gt;&lt;title&gt;A comparison of instance-level counterfactual explanation algorithms for behavioral and textual data: SEDC, LIME-C and SHAP-C&lt;/title&gt;&lt;secondary-title&gt;Advances in Data Analysis and Classification&lt;/secondary-title&gt;&lt;/titles&gt;&lt;periodical&gt;&lt;full-title&gt;Advances in Data Analysis and Classification&lt;/full-title&gt;&lt;/periodical&gt;&lt;pages&gt;801-819&lt;/pages&gt;&lt;volume&gt;14&lt;/volume&gt;&lt;number&gt;4&lt;/number&gt;&lt;dates&gt;&lt;year&gt;2020&lt;/year&gt;&lt;/dates&gt;&lt;work-type&gt;Article&lt;/work-type&gt;&lt;urls&gt;&lt;related-urls&gt;&lt;url&gt;https://www.scopus.com/inward/record.uri?eid=2-s2.0-85090239807&amp;amp;doi=10.1007%2fs11634-020-00418-3&amp;amp;partnerID=40&amp;amp;md5=34bfe431ccfb38178c96aafeae670fed&lt;/url&gt;&lt;/related-urls&gt;&lt;/urls&gt;&lt;electronic-resource-num&gt;10.1007/s11634-020-00418-3&lt;/electronic-resource-num&gt;&lt;remote-database-name&gt;Scopus&lt;/remote-database-name&gt;&lt;/record&gt;&lt;/Cite&gt;&lt;/EndNote&gt;</w:instrText>
+      </w:r>
+      <w:r>
+        <w:rPr>
+          <w:lang w:val="en-US"/>
+        </w:rPr>
+        <w:fldChar w:fldCharType="separate"/>
+      </w:r>
+      <w:r>
+        <w:rPr>
+          <w:noProof/>
+          <w:lang w:val="en-US"/>
+        </w:rPr>
+        <w:t>[37]</w:t>
+      </w:r>
+      <w:r>
+        <w:rPr>
+          <w:lang w:val="en-US"/>
+        </w:rPr>
+        <w:fldChar w:fldCharType="end"/>
+      </w:r>
+      <w:r>
+        <w:rPr>
+          <w:lang w:val="en-US"/>
+        </w:rPr>
+        <w:t xml:space="preserve"> </w:t>
+      </w:r>
+      <w:r>
+        <w:rPr>
+          <w:b/>
+          <w:bCs/>
+          <w:lang w:val="en-US"/>
+        </w:rPr>
+        <w:t>generate CFs</w:t>
+      </w:r>
+      <w:r>
+        <w:rPr>
+          <w:lang w:val="en-US"/>
+        </w:rPr>
+        <w:t xml:space="preserve"> based on a </w:t>
+      </w:r>
+      <w:proofErr w:type="spellStart"/>
+      <w:r>
+        <w:rPr>
+          <w:lang w:val="en-US"/>
+        </w:rPr>
+        <w:t>lin</w:t>
+      </w:r>
+      <w:proofErr w:type="spellEnd"/>
+      <w:r>
+        <w:rPr>
+          <w:lang w:val="en-US"/>
+        </w:rPr>
+        <w:t>-SEDC algorithm performed on the top SHAP/LIME defined features.</w:t>
+      </w:r>
+    </w:p>
+    <w:p>
+      <w:pPr>
+        <w:rPr>
+          <w:lang w:val="en-US"/>
+        </w:rPr>
+      </w:pPr>
+      <w:r>
+        <w:rPr>
+          <w:lang w:val="en-US"/>
+        </w:rPr>
+        <w:t>(1) we propose two novel model</w:t>
+      </w:r>
+      <w:r>
+        <w:rPr>
+          <w:lang w:val="en-US"/>
+        </w:rPr>
+        <w:t xml:space="preserve"> </w:t>
+      </w:r>
+      <w:r>
+        <w:rPr>
+          <w:lang w:val="en-US"/>
+        </w:rPr>
+        <w:t>agnostic</w:t>
+      </w:r>
+      <w:r>
+        <w:rPr>
+          <w:lang w:val="en-US"/>
+        </w:rPr>
+        <w:t xml:space="preserve"> </w:t>
+      </w:r>
+      <w:r>
+        <w:rPr>
+          <w:lang w:val="en-US"/>
+        </w:rPr>
+        <w:t xml:space="preserve">explanation algorithms, creating them via the </w:t>
+      </w:r>
+      <w:r>
+        <w:rPr>
+          <w:b/>
+          <w:bCs/>
+          <w:lang w:val="en-US"/>
+        </w:rPr>
+        <w:t>combination of counterfactual explanations and additive feature attribution methods (LIME-C and SHAP-C)</w:t>
+      </w:r>
+      <w:r>
+        <w:rPr>
+          <w:lang w:val="en-US"/>
+        </w:rPr>
+        <w:t>; (2) we</w:t>
+      </w:r>
+      <w:r>
+        <w:rPr>
+          <w:lang w:val="en-US"/>
+        </w:rPr>
+        <w:t xml:space="preserve"> </w:t>
+      </w:r>
+      <w:r>
+        <w:rPr>
+          <w:lang w:val="en-US"/>
+        </w:rPr>
+        <w:t>define quantitative evaluation criteria that proxy the effectiveness and efficiency of</w:t>
+      </w:r>
+      <w:r>
+        <w:rPr>
+          <w:lang w:val="en-US"/>
+        </w:rPr>
+        <w:t xml:space="preserve"> </w:t>
+      </w:r>
+      <w:r>
+        <w:rPr>
+          <w:lang w:val="en-US"/>
+        </w:rPr>
+        <w:t>these algorithms; (3) we perform an in-depth evaluation of the explanation quality</w:t>
+      </w:r>
+      <w:r>
+        <w:rPr>
+          <w:lang w:val="en-US"/>
+        </w:rPr>
+        <w:t xml:space="preserve"> </w:t>
+      </w:r>
+      <w:r>
+        <w:rPr>
+          <w:lang w:val="en-US"/>
+        </w:rPr>
+        <w:t>of LIME-C and SHAP-C when applied to high-dimensional behavioral and textual</w:t>
+      </w:r>
+      <w:r>
+        <w:rPr>
+          <w:lang w:val="en-US"/>
+        </w:rPr>
+        <w:t xml:space="preserve"> </w:t>
+      </w:r>
+      <w:r>
+        <w:rPr>
+          <w:lang w:val="en-US"/>
+        </w:rPr>
+        <w:t>data and benchmark their performance against the SEDC algorithm, and lastly, (4) we</w:t>
+      </w:r>
+      <w:r>
+        <w:rPr>
+          <w:lang w:val="en-US"/>
+        </w:rPr>
+        <w:t xml:space="preserve"> </w:t>
+      </w:r>
+      <w:r>
+        <w:rPr>
+          <w:lang w:val="en-US"/>
+        </w:rPr>
+        <w:t>propose changes to the model-agnostic methods for generating counterfactuals, and</w:t>
+      </w:r>
+      <w:r>
+        <w:rPr>
+          <w:lang w:val="en-US"/>
+        </w:rPr>
+        <w:t xml:space="preserve"> </w:t>
+      </w:r>
+      <w:r>
+        <w:rPr>
+          <w:lang w:val="en-US"/>
+        </w:rPr>
+        <w:t>discuss research directions stemming out of our findings.</w:t>
+      </w:r>
+    </w:p>
+    <w:p>
+      <w:pPr>
+        <w:rPr>
+          <w:lang w:val="en-US"/>
+        </w:rPr>
+      </w:pPr>
+      <w:r>
+        <w:rPr>
+          <w:lang w:val="en-US"/>
+        </w:rPr>
+        <w:t xml:space="preserve">Evaluate on: </w:t>
+      </w:r>
+    </w:p>
+    <w:p>
+      <w:pPr>
+        <w:rPr>
+          <w:lang w:val="en-US"/>
+        </w:rPr>
+      </w:pPr>
+      <w:r>
+        <w:rPr>
+          <w:lang w:val="en-US"/>
+        </w:rPr>
+        <w:t>“</w:t>
+      </w:r>
+      <w:r>
+        <w:rPr>
+          <w:lang w:val="en-US"/>
+        </w:rPr>
+        <w:t>1. Effectiveness</w:t>
+      </w:r>
+    </w:p>
+    <w:p>
+      <w:pPr>
+        <w:rPr>
+          <w:lang w:val="en-US"/>
+        </w:rPr>
+      </w:pPr>
+      <w:r>
+        <w:rPr>
+          <w:lang w:val="en-US"/>
+        </w:rPr>
+        <w:t>– Switching point: number of features that need to be removed before the classification</w:t>
+      </w:r>
+      <w:r>
+        <w:rPr>
+          <w:lang w:val="en-US"/>
+        </w:rPr>
+        <w:t xml:space="preserve"> </w:t>
+      </w:r>
+      <w:r>
+        <w:rPr>
+          <w:lang w:val="en-US"/>
+        </w:rPr>
+        <w:t>changes. The switching point equals the size of the counterfactual</w:t>
+      </w:r>
+      <w:r>
+        <w:rPr>
+          <w:lang w:val="en-US"/>
+        </w:rPr>
+        <w:t xml:space="preserve"> </w:t>
+      </w:r>
+      <w:r>
+        <w:rPr>
+          <w:lang w:val="en-US"/>
+        </w:rPr>
+        <w:t>explanation.</w:t>
+      </w:r>
+    </w:p>
+    <w:p>
+      <w:pPr>
+        <w:rPr>
+          <w:lang w:val="en-US"/>
+        </w:rPr>
+      </w:pPr>
+      <w:r>
+        <w:rPr>
+          <w:lang w:val="en-US"/>
+        </w:rPr>
+        <w:t>– Percentage explained: fraction of positively predicted instances for which a</w:t>
+      </w:r>
+      <w:r>
+        <w:rPr>
+          <w:lang w:val="en-US"/>
+        </w:rPr>
+        <w:t xml:space="preserve"> </w:t>
+      </w:r>
+      <w:r>
+        <w:rPr>
+          <w:lang w:val="en-US"/>
+        </w:rPr>
+        <w:t>counterfactual explanation smaller than 30 features is found.</w:t>
+      </w:r>
+    </w:p>
+    <w:p>
+      <w:pPr>
+        <w:rPr>
+          <w:lang w:val="en-US"/>
+        </w:rPr>
+      </w:pPr>
+      <w:r>
+        <w:rPr>
+          <w:lang w:val="en-US"/>
+        </w:rPr>
+        <w:t>2. Efficiency</w:t>
+      </w:r>
+    </w:p>
+    <w:p>
+      <w:pPr>
+        <w:rPr>
+          <w:lang w:val="en-US"/>
+        </w:rPr>
+      </w:pPr>
+      <w:r>
+        <w:rPr>
+          <w:lang w:val="en-US"/>
+        </w:rPr>
+        <w:t>– Computation time: number of seconds it takes to generate an explanation.</w:t>
+      </w:r>
+      <w:r>
+        <w:rPr>
+          <w:lang w:val="en-US"/>
+        </w:rPr>
+        <w:t>”</w:t>
+      </w:r>
+    </w:p>
+    <w:p>
+      <w:pPr>
+        <w:rPr>
+          <w:lang w:val="en-US"/>
+        </w:rPr>
+      </w:pPr>
+    </w:p>
+    <w:p>
+      <w:pPr>
+        <w:rPr>
+          <w:lang w:val="en-US"/>
+        </w:rPr>
+      </w:pPr>
+    </w:p>
+    <w:p>
+      <w:pPr>
+        <w:rPr>
+          <w:lang w:val="en-US"/>
+        </w:rPr>
+      </w:pPr>
+    </w:p>
+    <w:p>
+      <w:pPr>
+        <w:rPr>
+          <w:lang w:val="en-US"/>
+        </w:rPr>
+      </w:pPr>
+      <w:r>
+        <w:rPr>
+          <w:lang w:val="en-US"/>
+        </w:rPr>
         <w:t xml:space="preserve">Created an interactive user-based system, that supports a range of </w:t>
       </w:r>
       <w:r>
@@ -7548,7 +8408,7 @@
         <w:rPr>
           <w:lang w:val="en-US"/>
         </w:rPr>
-        <w:instrText xml:space="preserve"> ADDIN EN.CITE &lt;EndNote&gt;&lt;Cite&gt;&lt;Author&gt;Sokol&lt;/Author&gt;&lt;Year&gt;2020&lt;/Year&gt;&lt;RecNum&gt;182&lt;/RecNum&gt;&lt;DisplayText&gt;[37]&lt;/DisplayText&gt;&lt;record&gt;&lt;rec-number&gt;182&lt;/rec-number&gt;&lt;foreign-keys&gt;&lt;key app="EN" db-id="p22005xv5srwpxeed275s99yfvez9tfr995s" timestamp="1606496892"&gt;182&lt;/key&gt;&lt;/foreign-keys&gt;&lt;ref-type name="Journal Article"&gt;17&lt;/ref-type&gt;&lt;contributors&gt;&lt;authors&gt;&lt;author&gt;Sokol, K.&lt;/author&gt;&lt;author&gt;Flach, P.&lt;/author&gt;&lt;/authors&gt;&lt;/contributors&gt;&lt;titles&gt;&lt;title&gt;One Explanation Does Not Fit All: The Promise of Interactive Explanations for Machine Learning Transparency&lt;/title&gt;&lt;secondary-title&gt;KI - Kunstliche Intelligenz&lt;/secondary-title&gt;&lt;/titles&gt;&lt;periodical&gt;&lt;full-title&gt;KI - Kunstliche Intelligenz&lt;/full-title&gt;&lt;/periodical&gt;&lt;pages&gt;235-250&lt;/pages&gt;&lt;volume&gt;34&lt;/volume&gt;&lt;number&gt;2&lt;/number&gt;&lt;dates&gt;&lt;year&gt;2020&lt;/year&gt;&lt;/dates&gt;&lt;work-type&gt;Article&lt;/work-type&gt;&lt;urls&gt;&lt;related-urls&gt;&lt;url&gt;https://www.scopus.com/inward/record.uri?eid=2-s2.0-85088051328&amp;amp;doi=10.1007%2fs13218-020-00637-y&amp;amp;partnerID=40&amp;amp;md5=cc5636525c456a3c3de2b235cdb415d9&lt;/url&gt;&lt;url&gt;https://link.springer.com/content/pdf/10.1007/s13218-020-00637-y.pdf&lt;/url&gt;&lt;/related-urls&gt;&lt;/urls&gt;&lt;electronic-resource-num&gt;10.1007/s13218-020-00637-y&lt;/electronic-resource-num&gt;&lt;remote-database-name&gt;Scopus&lt;/remote-database-name&gt;&lt;/record&gt;&lt;/Cite&gt;&lt;/EndNote&gt;</w:instrText>
+        <w:instrText xml:space="preserve"> ADDIN EN.CITE &lt;EndNote&gt;&lt;Cite&gt;&lt;Author&gt;Sokol&lt;/Author&gt;&lt;Year&gt;2020&lt;/Year&gt;&lt;RecNum&gt;182&lt;/RecNum&gt;&lt;DisplayText&gt;[38]&lt;/DisplayText&gt;&lt;record&gt;&lt;rec-number&gt;182&lt;/rec-number&gt;&lt;foreign-keys&gt;&lt;key app="EN" db-id="p22005xv5srwpxeed275s99yfvez9tfr995s" timestamp="1606496892"&gt;182&lt;/key&gt;&lt;/foreign-keys&gt;&lt;ref-type name="Journal Article"&gt;17&lt;/ref-type&gt;&lt;contributors&gt;&lt;authors&gt;&lt;author&gt;Sokol, K.&lt;/author&gt;&lt;author&gt;Flach, P.&lt;/author&gt;&lt;/authors&gt;&lt;/contributors&gt;&lt;titles&gt;&lt;title&gt;One Explanation Does Not Fit All: The Promise of Interactive Explanations for Machine Learning Transparency&lt;/title&gt;&lt;secondary-title&gt;KI - Kunstliche Intelligenz&lt;/secondary-title&gt;&lt;/titles&gt;&lt;periodical&gt;&lt;full-title&gt;KI - Kunstliche Intelligenz&lt;/full-title&gt;&lt;/periodical&gt;&lt;pages&gt;235-250&lt;/pages&gt;&lt;volume&gt;34&lt;/volume&gt;&lt;number&gt;2&lt;/number&gt;&lt;dates&gt;&lt;year&gt;2020&lt;/year&gt;&lt;/dates&gt;&lt;work-type&gt;Article&lt;/work-type&gt;&lt;urls&gt;&lt;related-urls&gt;&lt;url&gt;https://www.scopus.com/inward/record.uri?eid=2-s2.0-85088051328&amp;amp;doi=10.1007%2fs13218-020-00637-y&amp;amp;partnerID=40&amp;amp;md5=cc5636525c456a3c3de2b235cdb415d9&lt;/url&gt;&lt;url&gt;https://link.springer.com/content/pdf/10.1007/s13218-020-00637-y.pdf&lt;/url&gt;&lt;/related-urls&gt;&lt;/urls&gt;&lt;electronic-resource-num&gt;10.1007/s13218-020-00637-y&lt;/electronic-resource-num&gt;&lt;remote-database-name&gt;Scopus&lt;/remote-database-name&gt;&lt;/record&gt;&lt;/Cite&gt;&lt;/EndNote&gt;</w:instrText>
       </w:r>
       <w:r>
         <w:rPr>
@@ -7561,7 +8421,7 @@
           <w:noProof/>
           <w:lang w:val="en-US"/>
         </w:rPr>
-        <w:t>[37]</w:t>
+        <w:t>[38]</w:t>
       </w:r>
       <w:r>
         <w:rPr>
@@ -7855,7 +8715,21 @@
         <w:rPr>
           <w:lang w:val="en-US"/>
         </w:rPr>
-        <w:t>They allow the explanation to go further than a single data point, to a subspace of the data.</w:t>
+        <w:t xml:space="preserve">They allow the </w:t>
+      </w:r>
+      <w:r>
+        <w:rPr>
+          <w:b/>
+          <w:bCs/>
+          <w:lang w:val="en-US"/>
+        </w:rPr>
+        <w:t>explanation to go further than a single data point, to a subspace</w:t>
+      </w:r>
+      <w:r>
+        <w:rPr>
+          <w:lang w:val="en-US"/>
+        </w:rPr>
+        <w:t xml:space="preserve"> of the data.</w:t>
       </w:r>
     </w:p>
     <w:p>
@@ -7914,7 +8788,21 @@
         <w:rPr>
           <w:lang w:val="en-US"/>
         </w:rPr>
-        <w:t xml:space="preserve">Counterfactual Explanations for Robustness, Transparency, Interpretability, and Fairness of Artificial Intelligence models (CERTIFAI) </w:t>
+        <w:t>Counterfactual Explanations for Robustness, Transparency, Interpretability, and Fairness of Artificial Intelligence models (</w:t>
+      </w:r>
+      <w:r>
+        <w:rPr>
+          <w:b/>
+          <w:bCs/>
+          <w:lang w:val="en-US"/>
+        </w:rPr>
+        <w:t>CERTIFAI</w:t>
+      </w:r>
+      <w:r>
+        <w:rPr>
+          <w:lang w:val="en-US"/>
+        </w:rPr>
+        <w:t xml:space="preserve">) </w:t>
       </w:r>
       <w:r>
         <w:rPr>
@@ -7926,7 +8814,7 @@
         <w:rPr>
           <w:lang w:val="en-US"/>
         </w:rPr>
-        <w:instrText xml:space="preserve"> ADDIN EN.CITE &lt;EndNote&gt;&lt;Cite&gt;&lt;Author&gt;Sharma&lt;/Author&gt;&lt;Year&gt;2020&lt;/Year&gt;&lt;RecNum&gt;176&lt;/RecNum&gt;&lt;DisplayText&gt;[38]&lt;/DisplayText&gt;&lt;record&gt;&lt;rec-number&gt;176&lt;/rec-number&gt;&lt;foreign-keys&gt;&lt;key app="EN" db-id="p22005xv5srwpxeed275s99yfvez9tfr995s" timestamp="1606496892"&gt;176&lt;/key&gt;&lt;/foreign-keys&gt;&lt;ref-type name="Conference Proceedings"&gt;10&lt;/ref-type&gt;&lt;contributors&gt;&lt;authors&gt;&lt;author&gt;Sharma, S.&lt;/author&gt;&lt;author&gt;Henderson, J.&lt;/author&gt;&lt;author&gt;Ghosh, J.&lt;/author&gt;&lt;/authors&gt;&lt;/contributors&gt;&lt;titles&gt;&lt;title&gt;CERTIFAI: A common framework to provide explanations and analyse the fairness and robustness of black-box models&lt;/title&gt;&lt;/titles&gt;&lt;pages&gt;166-172&lt;/pages&gt;&lt;dates&gt;&lt;year&gt;2020&lt;/year&gt;&lt;/dates&gt;&lt;work-type&gt;Conference Paper&lt;/work-type&gt;&lt;urls&gt;&lt;related-urls&gt;&lt;url&gt;https://www.scopus.com/inward/record.uri?eid=2-s2.0-85082167946&amp;amp;doi=10.1145%2f3375627.3375812&amp;amp;partnerID=40&amp;amp;md5=ccfc8f0c3d0383c39b050bdb538e7407&lt;/url&gt;&lt;/related-urls&gt;&lt;/urls&gt;&lt;custom3&gt;AIES 2020 - Proceedings of the AAAI/ACM Conference on AI, Ethics, and Society&lt;/custom3&gt;&lt;electronic-resource-num&gt;10.1145/3375627.3375812&lt;/electronic-resource-num&gt;&lt;remote-database-name&gt;Scopus&lt;/remote-database-name&gt;&lt;/record&gt;&lt;/Cite&gt;&lt;/EndNote&gt;</w:instrText>
+        <w:instrText xml:space="preserve"> ADDIN EN.CITE &lt;EndNote&gt;&lt;Cite&gt;&lt;Author&gt;Sharma&lt;/Author&gt;&lt;Year&gt;2020&lt;/Year&gt;&lt;RecNum&gt;176&lt;/RecNum&gt;&lt;DisplayText&gt;[39]&lt;/DisplayText&gt;&lt;record&gt;&lt;rec-number&gt;176&lt;/rec-number&gt;&lt;foreign-keys&gt;&lt;key app="EN" db-id="p22005xv5srwpxeed275s99yfvez9tfr995s" timestamp="1606496892"&gt;176&lt;/key&gt;&lt;/foreign-keys&gt;&lt;ref-type name="Conference Proceedings"&gt;10&lt;/ref-type&gt;&lt;contributors&gt;&lt;authors&gt;&lt;author&gt;Sharma, S.&lt;/author&gt;&lt;author&gt;Henderson, J.&lt;/author&gt;&lt;author&gt;Ghosh, J.&lt;/author&gt;&lt;/authors&gt;&lt;/contributors&gt;&lt;titles&gt;&lt;title&gt;CERTIFAI: A common framework to provide explanations and analyse the fairness and robustness of black-box models&lt;/title&gt;&lt;/titles&gt;&lt;pages&gt;166-172&lt;/pages&gt;&lt;dates&gt;&lt;year&gt;2020&lt;/year&gt;&lt;/dates&gt;&lt;work-type&gt;Conference Paper&lt;/work-type&gt;&lt;urls&gt;&lt;related-urls&gt;&lt;url&gt;https://www.scopus.com/inward/record.uri?eid=2-s2.0-85082167946&amp;amp;doi=10.1145%2f3375627.3375812&amp;amp;partnerID=40&amp;amp;md5=ccfc8f0c3d0383c39b050bdb538e7407&lt;/url&gt;&lt;/related-urls&gt;&lt;/urls&gt;&lt;custom3&gt;AIES 2020 - Proceedings of the AAAI/ACM Conference on AI, Ethics, and Society&lt;/custom3&gt;&lt;electronic-resource-num&gt;10.1145/3375627.3375812&lt;/electronic-resource-num&gt;&lt;remote-database-name&gt;Scopus&lt;/remote-database-name&gt;&lt;/record&gt;&lt;/Cite&gt;&lt;/EndNote&gt;</w:instrText>
       </w:r>
       <w:r>
         <w:rPr>
@@ -7939,7 +8827,7 @@
           <w:noProof/>
           <w:lang w:val="en-US"/>
         </w:rPr>
-        <w:t>[38]</w:t>
+        <w:t>[39]</w:t>
       </w:r>
       <w:r>
         <w:rPr>
@@ -7964,7 +8852,53 @@
         <w:rPr>
           <w:lang w:val="en-US"/>
         </w:rPr>
-        <w:t>They use a genetic algorithm based on minimum distance (L1 distance) between counterfactual and instance to be explained.</w:t>
+        <w:t xml:space="preserve">They use a </w:t>
+      </w:r>
+      <w:r>
+        <w:rPr>
+          <w:b/>
+          <w:bCs/>
+          <w:lang w:val="en-US"/>
+        </w:rPr>
+        <w:t>genetic algorithm</w:t>
+      </w:r>
+      <w:r>
+        <w:rPr>
+          <w:lang w:val="en-US"/>
+        </w:rPr>
+        <w:t xml:space="preserve"> based on minimum distance (L1 distance) between counterfactual and instance to be explained.</w:t>
+      </w:r>
+      <w:r>
+        <w:rPr>
+          <w:lang w:val="en-US"/>
+        </w:rPr>
+        <w:t xml:space="preserve"> They sample on the CF side of the decision boundary</w:t>
+      </w:r>
+      <w:r>
+        <w:rPr>
+          <w:lang w:val="en-US"/>
+        </w:rPr>
+        <w:t xml:space="preserve"> by randomly sampling, and then applying the GA to improve the set.</w:t>
+      </w:r>
+      <w:r>
+        <w:rPr>
+          <w:lang w:val="en-US"/>
+        </w:rPr>
+        <w:t xml:space="preserve"> They only constrain feature values to be in the </w:t>
+      </w:r>
+      <w:r>
+        <w:rPr>
+          <w:b/>
+          <w:bCs/>
+          <w:lang w:val="en-US"/>
+        </w:rPr>
+        <w:t>min/max range</w:t>
+      </w:r>
+      <w:r>
+        <w:rPr>
+          <w:lang w:val="en-US"/>
+        </w:rPr>
+        <w:t xml:space="preserve"> either set by user/training data.</w:t>
       </w:r>
     </w:p>
     <w:p>
@@ -7983,6 +8917,23 @@
     <w:p>
       <w:pPr>
         <w:rPr>
+          <w:b/>
+          <w:bCs/>
+          <w:lang w:val="en-US"/>
+        </w:rPr>
+      </w:pPr>
+      <w:r>
+        <w:rPr>
+          <w:b/>
+          <w:bCs/>
+          <w:lang w:val="en-US"/>
+        </w:rPr>
+        <w:t>LOOK AT THEIR WAY OF DEFINING THE SEARCH SPACE / ALGO WITH SET NOTATION</w:t>
+      </w:r>
+    </w:p>
+    <w:p>
+      <w:pPr>
+        <w:rPr>
           <w:lang w:val="en-US"/>
         </w:rPr>
       </w:pPr>
@@ -8016,7 +8967,7 @@
         <w:rPr>
           <w:lang w:val="en-US"/>
         </w:rPr>
-        <w:instrText xml:space="preserve"> ADDIN EN.CITE &lt;EndNote&gt;&lt;Cite&gt;&lt;Author&gt;Bertossi&lt;/Author&gt;&lt;Year&gt;2020&lt;/Year&gt;&lt;RecNum&gt;154&lt;/RecNum&gt;&lt;DisplayText&gt;[39]&lt;/DisplayText&gt;&lt;record&gt;&lt;rec-number&gt;154&lt;/rec-number&gt;&lt;foreign-keys&gt;&lt;key app="EN" db-id="p22005xv5srwpxeed275s99yfvez9tfr995s" timestamp="1606496892"&gt;154&lt;/key&gt;&lt;/foreign-keys&gt;&lt;ref-type name="Serial"&gt;57&lt;/ref-type&gt;&lt;contributors&gt;&lt;authors&gt;&lt;author&gt;Bertossi, L.&lt;/author&gt;&lt;/authors&gt;&lt;/contributors&gt;&lt;titles&gt;&lt;title&gt;Score-Based Explanations in Data Management and Machine Learning&lt;/title&gt;&lt;/titles&gt;&lt;pages&gt;17-31&lt;/pages&gt;&lt;volume&gt;12322 LNAI&lt;/volume&gt;&lt;dates&gt;&lt;year&gt;2020&lt;/year&gt;&lt;/dates&gt;&lt;work-type&gt;Conference Paper&lt;/work-type&gt;&lt;urls&gt;&lt;related-urls&gt;&lt;url&gt;https://www.scopus.com/inward/record.uri?eid=2-s2.0-85092100432&amp;amp;doi=10.1007%2f978-3-030-58449-8_2&amp;amp;partnerID=40&amp;amp;md5=ef69a5cd3c58e1f4155b29d0a04b289b&lt;/url&gt;&lt;url&gt;https://link.springer.com/chapter/10.1007%2F978-3-030-58449-8_2&lt;/url&gt;&lt;/related-urls&gt;&lt;/urls&gt;&lt;custom3&gt;Lecture Notes in Computer Science (including subseries Lecture Notes in Artificial Intelligence and Lecture Notes in Bioinformatics)&lt;/custom3&gt;&lt;electronic-resource-num&gt;10.1007/978-3-030-58449-8_2&lt;/electronic-resource-num&gt;&lt;remote-database-name&gt;Scopus&lt;/remote-database-name&gt;&lt;/record&gt;&lt;/Cite&gt;&lt;/EndNote&gt;</w:instrText>
+        <w:instrText xml:space="preserve"> ADDIN EN.CITE &lt;EndNote&gt;&lt;Cite&gt;&lt;Author&gt;Bertossi&lt;/Author&gt;&lt;Year&gt;2020&lt;/Year&gt;&lt;RecNum&gt;154&lt;/RecNum&gt;&lt;DisplayText&gt;[40]&lt;/DisplayText&gt;&lt;record&gt;&lt;rec-number&gt;154&lt;/rec-number&gt;&lt;foreign-keys&gt;&lt;key app="EN" db-id="p22005xv5srwpxeed275s99yfvez9tfr995s" timestamp="1606496892"&gt;154&lt;/key&gt;&lt;/foreign-keys&gt;&lt;ref-type name="Serial"&gt;57&lt;/ref-type&gt;&lt;contributors&gt;&lt;authors&gt;&lt;author&gt;Bertossi, L.&lt;/author&gt;&lt;/authors&gt;&lt;/contributors&gt;&lt;titles&gt;&lt;title&gt;Score-Based Explanations in Data Management and Machine Learning&lt;/title&gt;&lt;/titles&gt;&lt;pages&gt;17-31&lt;/pages&gt;&lt;volume&gt;12322 LNAI&lt;/volume&gt;&lt;dates&gt;&lt;year&gt;2020&lt;/year&gt;&lt;/dates&gt;&lt;work-type&gt;Conference Paper&lt;/work-type&gt;&lt;urls&gt;&lt;related-urls&gt;&lt;url&gt;https://www.scopus.com/inward/record.uri?eid=2-s2.0-85092100432&amp;amp;doi=10.1007%2f978-3-030-58449-8_2&amp;amp;partnerID=40&amp;amp;md5=ef69a5cd3c58e1f4155b29d0a04b289b&lt;/url&gt;&lt;url&gt;https://link.springer.com/chapter/10.1007%2F978-3-030-58449-8_2&lt;/url&gt;&lt;/related-urls&gt;&lt;/urls&gt;&lt;custom3&gt;Lecture Notes in Computer Science (including subseries Lecture Notes in Artificial Intelligence and Lecture Notes in Bioinformatics)&lt;/custom3&gt;&lt;electronic-resource-num&gt;10.1007/978-3-030-58449-8_2&lt;/electronic-resource-num&gt;&lt;remote-database-name&gt;Scopus&lt;/remote-database-name&gt;&lt;/record&gt;&lt;/Cite&gt;&lt;/EndNote&gt;</w:instrText>
       </w:r>
       <w:r>
         <w:rPr>
@@ -8029,7 +8980,7 @@
           <w:noProof/>
           <w:lang w:val="en-US"/>
         </w:rPr>
-        <w:t>[39]</w:t>
+        <w:t>[40]</w:t>
       </w:r>
       <w:r>
         <w:rPr>
@@ -8041,7 +8992,21 @@
         <w:rPr>
           <w:lang w:val="en-US"/>
         </w:rPr>
-        <w:t>. This domain knowledge includes taking advantage of the empirical distribution of the data to sample instances that are likely, by capturing the distribution of feature values and feature correlations.</w:t>
+        <w:t xml:space="preserve">. This domain knowledge includes taking advantage of the </w:t>
+      </w:r>
+      <w:r>
+        <w:rPr>
+          <w:b/>
+          <w:bCs/>
+          <w:lang w:val="en-US"/>
+        </w:rPr>
+        <w:t>empirical distribution</w:t>
+      </w:r>
+      <w:r>
+        <w:rPr>
+          <w:lang w:val="en-US"/>
+        </w:rPr>
+        <w:t xml:space="preserve"> of the data to sample instances that are likely, by capturing the distribution of feature values and feature correlations.</w:t>
       </w:r>
     </w:p>
     <w:p>
@@ -8080,7 +9045,7 @@
         <w:rPr>
           <w:lang w:val="en-US"/>
         </w:rPr>
-        <w:instrText xml:space="preserve"> ADDIN EN.CITE &lt;EndNote&gt;&lt;Cite&gt;&lt;Author&gt;Bhatt&lt;/Author&gt;&lt;Year&gt;2020&lt;/Year&gt;&lt;RecNum&gt;156&lt;/RecNum&gt;&lt;DisplayText&gt;[40]&lt;/DisplayText&gt;&lt;record&gt;&lt;rec-number&gt;156&lt;/rec-number&gt;&lt;foreign-keys&gt;&lt;key app="EN" db-id="p22005xv5srwpxeed275s99yfvez9tfr995s" timestamp="1606496892"&gt;156&lt;/key&gt;&lt;/foreign-keys&gt;&lt;ref-type name="Conference Proceedings"&gt;10&lt;/ref-type&gt;&lt;contributors&gt;&lt;authors&gt;&lt;author&gt;Bhatt, U.&lt;/author&gt;&lt;author&gt;Xiang, A.&lt;/author&gt;&lt;author&gt;Sharma, S.&lt;/author&gt;&lt;author&gt;Weller, A.&lt;/author&gt;&lt;author&gt;Taly, A.&lt;/author&gt;&lt;author&gt;Jia, Y.&lt;/author&gt;&lt;author&gt;Ghosh, J.&lt;/author&gt;&lt;author&gt;Puri, R.&lt;/author&gt;&lt;author&gt;Moura, J. M. F.&lt;/author&gt;&lt;author&gt;Eckersley, P.&lt;/author&gt;&lt;/authors&gt;&lt;/contributors&gt;&lt;titles&gt;&lt;title&gt;Explainable machine learning in deployment&lt;/title&gt;&lt;/titles&gt;&lt;pages&gt;648-657&lt;/pages&gt;&lt;dates&gt;&lt;year&gt;2020&lt;/year&gt;&lt;/dates&gt;&lt;work-type&gt;Conference Paper&lt;/work-type&gt;&lt;urls&gt;&lt;related-urls&gt;&lt;url&gt;https://www.scopus.com/inward/record.uri?eid=2-s2.0-85079672069&amp;amp;doi=10.1145%2f3351095.3375624&amp;amp;partnerID=40&amp;amp;md5=3911ffd8909c05a71e02b0fb79f10d8d&lt;/url&gt;&lt;/related-urls&gt;&lt;/urls&gt;&lt;custom3&gt;FAT* 2020 - Proceedings of the 2020 Conference on Fairness, Accountability, and Transparency&lt;/custom3&gt;&lt;electronic-resource-num&gt;10.1145/3351095.3375624&lt;/electronic-resource-num&gt;&lt;remote-database-name&gt;Scopus&lt;/remote-database-name&gt;&lt;/record&gt;&lt;/Cite&gt;&lt;/EndNote&gt;</w:instrText>
+        <w:instrText xml:space="preserve"> ADDIN EN.CITE &lt;EndNote&gt;&lt;Cite&gt;&lt;Author&gt;Bhatt&lt;/Author&gt;&lt;Year&gt;2020&lt;/Year&gt;&lt;RecNum&gt;156&lt;/RecNum&gt;&lt;DisplayText&gt;[41]&lt;/DisplayText&gt;&lt;record&gt;&lt;rec-number&gt;156&lt;/rec-number&gt;&lt;foreign-keys&gt;&lt;key app="EN" db-id="p22005xv5srwpxeed275s99yfvez9tfr995s" timestamp="1606496892"&gt;156&lt;/key&gt;&lt;/foreign-keys&gt;&lt;ref-type name="Conference Proceedings"&gt;10&lt;/ref-type&gt;&lt;contributors&gt;&lt;authors&gt;&lt;author&gt;Bhatt, U.&lt;/author&gt;&lt;author&gt;Xiang, A.&lt;/author&gt;&lt;author&gt;Sharma, S.&lt;/author&gt;&lt;author&gt;Weller, A.&lt;/author&gt;&lt;author&gt;Taly, A.&lt;/author&gt;&lt;author&gt;Jia, Y.&lt;/author&gt;&lt;author&gt;Ghosh, J.&lt;/author&gt;&lt;author&gt;Puri, R.&lt;/author&gt;&lt;author&gt;Moura, J. M. F.&lt;/author&gt;&lt;author&gt;Eckersley, P.&lt;/author&gt;&lt;/authors&gt;&lt;/contributors&gt;&lt;titles&gt;&lt;title&gt;Explainable machine learning in deployment&lt;/title&gt;&lt;/titles&gt;&lt;pages&gt;648-657&lt;/pages&gt;&lt;dates&gt;&lt;year&gt;2020&lt;/year&gt;&lt;/dates&gt;&lt;work-type&gt;Conference Paper&lt;/work-type&gt;&lt;urls&gt;&lt;related-urls&gt;&lt;url&gt;https://www.scopus.com/inward/record.uri?eid=2-s2.0-85079672069&amp;amp;doi=10.1145%2f3351095.3375624&amp;amp;partnerID=40&amp;amp;md5=3911ffd8909c05a71e02b0fb79f10d8d&lt;/url&gt;&lt;/related-urls&gt;&lt;/urls&gt;&lt;custom3&gt;FAT* 2020 - Proceedings of the 2020 Conference on Fairness, Accountability, and Transparency&lt;/custom3&gt;&lt;electronic-resource-num&gt;10.1145/3351095.3375624&lt;/electronic-resource-num&gt;&lt;remote-database-name&gt;Scopus&lt;/remote-database-name&gt;&lt;/record&gt;&lt;/Cite&gt;&lt;/EndNote&gt;</w:instrText>
       </w:r>
       <w:r>
         <w:rPr>
@@ -8093,7 +9058,7 @@
           <w:noProof/>
           <w:lang w:val="en-US"/>
         </w:rPr>
-        <w:t>[40]</w:t>
+        <w:t>[41]</w:t>
       </w:r>
       <w:r>
         <w:rPr>
@@ -8135,14 +9100,7 @@
         <w:rPr>
           <w:lang w:val="en-US"/>
         </w:rPr>
-        <w:t xml:space="preserve">. “Organization A found that in practice LIME explanations [50] give unexpected explanations that do not align with human intuition. Recent work </w:t>
-      </w:r>
-      <w:r>
-        <w:rPr>
-          <w:lang w:val="en-US"/>
-        </w:rPr>
-        <w:lastRenderedPageBreak/>
-        <w:t>[71] shows that the fragility of LIME explanations can be traced to the sampling variance when explaining a singular data point and to the explanation sensitivity to sample size and sampling proximity”.</w:t>
+        <w:t>. “Organization A found that in practice LIME explanations [50] give unexpected explanations that do not align with human intuition. Recent work [71] shows that the fragility of LIME explanations can be traced to the sampling variance when explaining a singular data point and to the explanation sensitivity to sample size and sampling proximity”.</w:t>
       </w:r>
       <w:r>
         <w:rPr>
@@ -8255,6 +9213,7 @@
         <w:rPr>
           <w:lang w:val="en-US"/>
         </w:rPr>
+        <w:lastRenderedPageBreak/>
         <w:t>In a paper where counterfactual sets are presented, s</w:t>
       </w:r>
       <w:r>
@@ -8279,7 +9238,7 @@
         <w:rPr>
           <w:lang w:val="en-US"/>
         </w:rPr>
-        <w:instrText xml:space="preserve"> ADDIN EN.CITE &lt;EndNote&gt;&lt;Cite&gt;&lt;Author&gt;Fernández&lt;/Author&gt;&lt;Year&gt;2020&lt;/Year&gt;&lt;RecNum&gt;160&lt;/RecNum&gt;&lt;DisplayText&gt;[41]&lt;/DisplayText&gt;&lt;record&gt;&lt;rec-number&gt;160&lt;/rec-number&gt;&lt;foreign-keys&gt;&lt;key app="EN" db-id="p22005xv5srwpxeed275s99yfvez9tfr995s" timestamp="1606496892"&gt;160&lt;/key&gt;&lt;/foreign-keys&gt;&lt;ref-type name="Journal Article"&gt;17&lt;/ref-type&gt;&lt;contributors&gt;&lt;authors&gt;&lt;author&gt;Fernández, R. R.&lt;/author&gt;&lt;author&gt;Martín de Diego, I.&lt;/author&gt;&lt;author&gt;Aceña, V.&lt;/author&gt;&lt;author&gt;Fernández-Isabel, A.&lt;/author&gt;&lt;author&gt;Moguerza, J. M.&lt;/author&gt;&lt;/authors&gt;&lt;/contributors&gt;&lt;titles&gt;&lt;title&gt;Random forest explainability using counterfactual sets&lt;/title&gt;&lt;secondary-title&gt;Information Fusion&lt;/secondary-title&gt;&lt;/titles&gt;&lt;periodical&gt;&lt;full-title&gt;Information Fusion&lt;/full-title&gt;&lt;/periodical&gt;&lt;pages&gt;196-207&lt;/pages&gt;&lt;volume&gt;63&lt;/volume&gt;&lt;dates&gt;&lt;year&gt;2020&lt;/year&gt;&lt;/dates&gt;&lt;work-type&gt;Article&lt;/work-type&gt;&lt;urls&gt;&lt;related-urls&gt;&lt;url&gt;https://www.scopus.com/inward/record.uri?eid=2-s2.0-85087720092&amp;amp;doi=10.1016%2fj.inffus.2020.07.001&amp;amp;partnerID=40&amp;amp;md5=9cd813087edb044872044bc4d6de6af3&lt;/url&gt;&lt;url&gt;https://www.sciencedirect.com/science/article/abs/pii/S1566253520303134?via%3Dihub&lt;/url&gt;&lt;/related-urls&gt;&lt;/urls&gt;&lt;electronic-resource-num&gt;10.1016/j.inffus.2020.07.001&lt;/electronic-resource-num&gt;&lt;remote-database-name&gt;Scopus&lt;/remote-database-name&gt;&lt;/record&gt;&lt;/Cite&gt;&lt;/EndNote&gt;</w:instrText>
+        <w:instrText xml:space="preserve"> ADDIN EN.CITE &lt;EndNote&gt;&lt;Cite&gt;&lt;Author&gt;Fernández&lt;/Author&gt;&lt;Year&gt;2020&lt;/Year&gt;&lt;RecNum&gt;160&lt;/RecNum&gt;&lt;DisplayText&gt;[42]&lt;/DisplayText&gt;&lt;record&gt;&lt;rec-number&gt;160&lt;/rec-number&gt;&lt;foreign-keys&gt;&lt;key app="EN" db-id="p22005xv5srwpxeed275s99yfvez9tfr995s" timestamp="1606496892"&gt;160&lt;/key&gt;&lt;/foreign-keys&gt;&lt;ref-type name="Journal Article"&gt;17&lt;/ref-type&gt;&lt;contributors&gt;&lt;authors&gt;&lt;author&gt;Fernández, R. R.&lt;/author&gt;&lt;author&gt;Martín de Diego, I.&lt;/author&gt;&lt;author&gt;Aceña, V.&lt;/author&gt;&lt;author&gt;Fernández-Isabel, A.&lt;/author&gt;&lt;author&gt;Moguerza, J. M.&lt;/author&gt;&lt;/authors&gt;&lt;/contributors&gt;&lt;titles&gt;&lt;title&gt;Random forest explainability using counterfactual sets&lt;/title&gt;&lt;secondary-title&gt;Information Fusion&lt;/secondary-title&gt;&lt;/titles&gt;&lt;periodical&gt;&lt;full-title&gt;Information Fusion&lt;/full-title&gt;&lt;/periodical&gt;&lt;pages&gt;196-207&lt;/pages&gt;&lt;volume&gt;63&lt;/volume&gt;&lt;dates&gt;&lt;year&gt;2020&lt;/year&gt;&lt;/dates&gt;&lt;work-type&gt;Article&lt;/work-type&gt;&lt;urls&gt;&lt;related-urls&gt;&lt;url&gt;https://www.scopus.com/inward/record.uri?eid=2-s2.0-85087720092&amp;amp;doi=10.1016%2fj.inffus.2020.07.001&amp;amp;partnerID=40&amp;amp;md5=9cd813087edb044872044bc4d6de6af3&lt;/url&gt;&lt;url&gt;https://www.sciencedirect.com/science/article/abs/pii/S1566253520303134?via%3Dihub&lt;/url&gt;&lt;/related-urls&gt;&lt;/urls&gt;&lt;electronic-resource-num&gt;10.1016/j.inffus.2020.07.001&lt;/electronic-resource-num&gt;&lt;remote-database-name&gt;Scopus&lt;/remote-database-name&gt;&lt;/record&gt;&lt;/Cite&gt;&lt;/EndNote&gt;</w:instrText>
       </w:r>
       <w:r>
         <w:rPr>
@@ -8292,7 +9251,7 @@
           <w:noProof/>
           <w:lang w:val="en-US"/>
         </w:rPr>
-        <w:t>[41]</w:t>
+        <w:t>[42]</w:t>
       </w:r>
       <w:r>
         <w:rPr>
@@ -8304,19 +9263,7 @@
         <w:rPr>
           <w:lang w:val="en-US"/>
         </w:rPr>
-        <w:t>. One of these is the notion of set coverage, meaning that the counterfactual set should include as many training samples as possible (similarly defined in LORE).</w:t>
-      </w:r>
-      <w:r>
-        <w:rPr>
-          <w:lang w:val="en-US"/>
-        </w:rPr>
-        <w:t xml:space="preserve"> </w:t>
-      </w:r>
-      <w:r>
-        <w:rPr>
-          <w:lang w:val="en-US"/>
-        </w:rPr>
-        <w:t xml:space="preserve">They also mention the bounds of the counterfactuals so that they produce </w:t>
+        <w:t xml:space="preserve">. One of these is the notion of set coverage, meaning that the </w:t>
       </w:r>
       <w:r>
         <w:rPr>
@@ -8324,13 +9271,25 @@
           <w:bCs/>
           <w:lang w:val="en-US"/>
         </w:rPr>
-        <w:t>feasible instances</w:t>
-      </w:r>
-      <w:r>
-        <w:rPr>
-          <w:lang w:val="en-US"/>
-        </w:rPr>
-        <w:t xml:space="preserve">, as well as </w:t>
+        <w:t>counterfactual set should include as many training samples as possible</w:t>
+      </w:r>
+      <w:r>
+        <w:rPr>
+          <w:lang w:val="en-US"/>
+        </w:rPr>
+        <w:t xml:space="preserve"> (similarly defined in LORE).</w:t>
+      </w:r>
+      <w:r>
+        <w:rPr>
+          <w:lang w:val="en-US"/>
+        </w:rPr>
+        <w:t xml:space="preserve"> </w:t>
+      </w:r>
+      <w:r>
+        <w:rPr>
+          <w:lang w:val="en-US"/>
+        </w:rPr>
+        <w:t xml:space="preserve">They also mention the bounds of the counterfactuals so that they produce </w:t>
       </w:r>
       <w:r>
         <w:rPr>
@@ -8338,71 +9297,13 @@
           <w:bCs/>
           <w:lang w:val="en-US"/>
         </w:rPr>
-        <w:t>provide ranges</w:t>
-      </w:r>
-      <w:r>
-        <w:rPr>
-          <w:lang w:val="en-US"/>
-        </w:rPr>
-        <w:t xml:space="preserve"> instead of unbounded changes. For example; 25C &lt; temp &lt; 35C, instead of  &gt;25C.</w:t>
-      </w:r>
-    </w:p>
-    <w:p>
-      <w:pPr>
-        <w:rPr>
-          <w:lang w:val="en-US"/>
-        </w:rPr>
-      </w:pPr>
-      <w:r>
-        <w:rPr>
-          <w:lang w:val="en-US"/>
-        </w:rPr>
-        <w:t>Also e</w:t>
-      </w:r>
-      <w:r>
-        <w:rPr>
-          <w:lang w:val="en-US"/>
-        </w:rPr>
-        <w:t>valuated on</w:t>
-      </w:r>
-      <w:r>
-        <w:rPr>
-          <w:lang w:val="en-US"/>
-        </w:rPr>
-        <w:t xml:space="preserve"> d</w:t>
-      </w:r>
-      <w:r>
-        <w:rPr>
-          <w:lang w:val="en-US"/>
-        </w:rPr>
-        <w:t>istance to factual sample (0-1 using L1-norm)</w:t>
-      </w:r>
-    </w:p>
-    <w:p>
-      <w:pPr>
-        <w:rPr>
-          <w:lang w:val="en-US"/>
-        </w:rPr>
-      </w:pPr>
-    </w:p>
-    <w:p>
-      <w:pPr>
-        <w:rPr>
-          <w:lang w:val="en-US"/>
-        </w:rPr>
-      </w:pPr>
-    </w:p>
-    <w:p>
-      <w:pPr>
-        <w:rPr>
-          <w:lang w:val="en-US"/>
-        </w:rPr>
-      </w:pPr>
-      <w:r>
-        <w:rPr>
-          <w:lang w:val="en-US"/>
-        </w:rPr>
-        <w:t xml:space="preserve">Feasible and Actionable Counterfactual Explanations (FACE) was developed to overcome the problem of generating counterfactuals that do not align with the </w:t>
+        <w:t>feasible instances</w:t>
+      </w:r>
+      <w:r>
+        <w:rPr>
+          <w:lang w:val="en-US"/>
+        </w:rPr>
+        <w:t xml:space="preserve">, as well as </w:t>
       </w:r>
       <w:r>
         <w:rPr>
@@ -8410,6 +9311,92 @@
           <w:bCs/>
           <w:lang w:val="en-US"/>
         </w:rPr>
+        <w:t>provide ranges</w:t>
+      </w:r>
+      <w:r>
+        <w:rPr>
+          <w:lang w:val="en-US"/>
+        </w:rPr>
+        <w:t xml:space="preserve"> instead of unbounded changes. For example; 25C &lt; temp &lt; 35C, instead </w:t>
+      </w:r>
+      <w:proofErr w:type="gramStart"/>
+      <w:r>
+        <w:rPr>
+          <w:lang w:val="en-US"/>
+        </w:rPr>
+        <w:t>of  &gt;</w:t>
+      </w:r>
+      <w:proofErr w:type="gramEnd"/>
+      <w:r>
+        <w:rPr>
+          <w:lang w:val="en-US"/>
+        </w:rPr>
+        <w:t>25C.</w:t>
+      </w:r>
+    </w:p>
+    <w:p>
+      <w:pPr>
+        <w:rPr>
+          <w:lang w:val="en-US"/>
+        </w:rPr>
+      </w:pPr>
+      <w:r>
+        <w:rPr>
+          <w:lang w:val="en-US"/>
+        </w:rPr>
+        <w:t>Also e</w:t>
+      </w:r>
+      <w:r>
+        <w:rPr>
+          <w:lang w:val="en-US"/>
+        </w:rPr>
+        <w:t>valuated on</w:t>
+      </w:r>
+      <w:r>
+        <w:rPr>
+          <w:lang w:val="en-US"/>
+        </w:rPr>
+        <w:t xml:space="preserve"> d</w:t>
+      </w:r>
+      <w:r>
+        <w:rPr>
+          <w:lang w:val="en-US"/>
+        </w:rPr>
+        <w:t>istance to factual sample (0-1 using L1-norm)</w:t>
+      </w:r>
+    </w:p>
+    <w:p>
+      <w:pPr>
+        <w:rPr>
+          <w:lang w:val="en-US"/>
+        </w:rPr>
+      </w:pPr>
+    </w:p>
+    <w:p>
+      <w:pPr>
+        <w:rPr>
+          <w:lang w:val="en-US"/>
+        </w:rPr>
+      </w:pPr>
+    </w:p>
+    <w:p>
+      <w:pPr>
+        <w:rPr>
+          <w:lang w:val="en-US"/>
+        </w:rPr>
+      </w:pPr>
+      <w:r>
+        <w:rPr>
+          <w:lang w:val="en-US"/>
+        </w:rPr>
+        <w:t xml:space="preserve">Feasible and Actionable Counterfactual Explanations (FACE) was developed to overcome the problem of generating counterfactuals that do not align with the </w:t>
+      </w:r>
+      <w:r>
+        <w:rPr>
+          <w:b/>
+          <w:bCs/>
+          <w:lang w:val="en-US"/>
+        </w:rPr>
         <w:t>underlying data distributions</w:t>
       </w:r>
       <w:r>
@@ -8428,7 +9415,7 @@
         <w:rPr>
           <w:lang w:val="en-US"/>
         </w:rPr>
-        <w:instrText xml:space="preserve"> ADDIN EN.CITE &lt;EndNote&gt;&lt;Cite&gt;&lt;Author&gt;Poyiadzi&lt;/Author&gt;&lt;Year&gt;2020&lt;/Year&gt;&lt;RecNum&gt;192&lt;/RecNum&gt;&lt;DisplayText&gt;[42]&lt;/DisplayText&gt;&lt;record&gt;&lt;rec-number&gt;192&lt;/rec-number&gt;&lt;foreign-keys&gt;&lt;key app="EN" db-id="p22005xv5srwpxeed275s99yfvez9tfr995s" timestamp="1606923001"&gt;192&lt;/key&gt;&lt;/foreign-keys&gt;&lt;ref-type name="Book"&gt;6&lt;/ref-type&gt;&lt;contributors&gt;&lt;authors&gt;&lt;author&gt;Poyiadzi, Rafael&lt;/author&gt;&lt;author&gt;Sokol, Kacper&lt;/author&gt;&lt;author&gt;Santos-Rodriguez, Raul&lt;/author&gt;&lt;author&gt;Bie, Tijl&lt;/author&gt;&lt;author&gt;Flach, Peter&lt;/author&gt;&lt;/authors&gt;&lt;/contributors&gt;&lt;titles&gt;&lt;title&gt;FACE: Feasible and Actionable Counterfactual Explanations&lt;/title&gt;&lt;/titles&gt;&lt;pages&gt;344-350&lt;/pages&gt;&lt;dates&gt;&lt;year&gt;2020&lt;/year&gt;&lt;/dates&gt;&lt;urls&gt;&lt;/urls&gt;&lt;electronic-resource-num&gt;10.1145/3375627.3375850&lt;/electronic-resource-num&gt;&lt;/record&gt;&lt;/Cite&gt;&lt;/EndNote&gt;</w:instrText>
+        <w:instrText xml:space="preserve"> ADDIN EN.CITE &lt;EndNote&gt;&lt;Cite&gt;&lt;Author&gt;Poyiadzi&lt;/Author&gt;&lt;Year&gt;2020&lt;/Year&gt;&lt;RecNum&gt;192&lt;/RecNum&gt;&lt;DisplayText&gt;[43]&lt;/DisplayText&gt;&lt;record&gt;&lt;rec-number&gt;192&lt;/rec-number&gt;&lt;foreign-keys&gt;&lt;key app="EN" db-id="p22005xv5srwpxeed275s99yfvez9tfr995s" timestamp="1606923001"&gt;192&lt;/key&gt;&lt;/foreign-keys&gt;&lt;ref-type name="Book"&gt;6&lt;/ref-type&gt;&lt;contributors&gt;&lt;authors&gt;&lt;author&gt;Poyiadzi, Rafael&lt;/author&gt;&lt;author&gt;Sokol, Kacper&lt;/author&gt;&lt;author&gt;Santos-Rodriguez, Raul&lt;/author&gt;&lt;author&gt;Bie, Tijl&lt;/author&gt;&lt;author&gt;Flach, Peter&lt;/author&gt;&lt;/authors&gt;&lt;/contributors&gt;&lt;titles&gt;&lt;title&gt;FACE: Feasible and Actionable Counterfactual Explanations&lt;/title&gt;&lt;/titles&gt;&lt;pages&gt;344-350&lt;/pages&gt;&lt;dates&gt;&lt;year&gt;2020&lt;/year&gt;&lt;/dates&gt;&lt;urls&gt;&lt;/urls&gt;&lt;electronic-resource-num&gt;10.1145/3375627.3375850&lt;/electronic-resource-num&gt;&lt;/record&gt;&lt;/Cite&gt;&lt;/EndNote&gt;</w:instrText>
       </w:r>
       <w:r>
         <w:rPr>
@@ -8441,7 +9428,7 @@
           <w:noProof/>
           <w:lang w:val="en-US"/>
         </w:rPr>
-        <w:t>[42]</w:t>
+        <w:t>[43]</w:t>
       </w:r>
       <w:r>
         <w:rPr>
@@ -8704,7 +9691,7 @@
         <w:rPr>
           <w:lang w:val="en-US"/>
         </w:rPr>
-        <w:instrText xml:space="preserve"> ADDIN EN.CITE &lt;EndNote&gt;&lt;Cite&gt;&lt;Author&gt;Gomez&lt;/Author&gt;&lt;Year&gt;2020&lt;/Year&gt;&lt;RecNum&gt;164&lt;/RecNum&gt;&lt;DisplayText&gt;[43]&lt;/DisplayText&gt;&lt;record&gt;&lt;rec-number&gt;164&lt;/rec-number&gt;&lt;foreign-keys&gt;&lt;key app="EN" db-id="p22005xv5srwpxeed275s99yfvez9tfr995s" timestamp="1606496892"&gt;164&lt;/key&gt;&lt;/foreign-keys&gt;&lt;ref-type name="Conference Proceedings"&gt;10&lt;/ref-type&gt;&lt;contributors&gt;&lt;authors&gt;&lt;author&gt;Gomez, O.&lt;/author&gt;&lt;author&gt;Holter, S.&lt;/author&gt;&lt;author&gt;Yuan, J.&lt;/author&gt;&lt;author&gt;Bertini, E.&lt;/author&gt;&lt;/authors&gt;&lt;/contributors&gt;&lt;titles&gt;&lt;title&gt;ViCE&lt;/title&gt;&lt;/titles&gt;&lt;pages&gt;531-535&lt;/pages&gt;&lt;dates&gt;&lt;year&gt;2020&lt;/year&gt;&lt;/dates&gt;&lt;work-type&gt;Conference Paper&lt;/work-type&gt;&lt;urls&gt;&lt;related-urls&gt;&lt;url&gt;https://www.scopus.com/inward/record.uri?eid=2-s2.0-85082462563&amp;amp;doi=10.1145%2f3377325.3377536&amp;amp;partnerID=40&amp;amp;md5=3b50e2166fbf723c3b60dbbeb3653441&lt;/url&gt;&lt;/related-urls&gt;&lt;/urls&gt;&lt;custom3&gt;International Conference on Intelligent User Interfaces, Proceedings IUI&lt;/custom3&gt;&lt;electronic-resource-num&gt;10.1145/3377325.3377536&lt;/electronic-resource-num&gt;&lt;remote-database-name&gt;Scopus&lt;/remote-database-name&gt;&lt;/record&gt;&lt;/Cite&gt;&lt;/EndNote&gt;</w:instrText>
+        <w:instrText xml:space="preserve"> ADDIN EN.CITE &lt;EndNote&gt;&lt;Cite&gt;&lt;Author&gt;Gomez&lt;/Author&gt;&lt;Year&gt;2020&lt;/Year&gt;&lt;RecNum&gt;164&lt;/RecNum&gt;&lt;DisplayText&gt;[44]&lt;/DisplayText&gt;&lt;record&gt;&lt;rec-number&gt;164&lt;/rec-number&gt;&lt;foreign-keys&gt;&lt;key app="EN" db-id="p22005xv5srwpxeed275s99yfvez9tfr995s" timestamp="1606496892"&gt;164&lt;/key&gt;&lt;/foreign-keys&gt;&lt;ref-type name="Conference Proceedings"&gt;10&lt;/ref-type&gt;&lt;contributors&gt;&lt;authors&gt;&lt;author&gt;Gomez, O.&lt;/author&gt;&lt;author&gt;Holter, S.&lt;/author&gt;&lt;author&gt;Yuan, J.&lt;/author&gt;&lt;author&gt;Bertini, E.&lt;/author&gt;&lt;/authors&gt;&lt;/contributors&gt;&lt;titles&gt;&lt;title&gt;ViCE&lt;/title&gt;&lt;/titles&gt;&lt;pages&gt;531-535&lt;/pages&gt;&lt;dates&gt;&lt;year&gt;2020&lt;/year&gt;&lt;/dates&gt;&lt;work-type&gt;Conference Paper&lt;/work-type&gt;&lt;urls&gt;&lt;related-urls&gt;&lt;url&gt;https://www.scopus.com/inward/record.uri?eid=2-s2.0-85082462563&amp;amp;doi=10.1145%2f3377325.3377536&amp;amp;partnerID=40&amp;amp;md5=3b50e2166fbf723c3b60dbbeb3653441&lt;/url&gt;&lt;/related-urls&gt;&lt;/urls&gt;&lt;custom3&gt;International Conference on Intelligent User Interfaces, Proceedings IUI&lt;/custom3&gt;&lt;electronic-resource-num&gt;10.1145/3377325.3377536&lt;/electronic-resource-num&gt;&lt;remote-database-name&gt;Scopus&lt;/remote-database-name&gt;&lt;/record&gt;&lt;/Cite&gt;&lt;/EndNote&gt;</w:instrText>
       </w:r>
       <w:r>
         <w:rPr>
@@ -8717,7 +9704,7 @@
           <w:noProof/>
           <w:lang w:val="en-US"/>
         </w:rPr>
-        <w:t>[43]</w:t>
+        <w:t>[44]</w:t>
       </w:r>
       <w:r>
         <w:rPr>
@@ -8932,7 +9919,14 @@
         <w:rPr>
           <w:lang w:val="en-US"/>
         </w:rPr>
-        <w:t xml:space="preserve"> / number of bins changed</w:t>
+        <w:t xml:space="preserve"> / number of bins </w:t>
+      </w:r>
+      <w:r>
+        <w:rPr>
+          <w:lang w:val="en-US"/>
+        </w:rPr>
+        <w:lastRenderedPageBreak/>
+        <w:t>changed</w:t>
       </w:r>
       <w:r>
         <w:rPr>
@@ -8945,6 +9939,19 @@
           <w:lang w:val="en-US"/>
         </w:rPr>
         <w:t xml:space="preserve"> They start with the instance of interest, and move along the available features to the bins below and above, choosing the one that elicits the most change in the model’s output.</w:t>
+      </w:r>
+    </w:p>
+    <w:p>
+      <w:pPr>
+        <w:rPr>
+          <w:lang w:val="en-US"/>
+        </w:rPr>
+      </w:pPr>
+      <w:r>
+        <w:rPr>
+          <w:lang w:val="en-US"/>
+        </w:rPr>
+        <w:t>Model-agnostic.</w:t>
       </w:r>
     </w:p>
     <w:p>
@@ -9032,6 +10039,238 @@
         </w:rPr>
         <w:t>the Home Equity Line of Credit (HELOC) dataset, using the desiderate mentioned previously.</w:t>
       </w:r>
+      <w:r>
+        <w:rPr>
+          <w:lang w:val="en-US"/>
+        </w:rPr>
+        <w:t xml:space="preserve"> Very shortly!!</w:t>
+      </w:r>
+    </w:p>
+    <w:p>
+      <w:pPr>
+        <w:rPr>
+          <w:lang w:val="en-US"/>
+        </w:rPr>
+      </w:pPr>
+      <w:r>
+        <w:rPr>
+          <w:lang w:val="en-US"/>
+        </w:rPr>
+        <w:t>“</w:t>
+      </w:r>
+      <w:r>
+        <w:rPr>
+          <w:lang w:val="en-US"/>
+        </w:rPr>
+        <w:t>Q1 Data distribution - How do the values of the instance compare</w:t>
+      </w:r>
+      <w:r>
+        <w:rPr>
+          <w:lang w:val="en-US"/>
+        </w:rPr>
+        <w:t xml:space="preserve"> </w:t>
+      </w:r>
+      <w:r>
+        <w:rPr>
+          <w:lang w:val="en-US"/>
+        </w:rPr>
+        <w:t>to those across the rest of the dataset?</w:t>
+      </w:r>
+      <w:r>
+        <w:rPr>
+          <w:lang w:val="en-US"/>
+        </w:rPr>
+        <w:t xml:space="preserve"> </w:t>
+      </w:r>
+      <w:r>
+        <w:rPr>
+          <w:lang w:val="en-US"/>
+        </w:rPr>
+        <w:t>Example: If a student has a GRE score of 320, how does it compare</w:t>
+      </w:r>
+      <w:r>
+        <w:rPr>
+          <w:lang w:val="en-US"/>
+        </w:rPr>
+        <w:t xml:space="preserve"> </w:t>
+      </w:r>
+      <w:r>
+        <w:rPr>
+          <w:lang w:val="en-US"/>
+        </w:rPr>
+        <w:t>to the scores of their peers?</w:t>
+      </w:r>
+    </w:p>
+    <w:p>
+      <w:pPr>
+        <w:rPr>
+          <w:lang w:val="en-US"/>
+        </w:rPr>
+      </w:pPr>
+      <w:r>
+        <w:rPr>
+          <w:lang w:val="en-US"/>
+        </w:rPr>
+        <w:t>Q2 Relevant features -Which features have the most considerable</w:t>
+      </w:r>
+      <w:r>
+        <w:rPr>
+          <w:lang w:val="en-US"/>
+        </w:rPr>
+        <w:t xml:space="preserve"> </w:t>
+      </w:r>
+      <w:r>
+        <w:rPr>
+          <w:lang w:val="en-US"/>
+        </w:rPr>
+        <w:t>effect on the model’s prediction?</w:t>
+      </w:r>
+      <w:r>
+        <w:rPr>
+          <w:lang w:val="en-US"/>
+        </w:rPr>
+        <w:t xml:space="preserve"> </w:t>
+      </w:r>
+      <w:r>
+        <w:rPr>
+          <w:lang w:val="en-US"/>
+        </w:rPr>
+        <w:t>Example: Identifying what variables in a patient’s blood work</w:t>
+      </w:r>
+      <w:r>
+        <w:rPr>
+          <w:lang w:val="en-US"/>
+        </w:rPr>
+        <w:t xml:space="preserve"> </w:t>
+      </w:r>
+      <w:r>
+        <w:rPr>
+          <w:lang w:val="en-US"/>
+        </w:rPr>
+        <w:t>are significant contributors to a negative diagnosis.</w:t>
+      </w:r>
+      <w:r>
+        <w:rPr>
+          <w:lang w:val="en-US"/>
+        </w:rPr>
+        <w:t xml:space="preserve"> </w:t>
+      </w:r>
+    </w:p>
+    <w:p>
+      <w:pPr>
+        <w:rPr>
+          <w:lang w:val="en-US"/>
+        </w:rPr>
+      </w:pPr>
+      <w:r>
+        <w:rPr>
+          <w:lang w:val="en-US"/>
+        </w:rPr>
+        <w:t>Q3 Possible changes - Are there changes that could alter the</w:t>
+      </w:r>
+      <w:r>
+        <w:rPr>
+          <w:lang w:val="en-US"/>
+        </w:rPr>
+        <w:t xml:space="preserve"> </w:t>
+      </w:r>
+      <w:r>
+        <w:rPr>
+          <w:lang w:val="en-US"/>
+        </w:rPr>
+        <w:t>model’s current prediction?</w:t>
+      </w:r>
+      <w:r>
+        <w:rPr>
+          <w:lang w:val="en-US"/>
+        </w:rPr>
+        <w:t xml:space="preserve"> </w:t>
+      </w:r>
+      <w:r>
+        <w:rPr>
+          <w:lang w:val="en-US"/>
+        </w:rPr>
+        <w:t>Example: If an applicant was rejected for a loan, what changes</w:t>
+      </w:r>
+      <w:r>
+        <w:rPr>
+          <w:lang w:val="en-US"/>
+        </w:rPr>
+        <w:t xml:space="preserve"> </w:t>
+      </w:r>
+      <w:r>
+        <w:rPr>
+          <w:lang w:val="en-US"/>
+        </w:rPr>
+        <w:t>in their profile would be required for the application to be accepted?</w:t>
+      </w:r>
+    </w:p>
+    <w:p>
+      <w:pPr>
+        <w:rPr>
+          <w:lang w:val="en-US"/>
+        </w:rPr>
+      </w:pPr>
+      <w:r>
+        <w:rPr>
+          <w:lang w:val="en-US"/>
+        </w:rPr>
+        <w:t>Q4 Actionable changes - Is it possible to change only a subset</w:t>
+      </w:r>
+      <w:r>
+        <w:rPr>
+          <w:lang w:val="en-US"/>
+        </w:rPr>
+        <w:t xml:space="preserve"> </w:t>
+      </w:r>
+      <w:r>
+        <w:rPr>
+          <w:lang w:val="en-US"/>
+        </w:rPr>
+        <w:t>of actionable features to change the model’s prediction?</w:t>
+      </w:r>
+      <w:r>
+        <w:rPr>
+          <w:lang w:val="en-US"/>
+        </w:rPr>
+        <w:t xml:space="preserve"> </w:t>
+      </w:r>
+      <w:r>
+        <w:rPr>
+          <w:lang w:val="en-US"/>
+        </w:rPr>
+        <w:t>Example: If a graduate school applicant knows certain features</w:t>
+      </w:r>
+      <w:r>
+        <w:rPr>
+          <w:lang w:val="en-US"/>
+        </w:rPr>
+        <w:t xml:space="preserve"> </w:t>
+      </w:r>
+      <w:r>
+        <w:rPr>
+          <w:lang w:val="en-US"/>
+        </w:rPr>
+        <w:t>cannot be changed such as Gender or Age, is it possible to generate</w:t>
+      </w:r>
+      <w:r>
+        <w:rPr>
+          <w:lang w:val="en-US"/>
+        </w:rPr>
+        <w:t xml:space="preserve"> </w:t>
+      </w:r>
+      <w:r>
+        <w:rPr>
+          <w:lang w:val="en-US"/>
+        </w:rPr>
+        <w:t>an alternative explanation without altering these features?</w:t>
+      </w:r>
+      <w:r>
+        <w:rPr>
+          <w:lang w:val="en-US"/>
+        </w:rPr>
+        <w:t>”</w:t>
+      </w:r>
     </w:p>
     <w:p>
       <w:pPr>
@@ -9067,82 +10306,70 @@
         </w:rPr>
       </w:pPr>
       <w:proofErr w:type="spellStart"/>
-      <w:r>
-        <w:rPr>
-          <w:lang w:val="en-US"/>
-        </w:rPr>
-        <w:t>DiCE</w:t>
-      </w:r>
-      <w:proofErr w:type="spellEnd"/>
-      <w:r>
-        <w:rPr>
-          <w:lang w:val="en-US"/>
-        </w:rPr>
-        <w:t xml:space="preserve"> proposes diversity as an important constraint for actionable counterfactuals </w:t>
-      </w:r>
-      <w:r>
-        <w:rPr>
-          <w:lang w:val="en-US"/>
-        </w:rPr>
-        <w:fldChar w:fldCharType="begin"/>
-      </w:r>
-      <w:r>
-        <w:rPr>
-          <w:lang w:val="en-US"/>
-        </w:rPr>
-        <w:instrText xml:space="preserve"> ADDIN EN.CITE &lt;EndNote&gt;&lt;Cite&gt;&lt;Author&gt;Mothilal&lt;/Author&gt;&lt;Year&gt;2020&lt;/Year&gt;&lt;RecNum&gt;172&lt;/RecNum&gt;&lt;DisplayText&gt;[44]&lt;/DisplayText&gt;&lt;record&gt;&lt;rec-number&gt;172&lt;/rec-number&gt;&lt;foreign-keys&gt;&lt;key app="EN" db-id="p22005xv5srwpxeed275s99yfvez9tfr995s" timestamp="1606496892"&gt;172&lt;/key&gt;&lt;/foreign-keys&gt;&lt;ref-type name="Conference Proceedings"&gt;10&lt;/ref-type&gt;&lt;contributors&gt;&lt;authors&gt;&lt;author&gt;Mothilal, R. K.&lt;/author&gt;&lt;author&gt;Sharma, A.&lt;/author&gt;&lt;author&gt;Tan, C.&lt;/author&gt;&lt;/authors&gt;&lt;/contributors&gt;&lt;titles&gt;&lt;title&gt;Explaining machine learning classifiers through diverse counterfactual explanations&lt;/title&gt;&lt;/titles&gt;&lt;pages&gt;607-617&lt;/pages&gt;&lt;dates&gt;&lt;year&gt;2020&lt;/year&gt;&lt;/dates&gt;&lt;work-type&gt;Conference Paper&lt;/work-type&gt;&lt;urls&gt;&lt;related-urls&gt;&lt;url&gt;https://www.scopus.com/inward/record.uri?eid=2-s2.0-85079688305&amp;amp;doi=10.1145%2f3351095.3372850&amp;amp;partnerID=40&amp;amp;md5=3b4d5f74177ffd93b884adc70ae5e6af&lt;/url&gt;&lt;/related-urls&gt;&lt;/urls&gt;&lt;custom3&gt;FAT* 2020 - Proceedings of the 2020 Conference on Fairness, Accountability, and Transparency&lt;/custom3&gt;&lt;electronic-resource-num&gt;10.1145/3351095.3372850&lt;/electronic-resource-num&gt;&lt;remote-database-name&gt;Scopus&lt;/remote-database-name&gt;&lt;/record&gt;&lt;/Cite&gt;&lt;/EndNote&gt;</w:instrText>
-      </w:r>
-      <w:r>
-        <w:rPr>
-          <w:lang w:val="en-US"/>
-        </w:rPr>
-        <w:fldChar w:fldCharType="separate"/>
-      </w:r>
-      <w:r>
-        <w:rPr>
-          <w:noProof/>
-          <w:lang w:val="en-US"/>
-        </w:rPr>
-        <w:t>[44]</w:t>
-      </w:r>
-      <w:r>
-        <w:rPr>
-          <w:lang w:val="en-US"/>
-        </w:rPr>
-        <w:fldChar w:fldCharType="end"/>
-      </w:r>
-      <w:r>
-        <w:rPr>
-          <w:lang w:val="en-US"/>
-        </w:rPr>
-        <w:t>. Evaluation framework for CF methods.</w:t>
-      </w:r>
-    </w:p>
-    <w:p>
-      <w:pPr>
-        <w:rPr>
-          <w:lang w:val="en-US"/>
-        </w:rPr>
-      </w:pPr>
-      <w:r>
-        <w:rPr>
-          <w:lang w:val="en-US"/>
-        </w:rPr>
-        <w:t xml:space="preserve">They assume that the </w:t>
-      </w:r>
       <w:r>
         <w:rPr>
           <w:b/>
           <w:bCs/>
           <w:lang w:val="en-US"/>
         </w:rPr>
-        <w:t xml:space="preserve">ML model is differentiable </w:t>
-      </w:r>
-      <w:r>
-        <w:rPr>
-          <w:lang w:val="en-US"/>
-        </w:rPr>
-        <w:t xml:space="preserve">and that the </w:t>
+        <w:t>DiCE</w:t>
+      </w:r>
+      <w:proofErr w:type="spellEnd"/>
+      <w:r>
+        <w:rPr>
+          <w:lang w:val="en-US"/>
+        </w:rPr>
+        <w:t xml:space="preserve"> proposes diversity as an important constraint for actionable counterfactuals </w:t>
+      </w:r>
+      <w:r>
+        <w:rPr>
+          <w:lang w:val="en-US"/>
+        </w:rPr>
+        <w:fldChar w:fldCharType="begin"/>
+      </w:r>
+      <w:r>
+        <w:rPr>
+          <w:lang w:val="en-US"/>
+        </w:rPr>
+        <w:instrText xml:space="preserve"> ADDIN EN.CITE &lt;EndNote&gt;&lt;Cite&gt;&lt;Author&gt;Mothilal&lt;/Author&gt;&lt;Year&gt;2020&lt;/Year&gt;&lt;RecNum&gt;172&lt;/RecNum&gt;&lt;DisplayText&gt;[45]&lt;/DisplayText&gt;&lt;record&gt;&lt;rec-number&gt;172&lt;/rec-number&gt;&lt;foreign-keys&gt;&lt;key app="EN" db-id="p22005xv5srwpxeed275s99yfvez9tfr995s" timestamp="1606496892"&gt;172&lt;/key&gt;&lt;/foreign-keys&gt;&lt;ref-type name="Conference Proceedings"&gt;10&lt;/ref-type&gt;&lt;contributors&gt;&lt;authors&gt;&lt;author&gt;Mothilal, R. K.&lt;/author&gt;&lt;author&gt;Sharma, A.&lt;/author&gt;&lt;author&gt;Tan, C.&lt;/author&gt;&lt;/authors&gt;&lt;/contributors&gt;&lt;titles&gt;&lt;title&gt;Explaining machine learning classifiers through diverse counterfactual explanations&lt;/title&gt;&lt;/titles&gt;&lt;pages&gt;607-617&lt;/pages&gt;&lt;dates&gt;&lt;year&gt;2020&lt;/year&gt;&lt;/dates&gt;&lt;work-type&gt;Conference Paper&lt;/work-type&gt;&lt;urls&gt;&lt;related-urls&gt;&lt;url&gt;https://www.scopus.com/inward/record.uri?eid=2-s2.0-85079688305&amp;amp;doi=10.1145%2f3351095.3372850&amp;amp;partnerID=40&amp;amp;md5=3b4d5f74177ffd93b884adc70ae5e6af&lt;/url&gt;&lt;/related-urls&gt;&lt;/urls&gt;&lt;custom3&gt;FAT* 2020 - Proceedings of the 2020 Conference on Fairness, Accountability, and Transparency&lt;/custom3&gt;&lt;electronic-resource-num&gt;10.1145/3351095.3372850&lt;/electronic-resource-num&gt;&lt;remote-database-name&gt;Scopus&lt;/remote-database-name&gt;&lt;/record&gt;&lt;/Cite&gt;&lt;/EndNote&gt;</w:instrText>
+      </w:r>
+      <w:r>
+        <w:rPr>
+          <w:lang w:val="en-US"/>
+        </w:rPr>
+        <w:fldChar w:fldCharType="separate"/>
+      </w:r>
+      <w:r>
+        <w:rPr>
+          <w:noProof/>
+          <w:lang w:val="en-US"/>
+        </w:rPr>
+        <w:t>[45]</w:t>
+      </w:r>
+      <w:r>
+        <w:rPr>
+          <w:lang w:val="en-US"/>
+        </w:rPr>
+        <w:fldChar w:fldCharType="end"/>
+      </w:r>
+      <w:r>
+        <w:rPr>
+          <w:lang w:val="en-US"/>
+        </w:rPr>
+        <w:t>. Evaluation framework for CF methods.</w:t>
+      </w:r>
+    </w:p>
+    <w:p>
+      <w:pPr>
+        <w:rPr>
+          <w:lang w:val="en-US"/>
+        </w:rPr>
+      </w:pPr>
+      <w:r>
+        <w:rPr>
+          <w:lang w:val="en-US"/>
+        </w:rPr>
+        <w:t xml:space="preserve">They assume that the </w:t>
       </w:r>
       <w:r>
         <w:rPr>
@@ -9150,19 +10377,13 @@
           <w:bCs/>
           <w:lang w:val="en-US"/>
         </w:rPr>
-        <w:t>output is binary</w:t>
-      </w:r>
-      <w:r>
-        <w:rPr>
-          <w:lang w:val="en-US"/>
-        </w:rPr>
-        <w:t>.</w:t>
-      </w:r>
-      <w:r>
-        <w:rPr>
-          <w:lang w:val="en-US"/>
-        </w:rPr>
-        <w:t xml:space="preserve"> They transform all </w:t>
+        <w:t xml:space="preserve">ML model is differentiable </w:t>
+      </w:r>
+      <w:r>
+        <w:rPr>
+          <w:lang w:val="en-US"/>
+        </w:rPr>
+        <w:t xml:space="preserve">and that the </w:t>
       </w:r>
       <w:r>
         <w:rPr>
@@ -9170,7 +10391,7 @@
           <w:bCs/>
           <w:lang w:val="en-US"/>
         </w:rPr>
-        <w:t>features to be 0-1</w:t>
+        <w:t>output is binary</w:t>
       </w:r>
       <w:r>
         <w:rPr>
@@ -9178,18 +10399,11 @@
         </w:rPr>
         <w:t>.</w:t>
       </w:r>
-    </w:p>
-    <w:p>
-      <w:pPr>
-        <w:rPr>
-          <w:lang w:val="en-US"/>
-        </w:rPr>
-      </w:pPr>
-      <w:r>
-        <w:rPr>
-          <w:lang w:val="en-US"/>
-        </w:rPr>
-        <w:t xml:space="preserve">They define </w:t>
+      <w:r>
+        <w:rPr>
+          <w:lang w:val="en-US"/>
+        </w:rPr>
+        <w:t xml:space="preserve"> They transform all </w:t>
       </w:r>
       <w:r>
         <w:rPr>
@@ -9197,13 +10411,27 @@
           <w:bCs/>
           <w:lang w:val="en-US"/>
         </w:rPr>
-        <w:t>diversity</w:t>
-      </w:r>
-      <w:r>
-        <w:rPr>
-          <w:lang w:val="en-US"/>
-        </w:rPr>
-        <w:t xml:space="preserve"> using a determinantal point processes (DPP), which is used for subset selection with diversity. They define proximity as the </w:t>
+        <w:t>features to be 0-1</w:t>
+      </w:r>
+      <w:r>
+        <w:rPr>
+          <w:lang w:val="en-US"/>
+        </w:rPr>
+        <w:t>.</w:t>
+      </w:r>
+    </w:p>
+    <w:p>
+      <w:pPr>
+        <w:rPr>
+          <w:lang w:val="en-US"/>
+        </w:rPr>
+      </w:pPr>
+      <w:r>
+        <w:rPr>
+          <w:lang w:val="en-US"/>
+        </w:rPr>
+        <w:lastRenderedPageBreak/>
+        <w:t xml:space="preserve">They define </w:t>
       </w:r>
       <w:r>
         <w:rPr>
@@ -9211,6 +10439,20 @@
           <w:bCs/>
           <w:lang w:val="en-US"/>
         </w:rPr>
+        <w:t>diversity</w:t>
+      </w:r>
+      <w:r>
+        <w:rPr>
+          <w:lang w:val="en-US"/>
+        </w:rPr>
+        <w:t xml:space="preserve"> using a determinantal point processes (DPP), which is used for subset selection with diversity. They define proximity as the </w:t>
+      </w:r>
+      <w:r>
+        <w:rPr>
+          <w:b/>
+          <w:bCs/>
+          <w:lang w:val="en-US"/>
+        </w:rPr>
         <w:t>mean l1 distance</w:t>
       </w:r>
       <w:r>
@@ -9230,7 +10472,6 @@
         <w:rPr>
           <w:lang w:val="en-US"/>
         </w:rPr>
-        <w:lastRenderedPageBreak/>
         <w:t>In summary, this is minimization over the target, the distance, and (neg) diversity.</w:t>
       </w:r>
       <w:r>
@@ -9340,11 +10581,19 @@
           <w:lang w:val="en-US"/>
         </w:rPr>
       </w:pPr>
-      <w:r>
-        <w:rPr>
-          <w:lang w:val="en-US"/>
-        </w:rPr>
-        <w:t xml:space="preserve">Usually CFs are evaluated in a qualitative </w:t>
+      <w:proofErr w:type="gramStart"/>
+      <w:r>
+        <w:rPr>
+          <w:lang w:val="en-US"/>
+        </w:rPr>
+        <w:t>Usually</w:t>
+      </w:r>
+      <w:proofErr w:type="gramEnd"/>
+      <w:r>
+        <w:rPr>
+          <w:lang w:val="en-US"/>
+        </w:rPr>
+        <w:t xml:space="preserve"> CFs are evaluated in a qualitative </w:t>
       </w:r>
       <w:r>
         <w:rPr>
@@ -9435,7 +10684,14 @@
         <w:rPr>
           <w:lang w:val="en-US"/>
         </w:rPr>
-        <w:t xml:space="preserve">Sparsity = </w:t>
+        <w:t>Sparsity =</w:t>
+      </w:r>
+      <w:proofErr w:type="gramStart"/>
+      <w:r>
+        <w:rPr>
+          <w:lang w:val="en-US"/>
+        </w:rPr>
+        <w:t xml:space="preserve"> </w:t>
       </w:r>
       <w:r>
         <w:rPr>
@@ -9443,6 +10699,7 @@
         </w:rPr>
         <w:t>..</w:t>
       </w:r>
+      <w:proofErr w:type="gramEnd"/>
     </w:p>
     <w:p>
       <w:pPr>
@@ -9477,7 +10734,21 @@
         <w:rPr>
           <w:lang w:val="en-US"/>
         </w:rPr>
-        <w:t>User understanding = by generating a 1-NN classifier based on . in comparison to LIME</w:t>
+        <w:t xml:space="preserve">User understanding = by generating a 1-NN classifier based </w:t>
+      </w:r>
+      <w:proofErr w:type="gramStart"/>
+      <w:r>
+        <w:rPr>
+          <w:lang w:val="en-US"/>
+        </w:rPr>
+        <w:t>on .</w:t>
+      </w:r>
+      <w:proofErr w:type="gramEnd"/>
+      <w:r>
+        <w:rPr>
+          <w:lang w:val="en-US"/>
+        </w:rPr>
+        <w:t xml:space="preserve"> in comparison to LIME</w:t>
       </w:r>
     </w:p>
     <w:p>
@@ -9491,6 +10762,23 @@
           <w:lang w:val="en-US"/>
         </w:rPr>
         <w:t>They mention that you need to conduct a user study where CF examples are compared against past approaches, to provide better explanations.</w:t>
+      </w:r>
+    </w:p>
+    <w:p>
+      <w:pPr>
+        <w:rPr>
+          <w:b/>
+          <w:bCs/>
+          <w:lang w:val="en-US"/>
+        </w:rPr>
+      </w:pPr>
+      <w:r>
+        <w:rPr>
+          <w:b/>
+          <w:bCs/>
+          <w:lang w:val="en-US"/>
+        </w:rPr>
+        <w:t>QUITE SIMILAR APPROACH WITH MULTIPLE EVALUATIONS; YET NOT IN METHOD</w:t>
       </w:r>
     </w:p>
     <w:p>
@@ -9556,7 +10844,7 @@
         <w:rPr>
           <w:lang w:val="en-US"/>
         </w:rPr>
-        <w:instrText xml:space="preserve"> ADDIN EN.CITE &lt;EndNote&gt;&lt;Cite&gt;&lt;Author&gt;Keane&lt;/Author&gt;&lt;Year&gt;2020&lt;/Year&gt;&lt;RecNum&gt;189&lt;/RecNum&gt;&lt;DisplayText&gt;[45]&lt;/DisplayText&gt;&lt;record&gt;&lt;rec-number&gt;189&lt;/rec-number&gt;&lt;foreign-keys&gt;&lt;key app="EN" db-id="p22005xv5srwpxeed275s99yfvez9tfr995s" timestamp="1606920593"&gt;189&lt;/key&gt;&lt;/foreign-keys&gt;&lt;ref-type name="Book"&gt;6&lt;/ref-type&gt;&lt;contributors&gt;&lt;authors&gt;&lt;author&gt;Keane, Mark&lt;/author&gt;&lt;author&gt;Smyth, Barry&lt;/author&gt;&lt;/authors&gt;&lt;/contributors&gt;&lt;titles&gt;&lt;title&gt;Good Counterfactuals and Where to Find Them: A Case-Based Technique for Generating Counterfactuals for Explainable AI (XAI)&lt;/title&gt;&lt;/titles&gt;&lt;dates&gt;&lt;year&gt;2020&lt;/year&gt;&lt;/dates&gt;&lt;urls&gt;&lt;/urls&gt;&lt;/record&gt;&lt;/Cite&gt;&lt;/EndNote&gt;</w:instrText>
+        <w:instrText xml:space="preserve"> ADDIN EN.CITE &lt;EndNote&gt;&lt;Cite&gt;&lt;Author&gt;Keane&lt;/Author&gt;&lt;Year&gt;2020&lt;/Year&gt;&lt;RecNum&gt;189&lt;/RecNum&gt;&lt;DisplayText&gt;[46]&lt;/DisplayText&gt;&lt;record&gt;&lt;rec-number&gt;189&lt;/rec-number&gt;&lt;foreign-keys&gt;&lt;key app="EN" db-id="p22005xv5srwpxeed275s99yfvez9tfr995s" timestamp="1606920593"&gt;189&lt;/key&gt;&lt;/foreign-keys&gt;&lt;ref-type name="Book"&gt;6&lt;/ref-type&gt;&lt;contributors&gt;&lt;authors&gt;&lt;author&gt;Keane, Mark&lt;/author&gt;&lt;author&gt;Smyth, Barry&lt;/author&gt;&lt;/authors&gt;&lt;/contributors&gt;&lt;titles&gt;&lt;title&gt;Good Counterfactuals and Where to Find Them: A Case-Based Technique for Generating Counterfactuals for Explainable AI (XAI)&lt;/title&gt;&lt;/titles&gt;&lt;dates&gt;&lt;year&gt;2020&lt;/year&gt;&lt;/dates&gt;&lt;urls&gt;&lt;/urls&gt;&lt;/record&gt;&lt;/Cite&gt;&lt;/EndNote&gt;</w:instrText>
       </w:r>
       <w:r>
         <w:rPr>
@@ -9569,7 +10857,7 @@
           <w:noProof/>
           <w:lang w:val="en-US"/>
         </w:rPr>
-        <w:t>[45]</w:t>
+        <w:t>[46]</w:t>
       </w:r>
       <w:r>
         <w:rPr>
@@ -9620,7 +10908,43 @@
           <w:iCs/>
           <w:lang w:val="en-US"/>
         </w:rPr>
-        <w:t>Score y was returned because variables V had values (v1, v2,.. ). If V had values (v1', v2' ... ), and all others remain constant, score y' would have been returned.</w:t>
+        <w:t>Score y was returned because variables V had values (v1, v</w:t>
+      </w:r>
+      <w:proofErr w:type="gramStart"/>
+      <w:r>
+        <w:rPr>
+          <w:i/>
+          <w:iCs/>
+          <w:lang w:val="en-US"/>
+        </w:rPr>
+        <w:t>2,..</w:t>
+      </w:r>
+      <w:proofErr w:type="gramEnd"/>
+      <w:r>
+        <w:rPr>
+          <w:i/>
+          <w:iCs/>
+          <w:lang w:val="en-US"/>
+        </w:rPr>
+        <w:t xml:space="preserve"> ). If V had values (v1', v2' </w:t>
+      </w:r>
+      <w:proofErr w:type="gramStart"/>
+      <w:r>
+        <w:rPr>
+          <w:i/>
+          <w:iCs/>
+          <w:lang w:val="en-US"/>
+        </w:rPr>
+        <w:t>... )</w:t>
+      </w:r>
+      <w:proofErr w:type="gramEnd"/>
+      <w:r>
+        <w:rPr>
+          <w:i/>
+          <w:iCs/>
+          <w:lang w:val="en-US"/>
+        </w:rPr>
+        <w:t>, and all others remain constant, score y' would have been returned.</w:t>
       </w:r>
       <w:r>
         <w:rPr>
@@ -9655,9 +10979,17 @@
       </w:pPr>
       <w:r>
         <w:rPr>
-          <w:lang w:val="en-US"/>
-        </w:rPr>
-        <w:t>Prolixity: many systems generate a variety of counterfactuals using random perturbation and search, from which a “best” must be chosen. They often use l1 with MAD of each feature.</w:t>
+          <w:b/>
+          <w:bCs/>
+          <w:lang w:val="en-US"/>
+        </w:rPr>
+        <w:t>Prolixity</w:t>
+      </w:r>
+      <w:r>
+        <w:rPr>
+          <w:lang w:val="en-US"/>
+        </w:rPr>
+        <w:t>: many systems generate a variety of counterfactuals using random perturbation and search, from which a “best” must be chosen. They often use l1 with MAD of each feature.</w:t>
       </w:r>
     </w:p>
     <w:p>
@@ -9674,6 +11006,8 @@
       <w:proofErr w:type="spellStart"/>
       <w:r>
         <w:rPr>
+          <w:b/>
+          <w:bCs/>
           <w:lang w:val="en-US"/>
         </w:rPr>
         <w:t>Sparcity</w:t>
@@ -9699,42 +11033,195 @@
       </w:pPr>
       <w:r>
         <w:rPr>
-          <w:lang w:val="en-US"/>
-        </w:rPr>
-        <w:t>Plausibility: must be valid data points (= the least solved)</w:t>
-      </w:r>
-    </w:p>
-    <w:p>
-      <w:pPr>
-        <w:rPr>
-          <w:lang w:val="en-US"/>
-        </w:rPr>
-      </w:pPr>
-      <w:r>
-        <w:rPr>
-          <w:lang w:val="en-US"/>
-        </w:rPr>
-        <w:t>Nr. of feature differences between all pairwise comparisons of cases</w:t>
-      </w:r>
-      <w:r>
-        <w:rPr>
-          <w:lang w:val="en-US"/>
-        </w:rPr>
-        <w:t xml:space="preserve"> of various datasets. Good counterfactuals are rare (with &lt;3 feature changes): &lt;1%; most have &gt;5 feature changes. For </w:t>
-      </w:r>
-      <w:r>
-        <w:rPr>
-          <w:lang w:val="en-US"/>
-        </w:rPr>
-        <w:lastRenderedPageBreak/>
-        <w:t xml:space="preserve">numerical features, it might be good to introduce a </w:t>
-      </w:r>
-      <w:r>
-        <w:rPr>
           <w:b/>
           <w:bCs/>
           <w:lang w:val="en-US"/>
         </w:rPr>
+        <w:lastRenderedPageBreak/>
+        <w:t>Plausibility</w:t>
+      </w:r>
+      <w:r>
+        <w:rPr>
+          <w:lang w:val="en-US"/>
+        </w:rPr>
+        <w:t>: must be valid data points (= the least solved)</w:t>
+      </w:r>
+    </w:p>
+    <w:p>
+      <w:pPr>
+        <w:rPr>
+          <w:lang w:val="en-US"/>
+        </w:rPr>
+      </w:pPr>
+      <w:r>
+        <w:rPr>
+          <w:lang w:val="en-US"/>
+        </w:rPr>
+        <w:t>“</w:t>
+      </w:r>
+      <w:r>
+        <w:rPr>
+          <w:b/>
+          <w:bCs/>
+          <w:lang w:val="en-US"/>
+        </w:rPr>
+        <w:t>Plausibility is the least solved of the three problems facing counterfactuals</w:t>
+      </w:r>
+      <w:r>
+        <w:rPr>
+          <w:lang w:val="en-US"/>
+        </w:rPr>
+        <w:t>; for instance, many researchers</w:t>
+      </w:r>
+      <w:r>
+        <w:rPr>
+          <w:lang w:val="en-US"/>
+        </w:rPr>
+        <w:t xml:space="preserve"> </w:t>
+      </w:r>
+      <w:r>
+        <w:rPr>
+          <w:lang w:val="en-US"/>
+        </w:rPr>
+        <w:t>propose to “lock” features (e.g., to not allow gender change) or to allow users to</w:t>
+      </w:r>
+      <w:r>
+        <w:rPr>
+          <w:lang w:val="en-US"/>
+        </w:rPr>
+        <w:t xml:space="preserve"> </w:t>
+      </w:r>
+      <w:r>
+        <w:rPr>
+          <w:lang w:val="en-US"/>
+        </w:rPr>
+        <w:t xml:space="preserve">provide inputs on feature </w:t>
+      </w:r>
+      <w:proofErr w:type="gramStart"/>
+      <w:r>
+        <w:rPr>
+          <w:lang w:val="en-US"/>
+        </w:rPr>
+        <w:t>weights  (</w:t>
+      </w:r>
+      <w:proofErr w:type="gramEnd"/>
+      <w:r>
+        <w:rPr>
+          <w:lang w:val="en-US"/>
+        </w:rPr>
+        <w:t>e.g., using sliders at the interface on, say, salary</w:t>
+      </w:r>
+      <w:r>
+        <w:rPr>
+          <w:lang w:val="en-US"/>
+        </w:rPr>
+        <w:t xml:space="preserve"> </w:t>
+      </w:r>
+      <w:r>
+        <w:rPr>
+          <w:lang w:val="en-US"/>
+        </w:rPr>
+        <w:t xml:space="preserve">boundaries). </w:t>
+      </w:r>
+      <w:r>
+        <w:rPr>
+          <w:lang w:val="en-US"/>
+        </w:rPr>
+        <w:t xml:space="preserve"> H</w:t>
+      </w:r>
+      <w:r>
+        <w:rPr>
+          <w:lang w:val="en-US"/>
+        </w:rPr>
+        <w:t>owever, attempts to find an automated solution to the plausibility problem</w:t>
+      </w:r>
+      <w:r>
+        <w:rPr>
+          <w:lang w:val="en-US"/>
+        </w:rPr>
+        <w:t xml:space="preserve"> </w:t>
+      </w:r>
+      <w:r>
+        <w:rPr>
+          <w:lang w:val="en-US"/>
+        </w:rPr>
+        <w:t>are thin on the ground. Here, we propose that, rather than generating counterfactuals</w:t>
+      </w:r>
+      <w:r>
+        <w:rPr>
+          <w:lang w:val="en-US"/>
+        </w:rPr>
+        <w:t xml:space="preserve"> </w:t>
+      </w:r>
+      <w:r>
+        <w:rPr>
+          <w:lang w:val="en-US"/>
+        </w:rPr>
+        <w:t>by “blind” random perturbation, an XAI system should use the training-data/</w:t>
+      </w:r>
+      <w:proofErr w:type="spellStart"/>
+      <w:r>
+        <w:rPr>
+          <w:lang w:val="en-US"/>
+        </w:rPr>
+        <w:t>casebase</w:t>
+      </w:r>
+      <w:proofErr w:type="spellEnd"/>
+      <w:r>
+        <w:rPr>
+          <w:lang w:val="en-US"/>
+        </w:rPr>
+        <w:t xml:space="preserve"> </w:t>
+      </w:r>
+      <w:r>
+        <w:rPr>
+          <w:lang w:val="en-US"/>
+        </w:rPr>
+        <w:t>to find suitable counterfactuals; as these counterfactuals are “real experiences”</w:t>
+      </w:r>
+      <w:r>
+        <w:rPr>
+          <w:lang w:val="en-US"/>
+        </w:rPr>
+        <w:t xml:space="preserve"> </w:t>
+      </w:r>
+      <w:r>
+        <w:rPr>
+          <w:lang w:val="en-US"/>
+        </w:rPr>
+        <w:t>from the problem domain, they have an inherent plausibility</w:t>
+      </w:r>
+      <w:r>
+        <w:rPr>
+          <w:lang w:val="en-US"/>
+        </w:rPr>
+        <w:t>”</w:t>
+      </w:r>
+    </w:p>
+    <w:p>
+      <w:pPr>
+        <w:rPr>
+          <w:lang w:val="en-US"/>
+        </w:rPr>
+      </w:pPr>
+      <w:r>
+        <w:rPr>
+          <w:lang w:val="en-US"/>
+        </w:rPr>
+        <w:t>Nr. of feature differences between all pairwise comparisons of cases</w:t>
+      </w:r>
+      <w:r>
+        <w:rPr>
+          <w:lang w:val="en-US"/>
+        </w:rPr>
+        <w:t xml:space="preserve"> of various datasets. Good counterfactuals are rare (with &lt;3 feature changes): &lt;1%; most have &gt;5 feature changes. For numerical features, it might be good to introduce a </w:t>
+      </w:r>
+      <w:r>
+        <w:rPr>
+          <w:b/>
+          <w:bCs/>
+          <w:lang w:val="en-US"/>
+        </w:rPr>
         <w:t>matching tolerance</w:t>
       </w:r>
       <w:r>
@@ -9743,21 +11230,33 @@
         </w:rPr>
         <w:t xml:space="preserve">. The Cleveland heart dataset seems to be the most similar to our problem: 303 cases, 13 features, 5 classes. </w:t>
       </w:r>
-    </w:p>
-    <w:p>
-      <w:pPr>
-        <w:rPr>
-          <w:lang w:val="en-US"/>
-        </w:rPr>
-      </w:pPr>
-      <w:r>
-        <w:rPr>
+      <w:r>
+        <w:rPr>
+          <w:lang w:val="en-US"/>
+        </w:rPr>
+        <w:t xml:space="preserve"> Also evaluate on distance.</w:t>
+      </w:r>
+    </w:p>
+    <w:p>
+      <w:pPr>
+        <w:rPr>
+          <w:b/>
+          <w:bCs/>
+          <w:lang w:val="en-US"/>
+        </w:rPr>
+      </w:pPr>
+      <w:r>
+        <w:rPr>
+          <w:b/>
+          <w:bCs/>
           <w:lang w:val="en-US"/>
         </w:rPr>
         <w:t xml:space="preserve">They develop an approach to find a nearest data point that </w:t>
       </w:r>
       <w:r>
         <w:rPr>
+          <w:b/>
+          <w:bCs/>
           <w:i/>
           <w:iCs/>
           <w:lang w:val="en-US"/>
@@ -9766,6 +11265,8 @@
       </w:r>
       <w:r>
         <w:rPr>
+          <w:b/>
+          <w:bCs/>
           <w:lang w:val="en-US"/>
         </w:rPr>
         <w:t xml:space="preserve"> have a good counterfactual, therefore making sure that the counterfactual is plausible since it came from the training data.</w:t>
@@ -9834,7 +11335,7 @@
         <w:rPr>
           <w:lang w:val="en-US"/>
         </w:rPr>
-        <w:instrText xml:space="preserve"> ADDIN EN.CITE &lt;EndNote&gt;&lt;Cite&gt;&lt;Author&gt;Laugel&lt;/Author&gt;&lt;Year&gt;2020&lt;/Year&gt;&lt;RecNum&gt;168&lt;/RecNum&gt;&lt;DisplayText&gt;[46]&lt;/DisplayText&gt;&lt;record&gt;&lt;rec-number&gt;168&lt;/rec-number&gt;&lt;foreign-keys&gt;&lt;key app="EN" db-id="p22005xv5srwpxeed275s99yfvez9tfr995s" timestamp="1606496892"&gt;168&lt;/key&gt;&lt;/foreign-keys&gt;&lt;ref-type name="Serial"&gt;57&lt;/ref-type&gt;&lt;contributors&gt;&lt;authors&gt;&lt;author&gt;Laugel, T.&lt;/author&gt;&lt;author&gt;Lesot, M. J.&lt;/author&gt;&lt;author&gt;Marsala, C.&lt;/author&gt;&lt;author&gt;Renard, X.&lt;/author&gt;&lt;author&gt;Detyniecki, M.&lt;/author&gt;&lt;/authors&gt;&lt;/contributors&gt;&lt;titles&gt;&lt;title&gt;Unjustified Classification Regions and Counterfactual Explanations in Machine Learning&lt;/title&gt;&lt;/titles&gt;&lt;pages&gt;37-54&lt;/pages&gt;&lt;volume&gt;11907 LNAI&lt;/volume&gt;&lt;dates&gt;&lt;year&gt;2020&lt;/year&gt;&lt;/dates&gt;&lt;work-type&gt;Conference Paper&lt;/work-type&gt;&lt;urls&gt;&lt;related-urls&gt;&lt;url&gt;https://www.scopus.com/inward/record.uri?eid=2-s2.0-85084833740&amp;amp;doi=10.1007%2f978-3-030-46147-8_3&amp;amp;partnerID=40&amp;amp;md5=e6f3ede2edfef1b07fdce70e7f52fe16&lt;/url&gt;&lt;url&gt;https://link.springer.com/chapter/10.1007%2F978-3-030-46147-8_3&lt;/url&gt;&lt;/related-urls&gt;&lt;/urls&gt;&lt;custom3&gt;Lecture Notes in Computer Science (including subseries Lecture Notes in Artificial Intelligence and Lecture Notes in Bioinformatics)&lt;/custom3&gt;&lt;electronic-resource-num&gt;10.1007/978-3-030-46147-8_3&lt;/electronic-resource-num&gt;&lt;remote-database-name&gt;Scopus&lt;/remote-database-name&gt;&lt;/record&gt;&lt;/Cite&gt;&lt;/EndNote&gt;</w:instrText>
+        <w:instrText xml:space="preserve"> ADDIN EN.CITE &lt;EndNote&gt;&lt;Cite&gt;&lt;Author&gt;Laugel&lt;/Author&gt;&lt;Year&gt;2020&lt;/Year&gt;&lt;RecNum&gt;168&lt;/RecNum&gt;&lt;DisplayText&gt;[47]&lt;/DisplayText&gt;&lt;record&gt;&lt;rec-number&gt;168&lt;/rec-number&gt;&lt;foreign-keys&gt;&lt;key app="EN" db-id="p22005xv5srwpxeed275s99yfvez9tfr995s" timestamp="1606496892"&gt;168&lt;/key&gt;&lt;/foreign-keys&gt;&lt;ref-type name="Serial"&gt;57&lt;/ref-type&gt;&lt;contributors&gt;&lt;authors&gt;&lt;author&gt;Laugel, T.&lt;/author&gt;&lt;author&gt;Lesot, M. J.&lt;/author&gt;&lt;author&gt;Marsala, C.&lt;/author&gt;&lt;author&gt;Renard, X.&lt;/author&gt;&lt;author&gt;Detyniecki, M.&lt;/author&gt;&lt;/authors&gt;&lt;/contributors&gt;&lt;titles&gt;&lt;title&gt;Unjustified Classification Regions and Counterfactual Explanations in Machine Learning&lt;/title&gt;&lt;/titles&gt;&lt;pages&gt;37-54&lt;/pages&gt;&lt;volume&gt;11907 LNAI&lt;/volume&gt;&lt;dates&gt;&lt;year&gt;2020&lt;/year&gt;&lt;/dates&gt;&lt;work-type&gt;Conference Paper&lt;/work-type&gt;&lt;urls&gt;&lt;related-urls&gt;&lt;url&gt;https://www.scopus.com/inward/record.uri?eid=2-s2.0-85084833740&amp;amp;doi=10.1007%2f978-3-030-46147-8_3&amp;amp;partnerID=40&amp;amp;md5=e6f3ede2edfef1b07fdce70e7f52fe16&lt;/url&gt;&lt;url&gt;https://link.springer.com/chapter/10.1007%2F978-3-030-46147-8_3&lt;/url&gt;&lt;/related-urls&gt;&lt;/urls&gt;&lt;custom3&gt;Lecture Notes in Computer Science (including subseries Lecture Notes in Artificial Intelligence and Lecture Notes in Bioinformatics)&lt;/custom3&gt;&lt;electronic-resource-num&gt;10.1007/978-3-030-46147-8_3&lt;/electronic-resource-num&gt;&lt;remote-database-name&gt;Scopus&lt;/remote-database-name&gt;&lt;/record&gt;&lt;/Cite&gt;&lt;/EndNote&gt;</w:instrText>
       </w:r>
       <w:r>
         <w:rPr>
@@ -9847,7 +11348,7 @@
           <w:noProof/>
           <w:lang w:val="en-US"/>
         </w:rPr>
-        <w:t>[46]</w:t>
+        <w:t>[47]</w:t>
       </w:r>
       <w:r>
         <w:rPr>
@@ -9872,6 +11373,7 @@
         </w:rPr>
         <w:t xml:space="preserve">Given a classifier </w:t>
       </w:r>
+      <w:proofErr w:type="gramStart"/>
       <w:r>
         <w:rPr>
           <w:rFonts w:ascii="CMMI10" w:hAnsi="CMMI10" w:cs="CMMI10"/>
@@ -9892,7 +11394,19 @@
           <w:szCs w:val="20"/>
           <w:lang w:val="en-US"/>
         </w:rPr>
-        <w:t xml:space="preserve">: </w:t>
+        <w:t>:</w:t>
+      </w:r>
+      <w:proofErr w:type="gramEnd"/>
+      <w:r>
+        <w:rPr>
+          <w:rFonts w:ascii="CMR10" w:hAnsi="CMR10" w:cs="CMR10"/>
+          <w:i/>
+          <w:iCs/>
+          <w:sz w:val="20"/>
+          <w:szCs w:val="20"/>
+          <w:lang w:val="en-US"/>
+        </w:rPr>
+        <w:t xml:space="preserve"> </w:t>
       </w:r>
       <w:r>
         <w:rPr>
@@ -10325,6 +11839,7 @@
         </w:rPr>
         <w:t xml:space="preserve">&lt;there is an&gt; </w:t>
       </w:r>
+      <w:proofErr w:type="gramStart"/>
       <w:r>
         <w:rPr>
           <w:rFonts w:ascii="CMMI10" w:hAnsi="CMMI10" w:cs="CMMI10"/>
@@ -10345,7 +11860,19 @@
           <w:szCs w:val="20"/>
           <w:lang w:val="en-US"/>
         </w:rPr>
-        <w:t>: [0</w:t>
+        <w:t>:</w:t>
+      </w:r>
+      <w:proofErr w:type="gramEnd"/>
+      <w:r>
+        <w:rPr>
+          <w:rFonts w:ascii="CMR10" w:hAnsi="CMR10" w:cs="CMR10"/>
+          <w:i/>
+          <w:iCs/>
+          <w:sz w:val="20"/>
+          <w:szCs w:val="20"/>
+          <w:lang w:val="en-US"/>
+        </w:rPr>
+        <w:t xml:space="preserve"> [0</w:t>
       </w:r>
       <w:r>
         <w:rPr>
@@ -10437,6 +11964,7 @@
         </w:rPr>
         <w:t xml:space="preserve">is continuous, (ii) </w:t>
       </w:r>
+      <w:proofErr w:type="gramStart"/>
       <w:r>
         <w:rPr>
           <w:rFonts w:ascii="CMMI10" w:hAnsi="CMMI10" w:cs="CMMI10"/>
@@ -10457,7 +11985,19 @@
           <w:szCs w:val="20"/>
           <w:lang w:val="en-US"/>
         </w:rPr>
-        <w:t xml:space="preserve">(0) = </w:t>
+        <w:t>(</w:t>
+      </w:r>
+      <w:proofErr w:type="gramEnd"/>
+      <w:r>
+        <w:rPr>
+          <w:rFonts w:ascii="CMR10" w:hAnsi="CMR10" w:cs="CMR10"/>
+          <w:i/>
+          <w:iCs/>
+          <w:sz w:val="20"/>
+          <w:szCs w:val="20"/>
+          <w:lang w:val="en-US"/>
+        </w:rPr>
+        <w:t xml:space="preserve">0) = </w:t>
       </w:r>
       <w:r>
         <w:rPr>
@@ -10931,7 +12471,6 @@
         <w:rPr>
           <w:lang w:val="en-US"/>
         </w:rPr>
-        <w:lastRenderedPageBreak/>
         <w:t xml:space="preserve">“As shown by our experiments on real-world data, our algorithm is: </w:t>
       </w:r>
       <w:proofErr w:type="spellStart"/>
@@ -10986,7 +12525,7 @@
         <w:rPr>
           <w:lang w:val="en-US"/>
         </w:rPr>
-        <w:instrText xml:space="preserve"> ADDIN EN.CITE &lt;EndNote&gt;&lt;Cite&gt;&lt;Author&gt;Karimi&lt;/Author&gt;&lt;Year&gt;2020&lt;/Year&gt;&lt;RecNum&gt;202&lt;/RecNum&gt;&lt;DisplayText&gt;[47]&lt;/DisplayText&gt;&lt;record&gt;&lt;rec-number&gt;202&lt;/rec-number&gt;&lt;foreign-keys&gt;&lt;key app="EN" db-id="p22005xv5srwpxeed275s99yfvez9tfr995s" timestamp="1608298417"&gt;202&lt;/key&gt;&lt;/foreign-keys&gt;&lt;ref-type name="Conference Proceedings"&gt;10&lt;/ref-type&gt;&lt;contributors&gt;&lt;authors&gt;&lt;author&gt;Karimi, Amir-Hossein&lt;/author&gt;&lt;author&gt;Barthe, Gilles&lt;/author&gt;&lt;author&gt;Balle, Borja&lt;/author&gt;&lt;author&gt;Valera, Isabel&lt;/author&gt;&lt;/authors&gt;&lt;/contributors&gt;&lt;titles&gt;&lt;title&gt;Model-agnostic counterfactual explanations for consequential decisions&lt;/title&gt;&lt;secondary-title&gt;International Conference on Artificial Intelligence and Statistics&lt;/secondary-title&gt;&lt;/titles&gt;&lt;pages&gt;895-905&lt;/pages&gt;&lt;dates&gt;&lt;year&gt;2020&lt;/year&gt;&lt;/dates&gt;&lt;publisher&gt;PMLR&lt;/publisher&gt;&lt;isbn&gt;2640-3498&lt;/isbn&gt;&lt;urls&gt;&lt;/urls&gt;&lt;/record&gt;&lt;/Cite&gt;&lt;/EndNote&gt;</w:instrText>
+        <w:instrText xml:space="preserve"> ADDIN EN.CITE &lt;EndNote&gt;&lt;Cite&gt;&lt;Author&gt;Karimi&lt;/Author&gt;&lt;Year&gt;2020&lt;/Year&gt;&lt;RecNum&gt;202&lt;/RecNum&gt;&lt;DisplayText&gt;[48]&lt;/DisplayText&gt;&lt;record&gt;&lt;rec-number&gt;202&lt;/rec-number&gt;&lt;foreign-keys&gt;&lt;key app="EN" db-id="p22005xv5srwpxeed275s99yfvez9tfr995s" timestamp="1608298417"&gt;202&lt;/key&gt;&lt;/foreign-keys&gt;&lt;ref-type name="Conference Proceedings"&gt;10&lt;/ref-type&gt;&lt;contributors&gt;&lt;authors&gt;&lt;author&gt;Karimi, Amir-Hossein&lt;/author&gt;&lt;author&gt;Barthe, Gilles&lt;/author&gt;&lt;author&gt;Balle, Borja&lt;/author&gt;&lt;author&gt;Valera, Isabel&lt;/author&gt;&lt;/authors&gt;&lt;/contributors&gt;&lt;titles&gt;&lt;title&gt;Model-agnostic counterfactual explanations for consequential decisions&lt;/title&gt;&lt;secondary-title&gt;International Conference on Artificial Intelligence and Statistics&lt;/secondary-title&gt;&lt;/titles&gt;&lt;pages&gt;895-905&lt;/pages&gt;&lt;dates&gt;&lt;year&gt;2020&lt;/year&gt;&lt;/dates&gt;&lt;publisher&gt;PMLR&lt;/publisher&gt;&lt;isbn&gt;2640-3498&lt;/isbn&gt;&lt;urls&gt;&lt;/urls&gt;&lt;/record&gt;&lt;/Cite&gt;&lt;/EndNote&gt;</w:instrText>
       </w:r>
       <w:r>
         <w:rPr>
@@ -10999,7 +12538,7 @@
           <w:noProof/>
           <w:lang w:val="en-US"/>
         </w:rPr>
-        <w:t>[47]</w:t>
+        <w:t>[48]</w:t>
       </w:r>
       <w:r>
         <w:rPr>
@@ -11038,7 +12577,21 @@
         <w:rPr>
           <w:lang w:val="en-US"/>
         </w:rPr>
-        <w:t>) “why the model outputs a certain prediction for a given individual? ”; and, (ii) “what features describing the individual would need to change to achieve the desired output? ””</w:t>
+        <w:t>) “why the model outputs a certain prediction for a given individual</w:t>
+      </w:r>
+      <w:proofErr w:type="gramStart"/>
+      <w:r>
+        <w:rPr>
+          <w:lang w:val="en-US"/>
+        </w:rPr>
+        <w:t>? ”</w:t>
+      </w:r>
+      <w:proofErr w:type="gramEnd"/>
+      <w:r>
+        <w:rPr>
+          <w:lang w:val="en-US"/>
+        </w:rPr>
+        <w:t>; and, (ii) “what features describing the individual would need to change to achieve the desired output? ””</w:t>
       </w:r>
     </w:p>
     <w:p>
@@ -11216,7 +12769,7 @@
         <w:rPr>
           <w:lang w:val="en-US"/>
         </w:rPr>
-        <w:instrText xml:space="preserve"> ADDIN EN.CITE &lt;EndNote&gt;&lt;Cite&gt;&lt;Author&gt;Verma&lt;/Author&gt;&lt;Year&gt;2020&lt;/Year&gt;&lt;RecNum&gt;100&lt;/RecNum&gt;&lt;DisplayText&gt;[48]&lt;/DisplayText&gt;&lt;record&gt;&lt;rec-number&gt;100&lt;/rec-number&gt;&lt;foreign-keys&gt;&lt;key app="EN" db-id="p22005xv5srwpxeed275s99yfvez9tfr995s" timestamp="1606149182"&gt;100&lt;/key&gt;&lt;/foreign-keys&gt;&lt;ref-type name="Journal Article"&gt;17&lt;/ref-type&gt;&lt;contributors&gt;&lt;authors&gt;&lt;author&gt;Verma, Sahil&lt;/author&gt;&lt;author&gt;Dickerson, John P.&lt;/author&gt;&lt;author&gt;Hines, Keegan&lt;/author&gt;&lt;/authors&gt;&lt;/contributors&gt;&lt;titles&gt;&lt;title&gt;Counterfactual Explanations for Machine Learning: A Review&lt;/title&gt;&lt;secondary-title&gt;ArXiv&lt;/secondary-title&gt;&lt;/titles&gt;&lt;periodical&gt;&lt;full-title&gt;ArXiv&lt;/full-title&gt;&lt;/periodical&gt;&lt;volume&gt;abs/2010.10596&lt;/volume&gt;&lt;dates&gt;&lt;year&gt;2020&lt;/year&gt;&lt;/dates&gt;&lt;urls&gt;&lt;/urls&gt;&lt;/record&gt;&lt;/Cite&gt;&lt;/EndNote&gt;</w:instrText>
+        <w:instrText xml:space="preserve"> ADDIN EN.CITE &lt;EndNote&gt;&lt;Cite&gt;&lt;Author&gt;Verma&lt;/Author&gt;&lt;Year&gt;2020&lt;/Year&gt;&lt;RecNum&gt;100&lt;/RecNum&gt;&lt;DisplayText&gt;[49]&lt;/DisplayText&gt;&lt;record&gt;&lt;rec-number&gt;100&lt;/rec-number&gt;&lt;foreign-keys&gt;&lt;key app="EN" db-id="p22005xv5srwpxeed275s99yfvez9tfr995s" timestamp="1606149182"&gt;100&lt;/key&gt;&lt;/foreign-keys&gt;&lt;ref-type name="Journal Article"&gt;17&lt;/ref-type&gt;&lt;contributors&gt;&lt;authors&gt;&lt;author&gt;Verma, Sahil&lt;/author&gt;&lt;author&gt;Dickerson, John P.&lt;/author&gt;&lt;author&gt;Hines, Keegan&lt;/author&gt;&lt;/authors&gt;&lt;/contributors&gt;&lt;titles&gt;&lt;title&gt;Counterfactual Explanations for Machine Learning: A Review&lt;/title&gt;&lt;secondary-title&gt;ArXiv&lt;/secondary-title&gt;&lt;/titles&gt;&lt;periodical&gt;&lt;full-title&gt;ArXiv&lt;/full-title&gt;&lt;/periodical&gt;&lt;volume&gt;abs/2010.10596&lt;/volume&gt;&lt;dates&gt;&lt;year&gt;2020&lt;/year&gt;&lt;/dates&gt;&lt;urls&gt;&lt;/urls&gt;&lt;/record&gt;&lt;/Cite&gt;&lt;/EndNote&gt;</w:instrText>
       </w:r>
       <w:r>
         <w:rPr>
@@ -11229,7 +12782,7 @@
           <w:noProof/>
           <w:lang w:val="en-US"/>
         </w:rPr>
-        <w:t>[48]</w:t>
+        <w:t>[49]</w:t>
       </w:r>
       <w:r>
         <w:rPr>
@@ -11546,31 +13099,669 @@
     <w:p>
       <w:pPr>
         <w:rPr>
+          <w:lang w:val="en-US"/>
+        </w:rPr>
+      </w:pPr>
+      <w:proofErr w:type="spellStart"/>
+      <w:r>
+        <w:rPr>
+          <w:lang w:val="en-US"/>
+        </w:rPr>
+        <w:t>GeCo</w:t>
+      </w:r>
+      <w:proofErr w:type="spellEnd"/>
+      <w:r>
+        <w:rPr>
+          <w:lang w:val="en-US"/>
+        </w:rPr>
+        <w:t xml:space="preserve">: </w:t>
+      </w:r>
+      <w:r>
+        <w:rPr>
+          <w:lang w:val="en-US"/>
+        </w:rPr>
+        <w:fldChar w:fldCharType="begin"/>
+      </w:r>
+      <w:r>
+        <w:rPr>
+          <w:lang w:val="en-US"/>
+        </w:rPr>
+        <w:instrText xml:space="preserve"> ADDIN EN.CITE &lt;EndNote&gt;&lt;Cite&gt;&lt;Author&gt;Schleich&lt;/Author&gt;&lt;Year&gt;2021&lt;/Year&gt;&lt;RecNum&gt;204&lt;/RecNum&gt;&lt;DisplayText&gt;[50]&lt;/DisplayText&gt;&lt;record&gt;&lt;rec-number&gt;204&lt;/rec-number&gt;&lt;foreign-keys&gt;&lt;key app="EN" db-id="p22005xv5srwpxeed275s99yfvez9tfr995s" timestamp="1612813523"&gt;204&lt;/key&gt;&lt;/foreign-keys&gt;&lt;ref-type name="Book"&gt;6&lt;/ref-type&gt;&lt;contributors&gt;&lt;authors&gt;&lt;author&gt;Schleich, Maximilian&lt;/author&gt;&lt;author&gt;Geng, Zixuan&lt;/author&gt;&lt;author&gt;Zhang, Yihong&lt;/author&gt;&lt;author&gt;Suciu, Dan&lt;/author&gt;&lt;/authors&gt;&lt;/contributors&gt;&lt;titles&gt;&lt;title&gt;GeCo: Quality Counterfactual Explanations in Real Time&lt;/title&gt;&lt;/titles&gt;&lt;dates&gt;&lt;year&gt;2021&lt;/year&gt;&lt;/dates&gt;&lt;urls&gt;&lt;/urls&gt;&lt;/record&gt;&lt;/Cite&gt;&lt;/EndNote&gt;</w:instrText>
+      </w:r>
+      <w:r>
+        <w:rPr>
+          <w:lang w:val="en-US"/>
+        </w:rPr>
+        <w:fldChar w:fldCharType="separate"/>
+      </w:r>
+      <w:r>
+        <w:rPr>
+          <w:noProof/>
+          <w:lang w:val="en-US"/>
+        </w:rPr>
+        <w:t>[50]</w:t>
+      </w:r>
+      <w:r>
+        <w:rPr>
+          <w:lang w:val="en-US"/>
+        </w:rPr>
+        <w:fldChar w:fldCharType="end"/>
+      </w:r>
+      <w:r>
+        <w:rPr>
+          <w:lang w:val="en-US"/>
+        </w:rPr>
+        <w:t xml:space="preserve"> </w:t>
+      </w:r>
+    </w:p>
+    <w:p>
+      <w:pPr>
+        <w:rPr>
+          <w:lang w:val="en-US"/>
+        </w:rPr>
+      </w:pPr>
+      <w:r>
+        <w:rPr>
+          <w:lang w:val="en-US"/>
+        </w:rPr>
+        <w:t xml:space="preserve">Using a </w:t>
+      </w:r>
+      <w:r>
+        <w:rPr>
           <w:b/>
           <w:bCs/>
           <w:lang w:val="en-US"/>
         </w:rPr>
-      </w:pPr>
+        <w:t>GA</w:t>
+      </w:r>
+      <w:r>
+        <w:rPr>
+          <w:lang w:val="en-US"/>
+        </w:rPr>
+        <w:t>: “</w:t>
+      </w:r>
+      <w:r>
+        <w:rPr>
+          <w:lang w:val="en-US"/>
+        </w:rPr>
+        <w:t xml:space="preserve">A good explanation </w:t>
+      </w:r>
+      <w:r>
+        <w:rPr>
+          <w:rFonts w:ascii="Cambria Math" w:hAnsi="Cambria Math" w:cs="Cambria Math"/>
+          <w:lang w:val="en-US"/>
+        </w:rPr>
+        <w:t>𝒙𝑐</w:t>
+      </w:r>
+      <w:r>
+        <w:rPr>
+          <w:lang w:val="en-US"/>
+        </w:rPr>
+        <w:t xml:space="preserve"> </w:t>
+      </w:r>
+      <w:r>
+        <w:rPr>
+          <w:rFonts w:ascii="Cambria Math" w:hAnsi="Cambria Math" w:cs="Cambria Math"/>
+          <w:lang w:val="en-US"/>
+        </w:rPr>
+        <w:t>𝑓</w:t>
+      </w:r>
+      <w:r>
+        <w:rPr>
+          <w:lang w:val="en-US"/>
+        </w:rPr>
+        <w:t xml:space="preserve"> should differ from </w:t>
+      </w:r>
+      <w:r>
+        <w:rPr>
+          <w:rFonts w:ascii="Cambria Math" w:hAnsi="Cambria Math" w:cs="Cambria Math"/>
+          <w:lang w:val="en-US"/>
+        </w:rPr>
+        <w:t>𝒙</w:t>
+      </w:r>
+      <w:r>
+        <w:rPr>
+          <w:lang w:val="en-US"/>
+        </w:rPr>
+        <w:t xml:space="preserve"> by only a</w:t>
+      </w:r>
+      <w:r>
+        <w:rPr>
+          <w:lang w:val="en-US"/>
+        </w:rPr>
+        <w:t xml:space="preserve"> </w:t>
+      </w:r>
+      <w:r>
+        <w:rPr>
+          <w:lang w:val="en-US"/>
+        </w:rPr>
+        <w:t xml:space="preserve">few features; </w:t>
+      </w:r>
+      <w:proofErr w:type="gramStart"/>
+      <w:r>
+        <w:rPr>
+          <w:lang w:val="en-US"/>
+        </w:rPr>
+        <w:t xml:space="preserve">counterfactual </w:t>
+      </w:r>
+      <w:r>
+        <w:rPr>
+          <w:lang w:val="en-US"/>
+        </w:rPr>
+        <w:t xml:space="preserve"> e</w:t>
+      </w:r>
+      <w:r>
+        <w:rPr>
+          <w:lang w:val="en-US"/>
+        </w:rPr>
+        <w:t>xamples</w:t>
+      </w:r>
+      <w:proofErr w:type="gramEnd"/>
+      <w:r>
+        <w:rPr>
+          <w:lang w:val="en-US"/>
+        </w:rPr>
+        <w:t xml:space="preserve"> </w:t>
+      </w:r>
+      <w:r>
+        <w:rPr>
+          <w:rFonts w:ascii="Cambria Math" w:hAnsi="Cambria Math" w:cs="Cambria Math"/>
+          <w:lang w:val="en-US"/>
+        </w:rPr>
+        <w:t>𝒙𝑐</w:t>
+      </w:r>
+      <w:r>
+        <w:rPr>
+          <w:lang w:val="en-US"/>
+        </w:rPr>
+        <w:t xml:space="preserve"> </w:t>
+      </w:r>
+      <w:r>
+        <w:rPr>
+          <w:rFonts w:ascii="Cambria Math" w:hAnsi="Cambria Math" w:cs="Cambria Math"/>
+          <w:lang w:val="en-US"/>
+        </w:rPr>
+        <w:t>𝑓</w:t>
+      </w:r>
+      <w:r>
+        <w:rPr>
+          <w:lang w:val="en-US"/>
+        </w:rPr>
+        <w:t xml:space="preserve"> that require the customer</w:t>
+      </w:r>
+      <w:r>
+        <w:rPr>
+          <w:lang w:val="en-US"/>
+        </w:rPr>
+        <w:t xml:space="preserve"> </w:t>
+      </w:r>
+      <w:r>
+        <w:rPr>
+          <w:lang w:val="en-US"/>
+        </w:rPr>
+        <w:t>to change too many features are of little interest. Based on this observation,</w:t>
+      </w:r>
+      <w:r>
+        <w:rPr>
+          <w:lang w:val="en-US"/>
+        </w:rPr>
+        <w:t xml:space="preserve"> </w:t>
+      </w:r>
+      <w:r>
+        <w:rPr>
+          <w:lang w:val="en-US"/>
+        </w:rPr>
+        <w:t>we propose a genetic algorithm, which we customize to</w:t>
+      </w:r>
+      <w:r>
+        <w:rPr>
+          <w:lang w:val="en-US"/>
+        </w:rPr>
+        <w:t xml:space="preserve"> </w:t>
+      </w:r>
+      <w:r>
+        <w:rPr>
+          <w:lang w:val="en-US"/>
+        </w:rPr>
+        <w:t>search the space of counterfactuals by prioritizing those that have</w:t>
+      </w:r>
+      <w:r>
+        <w:rPr>
+          <w:lang w:val="en-US"/>
+        </w:rPr>
+        <w:t xml:space="preserve"> </w:t>
+      </w:r>
+      <w:r>
+        <w:rPr>
+          <w:lang w:val="en-US"/>
+        </w:rPr>
+        <w:t>fewer changes. Starting from a population consisting of just the</w:t>
+      </w:r>
+      <w:r>
+        <w:rPr>
+          <w:lang w:val="en-US"/>
+        </w:rPr>
+        <w:t xml:space="preserve"> </w:t>
+      </w:r>
+      <w:r>
+        <w:rPr>
+          <w:lang w:val="en-US"/>
+        </w:rPr>
+        <w:t xml:space="preserve">given entity </w:t>
+      </w:r>
+      <w:r>
+        <w:rPr>
+          <w:rFonts w:ascii="Cambria Math" w:hAnsi="Cambria Math" w:cs="Cambria Math"/>
+          <w:lang w:val="en-US"/>
+        </w:rPr>
+        <w:t>𝒙</w:t>
+      </w:r>
+      <w:r>
+        <w:rPr>
+          <w:lang w:val="en-US"/>
+        </w:rPr>
+        <w:t>, the algorithm repeatedly updates the population by</w:t>
+      </w:r>
+      <w:r>
+        <w:rPr>
+          <w:lang w:val="en-US"/>
+        </w:rPr>
+        <w:t xml:space="preserve"> </w:t>
+      </w:r>
+      <w:r>
+        <w:rPr>
+          <w:lang w:val="en-US"/>
+        </w:rPr>
+        <w:t>applying the operations crossover and mutation, and then selecting</w:t>
+      </w:r>
+      <w:r>
+        <w:rPr>
+          <w:lang w:val="en-US"/>
+        </w:rPr>
+        <w:t xml:space="preserve"> </w:t>
+      </w:r>
+      <w:r>
+        <w:rPr>
+          <w:lang w:val="en-US"/>
+        </w:rPr>
+        <w:t>the best counterfactuals for the new generation. It stops when it</w:t>
+      </w:r>
+      <w:r>
+        <w:rPr>
+          <w:lang w:val="en-US"/>
+        </w:rPr>
+        <w:t xml:space="preserve"> </w:t>
+      </w:r>
+      <w:r>
+        <w:rPr>
+          <w:lang w:val="en-US"/>
+        </w:rPr>
+        <w:t>reaches a sufficient number of examples on which the classifier</w:t>
+      </w:r>
+      <w:r>
+        <w:rPr>
+          <w:lang w:val="en-US"/>
+        </w:rPr>
+        <w:t xml:space="preserve"> </w:t>
+      </w:r>
+      <w:r>
+        <w:rPr>
+          <w:lang w:val="en-US"/>
+        </w:rPr>
+        <w:t>returns the “good” (desired) outcome.</w:t>
+      </w:r>
+      <w:r>
+        <w:rPr>
+          <w:lang w:val="en-US"/>
+        </w:rPr>
+        <w:t>”</w:t>
+      </w:r>
+    </w:p>
+    <w:p>
+      <w:pPr>
+        <w:rPr>
+          <w:lang w:val="en-US"/>
+        </w:rPr>
+      </w:pPr>
+      <w:r>
+        <w:rPr>
+          <w:lang w:val="en-US"/>
+        </w:rPr>
+        <w:t>Compares to MACE, CERTIFAI, WIT (what if tool)</w:t>
+      </w:r>
+    </w:p>
+    <w:p>
+      <w:pPr>
+        <w:rPr>
+          <w:lang w:val="en-US"/>
+        </w:rPr>
+      </w:pPr>
+      <w:r>
+        <w:rPr>
+          <w:lang w:val="en-US"/>
+        </w:rPr>
+        <w:t xml:space="preserve">Claim that </w:t>
+      </w:r>
       <w:r>
         <w:rPr>
           <w:b/>
           <w:bCs/>
           <w:lang w:val="en-US"/>
         </w:rPr>
+        <w:t>Mace is not model agnostic</w:t>
+      </w:r>
+      <w:r>
+        <w:rPr>
+          <w:lang w:val="en-US"/>
+        </w:rPr>
+        <w:t xml:space="preserve">. </w:t>
+      </w:r>
+    </w:p>
+    <w:p>
+      <w:pPr>
+        <w:rPr>
+          <w:lang w:val="en-US"/>
+        </w:rPr>
+      </w:pPr>
+      <w:r>
+        <w:rPr>
+          <w:lang w:val="en-US"/>
+        </w:rPr>
+        <w:t xml:space="preserve">Want to create </w:t>
+      </w:r>
+      <w:r>
+        <w:rPr>
+          <w:b/>
+          <w:bCs/>
+          <w:lang w:val="en-US"/>
+        </w:rPr>
+        <w:t>feasible</w:t>
+      </w:r>
+      <w:r>
+        <w:rPr>
+          <w:lang w:val="en-US"/>
+        </w:rPr>
+        <w:t xml:space="preserve"> and </w:t>
+      </w:r>
+      <w:r>
+        <w:rPr>
+          <w:b/>
+          <w:bCs/>
+          <w:lang w:val="en-US"/>
+        </w:rPr>
+        <w:t>plausible</w:t>
+      </w:r>
+      <w:r>
+        <w:rPr>
+          <w:lang w:val="en-US"/>
+        </w:rPr>
+        <w:t xml:space="preserve"> CFs.</w:t>
+      </w:r>
+    </w:p>
+    <w:p>
+      <w:pPr>
+        <w:rPr>
+          <w:b/>
+          <w:bCs/>
+          <w:lang w:val="en-US"/>
+        </w:rPr>
+      </w:pPr>
+      <w:r>
+        <w:rPr>
+          <w:b/>
+          <w:bCs/>
+          <w:lang w:val="en-US"/>
+        </w:rPr>
+        <w:t>Feasibility is defined by using constraints</w:t>
+      </w:r>
+      <w:r>
+        <w:rPr>
+          <w:b/>
+          <w:bCs/>
+          <w:lang w:val="en-US"/>
+        </w:rPr>
+        <w:t xml:space="preserve"> on the features</w:t>
+      </w:r>
+    </w:p>
+    <w:p>
+      <w:pPr>
+        <w:rPr>
+          <w:lang w:val="en-US"/>
+        </w:rPr>
+      </w:pPr>
+      <w:r>
+        <w:rPr>
+          <w:b/>
+          <w:bCs/>
+          <w:lang w:val="en-US"/>
+        </w:rPr>
+        <w:t>Evaluation</w:t>
+      </w:r>
+      <w:r>
+        <w:rPr>
+          <w:lang w:val="en-US"/>
+        </w:rPr>
+        <w:t xml:space="preserve">: </w:t>
+      </w:r>
+      <w:r>
+        <w:rPr>
+          <w:lang w:val="en-US"/>
+        </w:rPr>
+        <w:t>Benchmark on 5000 instances</w:t>
+      </w:r>
+      <w:r>
+        <w:rPr>
+          <w:lang w:val="en-US"/>
+        </w:rPr>
+        <w:t xml:space="preserve"> on:</w:t>
+      </w:r>
+    </w:p>
+    <w:p>
+      <w:pPr>
+        <w:pStyle w:val="Lijstalinea"/>
+        <w:numPr>
+          <w:ilvl w:val="0"/>
+          <w:numId w:val="15"/>
+        </w:numPr>
+        <w:rPr>
+          <w:lang w:val="en-US"/>
+        </w:rPr>
+      </w:pPr>
+      <w:r>
+        <w:rPr>
+          <w:lang w:val="en-US"/>
+        </w:rPr>
+        <w:t xml:space="preserve">The consistency of the </w:t>
+      </w:r>
+      <w:proofErr w:type="spellStart"/>
+      <w:proofErr w:type="gramStart"/>
+      <w:r>
+        <w:rPr>
+          <w:lang w:val="en-US"/>
+        </w:rPr>
+        <w:t>explanations,i.e</w:t>
+      </w:r>
+      <w:proofErr w:type="spellEnd"/>
+      <w:r>
+        <w:rPr>
+          <w:lang w:val="en-US"/>
+        </w:rPr>
+        <w:t>.</w:t>
+      </w:r>
+      <w:proofErr w:type="gramEnd"/>
+      <w:r>
+        <w:rPr>
+          <w:lang w:val="en-US"/>
+        </w:rPr>
+        <w:t xml:space="preserve">, does the classifier return the good outcome for counterfactual </w:t>
+      </w:r>
+      <w:r>
+        <w:rPr>
+          <w:rFonts w:ascii="Cambria Math" w:hAnsi="Cambria Math" w:cs="Cambria Math"/>
+          <w:lang w:val="en-US"/>
+        </w:rPr>
+        <w:t>𝒙𝑐</w:t>
+      </w:r>
+      <w:r>
+        <w:rPr>
+          <w:lang w:val="en-US"/>
+        </w:rPr>
+        <w:t xml:space="preserve"> </w:t>
+      </w:r>
+      <w:r>
+        <w:rPr>
+          <w:rFonts w:ascii="Cambria Math" w:hAnsi="Cambria Math" w:cs="Cambria Math"/>
+          <w:lang w:val="en-US"/>
+        </w:rPr>
+        <w:t>𝑓</w:t>
+      </w:r>
+      <w:r>
+        <w:rPr>
+          <w:lang w:val="en-US"/>
+        </w:rPr>
+        <w:t xml:space="preserve"> ; </w:t>
+      </w:r>
+    </w:p>
+    <w:p>
+      <w:pPr>
+        <w:pStyle w:val="Lijstalinea"/>
+        <w:numPr>
+          <w:ilvl w:val="0"/>
+          <w:numId w:val="15"/>
+        </w:numPr>
+        <w:rPr>
+          <w:lang w:val="en-US"/>
+        </w:rPr>
+      </w:pPr>
+      <w:r>
+        <w:rPr>
+          <w:lang w:val="en-US"/>
+        </w:rPr>
+        <w:t xml:space="preserve">The distance between </w:t>
+      </w:r>
+      <w:r>
+        <w:rPr>
+          <w:rFonts w:ascii="Cambria Math" w:hAnsi="Cambria Math" w:cs="Cambria Math"/>
+          <w:lang w:val="en-US"/>
+        </w:rPr>
+        <w:t>𝒙𝑐</w:t>
+      </w:r>
+      <w:r>
+        <w:rPr>
+          <w:lang w:val="en-US"/>
+        </w:rPr>
+        <w:t xml:space="preserve"> </w:t>
+      </w:r>
+      <w:r>
+        <w:rPr>
+          <w:rFonts w:ascii="Cambria Math" w:hAnsi="Cambria Math" w:cs="Cambria Math"/>
+          <w:lang w:val="en-US"/>
+        </w:rPr>
+        <w:t>𝑓</w:t>
+      </w:r>
+      <w:r>
+        <w:rPr>
+          <w:lang w:val="en-US"/>
+        </w:rPr>
+        <w:t xml:space="preserve"> and the original</w:t>
+      </w:r>
+      <w:r>
+        <w:rPr>
+          <w:lang w:val="en-US"/>
+        </w:rPr>
+        <w:t xml:space="preserve"> </w:t>
+      </w:r>
+      <w:r>
+        <w:rPr>
+          <w:lang w:val="en-US"/>
+        </w:rPr>
+        <w:t xml:space="preserve">instance </w:t>
+      </w:r>
+      <w:r>
+        <w:rPr>
+          <w:rFonts w:ascii="Cambria Math" w:hAnsi="Cambria Math" w:cs="Cambria Math"/>
+          <w:lang w:val="en-US"/>
+        </w:rPr>
+        <w:t>𝒙</w:t>
+      </w:r>
+      <w:r>
+        <w:rPr>
+          <w:lang w:val="en-US"/>
+        </w:rPr>
+        <w:t xml:space="preserve">; </w:t>
+      </w:r>
+    </w:p>
+    <w:p>
+      <w:pPr>
+        <w:pStyle w:val="Lijstalinea"/>
+        <w:numPr>
+          <w:ilvl w:val="0"/>
+          <w:numId w:val="15"/>
+        </w:numPr>
+        <w:rPr>
+          <w:lang w:val="en-US"/>
+        </w:rPr>
+      </w:pPr>
+      <w:r>
+        <w:rPr>
+          <w:lang w:val="en-US"/>
+        </w:rPr>
+        <w:t xml:space="preserve">The number of features changed in </w:t>
+      </w:r>
+      <w:r>
+        <w:rPr>
+          <w:rFonts w:ascii="Cambria Math" w:hAnsi="Cambria Math" w:cs="Cambria Math"/>
+          <w:lang w:val="en-US"/>
+        </w:rPr>
+        <w:t>𝒙𝑐</w:t>
+      </w:r>
+      <w:r>
+        <w:rPr>
+          <w:lang w:val="en-US"/>
+        </w:rPr>
+        <w:t xml:space="preserve"> </w:t>
+      </w:r>
+      <w:proofErr w:type="gramStart"/>
+      <w:r>
+        <w:rPr>
+          <w:rFonts w:ascii="Cambria Math" w:hAnsi="Cambria Math" w:cs="Cambria Math"/>
+          <w:lang w:val="en-US"/>
+        </w:rPr>
+        <w:t>𝑓</w:t>
+      </w:r>
+      <w:r>
+        <w:rPr>
+          <w:lang w:val="en-US"/>
+        </w:rPr>
+        <w:t xml:space="preserve"> .</w:t>
+      </w:r>
+      <w:proofErr w:type="gramEnd"/>
+      <w:r>
+        <w:rPr>
+          <w:lang w:val="en-US"/>
+        </w:rPr>
         <w:br w:type="page"/>
       </w:r>
     </w:p>
     <w:p>
       <w:pPr>
         <w:rPr>
-          <w:lang w:val="en-US"/>
-        </w:rPr>
-      </w:pPr>
-      <w:r>
-        <w:rPr>
-          <w:lang w:val="en-US"/>
-        </w:rPr>
-        <w:lastRenderedPageBreak/>
+          <w:b/>
+          <w:bCs/>
+          <w:lang w:val="en-US"/>
+        </w:rPr>
+      </w:pPr>
+    </w:p>
+    <w:p>
+      <w:pPr>
+        <w:rPr>
+          <w:lang w:val="en-US"/>
+        </w:rPr>
+      </w:pPr>
+      <w:r>
+        <w:rPr>
+          <w:lang w:val="en-US"/>
+        </w:rPr>
         <w:t>Anchors</w:t>
       </w:r>
       <w:r>
@@ -12540,16 +14731,144 @@
     <w:p>
       <w:pPr>
         <w:rPr>
+          <w:lang w:val="en-US"/>
+        </w:rPr>
+      </w:pPr>
+      <w:r>
+        <w:rPr>
+          <w:lang w:val="en-US"/>
+        </w:rPr>
+        <w:br w:type="page"/>
+      </w:r>
+      <w:r>
+        <w:rPr>
+          <w:lang w:val="en-US"/>
+        </w:rPr>
+        <w:lastRenderedPageBreak/>
+        <w:br w:type="page"/>
+      </w:r>
+    </w:p>
+    <w:p>
+      <w:pPr>
+        <w:pStyle w:val="Kop2"/>
+        <w:rPr>
           <w:rFonts w:eastAsiaTheme="minorEastAsia"/>
           <w:lang w:val="en-US"/>
         </w:rPr>
       </w:pPr>
       <w:r>
         <w:rPr>
+          <w:rFonts w:eastAsiaTheme="minorEastAsia"/>
+          <w:lang w:val="en-US"/>
+        </w:rPr>
+        <w:lastRenderedPageBreak/>
+        <w:t>How to weigh the total closeness scores</w:t>
+      </w:r>
+    </w:p>
+    <w:p>
+      <w:pPr>
+        <w:pStyle w:val="Lijstalinea"/>
+        <w:numPr>
+          <w:ilvl w:val="0"/>
+          <w:numId w:val="1"/>
+        </w:numPr>
+        <w:rPr>
+          <w:lang w:val="en-US"/>
+        </w:rPr>
+      </w:pPr>
+      <w:r>
+        <w:rPr>
+          <w:lang w:val="en-US"/>
+        </w:rPr>
+        <w:t>Weigh features according to feature importance</w:t>
+      </w:r>
+    </w:p>
+    <w:p>
+      <w:pPr>
+        <w:pStyle w:val="Lijstalinea"/>
+        <w:numPr>
+          <w:ilvl w:val="0"/>
+          <w:numId w:val="1"/>
+        </w:numPr>
+        <w:rPr>
+          <w:lang w:val="en-US"/>
+        </w:rPr>
+      </w:pPr>
+      <w:r>
+        <w:rPr>
+          <w:lang w:val="en-US"/>
+        </w:rPr>
+        <w:t>Weigh distance and features changed together</w:t>
+      </w:r>
+    </w:p>
+    <w:p>
+      <w:pPr>
+        <w:pStyle w:val="Lijstalinea"/>
+        <w:numPr>
+          <w:ilvl w:val="0"/>
+          <w:numId w:val="1"/>
+        </w:numPr>
+        <w:rPr>
+          <w:lang w:val="en-US"/>
+        </w:rPr>
+      </w:pPr>
+      <w:r>
+        <w:rPr>
+          <w:lang w:val="en-US"/>
+        </w:rPr>
+        <w:t>Weigh using hyperparameters (</w:t>
+      </w:r>
+      <w:r>
+        <w:rPr>
+          <w:lang w:val="en-US"/>
+        </w:rPr>
+        <w:fldChar w:fldCharType="begin"/>
+      </w:r>
+      <w:r>
+        <w:rPr>
+          <w:lang w:val="en-US"/>
+        </w:rPr>
+        <w:instrText xml:space="preserve"> ADDIN EN.CITE &lt;EndNote&gt;&lt;Cite&gt;&lt;Author&gt;Schleich&lt;/Author&gt;&lt;Year&gt;2021&lt;/Year&gt;&lt;RecNum&gt;204&lt;/RecNum&gt;&lt;DisplayText&gt;[50]&lt;/DisplayText&gt;&lt;record&gt;&lt;rec-number&gt;204&lt;/rec-number&gt;&lt;foreign-keys&gt;&lt;key app="EN" db-id="p22005xv5srwpxeed275s99yfvez9tfr995s" timestamp="1612813523"&gt;204&lt;/key&gt;&lt;/foreign-keys&gt;&lt;ref-type name="Book"&gt;6&lt;/ref-type&gt;&lt;contributors&gt;&lt;authors&gt;&lt;author&gt;Schleich, Maximilian&lt;/author&gt;&lt;author&gt;Geng, Zixuan&lt;/author&gt;&lt;author&gt;Zhang, Yihong&lt;/author&gt;&lt;author&gt;Suciu, Dan&lt;/author&gt;&lt;/authors&gt;&lt;/contributors&gt;&lt;titles&gt;&lt;title&gt;GeCo: Quality Counterfactual Explanations in Real Time&lt;/title&gt;&lt;/titles&gt;&lt;dates&gt;&lt;year&gt;2021&lt;/year&gt;&lt;/dates&gt;&lt;urls&gt;&lt;/urls&gt;&lt;/record&gt;&lt;/Cite&gt;&lt;/EndNote&gt;</w:instrText>
+      </w:r>
+      <w:r>
+        <w:rPr>
+          <w:lang w:val="en-US"/>
+        </w:rPr>
+        <w:fldChar w:fldCharType="separate"/>
+      </w:r>
+      <w:r>
+        <w:rPr>
+          <w:noProof/>
+          <w:lang w:val="en-US"/>
+        </w:rPr>
+        <w:t>[50]</w:t>
+      </w:r>
+      <w:r>
+        <w:rPr>
+          <w:lang w:val="en-US"/>
+        </w:rPr>
+        <w:fldChar w:fldCharType="end"/>
+      </w:r>
+      <w:r>
+        <w:rPr>
+          <w:lang w:val="en-US"/>
+        </w:rPr>
+        <w:t xml:space="preserve"> and MACE)</w:t>
+      </w:r>
+      <w:r>
+        <w:rPr>
           <w:lang w:val="en-US"/>
         </w:rPr>
         <w:br w:type="page"/>
       </w:r>
+    </w:p>
+    <w:p>
+      <w:pPr>
+        <w:rPr>
+          <w:rFonts w:eastAsiaTheme="minorEastAsia"/>
+          <w:lang w:val="en-US"/>
+        </w:rPr>
+      </w:pPr>
     </w:p>
     <w:p>
       <w:pPr>
@@ -13256,6 +15575,7 @@
         <w:ind w:left="720" w:hanging="720"/>
       </w:pPr>
       <w:r>
+        <w:lastRenderedPageBreak/>
         <w:t>23.</w:t>
       </w:r>
       <w:r>
@@ -13288,7 +15608,6 @@
         <w:ind w:left="720" w:hanging="720"/>
       </w:pPr>
       <w:r>
-        <w:lastRenderedPageBreak/>
         <w:t>24.</w:t>
       </w:r>
       <w:r>
@@ -13640,44 +15959,31 @@
         <w:pStyle w:val="EndNoteBibliography"/>
         <w:spacing w:after="0"/>
         <w:ind w:left="720" w:hanging="720"/>
-        <w:rPr>
-          <w:lang w:val="nl-NL"/>
-        </w:rPr>
       </w:pPr>
       <w:r>
         <w:t>37.</w:t>
       </w:r>
       <w:r>
         <w:tab/>
-        <w:t xml:space="preserve">Sokol, K. and P. Flach, </w:t>
+        <w:t xml:space="preserve">Ramon, Y., et al., </w:t>
       </w:r>
       <w:r>
         <w:rPr>
           <w:i/>
         </w:rPr>
-        <w:t>One Explanation Does Not Fit All: The Promise of Interactive Explanations for Machine Learning Transparency.</w:t>
-      </w:r>
-      <w:r>
-        <w:t xml:space="preserve"> </w:t>
-      </w:r>
-      <w:r>
-        <w:rPr>
-          <w:lang w:val="nl-NL"/>
-        </w:rPr>
-        <w:t xml:space="preserve">KI - Kunstliche Intelligenz, 2020. </w:t>
+        <w:t>A comparison of instance-level counterfactual explanation algorithms for behavioral and textual data: SEDC, LIME-C and SHAP-C.</w:t>
+      </w:r>
+      <w:r>
+        <w:t xml:space="preserve"> Advances in Data Analysis and Classification, 2020. </w:t>
       </w:r>
       <w:r>
         <w:rPr>
           <w:b/>
-          <w:lang w:val="nl-NL"/>
-        </w:rPr>
-        <w:t>34</w:t>
-      </w:r>
-      <w:r>
-        <w:rPr>
-          <w:lang w:val="nl-NL"/>
-        </w:rPr>
-        <w:t>(2): p. 235-250.</w:t>
+        </w:rPr>
+        <w:t>14</w:t>
+      </w:r>
+      <w:r>
+        <w:t>(4): p. 801-819.</w:t>
       </w:r>
     </w:p>
     <w:p>
@@ -13685,28 +15991,44 @@
         <w:pStyle w:val="EndNoteBibliography"/>
         <w:spacing w:after="0"/>
         <w:ind w:left="720" w:hanging="720"/>
-      </w:pPr>
-      <w:r>
         <w:rPr>
           <w:lang w:val="nl-NL"/>
         </w:rPr>
+      </w:pPr>
+      <w:r>
         <w:t>38.</w:t>
       </w:r>
       <w:r>
+        <w:tab/>
+        <w:t xml:space="preserve">Sokol, K. and P. Flach, </w:t>
+      </w:r>
+      <w:r>
+        <w:rPr>
+          <w:i/>
+        </w:rPr>
+        <w:t>One Explanation Does Not Fit All: The Promise of Interactive Explanations for Machine Learning Transparency.</w:t>
+      </w:r>
+      <w:r>
+        <w:t xml:space="preserve"> </w:t>
+      </w:r>
+      <w:r>
         <w:rPr>
           <w:lang w:val="nl-NL"/>
         </w:rPr>
-        <w:tab/>
-        <w:t xml:space="preserve">Sharma, S., J. Henderson, and J. Ghosh. </w:t>
-      </w:r>
-      <w:r>
-        <w:rPr>
-          <w:i/>
-        </w:rPr>
-        <w:t>CERTIFAI: A common framework to provide explanations and analyse the fairness and robustness of black-box models</w:t>
-      </w:r>
-      <w:r>
-        <w:t>. 2020.</w:t>
+        <w:t xml:space="preserve">KI - Kunstliche Intelligenz, 2020. </w:t>
+      </w:r>
+      <w:r>
+        <w:rPr>
+          <w:b/>
+          <w:lang w:val="nl-NL"/>
+        </w:rPr>
+        <w:t>34</w:t>
+      </w:r>
+      <w:r>
+        <w:rPr>
+          <w:lang w:val="nl-NL"/>
+        </w:rPr>
+        <w:t>(2): p. 235-250.</w:t>
       </w:r>
     </w:p>
     <w:p>
@@ -13716,20 +16038,26 @@
         <w:ind w:left="720" w:hanging="720"/>
       </w:pPr>
       <w:r>
+        <w:rPr>
+          <w:lang w:val="nl-NL"/>
+        </w:rPr>
         <w:t>39.</w:t>
       </w:r>
       <w:r>
+        <w:rPr>
+          <w:lang w:val="nl-NL"/>
+        </w:rPr>
         <w:tab/>
-        <w:t xml:space="preserve">Bertossi, L., </w:t>
+        <w:t xml:space="preserve">Sharma, S., J. Henderson, and J. Ghosh. </w:t>
       </w:r>
       <w:r>
         <w:rPr>
           <w:i/>
         </w:rPr>
-        <w:t>Score-Based Explanations in Data Management and Machine Learning</w:t>
-      </w:r>
-      <w:r>
-        <w:t>. 2020. p. 17-31.</w:t>
+        <w:t>CERTIFAI: A common framework to provide explanations and analyse the fairness and robustness of black-box models</w:t>
+      </w:r>
+      <w:r>
+        <w:t>. 2020.</w:t>
       </w:r>
     </w:p>
     <w:p>
@@ -13743,16 +16071,16 @@
       </w:r>
       <w:r>
         <w:tab/>
-        <w:t xml:space="preserve">Bhatt, U., et al. </w:t>
+        <w:t xml:space="preserve">Bertossi, L., </w:t>
       </w:r>
       <w:r>
         <w:rPr>
           <w:i/>
         </w:rPr>
-        <w:t>Explainable machine learning in deployment</w:t>
-      </w:r>
-      <w:r>
-        <w:t>. 2020.</w:t>
+        <w:t>Score-Based Explanations in Data Management and Machine Learning</w:t>
+      </w:r>
+      <w:r>
+        <w:t>. 2020. p. 17-31.</w:t>
       </w:r>
     </w:p>
     <w:p>
@@ -13766,25 +16094,16 @@
       </w:r>
       <w:r>
         <w:tab/>
-        <w:t xml:space="preserve">Fernández, R.R., et al., </w:t>
+        <w:t xml:space="preserve">Bhatt, U., et al. </w:t>
       </w:r>
       <w:r>
         <w:rPr>
           <w:i/>
         </w:rPr>
-        <w:t>Random forest explainability using counterfactual sets.</w:t>
-      </w:r>
-      <w:r>
-        <w:t xml:space="preserve"> Information Fusion, 2020. </w:t>
-      </w:r>
-      <w:r>
-        <w:rPr>
-          <w:b/>
-        </w:rPr>
-        <w:t>63</w:t>
-      </w:r>
-      <w:r>
-        <w:t>: p. 196-207.</w:t>
+        <w:t>Explainable machine learning in deployment</w:t>
+      </w:r>
+      <w:r>
+        <w:t>. 2020.</w:t>
       </w:r>
     </w:p>
     <w:p>
@@ -13798,16 +16117,25 @@
       </w:r>
       <w:r>
         <w:tab/>
-        <w:t xml:space="preserve">Poyiadzi, R., et al., </w:t>
+        <w:t xml:space="preserve">Fernández, R.R., et al., </w:t>
       </w:r>
       <w:r>
         <w:rPr>
           <w:i/>
         </w:rPr>
-        <w:t>FACE: Feasible and Actionable Counterfactual Explanations</w:t>
-      </w:r>
-      <w:r>
-        <w:t>. 2020. 344-350.</w:t>
+        <w:t>Random forest explainability using counterfactual sets.</w:t>
+      </w:r>
+      <w:r>
+        <w:t xml:space="preserve"> Information Fusion, 2020. </w:t>
+      </w:r>
+      <w:r>
+        <w:rPr>
+          <w:b/>
+        </w:rPr>
+        <w:t>63</w:t>
+      </w:r>
+      <w:r>
+        <w:t>: p. 196-207.</w:t>
       </w:r>
     </w:p>
     <w:p>
@@ -13821,16 +16149,16 @@
       </w:r>
       <w:r>
         <w:tab/>
-        <w:t xml:space="preserve">Gomez, O., et al. </w:t>
+        <w:t xml:space="preserve">Poyiadzi, R., et al., </w:t>
       </w:r>
       <w:r>
         <w:rPr>
           <w:i/>
         </w:rPr>
-        <w:t>ViCE</w:t>
-      </w:r>
-      <w:r>
-        <w:t>. 2020.</w:t>
+        <w:t>FACE: Feasible and Actionable Counterfactual Explanations</w:t>
+      </w:r>
+      <w:r>
+        <w:t>. 2020. 344-350.</w:t>
       </w:r>
     </w:p>
     <w:p>
@@ -13844,13 +16172,13 @@
       </w:r>
       <w:r>
         <w:tab/>
-        <w:t xml:space="preserve">Mothilal, R.K., A. Sharma, and C. Tan. </w:t>
+        <w:t xml:space="preserve">Gomez, O., et al. </w:t>
       </w:r>
       <w:r>
         <w:rPr>
           <w:i/>
         </w:rPr>
-        <w:t>Explaining machine learning classifiers through diverse counterfactual explanations</w:t>
+        <w:t>ViCE</w:t>
       </w:r>
       <w:r>
         <w:t>. 2020.</w:t>
@@ -13867,13 +16195,13 @@
       </w:r>
       <w:r>
         <w:tab/>
-        <w:t xml:space="preserve">Keane, M. and B. Smyth, </w:t>
+        <w:t xml:space="preserve">Mothilal, R.K., A. Sharma, and C. Tan. </w:t>
       </w:r>
       <w:r>
         <w:rPr>
           <w:i/>
         </w:rPr>
-        <w:t>Good Counterfactuals and Where to Find Them: A Case-Based Technique for Generating Counterfactuals for Explainable AI (XAI)</w:t>
+        <w:t>Explaining machine learning classifiers through diverse counterfactual explanations</w:t>
       </w:r>
       <w:r>
         <w:t>. 2020.</w:t>
@@ -13890,16 +16218,16 @@
       </w:r>
       <w:r>
         <w:tab/>
-        <w:t xml:space="preserve">Laugel, T., et al., </w:t>
+        <w:t xml:space="preserve">Keane, M. and B. Smyth, </w:t>
       </w:r>
       <w:r>
         <w:rPr>
           <w:i/>
         </w:rPr>
-        <w:t>Unjustified Classification Regions and Counterfactual Explanations in Machine Learning</w:t>
-      </w:r>
-      <w:r>
-        <w:t>. 2020. p. 37-54.</w:t>
+        <w:t>Good Counterfactuals and Where to Find Them: A Case-Based Technique for Generating Counterfactuals for Explainable AI (XAI)</w:t>
+      </w:r>
+      <w:r>
+        <w:t>. 2020.</w:t>
       </w:r>
     </w:p>
     <w:p>
@@ -13913,6 +16241,29 @@
       </w:r>
       <w:r>
         <w:tab/>
+        <w:t xml:space="preserve">Laugel, T., et al., </w:t>
+      </w:r>
+      <w:r>
+        <w:rPr>
+          <w:i/>
+        </w:rPr>
+        <w:t>Unjustified Classification Regions and Counterfactual Explanations in Machine Learning</w:t>
+      </w:r>
+      <w:r>
+        <w:t>. 2020. p. 37-54.</w:t>
+      </w:r>
+    </w:p>
+    <w:p>
+      <w:pPr>
+        <w:pStyle w:val="EndNoteBibliography"/>
+        <w:spacing w:after="0"/>
+        <w:ind w:left="720" w:hanging="720"/>
+      </w:pPr>
+      <w:r>
+        <w:t>48.</w:t>
+      </w:r>
+      <w:r>
+        <w:tab/>
         <w:t xml:space="preserve">Karimi, A.-H., et al. </w:t>
       </w:r>
       <w:r>
@@ -13932,6 +16283,39 @@
       </w:r>
       <w:r>
         <w:t>. 2020. PMLR.</w:t>
+      </w:r>
+    </w:p>
+    <w:p>
+      <w:pPr>
+        <w:pStyle w:val="EndNoteBibliography"/>
+        <w:spacing w:after="0"/>
+        <w:ind w:left="720" w:hanging="720"/>
+      </w:pPr>
+      <w:r>
+        <w:lastRenderedPageBreak/>
+        <w:t>49.</w:t>
+      </w:r>
+      <w:r>
+        <w:tab/>
+        <w:t xml:space="preserve">Verma, S., J.P. Dickerson, and K. Hines, </w:t>
+      </w:r>
+      <w:r>
+        <w:rPr>
+          <w:i/>
+        </w:rPr>
+        <w:t>Counterfactual Explanations for Machine Learning: A Review.</w:t>
+      </w:r>
+      <w:r>
+        <w:t xml:space="preserve"> ArXiv, 2020. </w:t>
+      </w:r>
+      <w:r>
+        <w:rPr>
+          <w:b/>
+        </w:rPr>
+        <w:t>abs/2010.10596</w:t>
+      </w:r>
+      <w:r>
+        <w:t>.</w:t>
       </w:r>
     </w:p>
     <w:p>
@@ -13940,29 +16324,20 @@
         <w:ind w:left="720" w:hanging="720"/>
       </w:pPr>
       <w:r>
-        <w:t>48.</w:t>
+        <w:t>50.</w:t>
       </w:r>
       <w:r>
         <w:tab/>
-        <w:t xml:space="preserve">Verma, S., J.P. Dickerson, and K. Hines, </w:t>
+        <w:t xml:space="preserve">Schleich, M., et al., </w:t>
       </w:r>
       <w:r>
         <w:rPr>
           <w:i/>
         </w:rPr>
-        <w:t>Counterfactual Explanations for Machine Learning: A Review.</w:t>
-      </w:r>
-      <w:r>
-        <w:t xml:space="preserve"> ArXiv, 2020. </w:t>
-      </w:r>
-      <w:r>
-        <w:rPr>
-          <w:b/>
-        </w:rPr>
-        <w:t>abs/2010.10596</w:t>
-      </w:r>
-      <w:r>
-        <w:t>.</w:t>
+        <w:t>GeCo: Quality Counterfactual Explanations in Real Time</w:t>
+      </w:r>
+      <w:r>
+        <w:t>. 2021.</w:t>
       </w:r>
     </w:p>
     <w:p>
@@ -14684,6 +17059,95 @@
     </w:lvl>
   </w:abstractNum>
   <w:abstractNum w:abstractNumId="7" w15:restartNumberingAfterBreak="0">
+    <w:nsid w:val="2D68282C"/>
+    <w:multiLevelType w:val="hybridMultilevel"/>
+    <w:tmpl w:val="4BFA4170"/>
+    <w:lvl w:ilvl="0" w:tplc="0413000F">
+      <w:start w:val="1"/>
+      <w:numFmt w:val="decimal"/>
+      <w:lvlText w:val="%1."/>
+      <w:lvlJc w:val="left"/>
+      <w:pPr>
+        <w:ind w:left="720" w:hanging="360"/>
+      </w:pPr>
+      <w:rPr>
+        <w:rFonts w:hint="default"/>
+      </w:rPr>
+    </w:lvl>
+    <w:lvl w:ilvl="1" w:tplc="04130019" w:tentative="1">
+      <w:start w:val="1"/>
+      <w:numFmt w:val="lowerLetter"/>
+      <w:lvlText w:val="%2."/>
+      <w:lvlJc w:val="left"/>
+      <w:pPr>
+        <w:ind w:left="1440" w:hanging="360"/>
+      </w:pPr>
+    </w:lvl>
+    <w:lvl w:ilvl="2" w:tplc="0413001B" w:tentative="1">
+      <w:start w:val="1"/>
+      <w:numFmt w:val="lowerRoman"/>
+      <w:lvlText w:val="%3."/>
+      <w:lvlJc w:val="right"/>
+      <w:pPr>
+        <w:ind w:left="2160" w:hanging="180"/>
+      </w:pPr>
+    </w:lvl>
+    <w:lvl w:ilvl="3" w:tplc="0413000F" w:tentative="1">
+      <w:start w:val="1"/>
+      <w:numFmt w:val="decimal"/>
+      <w:lvlText w:val="%4."/>
+      <w:lvlJc w:val="left"/>
+      <w:pPr>
+        <w:ind w:left="2880" w:hanging="360"/>
+      </w:pPr>
+    </w:lvl>
+    <w:lvl w:ilvl="4" w:tplc="04130019" w:tentative="1">
+      <w:start w:val="1"/>
+      <w:numFmt w:val="lowerLetter"/>
+      <w:lvlText w:val="%5."/>
+      <w:lvlJc w:val="left"/>
+      <w:pPr>
+        <w:ind w:left="3600" w:hanging="360"/>
+      </w:pPr>
+    </w:lvl>
+    <w:lvl w:ilvl="5" w:tplc="0413001B" w:tentative="1">
+      <w:start w:val="1"/>
+      <w:numFmt w:val="lowerRoman"/>
+      <w:lvlText w:val="%6."/>
+      <w:lvlJc w:val="right"/>
+      <w:pPr>
+        <w:ind w:left="4320" w:hanging="180"/>
+      </w:pPr>
+    </w:lvl>
+    <w:lvl w:ilvl="6" w:tplc="0413000F" w:tentative="1">
+      <w:start w:val="1"/>
+      <w:numFmt w:val="decimal"/>
+      <w:lvlText w:val="%7."/>
+      <w:lvlJc w:val="left"/>
+      <w:pPr>
+        <w:ind w:left="5040" w:hanging="360"/>
+      </w:pPr>
+    </w:lvl>
+    <w:lvl w:ilvl="7" w:tplc="04130019" w:tentative="1">
+      <w:start w:val="1"/>
+      <w:numFmt w:val="lowerLetter"/>
+      <w:lvlText w:val="%8."/>
+      <w:lvlJc w:val="left"/>
+      <w:pPr>
+        <w:ind w:left="5760" w:hanging="360"/>
+      </w:pPr>
+    </w:lvl>
+    <w:lvl w:ilvl="8" w:tplc="0413001B" w:tentative="1">
+      <w:start w:val="1"/>
+      <w:numFmt w:val="lowerRoman"/>
+      <w:lvlText w:val="%9."/>
+      <w:lvlJc w:val="right"/>
+      <w:pPr>
+        <w:ind w:left="6480" w:hanging="180"/>
+      </w:pPr>
+    </w:lvl>
+  </w:abstractNum>
+  <w:abstractNum w:abstractNumId="8" w15:restartNumberingAfterBreak="0">
     <w:nsid w:val="42381684"/>
     <w:multiLevelType w:val="hybridMultilevel"/>
     <w:tmpl w:val="E1E6DF1A"/>
@@ -14795,7 +17259,7 @@
       </w:rPr>
     </w:lvl>
   </w:abstractNum>
-  <w:abstractNum w:abstractNumId="8" w15:restartNumberingAfterBreak="0">
+  <w:abstractNum w:abstractNumId="9" w15:restartNumberingAfterBreak="0">
     <w:nsid w:val="540D353F"/>
     <w:multiLevelType w:val="hybridMultilevel"/>
     <w:tmpl w:val="50788FCC"/>
@@ -14886,7 +17350,7 @@
       </w:pPr>
     </w:lvl>
   </w:abstractNum>
-  <w:abstractNum w:abstractNumId="9" w15:restartNumberingAfterBreak="0">
+  <w:abstractNum w:abstractNumId="10" w15:restartNumberingAfterBreak="0">
     <w:nsid w:val="5AC90BB7"/>
     <w:multiLevelType w:val="hybridMultilevel"/>
     <w:tmpl w:val="46D6E56E"/>
@@ -14998,7 +17462,7 @@
       </w:rPr>
     </w:lvl>
   </w:abstractNum>
-  <w:abstractNum w:abstractNumId="10" w15:restartNumberingAfterBreak="0">
+  <w:abstractNum w:abstractNumId="11" w15:restartNumberingAfterBreak="0">
     <w:nsid w:val="5F8656F6"/>
     <w:multiLevelType w:val="hybridMultilevel"/>
     <w:tmpl w:val="EC9A7380"/>
@@ -15087,7 +17551,7 @@
       </w:pPr>
     </w:lvl>
   </w:abstractNum>
-  <w:abstractNum w:abstractNumId="11" w15:restartNumberingAfterBreak="0">
+  <w:abstractNum w:abstractNumId="12" w15:restartNumberingAfterBreak="0">
     <w:nsid w:val="70D455F4"/>
     <w:multiLevelType w:val="hybridMultilevel"/>
     <w:tmpl w:val="1E3EA63C"/>
@@ -15176,7 +17640,7 @@
       </w:pPr>
     </w:lvl>
   </w:abstractNum>
-  <w:abstractNum w:abstractNumId="12" w15:restartNumberingAfterBreak="0">
+  <w:abstractNum w:abstractNumId="13" w15:restartNumberingAfterBreak="0">
     <w:nsid w:val="76BA06BB"/>
     <w:multiLevelType w:val="hybridMultilevel"/>
     <w:tmpl w:val="45B473BC"/>
@@ -15265,7 +17729,7 @@
       </w:pPr>
     </w:lvl>
   </w:abstractNum>
-  <w:abstractNum w:abstractNumId="13" w15:restartNumberingAfterBreak="0">
+  <w:abstractNum w:abstractNumId="14" w15:restartNumberingAfterBreak="0">
     <w:nsid w:val="77AA0335"/>
     <w:multiLevelType w:val="hybridMultilevel"/>
     <w:tmpl w:val="1B4453C0"/>
@@ -15355,10 +17819,10 @@
     </w:lvl>
   </w:abstractNum>
   <w:num w:numId="1">
-    <w:abstractNumId w:val="7"/>
+    <w:abstractNumId w:val="8"/>
   </w:num>
   <w:num w:numId="2">
-    <w:abstractNumId w:val="9"/>
+    <w:abstractNumId w:val="10"/>
   </w:num>
   <w:num w:numId="3">
     <w:abstractNumId w:val="6"/>
@@ -15367,10 +17831,10 @@
     <w:abstractNumId w:val="0"/>
   </w:num>
   <w:num w:numId="5">
-    <w:abstractNumId w:val="8"/>
+    <w:abstractNumId w:val="9"/>
   </w:num>
   <w:num w:numId="6">
-    <w:abstractNumId w:val="11"/>
+    <w:abstractNumId w:val="12"/>
   </w:num>
   <w:num w:numId="7">
     <w:abstractNumId w:val="4"/>
@@ -15379,7 +17843,7 @@
     <w:abstractNumId w:val="1"/>
   </w:num>
   <w:num w:numId="9">
-    <w:abstractNumId w:val="13"/>
+    <w:abstractNumId w:val="14"/>
   </w:num>
   <w:num w:numId="10">
     <w:abstractNumId w:val="5"/>
@@ -15388,13 +17852,16 @@
     <w:abstractNumId w:val="3"/>
   </w:num>
   <w:num w:numId="12">
-    <w:abstractNumId w:val="10"/>
+    <w:abstractNumId w:val="11"/>
   </w:num>
   <w:num w:numId="13">
     <w:abstractNumId w:val="2"/>
   </w:num>
   <w:num w:numId="14">
-    <w:abstractNumId w:val="12"/>
+    <w:abstractNumId w:val="13"/>
+  </w:num>
+  <w:num w:numId="15">
+    <w:abstractNumId w:val="7"/>
   </w:num>
 </w:numbering>
 </file>

</xml_diff>

<commit_message>
Test distance kernel cf, add eval functions, refactor predictors.
</commit_message>
<xml_diff>
--- a/thesis/notes_literature.docx
+++ b/thesis/notes_literature.docx
@@ -1464,21 +1464,7 @@
         <w:rPr>
           <w:lang w:val="en-US"/>
         </w:rPr>
-        <w:t xml:space="preserve">Tested various ML approached (RF / MLP / LDA), showing similar performance to the RF19 model. They obtained very high performance (96%) with </w:t>
-      </w:r>
-      <w:proofErr w:type="gramStart"/>
-      <w:r>
-        <w:rPr>
-          <w:lang w:val="en-US"/>
-        </w:rPr>
-        <w:t>a</w:t>
-      </w:r>
-      <w:proofErr w:type="gramEnd"/>
-      <w:r>
-        <w:rPr>
-          <w:lang w:val="en-US"/>
-        </w:rPr>
-        <w:t xml:space="preserve"> RFC 35 model.</w:t>
+        <w:t>Tested various ML approached (RF / MLP / LDA), showing similar performance to the RF19 model. They obtained very high performance (96%) with a RFC 35 model.</w:t>
       </w:r>
     </w:p>
     <w:p>
@@ -1840,21 +1826,7 @@
         <w:rPr>
           <w:lang w:val="en-US"/>
         </w:rPr>
-        <w:t xml:space="preserve"> the model the </w:t>
-      </w:r>
-      <w:proofErr w:type="gramStart"/>
-      <w:r>
-        <w:rPr>
-          <w:lang w:val="en-US"/>
-        </w:rPr>
-        <w:t>fail</w:t>
-      </w:r>
-      <w:proofErr w:type="gramEnd"/>
-      <w:r>
-        <w:rPr>
-          <w:lang w:val="en-US"/>
-        </w:rPr>
-        <w:t xml:space="preserve"> calculating the LR because the observed peaks cannot be well explained.</w:t>
+        <w:t xml:space="preserve"> the model the fail calculating the LR because the observed peaks cannot be well explained.</w:t>
       </w:r>
       <w:r>
         <w:rPr>
@@ -3698,28 +3670,13 @@
           <w:rFonts w:eastAsiaTheme="minorEastAsia"/>
           <w:lang w:val="en-US"/>
         </w:rPr>
-        <w:t xml:space="preserve"> are the input features of a profile, which are all continuous </w:t>
-      </w:r>
-      <w:proofErr w:type="gramStart"/>
-      <w:r>
-        <w:rPr>
-          <w:rFonts w:eastAsiaTheme="minorEastAsia"/>
-          <w:lang w:val="en-US"/>
-        </w:rPr>
-        <w:t>variables</w:t>
-      </w:r>
-      <w:r>
-        <w:rPr>
-          <w:lang w:val="en-US"/>
-        </w:rPr>
-        <w:t>.</w:t>
-      </w:r>
-      <w:proofErr w:type="gramEnd"/>
-      <w:r>
-        <w:rPr>
-          <w:lang w:val="en-US"/>
-        </w:rPr>
-        <w:t xml:space="preserve"> Currently </w:t>
+        <w:t xml:space="preserve"> are the input features of a profile, which are all continuous variables</w:t>
+      </w:r>
+      <w:r>
+        <w:rPr>
+          <w:lang w:val="en-US"/>
+        </w:rPr>
+        <w:t xml:space="preserve">. Currently </w:t>
       </w:r>
       <m:oMath>
         <m:r>
@@ -4167,7 +4124,6 @@
         </w:rPr>
         <w:t>v</w:t>
       </w:r>
-      <w:proofErr w:type="gramStart"/>
       <w:r>
         <w:rPr>
           <w:sz w:val="14"/>
@@ -4182,16 +4138,7 @@
           <w:szCs w:val="21"/>
           <w:lang w:val="en-US"/>
         </w:rPr>
-        <w:t>,</w:t>
-      </w:r>
-      <w:proofErr w:type="gramEnd"/>
-      <w:r>
-        <w:rPr>
-          <w:sz w:val="21"/>
-          <w:szCs w:val="21"/>
-          <w:lang w:val="en-US"/>
-        </w:rPr>
-        <w:t xml:space="preserve"> . . .) associated with them. If </w:t>
+        <w:t xml:space="preserve">, . . .) associated with them. If </w:t>
       </w:r>
       <w:r>
         <w:rPr>
@@ -4984,23 +4931,7 @@
           <w:rFonts w:eastAsiaTheme="minorEastAsia"/>
           <w:lang w:val="en-US"/>
         </w:rPr>
-        <w:t xml:space="preserve">If access to the gradients of the machine learning model </w:t>
-      </w:r>
-      <w:proofErr w:type="gramStart"/>
-      <w:r>
-        <w:rPr>
-          <w:rFonts w:eastAsiaTheme="minorEastAsia"/>
-          <w:lang w:val="en-US"/>
-        </w:rPr>
-        <w:t>are</w:t>
-      </w:r>
-      <w:proofErr w:type="gramEnd"/>
-      <w:r>
-        <w:rPr>
-          <w:rFonts w:eastAsiaTheme="minorEastAsia"/>
-          <w:lang w:val="en-US"/>
-        </w:rPr>
-        <w:t xml:space="preserve"> given, optimization is faster. However, since we aim to look at model-agnostic methods, we disregard this statement.</w:t>
+        <w:t>If access to the gradients of the machine learning model are given, optimization is faster. However, since we aim to look at model-agnostic methods, we disregard this statement.</w:t>
       </w:r>
       <w:r>
         <w:rPr>
@@ -5480,27 +5411,7 @@
           <w:bCs/>
           <w:lang w:val="en-US"/>
         </w:rPr>
-        <w:t xml:space="preserve"> to represent the decision boundary, which wo</w:t>
-      </w:r>
-      <w:proofErr w:type="spellStart"/>
-      <w:r>
-        <w:rPr>
-          <w:rFonts w:eastAsiaTheme="minorEastAsia"/>
-          <w:b/>
-          <w:bCs/>
-          <w:lang w:val="en-US"/>
-        </w:rPr>
-        <w:t>uld</w:t>
-      </w:r>
-      <w:proofErr w:type="spellEnd"/>
-      <w:r>
-        <w:rPr>
-          <w:rFonts w:eastAsiaTheme="minorEastAsia"/>
-          <w:b/>
-          <w:bCs/>
-          <w:lang w:val="en-US"/>
-        </w:rPr>
-        <w:t xml:space="preserve"> entail </w:t>
+        <w:t xml:space="preserve"> to represent the decision boundary, which would entail </w:t>
       </w:r>
       <m:oMath>
         <m:r>
@@ -6055,21 +5966,7 @@
         <w:rPr>
           <w:lang w:val="en-US"/>
         </w:rPr>
-        <w:t xml:space="preserve">In comparison to LIME and Anchors, this approach thus supports contrastive explanations. </w:t>
-      </w:r>
-      <w:proofErr w:type="gramStart"/>
-      <w:r>
-        <w:rPr>
-          <w:lang w:val="en-US"/>
-        </w:rPr>
-        <w:t>Also</w:t>
-      </w:r>
-      <w:proofErr w:type="gramEnd"/>
-      <w:r>
-        <w:rPr>
-          <w:lang w:val="en-US"/>
-        </w:rPr>
-        <w:t xml:space="preserve"> the local neighborhood is explored through a genetic algorithm, which produces higher quality training data.</w:t>
+        <w:t>In comparison to LIME and Anchors, this approach thus supports contrastive explanations. Also the local neighborhood is explored through a genetic algorithm, which produces higher quality training data.</w:t>
       </w:r>
     </w:p>
     <w:p>
@@ -7417,35 +7314,7 @@
           <w:lang w:val="en-US"/>
         </w:rPr>
         <w:lastRenderedPageBreak/>
-        <w:t xml:space="preserve">Another point the authors make is that in order to come up with a distance metric, the feature values must be normalized to make them comparable. However, one feature might have a more diverse distribution of values than another, or a certain feature might have a large </w:t>
-      </w:r>
-      <w:proofErr w:type="gramStart"/>
-      <w:r>
-        <w:rPr>
-          <w:lang w:val="en-US"/>
-        </w:rPr>
-        <w:t>amount</w:t>
-      </w:r>
-      <w:proofErr w:type="gramEnd"/>
-      <w:r>
-        <w:rPr>
-          <w:lang w:val="en-US"/>
-        </w:rPr>
-        <w:t xml:space="preserve"> of zeros for instance. These are often based on the training data, but might not align with the worldly reality; </w:t>
-      </w:r>
-      <w:proofErr w:type="gramStart"/>
-      <w:r>
-        <w:rPr>
-          <w:lang w:val="en-US"/>
-        </w:rPr>
-        <w:t>e.g.</w:t>
-      </w:r>
-      <w:proofErr w:type="gramEnd"/>
-      <w:r>
-        <w:rPr>
-          <w:lang w:val="en-US"/>
-        </w:rPr>
-        <w:t xml:space="preserve"> is one year of work experience equal to </w:t>
+        <w:t xml:space="preserve">Another point the authors make is that in order to come up with a distance metric, the feature values must be normalized to make them comparable. However, one feature might have a more diverse distribution of values than another, or a certain feature might have a large amount of zeros for instance. These are often based on the training data, but might not align with the worldly reality; e.g. is one year of work experience equal to </w:t>
       </w:r>
       <w:r>
         <w:rPr>
@@ -9317,21 +9186,7 @@
         <w:rPr>
           <w:lang w:val="en-US"/>
         </w:rPr>
-        <w:t xml:space="preserve"> instead of unbounded changes. For example; 25C &lt; temp &lt; 35C, instead </w:t>
-      </w:r>
-      <w:proofErr w:type="gramStart"/>
-      <w:r>
-        <w:rPr>
-          <w:lang w:val="en-US"/>
-        </w:rPr>
-        <w:t>of  &gt;</w:t>
-      </w:r>
-      <w:proofErr w:type="gramEnd"/>
-      <w:r>
-        <w:rPr>
-          <w:lang w:val="en-US"/>
-        </w:rPr>
-        <w:t>25C.</w:t>
+        <w:t xml:space="preserve"> instead of unbounded changes. For example; 25C &lt; temp &lt; 35C, instead of  &gt;25C.</w:t>
       </w:r>
     </w:p>
     <w:p>
@@ -10581,19 +10436,11 @@
           <w:lang w:val="en-US"/>
         </w:rPr>
       </w:pPr>
-      <w:proofErr w:type="gramStart"/>
-      <w:r>
-        <w:rPr>
-          <w:lang w:val="en-US"/>
-        </w:rPr>
-        <w:t>Usually</w:t>
-      </w:r>
-      <w:proofErr w:type="gramEnd"/>
-      <w:r>
-        <w:rPr>
-          <w:lang w:val="en-US"/>
-        </w:rPr>
-        <w:t xml:space="preserve"> CFs are evaluated in a qualitative </w:t>
+      <w:r>
+        <w:rPr>
+          <w:lang w:val="en-US"/>
+        </w:rPr>
+        <w:t xml:space="preserve">Usually CFs are evaluated in a qualitative </w:t>
       </w:r>
       <w:r>
         <w:rPr>
@@ -10684,14 +10531,7 @@
         <w:rPr>
           <w:lang w:val="en-US"/>
         </w:rPr>
-        <w:t>Sparsity =</w:t>
-      </w:r>
-      <w:proofErr w:type="gramStart"/>
-      <w:r>
-        <w:rPr>
-          <w:lang w:val="en-US"/>
-        </w:rPr>
-        <w:t xml:space="preserve"> </w:t>
+        <w:t xml:space="preserve">Sparsity = </w:t>
       </w:r>
       <w:r>
         <w:rPr>
@@ -10699,7 +10539,6 @@
         </w:rPr>
         <w:t>..</w:t>
       </w:r>
-      <w:proofErr w:type="gramEnd"/>
     </w:p>
     <w:p>
       <w:pPr>
@@ -10712,11 +10551,19 @@
           <w:lang w:val="en-US"/>
         </w:rPr>
       </w:pPr>
-      <w:r>
-        <w:rPr>
-          <w:lang w:val="en-US"/>
-        </w:rPr>
-        <w:t>Qualitative evaluation = seeing if they make sense</w:t>
+      <w:bookmarkStart w:id="0" w:name="_Hlk66798670"/>
+      <w:r>
+        <w:rPr>
+          <w:lang w:val="en-US"/>
+        </w:rPr>
+        <w:t xml:space="preserve">Qualitative evaluation </w:t>
+      </w:r>
+      <w:bookmarkEnd w:id="0"/>
+      <w:r>
+        <w:rPr>
+          <w:lang w:val="en-US"/>
+        </w:rPr>
+        <w:t>= seeing if they make sense</w:t>
       </w:r>
     </w:p>
     <w:p>
@@ -10734,21 +10581,7 @@
         <w:rPr>
           <w:lang w:val="en-US"/>
         </w:rPr>
-        <w:t xml:space="preserve">User understanding = by generating a 1-NN classifier based </w:t>
-      </w:r>
-      <w:proofErr w:type="gramStart"/>
-      <w:r>
-        <w:rPr>
-          <w:lang w:val="en-US"/>
-        </w:rPr>
-        <w:t>on .</w:t>
-      </w:r>
-      <w:proofErr w:type="gramEnd"/>
-      <w:r>
-        <w:rPr>
-          <w:lang w:val="en-US"/>
-        </w:rPr>
-        <w:t xml:space="preserve"> in comparison to LIME</w:t>
+        <w:t>User understanding = by generating a 1-NN classifier based on . in comparison to LIME</w:t>
       </w:r>
     </w:p>
     <w:p>
@@ -10908,43 +10741,7 @@
           <w:iCs/>
           <w:lang w:val="en-US"/>
         </w:rPr>
-        <w:t>Score y was returned because variables V had values (v1, v</w:t>
-      </w:r>
-      <w:proofErr w:type="gramStart"/>
-      <w:r>
-        <w:rPr>
-          <w:i/>
-          <w:iCs/>
-          <w:lang w:val="en-US"/>
-        </w:rPr>
-        <w:t>2,..</w:t>
-      </w:r>
-      <w:proofErr w:type="gramEnd"/>
-      <w:r>
-        <w:rPr>
-          <w:i/>
-          <w:iCs/>
-          <w:lang w:val="en-US"/>
-        </w:rPr>
-        <w:t xml:space="preserve"> ). If V had values (v1', v2' </w:t>
-      </w:r>
-      <w:proofErr w:type="gramStart"/>
-      <w:r>
-        <w:rPr>
-          <w:i/>
-          <w:iCs/>
-          <w:lang w:val="en-US"/>
-        </w:rPr>
-        <w:t>... )</w:t>
-      </w:r>
-      <w:proofErr w:type="gramEnd"/>
-      <w:r>
-        <w:rPr>
-          <w:i/>
-          <w:iCs/>
-          <w:lang w:val="en-US"/>
-        </w:rPr>
-        <w:t>, and all others remain constant, score y' would have been returned.</w:t>
+        <w:t>Score y was returned because variables V had values (v1, v2,.. ). If V had values (v1', v2' ... ), and all others remain constant, score y' would have been returned.</w:t>
       </w:r>
       <w:r>
         <w:rPr>
@@ -11095,21 +10892,7 @@
         <w:rPr>
           <w:lang w:val="en-US"/>
         </w:rPr>
-        <w:t xml:space="preserve">provide inputs on feature </w:t>
-      </w:r>
-      <w:proofErr w:type="gramStart"/>
-      <w:r>
-        <w:rPr>
-          <w:lang w:val="en-US"/>
-        </w:rPr>
-        <w:t>weights  (</w:t>
-      </w:r>
-      <w:proofErr w:type="gramEnd"/>
-      <w:r>
-        <w:rPr>
-          <w:lang w:val="en-US"/>
-        </w:rPr>
-        <w:t>e.g., using sliders at the interface on, say, salary</w:t>
+        <w:t>provide inputs on feature weights  (e.g., using sliders at the interface on, say, salary</w:t>
       </w:r>
       <w:r>
         <w:rPr>
@@ -11373,7 +11156,6 @@
         </w:rPr>
         <w:t xml:space="preserve">Given a classifier </w:t>
       </w:r>
-      <w:proofErr w:type="gramStart"/>
       <w:r>
         <w:rPr>
           <w:rFonts w:ascii="CMMI10" w:hAnsi="CMMI10" w:cs="CMMI10"/>
@@ -11394,9 +11176,85 @@
           <w:szCs w:val="20"/>
           <w:lang w:val="en-US"/>
         </w:rPr>
-        <w:t>:</w:t>
-      </w:r>
-      <w:proofErr w:type="gramEnd"/>
+        <w:t xml:space="preserve">: </w:t>
+      </w:r>
+      <w:r>
+        <w:rPr>
+          <w:rFonts w:ascii="CMSY10" w:hAnsi="CMSY10" w:cs="CMSY10"/>
+          <w:i/>
+          <w:iCs/>
+          <w:sz w:val="20"/>
+          <w:szCs w:val="20"/>
+          <w:lang w:val="en-US"/>
+        </w:rPr>
+        <w:t xml:space="preserve">X ! Y </w:t>
+      </w:r>
+      <w:r>
+        <w:rPr>
+          <w:rFonts w:ascii="CMTI10" w:hAnsi="CMTI10" w:cs="CMTI10"/>
+          <w:i/>
+          <w:iCs/>
+          <w:sz w:val="20"/>
+          <w:szCs w:val="20"/>
+          <w:lang w:val="en-US"/>
+        </w:rPr>
+        <w:t xml:space="preserve">trained on a dataset </w:t>
+      </w:r>
+      <w:r>
+        <w:rPr>
+          <w:rFonts w:ascii="CMMI10" w:hAnsi="CMMI10" w:cs="CMMI10"/>
+          <w:i/>
+          <w:iCs/>
+          <w:sz w:val="20"/>
+          <w:szCs w:val="20"/>
+          <w:lang w:val="en-US"/>
+        </w:rPr>
+        <w:t>X</w:t>
+      </w:r>
+      <w:r>
+        <w:rPr>
+          <w:rFonts w:ascii="CMTI10" w:hAnsi="CMTI10" w:cs="CMTI10"/>
+          <w:i/>
+          <w:iCs/>
+          <w:sz w:val="20"/>
+          <w:szCs w:val="20"/>
+          <w:lang w:val="en-US"/>
+        </w:rPr>
+        <w:t xml:space="preserve">, a counterfactual example </w:t>
+      </w:r>
+      <w:r>
+        <w:rPr>
+          <w:rFonts w:ascii="CMMI10" w:hAnsi="CMMI10" w:cs="CMMI10"/>
+          <w:i/>
+          <w:iCs/>
+          <w:sz w:val="20"/>
+          <w:szCs w:val="20"/>
+          <w:lang w:val="en-US"/>
+        </w:rPr>
+        <w:t>e</w:t>
+      </w:r>
+      <w:r>
+        <w:rPr>
+          <w:rFonts w:ascii="CMSY10" w:hAnsi="CMSY10" w:cs="CMSY10"/>
+          <w:i/>
+          <w:iCs/>
+          <w:sz w:val="20"/>
+          <w:szCs w:val="20"/>
+          <w:lang w:val="en-US"/>
+        </w:rPr>
+        <w:t xml:space="preserve"> &lt;in&gt; X </w:t>
+      </w:r>
+      <w:r>
+        <w:rPr>
+          <w:rFonts w:ascii="CMTI10" w:hAnsi="CMTI10" w:cs="CMTI10"/>
+          <w:i/>
+          <w:iCs/>
+          <w:sz w:val="20"/>
+          <w:szCs w:val="20"/>
+          <w:lang w:val="en-US"/>
+        </w:rPr>
+        <w:t xml:space="preserve">is </w:t>
+      </w:r>
       <w:r>
         <w:rPr>
           <w:rFonts w:ascii="CMR10" w:hAnsi="CMR10" w:cs="CMR10"/>
@@ -11406,7 +11264,29 @@
           <w:szCs w:val="20"/>
           <w:lang w:val="en-US"/>
         </w:rPr>
-        <w:t xml:space="preserve"> </w:t>
+        <w:t xml:space="preserve">justified </w:t>
+      </w:r>
+      <w:r>
+        <w:rPr>
+          <w:rFonts w:ascii="CMTI10" w:hAnsi="CMTI10" w:cs="CMTI10"/>
+          <w:i/>
+          <w:iCs/>
+          <w:sz w:val="20"/>
+          <w:szCs w:val="20"/>
+          <w:lang w:val="en-US"/>
+        </w:rPr>
+        <w:t xml:space="preserve">by an instance </w:t>
+      </w:r>
+      <w:r>
+        <w:rPr>
+          <w:rFonts w:ascii="CMMI10" w:hAnsi="CMMI10" w:cs="CMMI10"/>
+          <w:i/>
+          <w:iCs/>
+          <w:sz w:val="20"/>
+          <w:szCs w:val="20"/>
+          <w:lang w:val="en-US"/>
+        </w:rPr>
+        <w:t xml:space="preserve">a </w:t>
       </w:r>
       <w:r>
         <w:rPr>
@@ -11417,7 +11297,18 @@
           <w:szCs w:val="20"/>
           <w:lang w:val="en-US"/>
         </w:rPr>
-        <w:t xml:space="preserve">X ! Y </w:t>
+        <w:t xml:space="preserve">&lt;in&gt; </w:t>
+      </w:r>
+      <w:r>
+        <w:rPr>
+          <w:rFonts w:ascii="CMMI10" w:hAnsi="CMMI10" w:cs="CMMI10"/>
+          <w:i/>
+          <w:iCs/>
+          <w:sz w:val="20"/>
+          <w:szCs w:val="20"/>
+          <w:lang w:val="en-US"/>
+        </w:rPr>
+        <w:t xml:space="preserve">X </w:t>
       </w:r>
       <w:r>
         <w:rPr>
@@ -11428,7 +11319,7 @@
           <w:szCs w:val="20"/>
           <w:lang w:val="en-US"/>
         </w:rPr>
-        <w:t xml:space="preserve">trained on a dataset </w:t>
+        <w:t xml:space="preserve">correctly predicted if </w:t>
       </w:r>
       <w:r>
         <w:rPr>
@@ -11439,7 +11330,84 @@
           <w:szCs w:val="20"/>
           <w:lang w:val="en-US"/>
         </w:rPr>
-        <w:t>X</w:t>
+        <w:t>f</w:t>
+      </w:r>
+      <w:r>
+        <w:rPr>
+          <w:rFonts w:ascii="CMR10" w:hAnsi="CMR10" w:cs="CMR10"/>
+          <w:i/>
+          <w:iCs/>
+          <w:sz w:val="20"/>
+          <w:szCs w:val="20"/>
+          <w:lang w:val="en-US"/>
+        </w:rPr>
+        <w:t>(</w:t>
+      </w:r>
+      <w:r>
+        <w:rPr>
+          <w:rFonts w:ascii="CMMI10" w:hAnsi="CMMI10" w:cs="CMMI10"/>
+          <w:i/>
+          <w:iCs/>
+          <w:sz w:val="20"/>
+          <w:szCs w:val="20"/>
+          <w:lang w:val="en-US"/>
+        </w:rPr>
+        <w:t>e</w:t>
+      </w:r>
+      <w:r>
+        <w:rPr>
+          <w:rFonts w:ascii="CMR10" w:hAnsi="CMR10" w:cs="CMR10"/>
+          <w:i/>
+          <w:iCs/>
+          <w:sz w:val="20"/>
+          <w:szCs w:val="20"/>
+          <w:lang w:val="en-US"/>
+        </w:rPr>
+        <w:t xml:space="preserve">) = </w:t>
+      </w:r>
+      <w:r>
+        <w:rPr>
+          <w:rFonts w:ascii="CMMI10" w:hAnsi="CMMI10" w:cs="CMMI10"/>
+          <w:i/>
+          <w:iCs/>
+          <w:sz w:val="20"/>
+          <w:szCs w:val="20"/>
+          <w:lang w:val="en-US"/>
+        </w:rPr>
+        <w:t>f</w:t>
+      </w:r>
+      <w:r>
+        <w:rPr>
+          <w:rFonts w:ascii="CMR10" w:hAnsi="CMR10" w:cs="CMR10"/>
+          <w:i/>
+          <w:iCs/>
+          <w:sz w:val="20"/>
+          <w:szCs w:val="20"/>
+          <w:lang w:val="en-US"/>
+        </w:rPr>
+        <w:t>(</w:t>
+      </w:r>
+      <w:r>
+        <w:rPr>
+          <w:rFonts w:ascii="CMMI10" w:hAnsi="CMMI10" w:cs="CMMI10"/>
+          <w:i/>
+          <w:iCs/>
+          <w:sz w:val="20"/>
+          <w:szCs w:val="20"/>
+          <w:lang w:val="en-US"/>
+        </w:rPr>
+        <w:t>a</w:t>
+      </w:r>
+      <w:r>
+        <w:rPr>
+          <w:rFonts w:ascii="CMR10" w:hAnsi="CMR10" w:cs="CMR10"/>
+          <w:i/>
+          <w:iCs/>
+          <w:sz w:val="20"/>
+          <w:szCs w:val="20"/>
+          <w:lang w:val="en-US"/>
+        </w:rPr>
+        <w:t xml:space="preserve">) </w:t>
       </w:r>
       <w:r>
         <w:rPr>
@@ -11450,7 +11418,7 @@
           <w:szCs w:val="20"/>
           <w:lang w:val="en-US"/>
         </w:rPr>
-        <w:t xml:space="preserve">, a counterfactual example </w:t>
+        <w:t xml:space="preserve">and if there exists a continuous path </w:t>
       </w:r>
       <w:r>
         <w:rPr>
@@ -11461,7 +11429,141 @@
           <w:szCs w:val="20"/>
           <w:lang w:val="en-US"/>
         </w:rPr>
-        <w:t>e</w:t>
+        <w:t xml:space="preserve">h </w:t>
+      </w:r>
+      <w:r>
+        <w:rPr>
+          <w:rFonts w:ascii="CMTI10" w:hAnsi="CMTI10" w:cs="CMTI10"/>
+          <w:i/>
+          <w:iCs/>
+          <w:sz w:val="20"/>
+          <w:szCs w:val="20"/>
+          <w:lang w:val="en-US"/>
+        </w:rPr>
+        <w:t xml:space="preserve">between </w:t>
+      </w:r>
+      <w:r>
+        <w:rPr>
+          <w:rFonts w:ascii="CMMI10" w:hAnsi="CMMI10" w:cs="CMMI10"/>
+          <w:i/>
+          <w:iCs/>
+          <w:sz w:val="20"/>
+          <w:szCs w:val="20"/>
+          <w:lang w:val="en-US"/>
+        </w:rPr>
+        <w:t xml:space="preserve">e </w:t>
+      </w:r>
+      <w:r>
+        <w:rPr>
+          <w:rFonts w:ascii="CMTI10" w:hAnsi="CMTI10" w:cs="CMTI10"/>
+          <w:i/>
+          <w:iCs/>
+          <w:sz w:val="20"/>
+          <w:szCs w:val="20"/>
+          <w:lang w:val="en-US"/>
+        </w:rPr>
+        <w:t xml:space="preserve">and </w:t>
+      </w:r>
+      <w:r>
+        <w:rPr>
+          <w:rFonts w:ascii="CMMI10" w:hAnsi="CMMI10" w:cs="CMMI10"/>
+          <w:i/>
+          <w:iCs/>
+          <w:sz w:val="20"/>
+          <w:szCs w:val="20"/>
+          <w:lang w:val="en-US"/>
+        </w:rPr>
+        <w:t xml:space="preserve">a </w:t>
+      </w:r>
+      <w:r>
+        <w:rPr>
+          <w:rFonts w:ascii="CMTI10" w:hAnsi="CMTI10" w:cs="CMTI10"/>
+          <w:i/>
+          <w:iCs/>
+          <w:sz w:val="20"/>
+          <w:szCs w:val="20"/>
+          <w:lang w:val="en-US"/>
+        </w:rPr>
+        <w:t xml:space="preserve">such that no decision boundary </w:t>
+      </w:r>
+      <w:proofErr w:type="spellStart"/>
+      <w:r>
+        <w:rPr>
+          <w:rFonts w:ascii="CMTI10" w:hAnsi="CMTI10" w:cs="CMTI10"/>
+          <w:i/>
+          <w:iCs/>
+          <w:sz w:val="20"/>
+          <w:szCs w:val="20"/>
+          <w:lang w:val="en-US"/>
+        </w:rPr>
+        <w:t xml:space="preserve">of </w:t>
+      </w:r>
+      <w:r>
+        <w:rPr>
+          <w:rFonts w:ascii="CMMI10" w:hAnsi="CMMI10" w:cs="CMMI10"/>
+          <w:i/>
+          <w:iCs/>
+          <w:sz w:val="20"/>
+          <w:szCs w:val="20"/>
+          <w:lang w:val="en-US"/>
+        </w:rPr>
+        <w:t>f</w:t>
+      </w:r>
+      <w:proofErr w:type="spellEnd"/>
+      <w:r>
+        <w:rPr>
+          <w:rFonts w:ascii="CMMI10" w:hAnsi="CMMI10" w:cs="CMMI10"/>
+          <w:i/>
+          <w:iCs/>
+          <w:sz w:val="20"/>
+          <w:szCs w:val="20"/>
+          <w:lang w:val="en-US"/>
+        </w:rPr>
+        <w:t xml:space="preserve"> </w:t>
+      </w:r>
+      <w:r>
+        <w:rPr>
+          <w:rFonts w:ascii="CMTI10" w:hAnsi="CMTI10" w:cs="CMTI10"/>
+          <w:i/>
+          <w:iCs/>
+          <w:sz w:val="20"/>
+          <w:szCs w:val="20"/>
+          <w:lang w:val="en-US"/>
+        </w:rPr>
+        <w:t xml:space="preserve">is met. Formally, </w:t>
+      </w:r>
+      <w:r>
+        <w:rPr>
+          <w:rFonts w:ascii="CMMI10" w:hAnsi="CMMI10" w:cs="CMMI10"/>
+          <w:i/>
+          <w:iCs/>
+          <w:sz w:val="20"/>
+          <w:szCs w:val="20"/>
+          <w:lang w:val="en-US"/>
+        </w:rPr>
+        <w:t xml:space="preserve">e </w:t>
+      </w:r>
+      <w:r>
+        <w:rPr>
+          <w:rFonts w:ascii="CMTI10" w:hAnsi="CMTI10" w:cs="CMTI10"/>
+          <w:i/>
+          <w:iCs/>
+          <w:sz w:val="20"/>
+          <w:szCs w:val="20"/>
+          <w:lang w:val="en-US"/>
+        </w:rPr>
+        <w:t xml:space="preserve">is justified by </w:t>
+      </w:r>
+      <w:r>
+        <w:rPr>
+          <w:rFonts w:ascii="CMMI10" w:hAnsi="CMMI10" w:cs="CMMI10"/>
+          <w:i/>
+          <w:iCs/>
+          <w:sz w:val="20"/>
+          <w:szCs w:val="20"/>
+          <w:lang w:val="en-US"/>
+        </w:rPr>
+        <w:t xml:space="preserve">a </w:t>
       </w:r>
       <w:r>
         <w:rPr>
@@ -11472,7 +11574,18 @@
           <w:szCs w:val="20"/>
           <w:lang w:val="en-US"/>
         </w:rPr>
-        <w:t xml:space="preserve"> &lt;in&gt; X </w:t>
+        <w:t xml:space="preserve">&lt;in&gt; </w:t>
+      </w:r>
+      <w:r>
+        <w:rPr>
+          <w:rFonts w:ascii="CMMI10" w:hAnsi="CMMI10" w:cs="CMMI10"/>
+          <w:i/>
+          <w:iCs/>
+          <w:sz w:val="20"/>
+          <w:szCs w:val="20"/>
+          <w:lang w:val="en-US"/>
+        </w:rPr>
+        <w:t xml:space="preserve">X </w:t>
       </w:r>
       <w:r>
         <w:rPr>
@@ -11483,7 +11596,29 @@
           <w:szCs w:val="20"/>
           <w:lang w:val="en-US"/>
         </w:rPr>
-        <w:t xml:space="preserve">is </w:t>
+        <w:t xml:space="preserve">if: </w:t>
+      </w:r>
+      <w:r>
+        <w:rPr>
+          <w:rFonts w:ascii="CMSY10" w:hAnsi="CMSY10" w:cs="CMSY10"/>
+          <w:i/>
+          <w:iCs/>
+          <w:sz w:val="20"/>
+          <w:szCs w:val="20"/>
+          <w:lang w:val="en-US"/>
+        </w:rPr>
+        <w:t xml:space="preserve">&lt;there is an&gt; </w:t>
+      </w:r>
+      <w:r>
+        <w:rPr>
+          <w:rFonts w:ascii="CMMI10" w:hAnsi="CMMI10" w:cs="CMMI10"/>
+          <w:i/>
+          <w:iCs/>
+          <w:sz w:val="20"/>
+          <w:szCs w:val="20"/>
+          <w:lang w:val="en-US"/>
+        </w:rPr>
+        <w:t xml:space="preserve">h </w:t>
       </w:r>
       <w:r>
         <w:rPr>
@@ -11494,7 +11629,40 @@
           <w:szCs w:val="20"/>
           <w:lang w:val="en-US"/>
         </w:rPr>
-        <w:t xml:space="preserve">justified </w:t>
+        <w:t>: [0</w:t>
+      </w:r>
+      <w:r>
+        <w:rPr>
+          <w:rFonts w:ascii="CMMI10" w:hAnsi="CMMI10" w:cs="CMMI10"/>
+          <w:i/>
+          <w:iCs/>
+          <w:sz w:val="20"/>
+          <w:szCs w:val="20"/>
+          <w:lang w:val="en-US"/>
+        </w:rPr>
+        <w:t xml:space="preserve">; </w:t>
+      </w:r>
+      <w:r>
+        <w:rPr>
+          <w:rFonts w:ascii="CMR10" w:hAnsi="CMR10" w:cs="CMR10"/>
+          <w:i/>
+          <w:iCs/>
+          <w:sz w:val="20"/>
+          <w:szCs w:val="20"/>
+          <w:lang w:val="en-US"/>
+        </w:rPr>
+        <w:t xml:space="preserve">1] </w:t>
+      </w:r>
+      <w:r>
+        <w:rPr>
+          <w:rFonts w:ascii="CMSY10" w:hAnsi="CMSY10" w:cs="CMSY10"/>
+          <w:i/>
+          <w:iCs/>
+          <w:sz w:val="20"/>
+          <w:szCs w:val="20"/>
+          <w:lang w:val="en-US"/>
+        </w:rPr>
+        <w:t xml:space="preserve">! X </w:t>
       </w:r>
       <w:r>
         <w:rPr>
@@ -11505,7 +11673,31 @@
           <w:szCs w:val="20"/>
           <w:lang w:val="en-US"/>
         </w:rPr>
-        <w:t xml:space="preserve">by an instance </w:t>
+        <w:t>such that: (</w:t>
+      </w:r>
+      <w:proofErr w:type="spellStart"/>
+      <w:r>
+        <w:rPr>
+          <w:rFonts w:ascii="CMTI10" w:hAnsi="CMTI10" w:cs="CMTI10"/>
+          <w:i/>
+          <w:iCs/>
+          <w:sz w:val="20"/>
+          <w:szCs w:val="20"/>
+          <w:lang w:val="en-US"/>
+        </w:rPr>
+        <w:t>i</w:t>
+      </w:r>
+      <w:proofErr w:type="spellEnd"/>
+      <w:r>
+        <w:rPr>
+          <w:rFonts w:ascii="CMTI10" w:hAnsi="CMTI10" w:cs="CMTI10"/>
+          <w:i/>
+          <w:iCs/>
+          <w:sz w:val="20"/>
+          <w:szCs w:val="20"/>
+          <w:lang w:val="en-US"/>
+        </w:rPr>
+        <w:t xml:space="preserve">) </w:t>
       </w:r>
       <w:r>
         <w:rPr>
@@ -11516,18 +11708,18 @@
           <w:szCs w:val="20"/>
           <w:lang w:val="en-US"/>
         </w:rPr>
-        <w:t xml:space="preserve">a </w:t>
-      </w:r>
-      <w:r>
-        <w:rPr>
-          <w:rFonts w:ascii="CMSY10" w:hAnsi="CMSY10" w:cs="CMSY10"/>
+        <w:t xml:space="preserve">h </w:t>
+      </w:r>
+      <w:r>
+        <w:rPr>
+          <w:rFonts w:ascii="CMTI10" w:hAnsi="CMTI10" w:cs="CMTI10"/>
           <w:i/>
           <w:iCs/>
           <w:sz w:val="20"/>
           <w:szCs w:val="20"/>
           <w:lang w:val="en-US"/>
         </w:rPr>
-        <w:t xml:space="preserve">&lt;in&gt; </w:t>
+        <w:t xml:space="preserve">is continuous, (ii) </w:t>
       </w:r>
       <w:r>
         <w:rPr>
@@ -11538,29 +11730,7 @@
           <w:szCs w:val="20"/>
           <w:lang w:val="en-US"/>
         </w:rPr>
-        <w:t xml:space="preserve">X </w:t>
-      </w:r>
-      <w:r>
-        <w:rPr>
-          <w:rFonts w:ascii="CMTI10" w:hAnsi="CMTI10" w:cs="CMTI10"/>
-          <w:i/>
-          <w:iCs/>
-          <w:sz w:val="20"/>
-          <w:szCs w:val="20"/>
-          <w:lang w:val="en-US"/>
-        </w:rPr>
-        <w:t xml:space="preserve">correctly predicted if </w:t>
-      </w:r>
-      <w:r>
-        <w:rPr>
-          <w:rFonts w:ascii="CMMI10" w:hAnsi="CMMI10" w:cs="CMMI10"/>
-          <w:i/>
-          <w:iCs/>
-          <w:sz w:val="20"/>
-          <w:szCs w:val="20"/>
-          <w:lang w:val="en-US"/>
-        </w:rPr>
-        <w:t>f</w:t>
+        <w:t>h</w:t>
       </w:r>
       <w:r>
         <w:rPr>
@@ -11571,433 +11741,7 @@
           <w:szCs w:val="20"/>
           <w:lang w:val="en-US"/>
         </w:rPr>
-        <w:t>(</w:t>
-      </w:r>
-      <w:r>
-        <w:rPr>
-          <w:rFonts w:ascii="CMMI10" w:hAnsi="CMMI10" w:cs="CMMI10"/>
-          <w:i/>
-          <w:iCs/>
-          <w:sz w:val="20"/>
-          <w:szCs w:val="20"/>
-          <w:lang w:val="en-US"/>
-        </w:rPr>
-        <w:t>e</w:t>
-      </w:r>
-      <w:r>
-        <w:rPr>
-          <w:rFonts w:ascii="CMR10" w:hAnsi="CMR10" w:cs="CMR10"/>
-          <w:i/>
-          <w:iCs/>
-          <w:sz w:val="20"/>
-          <w:szCs w:val="20"/>
-          <w:lang w:val="en-US"/>
-        </w:rPr>
-        <w:t xml:space="preserve">) = </w:t>
-      </w:r>
-      <w:r>
-        <w:rPr>
-          <w:rFonts w:ascii="CMMI10" w:hAnsi="CMMI10" w:cs="CMMI10"/>
-          <w:i/>
-          <w:iCs/>
-          <w:sz w:val="20"/>
-          <w:szCs w:val="20"/>
-          <w:lang w:val="en-US"/>
-        </w:rPr>
-        <w:t>f</w:t>
-      </w:r>
-      <w:r>
-        <w:rPr>
-          <w:rFonts w:ascii="CMR10" w:hAnsi="CMR10" w:cs="CMR10"/>
-          <w:i/>
-          <w:iCs/>
-          <w:sz w:val="20"/>
-          <w:szCs w:val="20"/>
-          <w:lang w:val="en-US"/>
-        </w:rPr>
-        <w:t>(</w:t>
-      </w:r>
-      <w:r>
-        <w:rPr>
-          <w:rFonts w:ascii="CMMI10" w:hAnsi="CMMI10" w:cs="CMMI10"/>
-          <w:i/>
-          <w:iCs/>
-          <w:sz w:val="20"/>
-          <w:szCs w:val="20"/>
-          <w:lang w:val="en-US"/>
-        </w:rPr>
-        <w:t>a</w:t>
-      </w:r>
-      <w:r>
-        <w:rPr>
-          <w:rFonts w:ascii="CMR10" w:hAnsi="CMR10" w:cs="CMR10"/>
-          <w:i/>
-          <w:iCs/>
-          <w:sz w:val="20"/>
-          <w:szCs w:val="20"/>
-          <w:lang w:val="en-US"/>
-        </w:rPr>
-        <w:t xml:space="preserve">) </w:t>
-      </w:r>
-      <w:r>
-        <w:rPr>
-          <w:rFonts w:ascii="CMTI10" w:hAnsi="CMTI10" w:cs="CMTI10"/>
-          <w:i/>
-          <w:iCs/>
-          <w:sz w:val="20"/>
-          <w:szCs w:val="20"/>
-          <w:lang w:val="en-US"/>
-        </w:rPr>
-        <w:t xml:space="preserve">and if there exists a continuous path </w:t>
-      </w:r>
-      <w:r>
-        <w:rPr>
-          <w:rFonts w:ascii="CMMI10" w:hAnsi="CMMI10" w:cs="CMMI10"/>
-          <w:i/>
-          <w:iCs/>
-          <w:sz w:val="20"/>
-          <w:szCs w:val="20"/>
-          <w:lang w:val="en-US"/>
-        </w:rPr>
-        <w:t xml:space="preserve">h </w:t>
-      </w:r>
-      <w:r>
-        <w:rPr>
-          <w:rFonts w:ascii="CMTI10" w:hAnsi="CMTI10" w:cs="CMTI10"/>
-          <w:i/>
-          <w:iCs/>
-          <w:sz w:val="20"/>
-          <w:szCs w:val="20"/>
-          <w:lang w:val="en-US"/>
-        </w:rPr>
-        <w:t xml:space="preserve">between </w:t>
-      </w:r>
-      <w:r>
-        <w:rPr>
-          <w:rFonts w:ascii="CMMI10" w:hAnsi="CMMI10" w:cs="CMMI10"/>
-          <w:i/>
-          <w:iCs/>
-          <w:sz w:val="20"/>
-          <w:szCs w:val="20"/>
-          <w:lang w:val="en-US"/>
-        </w:rPr>
-        <w:t xml:space="preserve">e </w:t>
-      </w:r>
-      <w:r>
-        <w:rPr>
-          <w:rFonts w:ascii="CMTI10" w:hAnsi="CMTI10" w:cs="CMTI10"/>
-          <w:i/>
-          <w:iCs/>
-          <w:sz w:val="20"/>
-          <w:szCs w:val="20"/>
-          <w:lang w:val="en-US"/>
-        </w:rPr>
-        <w:t xml:space="preserve">and </w:t>
-      </w:r>
-      <w:r>
-        <w:rPr>
-          <w:rFonts w:ascii="CMMI10" w:hAnsi="CMMI10" w:cs="CMMI10"/>
-          <w:i/>
-          <w:iCs/>
-          <w:sz w:val="20"/>
-          <w:szCs w:val="20"/>
-          <w:lang w:val="en-US"/>
-        </w:rPr>
-        <w:t xml:space="preserve">a </w:t>
-      </w:r>
-      <w:r>
-        <w:rPr>
-          <w:rFonts w:ascii="CMTI10" w:hAnsi="CMTI10" w:cs="CMTI10"/>
-          <w:i/>
-          <w:iCs/>
-          <w:sz w:val="20"/>
-          <w:szCs w:val="20"/>
-          <w:lang w:val="en-US"/>
-        </w:rPr>
-        <w:t xml:space="preserve">such that no decision boundary </w:t>
-      </w:r>
-      <w:proofErr w:type="spellStart"/>
-      <w:r>
-        <w:rPr>
-          <w:rFonts w:ascii="CMTI10" w:hAnsi="CMTI10" w:cs="CMTI10"/>
-          <w:i/>
-          <w:iCs/>
-          <w:sz w:val="20"/>
-          <w:szCs w:val="20"/>
-          <w:lang w:val="en-US"/>
-        </w:rPr>
-        <w:t xml:space="preserve">of </w:t>
-      </w:r>
-      <w:r>
-        <w:rPr>
-          <w:rFonts w:ascii="CMMI10" w:hAnsi="CMMI10" w:cs="CMMI10"/>
-          <w:i/>
-          <w:iCs/>
-          <w:sz w:val="20"/>
-          <w:szCs w:val="20"/>
-          <w:lang w:val="en-US"/>
-        </w:rPr>
-        <w:t>f</w:t>
-      </w:r>
-      <w:proofErr w:type="spellEnd"/>
-      <w:r>
-        <w:rPr>
-          <w:rFonts w:ascii="CMMI10" w:hAnsi="CMMI10" w:cs="CMMI10"/>
-          <w:i/>
-          <w:iCs/>
-          <w:sz w:val="20"/>
-          <w:szCs w:val="20"/>
-          <w:lang w:val="en-US"/>
-        </w:rPr>
-        <w:t xml:space="preserve"> </w:t>
-      </w:r>
-      <w:r>
-        <w:rPr>
-          <w:rFonts w:ascii="CMTI10" w:hAnsi="CMTI10" w:cs="CMTI10"/>
-          <w:i/>
-          <w:iCs/>
-          <w:sz w:val="20"/>
-          <w:szCs w:val="20"/>
-          <w:lang w:val="en-US"/>
-        </w:rPr>
-        <w:t xml:space="preserve">is met. Formally, </w:t>
-      </w:r>
-      <w:r>
-        <w:rPr>
-          <w:rFonts w:ascii="CMMI10" w:hAnsi="CMMI10" w:cs="CMMI10"/>
-          <w:i/>
-          <w:iCs/>
-          <w:sz w:val="20"/>
-          <w:szCs w:val="20"/>
-          <w:lang w:val="en-US"/>
-        </w:rPr>
-        <w:t xml:space="preserve">e </w:t>
-      </w:r>
-      <w:r>
-        <w:rPr>
-          <w:rFonts w:ascii="CMTI10" w:hAnsi="CMTI10" w:cs="CMTI10"/>
-          <w:i/>
-          <w:iCs/>
-          <w:sz w:val="20"/>
-          <w:szCs w:val="20"/>
-          <w:lang w:val="en-US"/>
-        </w:rPr>
-        <w:t xml:space="preserve">is justified by </w:t>
-      </w:r>
-      <w:r>
-        <w:rPr>
-          <w:rFonts w:ascii="CMMI10" w:hAnsi="CMMI10" w:cs="CMMI10"/>
-          <w:i/>
-          <w:iCs/>
-          <w:sz w:val="20"/>
-          <w:szCs w:val="20"/>
-          <w:lang w:val="en-US"/>
-        </w:rPr>
-        <w:t xml:space="preserve">a </w:t>
-      </w:r>
-      <w:r>
-        <w:rPr>
-          <w:rFonts w:ascii="CMSY10" w:hAnsi="CMSY10" w:cs="CMSY10"/>
-          <w:i/>
-          <w:iCs/>
-          <w:sz w:val="20"/>
-          <w:szCs w:val="20"/>
-          <w:lang w:val="en-US"/>
-        </w:rPr>
-        <w:t xml:space="preserve">&lt;in&gt; </w:t>
-      </w:r>
-      <w:r>
-        <w:rPr>
-          <w:rFonts w:ascii="CMMI10" w:hAnsi="CMMI10" w:cs="CMMI10"/>
-          <w:i/>
-          <w:iCs/>
-          <w:sz w:val="20"/>
-          <w:szCs w:val="20"/>
-          <w:lang w:val="en-US"/>
-        </w:rPr>
-        <w:t xml:space="preserve">X </w:t>
-      </w:r>
-      <w:r>
-        <w:rPr>
-          <w:rFonts w:ascii="CMTI10" w:hAnsi="CMTI10" w:cs="CMTI10"/>
-          <w:i/>
-          <w:iCs/>
-          <w:sz w:val="20"/>
-          <w:szCs w:val="20"/>
-          <w:lang w:val="en-US"/>
-        </w:rPr>
-        <w:t xml:space="preserve">if: </w:t>
-      </w:r>
-      <w:r>
-        <w:rPr>
-          <w:rFonts w:ascii="CMSY10" w:hAnsi="CMSY10" w:cs="CMSY10"/>
-          <w:i/>
-          <w:iCs/>
-          <w:sz w:val="20"/>
-          <w:szCs w:val="20"/>
-          <w:lang w:val="en-US"/>
-        </w:rPr>
-        <w:t xml:space="preserve">&lt;there is an&gt; </w:t>
-      </w:r>
-      <w:proofErr w:type="gramStart"/>
-      <w:r>
-        <w:rPr>
-          <w:rFonts w:ascii="CMMI10" w:hAnsi="CMMI10" w:cs="CMMI10"/>
-          <w:i/>
-          <w:iCs/>
-          <w:sz w:val="20"/>
-          <w:szCs w:val="20"/>
-          <w:lang w:val="en-US"/>
-        </w:rPr>
-        <w:t xml:space="preserve">h </w:t>
-      </w:r>
-      <w:r>
-        <w:rPr>
-          <w:rFonts w:ascii="CMR10" w:hAnsi="CMR10" w:cs="CMR10"/>
-          <w:i/>
-          <w:iCs/>
-          <w:sz w:val="20"/>
-          <w:szCs w:val="20"/>
-          <w:lang w:val="en-US"/>
-        </w:rPr>
-        <w:t>:</w:t>
-      </w:r>
-      <w:proofErr w:type="gramEnd"/>
-      <w:r>
-        <w:rPr>
-          <w:rFonts w:ascii="CMR10" w:hAnsi="CMR10" w:cs="CMR10"/>
-          <w:i/>
-          <w:iCs/>
-          <w:sz w:val="20"/>
-          <w:szCs w:val="20"/>
-          <w:lang w:val="en-US"/>
-        </w:rPr>
-        <w:t xml:space="preserve"> [0</w:t>
-      </w:r>
-      <w:r>
-        <w:rPr>
-          <w:rFonts w:ascii="CMMI10" w:hAnsi="CMMI10" w:cs="CMMI10"/>
-          <w:i/>
-          <w:iCs/>
-          <w:sz w:val="20"/>
-          <w:szCs w:val="20"/>
-          <w:lang w:val="en-US"/>
-        </w:rPr>
-        <w:t xml:space="preserve">; </w:t>
-      </w:r>
-      <w:r>
-        <w:rPr>
-          <w:rFonts w:ascii="CMR10" w:hAnsi="CMR10" w:cs="CMR10"/>
-          <w:i/>
-          <w:iCs/>
-          <w:sz w:val="20"/>
-          <w:szCs w:val="20"/>
-          <w:lang w:val="en-US"/>
-        </w:rPr>
-        <w:t xml:space="preserve">1] </w:t>
-      </w:r>
-      <w:r>
-        <w:rPr>
-          <w:rFonts w:ascii="CMSY10" w:hAnsi="CMSY10" w:cs="CMSY10"/>
-          <w:i/>
-          <w:iCs/>
-          <w:sz w:val="20"/>
-          <w:szCs w:val="20"/>
-          <w:lang w:val="en-US"/>
-        </w:rPr>
-        <w:t xml:space="preserve">! X </w:t>
-      </w:r>
-      <w:r>
-        <w:rPr>
-          <w:rFonts w:ascii="CMTI10" w:hAnsi="CMTI10" w:cs="CMTI10"/>
-          <w:i/>
-          <w:iCs/>
-          <w:sz w:val="20"/>
-          <w:szCs w:val="20"/>
-          <w:lang w:val="en-US"/>
-        </w:rPr>
-        <w:t>such that: (</w:t>
-      </w:r>
-      <w:proofErr w:type="spellStart"/>
-      <w:r>
-        <w:rPr>
-          <w:rFonts w:ascii="CMTI10" w:hAnsi="CMTI10" w:cs="CMTI10"/>
-          <w:i/>
-          <w:iCs/>
-          <w:sz w:val="20"/>
-          <w:szCs w:val="20"/>
-          <w:lang w:val="en-US"/>
-        </w:rPr>
-        <w:t>i</w:t>
-      </w:r>
-      <w:proofErr w:type="spellEnd"/>
-      <w:r>
-        <w:rPr>
-          <w:rFonts w:ascii="CMTI10" w:hAnsi="CMTI10" w:cs="CMTI10"/>
-          <w:i/>
-          <w:iCs/>
-          <w:sz w:val="20"/>
-          <w:szCs w:val="20"/>
-          <w:lang w:val="en-US"/>
-        </w:rPr>
-        <w:t xml:space="preserve">) </w:t>
-      </w:r>
-      <w:r>
-        <w:rPr>
-          <w:rFonts w:ascii="CMMI10" w:hAnsi="CMMI10" w:cs="CMMI10"/>
-          <w:i/>
-          <w:iCs/>
-          <w:sz w:val="20"/>
-          <w:szCs w:val="20"/>
-          <w:lang w:val="en-US"/>
-        </w:rPr>
-        <w:t xml:space="preserve">h </w:t>
-      </w:r>
-      <w:r>
-        <w:rPr>
-          <w:rFonts w:ascii="CMTI10" w:hAnsi="CMTI10" w:cs="CMTI10"/>
-          <w:i/>
-          <w:iCs/>
-          <w:sz w:val="20"/>
-          <w:szCs w:val="20"/>
-          <w:lang w:val="en-US"/>
-        </w:rPr>
-        <w:t xml:space="preserve">is continuous, (ii) </w:t>
-      </w:r>
-      <w:proofErr w:type="gramStart"/>
-      <w:r>
-        <w:rPr>
-          <w:rFonts w:ascii="CMMI10" w:hAnsi="CMMI10" w:cs="CMMI10"/>
-          <w:i/>
-          <w:iCs/>
-          <w:sz w:val="20"/>
-          <w:szCs w:val="20"/>
-          <w:lang w:val="en-US"/>
-        </w:rPr>
-        <w:t>h</w:t>
-      </w:r>
-      <w:r>
-        <w:rPr>
-          <w:rFonts w:ascii="CMR10" w:hAnsi="CMR10" w:cs="CMR10"/>
-          <w:i/>
-          <w:iCs/>
-          <w:sz w:val="20"/>
-          <w:szCs w:val="20"/>
-          <w:lang w:val="en-US"/>
-        </w:rPr>
-        <w:t>(</w:t>
-      </w:r>
-      <w:proofErr w:type="gramEnd"/>
-      <w:r>
-        <w:rPr>
-          <w:rFonts w:ascii="CMR10" w:hAnsi="CMR10" w:cs="CMR10"/>
-          <w:i/>
-          <w:iCs/>
-          <w:sz w:val="20"/>
-          <w:szCs w:val="20"/>
-          <w:lang w:val="en-US"/>
-        </w:rPr>
-        <w:t xml:space="preserve">0) = </w:t>
+        <w:t xml:space="preserve">(0) = </w:t>
       </w:r>
       <w:r>
         <w:rPr>
@@ -12409,15 +12153,33 @@
           <w:lang w:val="en-US"/>
         </w:rPr>
       </w:pPr>
-      <w:hyperlink r:id="rId14" w:history="1">
-        <w:r>
-          <w:rPr>
-            <w:rStyle w:val="Hyperlink"/>
-            <w:lang w:val="en-US"/>
-          </w:rPr>
-          <w:t>https://github.com/thibaultlaugel/truce</w:t>
-        </w:r>
-      </w:hyperlink>
+      <w:r>
+        <w:lastRenderedPageBreak/>
+        <w:fldChar w:fldCharType="begin"/>
+      </w:r>
+      <w:r>
+        <w:rPr>
+          <w:lang w:val="en-US"/>
+        </w:rPr>
+        <w:instrText xml:space="preserve"> HYPERLINK "https://github.com/thibaultlaugel/truce" </w:instrText>
+      </w:r>
+      <w:r>
+        <w:fldChar w:fldCharType="separate"/>
+      </w:r>
+      <w:r>
+        <w:rPr>
+          <w:rStyle w:val="Hyperlink"/>
+          <w:lang w:val="en-US"/>
+        </w:rPr>
+        <w:t>https://github.com/thibaultlaugel/truce</w:t>
+      </w:r>
+      <w:r>
+        <w:rPr>
+          <w:rStyle w:val="Hyperlink"/>
+          <w:lang w:val="en-US"/>
+        </w:rPr>
+        <w:fldChar w:fldCharType="end"/>
+      </w:r>
     </w:p>
     <w:p>
       <w:pPr>
@@ -12577,21 +12339,7 @@
         <w:rPr>
           <w:lang w:val="en-US"/>
         </w:rPr>
-        <w:t>) “why the model outputs a certain prediction for a given individual</w:t>
-      </w:r>
-      <w:proofErr w:type="gramStart"/>
-      <w:r>
-        <w:rPr>
-          <w:lang w:val="en-US"/>
-        </w:rPr>
-        <w:t>? ”</w:t>
-      </w:r>
-      <w:proofErr w:type="gramEnd"/>
-      <w:r>
-        <w:rPr>
-          <w:lang w:val="en-US"/>
-        </w:rPr>
-        <w:t>; and, (ii) “what features describing the individual would need to change to achieve the desired output? ””</w:t>
+        <w:t>) “why the model outputs a certain prediction for a given individual? ”; and, (ii) “what features describing the individual would need to change to achieve the desired output? ””</w:t>
       </w:r>
     </w:p>
     <w:p>
@@ -12606,15 +12354,32 @@
         </w:rPr>
         <w:t xml:space="preserve">MACE: </w:t>
       </w:r>
-      <w:hyperlink r:id="rId15" w:history="1">
-        <w:r>
-          <w:rPr>
-            <w:rStyle w:val="Hyperlink"/>
-            <w:lang w:val="en-US"/>
-          </w:rPr>
-          <w:t>https://github.com/amirhk/mace</w:t>
-        </w:r>
-      </w:hyperlink>
+      <w:r>
+        <w:fldChar w:fldCharType="begin"/>
+      </w:r>
+      <w:r>
+        <w:rPr>
+          <w:lang w:val="en-US"/>
+        </w:rPr>
+        <w:instrText xml:space="preserve"> HYPERLINK "https://github.com/amirhk/mace" </w:instrText>
+      </w:r>
+      <w:r>
+        <w:fldChar w:fldCharType="separate"/>
+      </w:r>
+      <w:r>
+        <w:rPr>
+          <w:rStyle w:val="Hyperlink"/>
+          <w:lang w:val="en-US"/>
+        </w:rPr>
+        <w:t>https://github.com/amirhk/mace</w:t>
+      </w:r>
+      <w:r>
+        <w:rPr>
+          <w:rStyle w:val="Hyperlink"/>
+          <w:lang w:val="en-US"/>
+        </w:rPr>
+        <w:fldChar w:fldCharType="end"/>
+      </w:r>
     </w:p>
     <w:p>
       <w:pPr>
@@ -13235,14 +13000,7 @@
         <w:rPr>
           <w:lang w:val="en-US"/>
         </w:rPr>
-        <w:t xml:space="preserve">few features; </w:t>
-      </w:r>
-      <w:proofErr w:type="gramStart"/>
-      <w:r>
-        <w:rPr>
-          <w:lang w:val="en-US"/>
-        </w:rPr>
-        <w:t xml:space="preserve">counterfactual </w:t>
+        <w:t xml:space="preserve">few features; counterfactual </w:t>
       </w:r>
       <w:r>
         <w:rPr>
@@ -13254,14 +13012,7 @@
         <w:rPr>
           <w:lang w:val="en-US"/>
         </w:rPr>
-        <w:t>xamples</w:t>
-      </w:r>
-      <w:proofErr w:type="gramEnd"/>
-      <w:r>
-        <w:rPr>
-          <w:lang w:val="en-US"/>
-        </w:rPr>
-        <w:t xml:space="preserve"> </w:t>
+        <w:t xml:space="preserve">xamples </w:t>
       </w:r>
       <w:r>
         <w:rPr>
@@ -13574,7 +13325,6 @@
         <w:t xml:space="preserve">The consistency of the </w:t>
       </w:r>
       <w:proofErr w:type="spellStart"/>
-      <w:proofErr w:type="gramStart"/>
       <w:r>
         <w:rPr>
           <w:lang w:val="en-US"/>
@@ -13586,14 +13336,7 @@
         <w:rPr>
           <w:lang w:val="en-US"/>
         </w:rPr>
-        <w:t>.</w:t>
-      </w:r>
-      <w:proofErr w:type="gramEnd"/>
-      <w:r>
-        <w:rPr>
-          <w:lang w:val="en-US"/>
-        </w:rPr>
-        <w:t xml:space="preserve">, does the classifier return the good outcome for counterfactual </w:t>
+        <w:t xml:space="preserve">., does the classifier return the good outcome for counterfactual </w:t>
       </w:r>
       <w:r>
         <w:rPr>
@@ -13721,7 +13464,6 @@
         </w:rPr>
         <w:t xml:space="preserve"> </w:t>
       </w:r>
-      <w:proofErr w:type="gramStart"/>
       <w:r>
         <w:rPr>
           <w:rFonts w:ascii="Cambria Math" w:hAnsi="Cambria Math" w:cs="Cambria Math"/>
@@ -13735,7 +13477,6 @@
         </w:rPr>
         <w:t xml:space="preserve"> .</w:t>
       </w:r>
-      <w:proofErr w:type="gramEnd"/>
       <w:r>
         <w:rPr>
           <w:lang w:val="en-US"/>
@@ -13821,19 +13562,11 @@
           <w:lang w:val="en-US"/>
         </w:rPr>
       </w:pPr>
-      <w:proofErr w:type="gramStart"/>
-      <w:r>
-        <w:rPr>
-          <w:lang w:val="en-US"/>
-        </w:rPr>
-        <w:t>e.g.</w:t>
-      </w:r>
-      <w:proofErr w:type="gramEnd"/>
-      <w:r>
-        <w:rPr>
-          <w:lang w:val="en-US"/>
-        </w:rPr>
-        <w:t xml:space="preserve"> if </w:t>
+      <w:r>
+        <w:rPr>
+          <w:lang w:val="en-US"/>
+        </w:rPr>
+        <w:t xml:space="preserve">e.g. if </w:t>
       </w:r>
       <w:r>
         <w:rPr>
@@ -14541,7 +14274,6 @@
         </w:rPr>
         <w:t xml:space="preserve">(A) ≥ </w:t>
       </w:r>
-      <w:proofErr w:type="gramStart"/>
       <w:r>
         <w:t>τ</w:t>
       </w:r>
@@ -14549,14 +14281,7 @@
         <w:rPr>
           <w:lang w:val="en-US"/>
         </w:rPr>
-        <w:t xml:space="preserve"> )</w:t>
-      </w:r>
-      <w:proofErr w:type="gramEnd"/>
-      <w:r>
-        <w:rPr>
-          <w:lang w:val="en-US"/>
-        </w:rPr>
-        <w:t xml:space="preserve"> ≥ 1 </w:t>
+        <w:t xml:space="preserve"> ) ≥ 1 </w:t>
       </w:r>
       <w:r>
         <w:rPr>
@@ -14592,7 +14317,6 @@
         </w:rPr>
         <w:t>If multiple anchors meet this criterion, those that describe the behavior of a larger part of the input space are preferred, i.e. ones with the largest coverage</w:t>
       </w:r>
-      <w:proofErr w:type="gramStart"/>
       <w:r>
         <w:rPr>
           <w:lang w:val="en-US"/>
@@ -14603,28 +14327,7 @@
         <w:rPr>
           <w:lang w:val="en-US"/>
         </w:rPr>
-        <w:t>.</w:t>
-      </w:r>
-      <w:proofErr w:type="gramEnd"/>
-      <w:r>
-        <w:rPr>
-          <w:lang w:val="en-US"/>
-        </w:rPr>
-        <w:t xml:space="preserve"> Formally, we define the coverage of an anchor as the probability that it applies to samples from D, </w:t>
-      </w:r>
-      <w:proofErr w:type="gramStart"/>
-      <w:r>
-        <w:rPr>
-          <w:lang w:val="en-US"/>
-        </w:rPr>
-        <w:t>i.e.</w:t>
-      </w:r>
-      <w:proofErr w:type="gramEnd"/>
-      <w:r>
-        <w:rPr>
-          <w:lang w:val="en-US"/>
-        </w:rPr>
-        <w:t xml:space="preserve"> </w:t>
+        <w:t xml:space="preserve">. Formally, we define the coverage of an anchor as the probability that it applies to samples from D, i.e. </w:t>
       </w:r>
       <w:proofErr w:type="spellStart"/>
       <w:r>
@@ -14687,7 +14390,6 @@
         </w:rPr>
         <w:t>(A)≥</w:t>
       </w:r>
-      <w:proofErr w:type="gramStart"/>
       <w:r>
         <w:t>τ</w:t>
       </w:r>
@@ -14695,14 +14397,7 @@
         <w:rPr>
           <w:lang w:val="en-US"/>
         </w:rPr>
-        <w:t>)≥</w:t>
-      </w:r>
-      <w:proofErr w:type="gramEnd"/>
-      <w:r>
-        <w:rPr>
-          <w:lang w:val="en-US"/>
-        </w:rPr>
-        <w:t>1−</w:t>
+        <w:t>)≥1−</w:t>
       </w:r>
       <w:r>
         <w:t>δ</w:t>

</xml_diff>

<commit_message>
Add related cf literature methods.
</commit_message>
<xml_diff>
--- a/thesis/notes_literature.docx
+++ b/thesis/notes_literature.docx
@@ -51,25 +51,13 @@
         </w:rPr>
         <w:t xml:space="preserve">. This Random Forest (RF) model was trained based on 590 profiles of 2-5 person mixtures, obtained from </w:t>
       </w:r>
-      <w:proofErr w:type="spellStart"/>
-      <w:proofErr w:type="gramStart"/>
       <w:r>
         <w:rPr>
           <w:b/>
           <w:bCs/>
           <w:lang w:val="en-US"/>
         </w:rPr>
-        <w:t>TODO:find</w:t>
-      </w:r>
-      <w:proofErr w:type="spellEnd"/>
-      <w:proofErr w:type="gramEnd"/>
-      <w:r>
-        <w:rPr>
-          <w:b/>
-          <w:bCs/>
-          <w:lang w:val="en-US"/>
-        </w:rPr>
-        <w:t xml:space="preserve"> how many </w:t>
+        <w:t xml:space="preserve">TODO:find how many </w:t>
       </w:r>
       <w:r>
         <w:rPr>
@@ -186,62 +174,20 @@
         <w:rPr>
           <w:lang w:val="en-US"/>
         </w:rPr>
-        <w:t xml:space="preserve">Tested various ML approached (RF / MLP / LDA), showing similar performance to the RF19 model. They obtained very high performance (96%) with </w:t>
-      </w:r>
-      <w:proofErr w:type="gramStart"/>
-      <w:r>
-        <w:rPr>
-          <w:lang w:val="en-US"/>
-        </w:rPr>
-        <w:t>a</w:t>
-      </w:r>
-      <w:proofErr w:type="gramEnd"/>
-      <w:r>
-        <w:rPr>
-          <w:lang w:val="en-US"/>
-        </w:rPr>
-        <w:t xml:space="preserve"> RFC 35 model.</w:t>
-      </w:r>
-    </w:p>
-    <w:p>
-      <w:pPr>
-        <w:rPr>
-          <w:lang w:val="en-US"/>
-        </w:rPr>
-      </w:pPr>
-      <w:r>
-        <w:rPr>
-          <w:lang w:val="en-US"/>
-        </w:rPr>
-        <w:t>Difference with [2] is “</w:t>
-      </w:r>
-      <w:proofErr w:type="spellStart"/>
-      <w:r>
-        <w:rPr>
-          <w:lang w:val="en-US"/>
-        </w:rPr>
-        <w:t>Benschop</w:t>
-      </w:r>
-      <w:proofErr w:type="spellEnd"/>
-      <w:r>
-        <w:rPr>
-          <w:lang w:val="en-US"/>
-        </w:rPr>
-        <w:t xml:space="preserve"> et al. used 1174 unique donors to construct 590 profiles [20], whereas the </w:t>
-      </w:r>
-      <w:proofErr w:type="spellStart"/>
-      <w:r>
-        <w:rPr>
-          <w:lang w:val="en-US"/>
-        </w:rPr>
-        <w:t>PROVEDIt</w:t>
-      </w:r>
-      <w:proofErr w:type="spellEnd"/>
-      <w:r>
-        <w:rPr>
-          <w:lang w:val="en-US"/>
-        </w:rPr>
-        <w:t xml:space="preserve"> dataset only had 26 unique donors within the 766 profiles used”</w:t>
+        <w:t>Tested various ML approached (RF / MLP / LDA), showing similar performance to the RF19 model. They obtained very high performance (96%) with a RFC 35 model.</w:t>
+      </w:r>
+    </w:p>
+    <w:p>
+      <w:pPr>
+        <w:rPr>
+          <w:lang w:val="en-US"/>
+        </w:rPr>
+      </w:pPr>
+      <w:r>
+        <w:rPr>
+          <w:lang w:val="en-US"/>
+        </w:rPr>
+        <w:t>Difference with [2] is “Benschop et al. used 1174 unique donors to construct 590 profiles [20], whereas the PROVEDIt dataset only had 26 unique donors within the 766 profiles used”</w:t>
       </w:r>
     </w:p>
     <w:p>
@@ -267,21 +213,7 @@
         <w:rPr>
           <w:lang w:val="en-US"/>
         </w:rPr>
-        <w:t xml:space="preserve">“In conclusion, the decision tree method for </w:t>
-      </w:r>
-      <w:proofErr w:type="spellStart"/>
-      <w:r>
-        <w:rPr>
-          <w:lang w:val="en-US"/>
-        </w:rPr>
-        <w:t>NoC</w:t>
-      </w:r>
-      <w:proofErr w:type="spellEnd"/>
-      <w:r>
-        <w:rPr>
-          <w:lang w:val="en-US"/>
-        </w:rPr>
-        <w:t xml:space="preserve"> assignment has been shown to be over 77% accurate, with increasing performance with improved stutter and artefact filters”</w:t>
+        <w:t>“In conclusion, the decision tree method for NoC assignment has been shown to be over 77% accurate, with increasing performance with improved stutter and artefact filters”</w:t>
       </w:r>
     </w:p>
     <w:p>
@@ -384,21 +316,7 @@
         <w:rPr>
           <w:lang w:val="en-US"/>
         </w:rPr>
-        <w:t xml:space="preserve"> </w:t>
-      </w:r>
-      <w:proofErr w:type="spellStart"/>
-      <w:r>
-        <w:rPr>
-          <w:lang w:val="en-US"/>
-        </w:rPr>
-        <w:t>Hd</w:t>
-      </w:r>
-      <w:proofErr w:type="spellEnd"/>
-      <w:r>
-        <w:rPr>
-          <w:lang w:val="en-US"/>
-        </w:rPr>
-        <w:t xml:space="preserve"> and Hp.</w:t>
+        <w:t xml:space="preserve"> Hd and Hp.</w:t>
       </w:r>
       <w:r>
         <w:rPr>
@@ -430,21 +348,7 @@
         <w:rPr>
           <w:lang w:val="en-US"/>
         </w:rPr>
-        <w:t xml:space="preserve">“The effect of incorrect estimation of the number of donors (caused by allele sharing) to the LR value was examined by </w:t>
-      </w:r>
-      <w:proofErr w:type="spellStart"/>
-      <w:r>
-        <w:rPr>
-          <w:lang w:val="en-US"/>
-        </w:rPr>
-        <w:t>Benschop</w:t>
-      </w:r>
-      <w:proofErr w:type="spellEnd"/>
-      <w:r>
-        <w:rPr>
-          <w:lang w:val="en-US"/>
-        </w:rPr>
-        <w:t xml:space="preserve"> (…) and was illustrated to exert a great effect on the LR” </w:t>
+        <w:t xml:space="preserve">“The effect of incorrect estimation of the number of donors (caused by allele sharing) to the LR value was examined by Benschop (…) and was illustrated to exert a great effect on the LR” </w:t>
       </w:r>
       <w:r>
         <w:rPr>
@@ -510,7 +414,6 @@
         </w:rPr>
         <w:t xml:space="preserve">sed software for LR calculation </w:t>
       </w:r>
-      <w:proofErr w:type="spellStart"/>
       <w:r>
         <w:rPr>
           <w:b/>
@@ -519,7 +422,6 @@
         </w:rPr>
         <w:t>DNAStatistX</w:t>
       </w:r>
-      <w:proofErr w:type="spellEnd"/>
     </w:p>
     <w:p>
       <w:pPr>
@@ -555,21 +457,7 @@
         <w:rPr>
           <w:lang w:val="en-US"/>
         </w:rPr>
-        <w:t xml:space="preserve"> the model the </w:t>
-      </w:r>
-      <w:proofErr w:type="gramStart"/>
-      <w:r>
-        <w:rPr>
-          <w:lang w:val="en-US"/>
-        </w:rPr>
-        <w:t>fail</w:t>
-      </w:r>
-      <w:proofErr w:type="gramEnd"/>
-      <w:r>
-        <w:rPr>
-          <w:lang w:val="en-US"/>
-        </w:rPr>
-        <w:t xml:space="preserve"> calculating the LR because the observed peaks cannot be well explained.</w:t>
+        <w:t xml:space="preserve"> the model the fail calculating the LR because the observed peaks cannot be well explained.</w:t>
       </w:r>
       <w:r>
         <w:rPr>
@@ -607,21 +495,7 @@
         <w:rPr>
           <w:lang w:val="en-US"/>
         </w:rPr>
-        <w:t xml:space="preserve">Also includes the </w:t>
-      </w:r>
-      <w:proofErr w:type="spellStart"/>
-      <w:r>
-        <w:rPr>
-          <w:lang w:val="en-US"/>
-        </w:rPr>
-        <w:t>LoCIM</w:t>
-      </w:r>
-      <w:proofErr w:type="spellEnd"/>
-      <w:r>
-        <w:rPr>
-          <w:lang w:val="en-US"/>
-        </w:rPr>
-        <w:t xml:space="preserve"> method for inferring the major contributor.</w:t>
+        <w:t>Also includes the LoCIM method for inferring the major contributor.</w:t>
       </w:r>
     </w:p>
     <w:p>
@@ -1030,8 +904,12 @@
     </w:p>
     <w:p>
       <w:pPr>
-        <w:rPr>
-          <w:lang w:val="en-US"/>
+        <w:pStyle w:val="Geenafstand"/>
+        <w:spacing w:line="360" w:lineRule="auto"/>
+        <w:ind w:firstLine="720"/>
+        <w:jc w:val="left"/>
+        <w:rPr>
+          <w:rFonts w:ascii="Arial" w:hAnsi="Arial" w:cs="Arial"/>
         </w:rPr>
       </w:pPr>
       <w:r>
@@ -2103,7 +1981,260 @@
         <w:rPr>
           <w:lang w:val="en-US"/>
         </w:rPr>
-        <w:br w:type="page"/>
+        <w:br/>
+      </w:r>
+      <w:r>
+        <w:rPr>
+          <w:lang w:val="en-US"/>
+        </w:rPr>
+        <w:br/>
+      </w:r>
+      <w:r>
+        <w:rPr>
+          <w:lang w:val="en-US"/>
+        </w:rPr>
+        <w:br/>
+      </w:r>
+      <w:r>
+        <w:rPr>
+          <w:lang w:val="en-US"/>
+        </w:rPr>
+        <w:br/>
+      </w:r>
+      <w:r>
+        <w:rPr>
+          <w:rStyle w:val="Kop3Char"/>
+        </w:rPr>
+        <w:t>MISC COUNTERFACTUAL METHODS</w:t>
+      </w:r>
+      <w:r>
+        <w:rPr>
+          <w:lang w:val="en-US"/>
+        </w:rPr>
+        <w:br/>
+      </w:r>
+      <w:r>
+        <w:rPr>
+          <w:rFonts w:ascii="Arial" w:hAnsi="Arial" w:cs="Arial"/>
+        </w:rPr>
+        <w:t xml:space="preserve">Linear optimization </w:t>
+      </w:r>
+      <w:r>
+        <w:rPr>
+          <w:rFonts w:ascii="Arial" w:hAnsi="Arial" w:cs="Arial"/>
+        </w:rPr>
+        <w:fldChar w:fldCharType="begin"/>
+      </w:r>
+      <w:r>
+        <w:rPr>
+          <w:rFonts w:ascii="Arial" w:hAnsi="Arial" w:cs="Arial"/>
+        </w:rPr>
+        <w:instrText xml:space="preserve"> ADDIN EN.CITE &lt;EndNote&gt;&lt;Cite&gt;&lt;Author&gt;Russell&lt;/Author&gt;&lt;Year&gt;2019&lt;/Year&gt;&lt;RecNum&gt;174&lt;/RecNum&gt;&lt;DisplayText&gt;[17]&lt;/DisplayText&gt;&lt;record&gt;&lt;rec-number&gt;174&lt;/rec-number&gt;&lt;foreign-keys&gt;&lt;key app="EN" db-id="p22005xv5srwpxeed275s99yfvez9tfr995s" timestamp="1606496892"&gt;174&lt;/key&gt;&lt;/foreign-keys&gt;&lt;ref-type name="Conference Proceedings"&gt;10&lt;/ref-type&gt;&lt;contributors&gt;&lt;authors&gt;&lt;author&gt;Russell, C.&lt;/author&gt;&lt;/authors&gt;&lt;/contributors&gt;&lt;titles&gt;&lt;title&gt;Efficient search for diverse coherent explanations&lt;/title&gt;&lt;/titles&gt;&lt;pages&gt;20-28&lt;/pages&gt;&lt;dates&gt;&lt;year&gt;2019&lt;/year&gt;&lt;/dates&gt;&lt;work-type&gt;Conference Paper&lt;/work-type&gt;&lt;urls&gt;&lt;related-urls&gt;&lt;url&gt;https://www.scopus.com/inward/record.uri?eid=2-s2.0-85061808954&amp;amp;doi=10.1145%2f3287560.3287569&amp;amp;partnerID=40&amp;amp;md5=808d92255a92e4b62500fddc3f2f0ed9&lt;/url&gt;&lt;/related-urls&gt;&lt;/urls&gt;&lt;custom3&gt;FAT* 2019 - Proceedings of the 2019 Conference on Fairness, Accountability, and Transparency&lt;/custom3&gt;&lt;electronic-resource-num&gt;10.1145/3287560.3287569&lt;/electronic-resource-num&gt;&lt;remote-database-name&gt;Scopus&lt;/remote-database-name&gt;&lt;/record&gt;&lt;/Cite&gt;&lt;/EndNote&gt;</w:instrText>
+      </w:r>
+      <w:r>
+        <w:rPr>
+          <w:rFonts w:ascii="Arial" w:hAnsi="Arial" w:cs="Arial"/>
+        </w:rPr>
+        <w:fldChar w:fldCharType="separate"/>
+      </w:r>
+      <w:r>
+        <w:rPr>
+          <w:rFonts w:ascii="Arial" w:hAnsi="Arial" w:cs="Arial"/>
+          <w:noProof/>
+        </w:rPr>
+        <w:t>[17]</w:t>
+      </w:r>
+      <w:r>
+        <w:rPr>
+          <w:rFonts w:ascii="Arial" w:hAnsi="Arial" w:cs="Arial"/>
+        </w:rPr>
+        <w:fldChar w:fldCharType="end"/>
+      </w:r>
+      <w:r>
+        <w:rPr>
+          <w:rFonts w:ascii="Arial" w:hAnsi="Arial" w:cs="Arial"/>
+        </w:rPr>
+        <w:t xml:space="preserve">, learning a local decision tree </w:t>
+      </w:r>
+      <w:r>
+        <w:rPr>
+          <w:rFonts w:ascii="Arial" w:hAnsi="Arial" w:cs="Arial"/>
+        </w:rPr>
+        <w:fldChar w:fldCharType="begin"/>
+      </w:r>
+      <w:r>
+        <w:rPr>
+          <w:rFonts w:ascii="Arial" w:hAnsi="Arial" w:cs="Arial"/>
+        </w:rPr>
+        <w:instrText xml:space="preserve"> ADDIN EN.CITE &lt;EndNote&gt;&lt;Cite&gt;&lt;Author&gt;Guidotti&lt;/Author&gt;&lt;Year&gt;2019&lt;/Year&gt;&lt;RecNum&gt;166&lt;/RecNum&gt;&lt;DisplayText&gt;[18]&lt;/DisplayText&gt;&lt;record&gt;&lt;rec-number&gt;166&lt;/rec-number&gt;&lt;foreign-keys&gt;&lt;key app="EN" db-id="p22005xv5srwpxeed275s99yfvez9tfr995s" timestamp="1606496892"&gt;166&lt;/key&gt;&lt;/foreign-keys&gt;&lt;ref-type name="Journal Article"&gt;17&lt;/ref-type&gt;&lt;contributors&gt;&lt;authors&gt;&lt;author&gt;Guidotti, R.&lt;/author&gt;&lt;author&gt;Monreale, A.&lt;/author&gt;&lt;author&gt;Giannotti, F.&lt;/author&gt;&lt;author&gt;Pedreschi, D.&lt;/author&gt;&lt;author&gt;Ruggieri, S.&lt;/author&gt;&lt;author&gt;Turini, F.&lt;/author&gt;&lt;/authors&gt;&lt;/contributors&gt;&lt;titles&gt;&lt;title&gt;Factual and Counterfactual Explanations for Black Box Decision Making&lt;/title&gt;&lt;secondary-title&gt;IEEE Intelligent Systems&lt;/secondary-title&gt;&lt;/titles&gt;&lt;periodical&gt;&lt;full-title&gt;IEEE Intelligent Systems&lt;/full-title&gt;&lt;/periodical&gt;&lt;pages&gt;14-23&lt;/pages&gt;&lt;volume&gt;34&lt;/volume&gt;&lt;number&gt;6&lt;/number&gt;&lt;dates&gt;&lt;year&gt;2019&lt;/year&gt;&lt;/dates&gt;&lt;work-type&gt;Article&lt;/work-type&gt;&lt;urls&gt;&lt;related-urls&gt;&lt;url&gt;https://www.scopus.com/inward/record.uri?eid=2-s2.0-85076272618&amp;amp;doi=10.1109%2fMIS.2019.2957223&amp;amp;partnerID=40&amp;amp;md5=e2b958485d1510a355f1cff6dbf0efa2&lt;/url&gt;&lt;url&gt;https://ieeexplore.ieee.org/document/8920138/&lt;/url&gt;&lt;/related-urls&gt;&lt;/urls&gt;&lt;custom7&gt;8920138&lt;/custom7&gt;&lt;electronic-resource-num&gt;10.1109/MIS.2019.2957223&lt;/electronic-resource-num&gt;&lt;remote-database-name&gt;Scopus&lt;/remote-database-name&gt;&lt;/record&gt;&lt;/Cite&gt;&lt;/EndNote&gt;</w:instrText>
+      </w:r>
+      <w:r>
+        <w:rPr>
+          <w:rFonts w:ascii="Arial" w:hAnsi="Arial" w:cs="Arial"/>
+        </w:rPr>
+        <w:fldChar w:fldCharType="separate"/>
+      </w:r>
+      <w:r>
+        <w:rPr>
+          <w:rFonts w:ascii="Arial" w:hAnsi="Arial" w:cs="Arial"/>
+          <w:noProof/>
+        </w:rPr>
+        <w:t>[18]</w:t>
+      </w:r>
+      <w:r>
+        <w:rPr>
+          <w:rFonts w:ascii="Arial" w:hAnsi="Arial" w:cs="Arial"/>
+        </w:rPr>
+        <w:fldChar w:fldCharType="end"/>
+      </w:r>
+      <w:r>
+        <w:rPr>
+          <w:rFonts w:ascii="Arial" w:hAnsi="Arial" w:cs="Arial"/>
+        </w:rPr>
+        <w:t>,</w:t>
+      </w:r>
+    </w:p>
+    <w:p>
+      <w:pPr>
+        <w:rPr>
+          <w:rFonts w:ascii="Arial" w:hAnsi="Arial" w:cs="Arial"/>
+          <w:lang w:val="en-US"/>
+        </w:rPr>
+      </w:pPr>
+      <w:r>
+        <w:rPr>
+          <w:rFonts w:ascii="Arial" w:hAnsi="Arial" w:cs="Arial"/>
+          <w:lang w:val="en-US"/>
+        </w:rPr>
+        <w:t xml:space="preserve">Using the gradient of the loss with respect to the input </w:t>
+      </w:r>
+      <w:r>
+        <w:rPr>
+          <w:rFonts w:ascii="Arial" w:hAnsi="Arial" w:cs="Arial"/>
+        </w:rPr>
+        <w:fldChar w:fldCharType="begin"/>
+      </w:r>
+      <w:r>
+        <w:rPr>
+          <w:rFonts w:ascii="Arial" w:hAnsi="Arial" w:cs="Arial"/>
+          <w:lang w:val="en-US"/>
+        </w:rPr>
+        <w:instrText xml:space="preserve"> ADDIN EN.CITE &lt;EndNote&gt;&lt;Cite&gt;&lt;Author&gt;Moore&lt;/Author&gt;&lt;Year&gt;2019&lt;/Year&gt;&lt;RecNum&gt;171&lt;/RecNum&gt;&lt;DisplayText&gt;[19]&lt;/DisplayText&gt;&lt;record&gt;&lt;rec-number&gt;171&lt;/rec-number&gt;&lt;foreign-keys&gt;&lt;key app="EN" db-id="p22005xv5srwpxeed275s99yfvez9tfr995s" timestamp="1606496892"&gt;171&lt;/key&gt;&lt;/foreign-keys&gt;&lt;ref-type name="Serial"&gt;57&lt;/ref-type&gt;&lt;contributors&gt;&lt;authors&gt;&lt;author&gt;Moore, J.&lt;/author&gt;&lt;author&gt;Hammerla, N.&lt;/author&gt;&lt;author&gt;Watkins, C.&lt;/author&gt;&lt;/authors&gt;&lt;/contributors&gt;&lt;titles&gt;&lt;title&gt;Explaining deep learning models with constrained adversarial examples&lt;/title&gt;&lt;/titles&gt;&lt;pages&gt;43-56&lt;/pages&gt;&lt;volume&gt;11670 LNAI&lt;/volume&gt;&lt;dates&gt;&lt;year&gt;2019&lt;/year&gt;&lt;/dates&gt;&lt;work-type&gt;Conference Paper&lt;/work-type&gt;&lt;urls&gt;&lt;related-urls&gt;&lt;url&gt;https://www.scopus.com/inward/record.uri?eid=2-s2.0-85072855374&amp;amp;doi=10.1007%2f978-3-030-29908-8_4&amp;amp;partnerID=40&amp;amp;md5=12b7c44d2531f7a31ad11dab42e5841b&lt;/url&gt;&lt;url&gt;https://link.springer.com/chapter/10.1007%2F978-3-030-29908-8_4&lt;/url&gt;&lt;/related-urls&gt;&lt;/urls&gt;&lt;custom3&gt;Lecture Notes in Computer Science (including subseries Lecture Notes in Artificial Intelligence and Lecture Notes in Bioinformatics)&lt;/custom3&gt;&lt;electronic-resource-num&gt;10.1007/978-3-030-29908-8_4&lt;/electronic-resource-num&gt;&lt;remote-database-name&gt;Scopus&lt;/remote-database-name&gt;&lt;/record&gt;&lt;/Cite&gt;&lt;/EndNote&gt;</w:instrText>
+      </w:r>
+      <w:r>
+        <w:rPr>
+          <w:rFonts w:ascii="Arial" w:hAnsi="Arial" w:cs="Arial"/>
+        </w:rPr>
+        <w:fldChar w:fldCharType="separate"/>
+      </w:r>
+      <w:r>
+        <w:rPr>
+          <w:rFonts w:ascii="Arial" w:hAnsi="Arial" w:cs="Arial"/>
+          <w:noProof/>
+          <w:lang w:val="en-US"/>
+        </w:rPr>
+        <w:t>[19]</w:t>
+      </w:r>
+      <w:r>
+        <w:rPr>
+          <w:rFonts w:ascii="Arial" w:hAnsi="Arial" w:cs="Arial"/>
+        </w:rPr>
+        <w:fldChar w:fldCharType="end"/>
+      </w:r>
+      <w:r>
+        <w:rPr>
+          <w:rFonts w:ascii="Arial" w:hAnsi="Arial" w:cs="Arial"/>
+          <w:lang w:val="en-US"/>
+        </w:rPr>
+        <w:t>, a method that is based on the data, not on the classifier</w:t>
+      </w:r>
+    </w:p>
+    <w:p>
+      <w:pPr>
+        <w:pStyle w:val="Geenafstand"/>
+        <w:spacing w:line="360" w:lineRule="auto"/>
+        <w:rPr>
+          <w:rFonts w:ascii="Arial" w:hAnsi="Arial" w:cs="Arial"/>
+        </w:rPr>
+      </w:pPr>
+      <w:r>
+        <w:rPr>
+          <w:rFonts w:ascii="Arial" w:hAnsi="Arial" w:cs="Arial"/>
+        </w:rPr>
+        <w:t xml:space="preserve">However, their method is based on highly-dimensional (1000+), behavioural or textual data </w:t>
+      </w:r>
+      <w:r>
+        <w:rPr>
+          <w:rFonts w:ascii="Arial" w:hAnsi="Arial" w:cs="Arial"/>
+        </w:rPr>
+        <w:fldChar w:fldCharType="begin"/>
+      </w:r>
+      <w:r>
+        <w:rPr>
+          <w:rFonts w:ascii="Arial" w:hAnsi="Arial" w:cs="Arial"/>
+        </w:rPr>
+        <w:instrText xml:space="preserve"> ADDIN EN.CITE &lt;EndNote&gt;&lt;Cite&gt;&lt;Author&gt;Ramon&lt;/Author&gt;&lt;Year&gt;2020&lt;/Year&gt;&lt;RecNum&gt;205&lt;/RecNum&gt;&lt;DisplayText&gt;[20]&lt;/DisplayText&gt;&lt;record&gt;&lt;rec-number&gt;205&lt;/rec-number&gt;&lt;foreign-keys&gt;&lt;key app="EN" db-id="p22005xv5srwpxeed275s99yfvez9tfr995s" timestamp="1613145645"&gt;205&lt;/key&gt;&lt;/foreign-keys&gt;&lt;ref-type name="Journal Article"&gt;17&lt;/ref-type&gt;&lt;contributors&gt;&lt;authors&gt;&lt;author&gt;Ramon, Y.&lt;/author&gt;&lt;author&gt;Martens, D.&lt;/author&gt;&lt;author&gt;Provost, F.&lt;/author&gt;&lt;author&gt;Evgeniou, T.&lt;/author&gt;&lt;/authors&gt;&lt;/contributors&gt;&lt;titles&gt;&lt;title&gt;A comparison of instance-level counterfactual explanation algorithms for behavioral and textual data: SEDC, LIME-C and SHAP-C&lt;/title&gt;&lt;secondary-title&gt;Advances in Data Analysis and Classification&lt;/secondary-title&gt;&lt;/titles&gt;&lt;periodical&gt;&lt;full-title&gt;Advances in Data Analysis and Classification&lt;/full-title&gt;&lt;/periodical&gt;&lt;pages&gt;801-819&lt;/pages&gt;&lt;volume&gt;14&lt;/volume&gt;&lt;number&gt;4&lt;/number&gt;&lt;dates&gt;&lt;year&gt;2020&lt;/year&gt;&lt;/dates&gt;&lt;work-type&gt;Article&lt;/work-type&gt;&lt;urls&gt;&lt;related-urls&gt;&lt;url&gt;https://www.scopus.com/inward/record.uri?eid=2-s2.0-85090239807&amp;amp;doi=10.1007%2fs11634-020-00418-3&amp;amp;partnerID=40&amp;amp;md5=34bfe431ccfb38178c96aafeae670fed&lt;/url&gt;&lt;/related-urls&gt;&lt;/urls&gt;&lt;electronic-resource-num&gt;10.1007/s11634-020-00418-3&lt;/electronic-resource-num&gt;&lt;remote-database-name&gt;Scopus&lt;/remote-database-name&gt;&lt;/record&gt;&lt;/Cite&gt;&lt;/EndNote&gt;</w:instrText>
+      </w:r>
+      <w:r>
+        <w:rPr>
+          <w:rFonts w:ascii="Arial" w:hAnsi="Arial" w:cs="Arial"/>
+        </w:rPr>
+        <w:fldChar w:fldCharType="separate"/>
+      </w:r>
+      <w:r>
+        <w:rPr>
+          <w:rFonts w:ascii="Arial" w:hAnsi="Arial" w:cs="Arial"/>
+          <w:noProof/>
+        </w:rPr>
+        <w:t>[20]</w:t>
+      </w:r>
+      <w:r>
+        <w:rPr>
+          <w:rFonts w:ascii="Arial" w:hAnsi="Arial" w:cs="Arial"/>
+        </w:rPr>
+        <w:fldChar w:fldCharType="end"/>
+      </w:r>
+      <w:r>
+        <w:rPr>
+          <w:rFonts w:ascii="Arial" w:hAnsi="Arial" w:cs="Arial"/>
+        </w:rPr>
+        <w:t xml:space="preserve">. </w:t>
+      </w:r>
+      <w:r>
+        <w:rPr>
+          <w:rFonts w:ascii="Arial" w:hAnsi="Arial" w:cs="Arial"/>
+        </w:rPr>
+        <w:t>S</w:t>
+      </w:r>
+      <w:r>
+        <w:rPr>
+          <w:rFonts w:ascii="Arial" w:hAnsi="Arial" w:cs="Arial"/>
+        </w:rPr>
+        <w:t xml:space="preserve">etting a value to </w:t>
+      </w:r>
+      <w:r>
+        <w:rPr>
+          <w:rFonts w:ascii="Arial" w:hAnsi="Arial" w:cs="Arial"/>
+        </w:rPr>
+        <w:t>zero is no</w:t>
+      </w:r>
+      <w:r>
+        <w:rPr>
+          <w:rFonts w:ascii="Arial" w:hAnsi="Arial" w:cs="Arial"/>
+        </w:rPr>
+        <w:t>t</w:t>
+      </w:r>
+      <w:r>
+        <w:rPr>
+          <w:rFonts w:ascii="Arial" w:hAnsi="Arial" w:cs="Arial"/>
+        </w:rPr>
+        <w:t xml:space="preserve"> viable in our dataset since this does not</w:t>
+      </w:r>
+      <w:r>
+        <w:rPr>
+          <w:rFonts w:ascii="Arial" w:hAnsi="Arial" w:cs="Arial"/>
+        </w:rPr>
+        <w:t xml:space="preserve"> correspond to a realistic feature value.</w:t>
       </w:r>
     </w:p>
     <w:p>
@@ -2118,399 +2249,22 @@
       </w:pPr>
       <w:r>
         <w:rPr>
+          <w:lang w:val="en-US"/>
+        </w:rPr>
+        <w:br w:type="page"/>
+      </w:r>
+    </w:p>
+    <w:p>
+      <w:pPr>
+        <w:rPr>
           <w:rFonts w:asciiTheme="majorHAnsi" w:eastAsiaTheme="majorEastAsia" w:hAnsiTheme="majorHAnsi" w:cstheme="majorBidi"/>
           <w:color w:val="2F5496" w:themeColor="accent1" w:themeShade="BF"/>
           <w:sz w:val="26"/>
           <w:szCs w:val="26"/>
           <w:lang w:val="en-US"/>
         </w:rPr>
-        <w:lastRenderedPageBreak/>
-        <w:t>What does the NOC machine learning problem look like?</w:t>
-      </w:r>
-    </w:p>
-    <w:p>
-      <w:pPr>
-        <w:rPr>
-          <w:lang w:val="en-US"/>
-        </w:rPr>
-      </w:pPr>
-      <w:r>
-        <w:rPr>
-          <w:lang w:val="en-US"/>
-        </w:rPr>
-        <w:t>The dataset consists</w:t>
-      </w:r>
-      <w:r>
-        <w:rPr>
-          <w:lang w:val="en-US"/>
-        </w:rPr>
-        <w:t xml:space="preserve"> of 590 samples of mixtures between 1 and 5 contributors.</w:t>
-      </w:r>
-    </w:p>
-    <w:p>
-      <w:pPr>
-        <w:rPr>
-          <w:lang w:val="en-US"/>
-        </w:rPr>
-      </w:pPr>
-      <w:r>
-        <w:rPr>
-          <w:lang w:val="en-US"/>
-        </w:rPr>
-        <w:t xml:space="preserve">Any machine learning model </w:t>
-      </w:r>
-      <m:oMath>
-        <m:r>
-          <w:rPr>
-            <w:rFonts w:ascii="Cambria Math" w:hAnsi="Cambria Math"/>
-            <w:lang w:val="en-US"/>
-          </w:rPr>
-          <m:t>f</m:t>
-        </m:r>
-      </m:oMath>
-      <w:r>
-        <w:rPr>
-          <w:rFonts w:eastAsiaTheme="minorEastAsia"/>
-          <w:lang w:val="en-US"/>
-        </w:rPr>
-        <w:t xml:space="preserve"> learns to map the profile </w:t>
-      </w:r>
-      <m:oMath>
-        <m:r>
-          <w:rPr>
-            <w:rFonts w:ascii="Cambria Math" w:eastAsiaTheme="minorEastAsia" w:hAnsi="Cambria Math"/>
-            <w:lang w:val="en-US"/>
-          </w:rPr>
-          <m:t>X</m:t>
-        </m:r>
-      </m:oMath>
-      <w:r>
-        <w:rPr>
-          <w:rFonts w:eastAsiaTheme="minorEastAsia"/>
-          <w:lang w:val="en-US"/>
-        </w:rPr>
-        <w:t xml:space="preserve"> to a single output </w:t>
-      </w:r>
-      <m:oMath>
-        <m:r>
-          <w:rPr>
-            <w:rFonts w:ascii="Cambria Math" w:eastAsiaTheme="minorEastAsia" w:hAnsi="Cambria Math"/>
-            <w:lang w:val="en-US"/>
-          </w:rPr>
-          <m:t>y</m:t>
-        </m:r>
-      </m:oMath>
-      <w:r>
-        <w:rPr>
-          <w:rFonts w:eastAsiaTheme="minorEastAsia"/>
-          <w:lang w:val="en-US"/>
-        </w:rPr>
-        <w:t xml:space="preserve">. </w:t>
-      </w:r>
-    </w:p>
-    <w:p>
-      <w:pPr>
-        <w:rPr>
-          <w:rFonts w:eastAsiaTheme="minorEastAsia"/>
-          <w:lang w:val="en-US"/>
-        </w:rPr>
-      </w:pPr>
-      <m:oMathPara>
-        <m:oMath>
-          <m:r>
-            <w:rPr>
-              <w:rFonts w:ascii="Cambria Math" w:hAnsi="Cambria Math"/>
-              <w:lang w:val="en-US"/>
-            </w:rPr>
-            <m:t>f</m:t>
-          </m:r>
-          <m:d>
-            <m:dPr>
-              <m:ctrlPr>
-                <w:rPr>
-                  <w:rFonts w:ascii="Cambria Math" w:hAnsi="Cambria Math"/>
-                  <w:i/>
-                  <w:lang w:val="en-US"/>
-                </w:rPr>
-              </m:ctrlPr>
-            </m:dPr>
-            <m:e>
-              <m:r>
-                <w:rPr>
-                  <w:rFonts w:ascii="Cambria Math" w:hAnsi="Cambria Math"/>
-                  <w:lang w:val="en-US"/>
-                </w:rPr>
-                <m:t>X</m:t>
-              </m:r>
-            </m:e>
-          </m:d>
-          <m:r>
-            <w:rPr>
-              <w:rFonts w:ascii="Cambria Math" w:hAnsi="Cambria Math"/>
-              <w:lang w:val="en-US"/>
-            </w:rPr>
-            <m:t>= y</m:t>
-          </m:r>
-        </m:oMath>
-      </m:oMathPara>
-    </w:p>
-    <w:p>
-      <w:pPr>
-        <w:rPr>
-          <w:lang w:val="en-US"/>
-        </w:rPr>
-      </w:pPr>
-      <w:r>
-        <w:rPr>
-          <w:rFonts w:eastAsiaTheme="minorEastAsia"/>
-          <w:lang w:val="en-US"/>
-        </w:rPr>
-        <w:t xml:space="preserve">Where </w:t>
-      </w:r>
-      <m:oMath>
-        <m:r>
-          <w:rPr>
-            <w:rFonts w:ascii="Cambria Math" w:eastAsiaTheme="minorEastAsia" w:hAnsi="Cambria Math"/>
-            <w:lang w:val="en-US"/>
-          </w:rPr>
-          <m:t>X=</m:t>
-        </m:r>
-        <m:d>
-          <m:dPr>
-            <m:begChr m:val="{"/>
-            <m:endChr m:val="}"/>
-            <m:ctrlPr>
-              <w:rPr>
-                <w:rFonts w:ascii="Cambria Math" w:eastAsiaTheme="minorEastAsia" w:hAnsi="Cambria Math"/>
-                <w:i/>
-                <w:lang w:val="en-US"/>
-              </w:rPr>
-            </m:ctrlPr>
-          </m:dPr>
-          <m:e>
-            <m:sSub>
-              <m:sSubPr>
-                <m:ctrlPr>
-                  <w:rPr>
-                    <w:rFonts w:ascii="Cambria Math" w:eastAsiaTheme="minorEastAsia" w:hAnsi="Cambria Math"/>
-                    <w:i/>
-                    <w:lang w:val="en-US"/>
-                  </w:rPr>
-                </m:ctrlPr>
-              </m:sSubPr>
-              <m:e>
-                <m:r>
-                  <w:rPr>
-                    <w:rFonts w:ascii="Cambria Math" w:eastAsiaTheme="minorEastAsia" w:hAnsi="Cambria Math"/>
-                    <w:lang w:val="en-US"/>
-                  </w:rPr>
-                  <m:t>x</m:t>
-                </m:r>
-              </m:e>
-              <m:sub>
-                <m:r>
-                  <w:rPr>
-                    <w:rFonts w:ascii="Cambria Math" w:eastAsiaTheme="minorEastAsia" w:hAnsi="Cambria Math"/>
-                    <w:lang w:val="en-US"/>
-                  </w:rPr>
-                  <m:t>1</m:t>
-                </m:r>
-              </m:sub>
-            </m:sSub>
-            <m:r>
-              <w:rPr>
-                <w:rFonts w:ascii="Cambria Math" w:eastAsiaTheme="minorEastAsia" w:hAnsi="Cambria Math"/>
-                <w:lang w:val="en-US"/>
-              </w:rPr>
-              <m:t xml:space="preserve">,…, </m:t>
-            </m:r>
-            <m:sSub>
-              <m:sSubPr>
-                <m:ctrlPr>
-                  <w:rPr>
-                    <w:rFonts w:ascii="Cambria Math" w:eastAsiaTheme="minorEastAsia" w:hAnsi="Cambria Math"/>
-                    <w:i/>
-                    <w:lang w:val="en-US"/>
-                  </w:rPr>
-                </m:ctrlPr>
-              </m:sSubPr>
-              <m:e>
-                <m:r>
-                  <w:rPr>
-                    <w:rFonts w:ascii="Cambria Math" w:eastAsiaTheme="minorEastAsia" w:hAnsi="Cambria Math"/>
-                    <w:lang w:val="en-US"/>
-                  </w:rPr>
-                  <m:t>x</m:t>
-                </m:r>
-              </m:e>
-              <m:sub>
-                <m:r>
-                  <w:rPr>
-                    <w:rFonts w:ascii="Cambria Math" w:eastAsiaTheme="minorEastAsia" w:hAnsi="Cambria Math"/>
-                    <w:lang w:val="en-US"/>
-                  </w:rPr>
-                  <m:t>n</m:t>
-                </m:r>
-              </m:sub>
-            </m:sSub>
-          </m:e>
-        </m:d>
-      </m:oMath>
-      <w:r>
-        <w:rPr>
-          <w:rFonts w:eastAsiaTheme="minorEastAsia"/>
-          <w:lang w:val="en-US"/>
-        </w:rPr>
-        <w:t xml:space="preserve"> are the input features of a profile, which are all continuous </w:t>
-      </w:r>
-      <w:proofErr w:type="gramStart"/>
-      <w:r>
-        <w:rPr>
-          <w:rFonts w:eastAsiaTheme="minorEastAsia"/>
-          <w:lang w:val="en-US"/>
-        </w:rPr>
-        <w:t>variables</w:t>
-      </w:r>
-      <w:r>
-        <w:rPr>
-          <w:lang w:val="en-US"/>
-        </w:rPr>
-        <w:t>.</w:t>
-      </w:r>
-      <w:proofErr w:type="gramEnd"/>
-      <w:r>
-        <w:rPr>
-          <w:lang w:val="en-US"/>
-        </w:rPr>
-        <w:t xml:space="preserve"> Currently </w:t>
-      </w:r>
-      <m:oMath>
-        <m:r>
-          <w:rPr>
-            <w:rFonts w:ascii="Cambria Math" w:hAnsi="Cambria Math"/>
-            <w:lang w:val="en-US"/>
-          </w:rPr>
-          <m:t>n=19</m:t>
-        </m:r>
-      </m:oMath>
-      <w:r>
-        <w:rPr>
-          <w:rFonts w:eastAsiaTheme="minorEastAsia"/>
-          <w:lang w:val="en-US"/>
-        </w:rPr>
-        <w:t xml:space="preserve"> in the RFC19 model. The target </w:t>
-      </w:r>
-      <m:oMath>
-        <m:r>
-          <w:rPr>
-            <w:rFonts w:ascii="Cambria Math" w:eastAsiaTheme="minorEastAsia" w:hAnsi="Cambria Math"/>
-            <w:lang w:val="en-US"/>
-          </w:rPr>
-          <m:t>y =y</m:t>
-        </m:r>
-        <m:r>
-          <m:rPr>
-            <m:scr m:val="double-struck"/>
-          </m:rPr>
-          <w:rPr>
-            <w:rFonts w:ascii="Cambria Math" w:eastAsiaTheme="minorEastAsia" w:hAnsi="Cambria Math"/>
-            <w:lang w:val="en-US"/>
-          </w:rPr>
-          <m:t xml:space="preserve">∈N | </m:t>
-        </m:r>
-        <m:r>
-          <w:rPr>
-            <w:rFonts w:ascii="Cambria Math" w:eastAsiaTheme="minorEastAsia" w:hAnsi="Cambria Math"/>
-            <w:lang w:val="en-US"/>
-          </w:rPr>
-          <m:t>1≤y ≤5</m:t>
-        </m:r>
-      </m:oMath>
-      <w:r>
-        <w:rPr>
-          <w:rFonts w:eastAsiaTheme="minorEastAsia"/>
-          <w:lang w:val="en-US"/>
-        </w:rPr>
-        <w:t xml:space="preserve"> </w:t>
-      </w:r>
-      <w:r>
-        <w:rPr>
-          <w:rFonts w:eastAsiaTheme="minorEastAsia"/>
-          <w:lang w:val="en-US"/>
-        </w:rPr>
-        <w:t xml:space="preserve">constitutes a multi-class classification problem </w:t>
-      </w:r>
-      <w:r>
-        <w:rPr>
-          <w:rFonts w:eastAsiaTheme="minorEastAsia"/>
-          <w:lang w:val="en-US"/>
-        </w:rPr>
-        <w:t>in the current model, and for any</w:t>
-      </w:r>
-      <w:r>
-        <w:rPr>
-          <w:rFonts w:eastAsiaTheme="minorEastAsia"/>
-          <w:lang w:val="en-US"/>
-        </w:rPr>
-        <w:t xml:space="preserve"> other</w:t>
-      </w:r>
-      <w:r>
-        <w:rPr>
-          <w:rFonts w:eastAsiaTheme="minorEastAsia"/>
-          <w:lang w:val="en-US"/>
-        </w:rPr>
-        <w:t xml:space="preserve"> classifier. The target could be changed to be </w:t>
-      </w:r>
-      <m:oMath>
-        <m:r>
-          <w:rPr>
-            <w:rFonts w:ascii="Cambria Math" w:eastAsiaTheme="minorEastAsia" w:hAnsi="Cambria Math"/>
-            <w:lang w:val="en-US"/>
-          </w:rPr>
-          <m:t>y=y</m:t>
-        </m:r>
-        <m:r>
-          <m:rPr>
-            <m:scr m:val="double-struck"/>
-          </m:rPr>
-          <w:rPr>
-            <w:rFonts w:ascii="Cambria Math" w:eastAsiaTheme="minorEastAsia" w:hAnsi="Cambria Math"/>
-            <w:lang w:val="en-US"/>
-          </w:rPr>
-          <m:t xml:space="preserve">∈R | </m:t>
-        </m:r>
-        <m:r>
-          <w:rPr>
-            <w:rFonts w:ascii="Cambria Math" w:eastAsiaTheme="minorEastAsia" w:hAnsi="Cambria Math"/>
-            <w:lang w:val="en-US"/>
-          </w:rPr>
-          <m:t>1≤y ≤5</m:t>
-        </m:r>
-      </m:oMath>
-      <w:r>
-        <w:rPr>
-          <w:rFonts w:eastAsiaTheme="minorEastAsia"/>
-          <w:lang w:val="en-US"/>
-        </w:rPr>
-        <w:t xml:space="preserve"> to correspond to a regression model.</w:t>
-      </w:r>
-    </w:p>
-    <w:p>
-      <w:pPr>
-        <w:rPr>
-          <w:lang w:val="en-US"/>
-        </w:rPr>
-      </w:pPr>
-    </w:p>
-    <w:p>
-      <w:pPr>
-        <w:rPr>
-          <w:lang w:val="en-US"/>
-        </w:rPr>
-      </w:pPr>
-    </w:p>
-    <w:p>
-      <w:pPr>
+      </w:pPr>
+      <w:r>
         <w:rPr>
           <w:rFonts w:asciiTheme="majorHAnsi" w:eastAsiaTheme="majorEastAsia" w:hAnsiTheme="majorHAnsi" w:cstheme="majorBidi"/>
           <w:color w:val="2F5496" w:themeColor="accent1" w:themeShade="BF"/>
@@ -2518,7 +2272,9 @@
           <w:szCs w:val="26"/>
           <w:lang w:val="en-US"/>
         </w:rPr>
-      </w:pPr>
+        <w:lastRenderedPageBreak/>
+        <w:t xml:space="preserve">Which model-agnostic counterfactual explanation techniques exist and what </w:t>
+      </w:r>
       <w:r>
         <w:rPr>
           <w:rFonts w:asciiTheme="majorHAnsi" w:eastAsiaTheme="majorEastAsia" w:hAnsiTheme="majorHAnsi" w:cstheme="majorBidi"/>
@@ -2527,11 +2283,9 @@
           <w:szCs w:val="26"/>
           <w:lang w:val="en-US"/>
         </w:rPr>
-        <w:br w:type="page"/>
-      </w:r>
-    </w:p>
-    <w:p>
-      <w:pPr>
+        <w:t>problems can they be applied to</w:t>
+      </w:r>
+      <w:r>
         <w:rPr>
           <w:rFonts w:asciiTheme="majorHAnsi" w:eastAsiaTheme="majorEastAsia" w:hAnsiTheme="majorHAnsi" w:cstheme="majorBidi"/>
           <w:color w:val="2F5496" w:themeColor="accent1" w:themeShade="BF"/>
@@ -2539,36 +2293,6 @@
           <w:szCs w:val="26"/>
           <w:lang w:val="en-US"/>
         </w:rPr>
-      </w:pPr>
-      <w:r>
-        <w:rPr>
-          <w:rFonts w:asciiTheme="majorHAnsi" w:eastAsiaTheme="majorEastAsia" w:hAnsiTheme="majorHAnsi" w:cstheme="majorBidi"/>
-          <w:color w:val="2F5496" w:themeColor="accent1" w:themeShade="BF"/>
-          <w:sz w:val="26"/>
-          <w:szCs w:val="26"/>
-          <w:lang w:val="en-US"/>
-        </w:rPr>
-        <w:lastRenderedPageBreak/>
-        <w:t xml:space="preserve">Which model-agnostic counterfactual explanation techniques exist and what </w:t>
-      </w:r>
-      <w:r>
-        <w:rPr>
-          <w:rFonts w:asciiTheme="majorHAnsi" w:eastAsiaTheme="majorEastAsia" w:hAnsiTheme="majorHAnsi" w:cstheme="majorBidi"/>
-          <w:color w:val="2F5496" w:themeColor="accent1" w:themeShade="BF"/>
-          <w:sz w:val="26"/>
-          <w:szCs w:val="26"/>
-          <w:lang w:val="en-US"/>
-        </w:rPr>
-        <w:t>problems can they be applied to</w:t>
-      </w:r>
-      <w:r>
-        <w:rPr>
-          <w:rFonts w:asciiTheme="majorHAnsi" w:eastAsiaTheme="majorEastAsia" w:hAnsiTheme="majorHAnsi" w:cstheme="majorBidi"/>
-          <w:color w:val="2F5496" w:themeColor="accent1" w:themeShade="BF"/>
-          <w:sz w:val="26"/>
-          <w:szCs w:val="26"/>
-          <w:lang w:val="en-US"/>
-        </w:rPr>
         <w:t>?</w:t>
       </w:r>
     </w:p>
@@ -2594,7 +2318,7 @@
         <w:rPr>
           <w:lang w:val="en-US"/>
         </w:rPr>
-        <w:instrText xml:space="preserve"> ADDIN EN.CITE &lt;EndNote&gt;&lt;Cite&gt;&lt;Author&gt;Wachter&lt;/Author&gt;&lt;Year&gt;2018&lt;/Year&gt;&lt;RecNum&gt;111&lt;/RecNum&gt;&lt;DisplayText&gt;[17]&lt;/DisplayText&gt;&lt;record&gt;&lt;rec-number&gt;111&lt;/rec-number&gt;&lt;foreign-keys&gt;&lt;key app="EN" db-id="p22005xv5srwpxeed275s99yfvez9tfr995s" timestamp="1606492186"&gt;111&lt;/key&gt;&lt;/foreign-keys&gt;&lt;ref-type name="Journal Article"&gt;17&lt;/ref-type&gt;&lt;contributors&gt;&lt;authors&gt;&lt;author&gt;Wachter, Sandra&lt;/author&gt;&lt;author&gt;Mittelstadt, Brent&lt;/author&gt;&lt;author&gt;Russell, Chris&lt;/author&gt;&lt;/authors&gt;&lt;/contributors&gt;&lt;titles&gt;&lt;title&gt;Counterfactual Explanations Without Opening the Black Box: Automated Decisions and the GDPR&lt;/title&gt;&lt;secondary-title&gt;Harvard journal of law &amp;amp; technology&lt;/secondary-title&gt;&lt;/titles&gt;&lt;periodical&gt;&lt;full-title&gt;Harvard journal of law &amp;amp; technology&lt;/full-title&gt;&lt;/periodical&gt;&lt;pages&gt;841-887&lt;/pages&gt;&lt;volume&gt;31&lt;/volume&gt;&lt;dates&gt;&lt;year&gt;2018&lt;/year&gt;&lt;pub-dates&gt;&lt;date&gt;04/01&lt;/date&gt;&lt;/pub-dates&gt;&lt;/dates&gt;&lt;urls&gt;&lt;/urls&gt;&lt;/record&gt;&lt;/Cite&gt;&lt;/EndNote&gt;</w:instrText>
+        <w:instrText xml:space="preserve"> ADDIN EN.CITE &lt;EndNote&gt;&lt;Cite&gt;&lt;Author&gt;Wachter&lt;/Author&gt;&lt;Year&gt;2018&lt;/Year&gt;&lt;RecNum&gt;111&lt;/RecNum&gt;&lt;DisplayText&gt;[21]&lt;/DisplayText&gt;&lt;record&gt;&lt;rec-number&gt;111&lt;/rec-number&gt;&lt;foreign-keys&gt;&lt;key app="EN" db-id="p22005xv5srwpxeed275s99yfvez9tfr995s" timestamp="1606492186"&gt;111&lt;/key&gt;&lt;/foreign-keys&gt;&lt;ref-type name="Journal Article"&gt;17&lt;/ref-type&gt;&lt;contributors&gt;&lt;authors&gt;&lt;author&gt;Wachter, Sandra&lt;/author&gt;&lt;author&gt;Mittelstadt, Brent&lt;/author&gt;&lt;author&gt;Russell, Chris&lt;/author&gt;&lt;/authors&gt;&lt;/contributors&gt;&lt;titles&gt;&lt;title&gt;Counterfactual Explanations Without Opening the Black Box: Automated Decisions and the GDPR&lt;/title&gt;&lt;secondary-title&gt;Harvard journal of law &amp;amp; technology&lt;/secondary-title&gt;&lt;/titles&gt;&lt;periodical&gt;&lt;full-title&gt;Harvard journal of law &amp;amp; technology&lt;/full-title&gt;&lt;/periodical&gt;&lt;pages&gt;841-887&lt;/pages&gt;&lt;volume&gt;31&lt;/volume&gt;&lt;dates&gt;&lt;year&gt;2018&lt;/year&gt;&lt;pub-dates&gt;&lt;date&gt;04/01&lt;/date&gt;&lt;/pub-dates&gt;&lt;/dates&gt;&lt;urls&gt;&lt;/urls&gt;&lt;/record&gt;&lt;/Cite&gt;&lt;/EndNote&gt;</w:instrText>
       </w:r>
       <w:r>
         <w:rPr>
@@ -2607,7 +2331,7 @@
           <w:noProof/>
           <w:lang w:val="en-US"/>
         </w:rPr>
-        <w:t>[17]</w:t>
+        <w:t>[21]</w:t>
       </w:r>
       <w:r>
         <w:rPr>
@@ -2830,7 +2554,6 @@
         </w:rPr>
         <w:t>v</w:t>
       </w:r>
-      <w:proofErr w:type="gramStart"/>
       <w:r>
         <w:rPr>
           <w:sz w:val="14"/>
@@ -2845,16 +2568,7 @@
           <w:szCs w:val="21"/>
           <w:lang w:val="en-US"/>
         </w:rPr>
-        <w:t>,</w:t>
-      </w:r>
-      <w:proofErr w:type="gramEnd"/>
-      <w:r>
-        <w:rPr>
-          <w:sz w:val="21"/>
-          <w:szCs w:val="21"/>
-          <w:lang w:val="en-US"/>
-        </w:rPr>
-        <w:t xml:space="preserve"> . . .) associated with them. If </w:t>
+        <w:t xml:space="preserve">, . . .) associated with them. If </w:t>
       </w:r>
       <w:r>
         <w:rPr>
@@ -2978,7 +2692,7 @@
           <w:szCs w:val="21"/>
           <w:lang w:val="en-US"/>
         </w:rPr>
-        <w:instrText xml:space="preserve"> ADDIN EN.CITE &lt;EndNote&gt;&lt;Cite&gt;&lt;Author&gt;Wachter&lt;/Author&gt;&lt;Year&gt;2018&lt;/Year&gt;&lt;RecNum&gt;111&lt;/RecNum&gt;&lt;DisplayText&gt;[17]&lt;/DisplayText&gt;&lt;record&gt;&lt;rec-number&gt;111&lt;/rec-number&gt;&lt;foreign-keys&gt;&lt;key app="EN" db-id="p22005xv5srwpxeed275s99yfvez9tfr995s" timestamp="1606492186"&gt;111&lt;/key&gt;&lt;/foreign-keys&gt;&lt;ref-type name="Journal Article"&gt;17&lt;/ref-type&gt;&lt;contributors&gt;&lt;authors&gt;&lt;author&gt;Wachter, Sandra&lt;/author&gt;&lt;author&gt;Mittelstadt, Brent&lt;/author&gt;&lt;author&gt;Russell, Chris&lt;/author&gt;&lt;/authors&gt;&lt;/contributors&gt;&lt;titles&gt;&lt;title&gt;Counterfactual Explanations Without Opening the Black Box: Automated Decisions and the GDPR&lt;/title&gt;&lt;secondary-title&gt;Harvard journal of law &amp;amp; technology&lt;/secondary-title&gt;&lt;/titles&gt;&lt;periodical&gt;&lt;full-title&gt;Harvard journal of law &amp;amp; technology&lt;/full-title&gt;&lt;/periodical&gt;&lt;pages&gt;841-887&lt;/pages&gt;&lt;volume&gt;31&lt;/volume&gt;&lt;dates&gt;&lt;year&gt;2018&lt;/year&gt;&lt;pub-dates&gt;&lt;date&gt;04/01&lt;/date&gt;&lt;/pub-dates&gt;&lt;/dates&gt;&lt;urls&gt;&lt;/urls&gt;&lt;/record&gt;&lt;/Cite&gt;&lt;/EndNote&gt;</w:instrText>
+        <w:instrText xml:space="preserve"> ADDIN EN.CITE &lt;EndNote&gt;&lt;Cite&gt;&lt;Author&gt;Wachter&lt;/Author&gt;&lt;Year&gt;2018&lt;/Year&gt;&lt;RecNum&gt;111&lt;/RecNum&gt;&lt;DisplayText&gt;[21]&lt;/DisplayText&gt;&lt;record&gt;&lt;rec-number&gt;111&lt;/rec-number&gt;&lt;foreign-keys&gt;&lt;key app="EN" db-id="p22005xv5srwpxeed275s99yfvez9tfr995s" timestamp="1606492186"&gt;111&lt;/key&gt;&lt;/foreign-keys&gt;&lt;ref-type name="Journal Article"&gt;17&lt;/ref-type&gt;&lt;contributors&gt;&lt;authors&gt;&lt;author&gt;Wachter, Sandra&lt;/author&gt;&lt;author&gt;Mittelstadt, Brent&lt;/author&gt;&lt;author&gt;Russell, Chris&lt;/author&gt;&lt;/authors&gt;&lt;/contributors&gt;&lt;titles&gt;&lt;title&gt;Counterfactual Explanations Without Opening the Black Box: Automated Decisions and the GDPR&lt;/title&gt;&lt;secondary-title&gt;Harvard journal of law &amp;amp; technology&lt;/secondary-title&gt;&lt;/titles&gt;&lt;periodical&gt;&lt;full-title&gt;Harvard journal of law &amp;amp; technology&lt;/full-title&gt;&lt;/periodical&gt;&lt;pages&gt;841-887&lt;/pages&gt;&lt;volume&gt;31&lt;/volume&gt;&lt;dates&gt;&lt;year&gt;2018&lt;/year&gt;&lt;pub-dates&gt;&lt;date&gt;04/01&lt;/date&gt;&lt;/pub-dates&gt;&lt;/dates&gt;&lt;urls&gt;&lt;/urls&gt;&lt;/record&gt;&lt;/Cite&gt;&lt;/EndNote&gt;</w:instrText>
       </w:r>
       <w:r>
         <w:rPr>
@@ -2995,7 +2709,7 @@
           <w:szCs w:val="21"/>
           <w:lang w:val="en-US"/>
         </w:rPr>
-        <w:t>[17]</w:t>
+        <w:t>[21]</w:t>
       </w:r>
       <w:r>
         <w:rPr>
@@ -3647,23 +3361,7 @@
           <w:rFonts w:eastAsiaTheme="minorEastAsia"/>
           <w:lang w:val="en-US"/>
         </w:rPr>
-        <w:t xml:space="preserve">If access to the gradients of the machine learning model </w:t>
-      </w:r>
-      <w:proofErr w:type="gramStart"/>
-      <w:r>
-        <w:rPr>
-          <w:rFonts w:eastAsiaTheme="minorEastAsia"/>
-          <w:lang w:val="en-US"/>
-        </w:rPr>
-        <w:t>are</w:t>
-      </w:r>
-      <w:proofErr w:type="gramEnd"/>
-      <w:r>
-        <w:rPr>
-          <w:rFonts w:eastAsiaTheme="minorEastAsia"/>
-          <w:lang w:val="en-US"/>
-        </w:rPr>
-        <w:t xml:space="preserve"> given, optimization is faster. However, since we aim to look at model-agnostic methods, we disregard this statement.</w:t>
+        <w:t>If access to the gradients of the machine learning model are given, optimization is faster. However, since we aim to look at model-agnostic methods, we disregard this statement.</w:t>
       </w:r>
       <w:r>
         <w:rPr>
@@ -3831,7 +3529,7 @@
         <w:rPr>
           <w:lang w:val="en-US"/>
         </w:rPr>
-        <w:instrText xml:space="preserve"> ADDIN EN.CITE &lt;EndNote&gt;&lt;Cite&gt;&lt;Author&gt;Russell&lt;/Author&gt;&lt;Year&gt;2019&lt;/Year&gt;&lt;RecNum&gt;174&lt;/RecNum&gt;&lt;DisplayText&gt;[18]&lt;/DisplayText&gt;&lt;record&gt;&lt;rec-number&gt;174&lt;/rec-number&gt;&lt;foreign-keys&gt;&lt;key app="EN" db-id="p22005xv5srwpxeed275s99yfvez9tfr995s" timestamp="1606496892"&gt;174&lt;/key&gt;&lt;/foreign-keys&gt;&lt;ref-type name="Conference Proceedings"&gt;10&lt;/ref-type&gt;&lt;contributors&gt;&lt;authors&gt;&lt;author&gt;Russell, C.&lt;/author&gt;&lt;/authors&gt;&lt;/contributors&gt;&lt;titles&gt;&lt;title&gt;Efficient search for diverse coherent explanations&lt;/title&gt;&lt;/titles&gt;&lt;pages&gt;20-28&lt;/pages&gt;&lt;dates&gt;&lt;year&gt;2019&lt;/year&gt;&lt;/dates&gt;&lt;work-type&gt;Conference Paper&lt;/work-type&gt;&lt;urls&gt;&lt;related-urls&gt;&lt;url&gt;https://www.scopus.com/inward/record.uri?eid=2-s2.0-85061808954&amp;amp;doi=10.1145%2f3287560.3287569&amp;amp;partnerID=40&amp;amp;md5=808d92255a92e4b62500fddc3f2f0ed9&lt;/url&gt;&lt;/related-urls&gt;&lt;/urls&gt;&lt;custom3&gt;FAT* 2019 - Proceedings of the 2019 Conference on Fairness, Accountability, and Transparency&lt;/custom3&gt;&lt;electronic-resource-num&gt;10.1145/3287560.3287569&lt;/electronic-resource-num&gt;&lt;remote-database-name&gt;Scopus&lt;/remote-database-name&gt;&lt;/record&gt;&lt;/Cite&gt;&lt;/EndNote&gt;</w:instrText>
+        <w:instrText xml:space="preserve"> ADDIN EN.CITE &lt;EndNote&gt;&lt;Cite&gt;&lt;Author&gt;Russell&lt;/Author&gt;&lt;Year&gt;2019&lt;/Year&gt;&lt;RecNum&gt;174&lt;/RecNum&gt;&lt;DisplayText&gt;[17]&lt;/DisplayText&gt;&lt;record&gt;&lt;rec-number&gt;174&lt;/rec-number&gt;&lt;foreign-keys&gt;&lt;key app="EN" db-id="p22005xv5srwpxeed275s99yfvez9tfr995s" timestamp="1606496892"&gt;174&lt;/key&gt;&lt;/foreign-keys&gt;&lt;ref-type name="Conference Proceedings"&gt;10&lt;/ref-type&gt;&lt;contributors&gt;&lt;authors&gt;&lt;author&gt;Russell, C.&lt;/author&gt;&lt;/authors&gt;&lt;/contributors&gt;&lt;titles&gt;&lt;title&gt;Efficient search for diverse coherent explanations&lt;/title&gt;&lt;/titles&gt;&lt;pages&gt;20-28&lt;/pages&gt;&lt;dates&gt;&lt;year&gt;2019&lt;/year&gt;&lt;/dates&gt;&lt;work-type&gt;Conference Paper&lt;/work-type&gt;&lt;urls&gt;&lt;related-urls&gt;&lt;url&gt;https://www.scopus.com/inward/record.uri?eid=2-s2.0-85061808954&amp;amp;doi=10.1145%2f3287560.3287569&amp;amp;partnerID=40&amp;amp;md5=808d92255a92e4b62500fddc3f2f0ed9&lt;/url&gt;&lt;/related-urls&gt;&lt;/urls&gt;&lt;custom3&gt;FAT* 2019 - Proceedings of the 2019 Conference on Fairness, Accountability, and Transparency&lt;/custom3&gt;&lt;electronic-resource-num&gt;10.1145/3287560.3287569&lt;/electronic-resource-num&gt;&lt;remote-database-name&gt;Scopus&lt;/remote-database-name&gt;&lt;/record&gt;&lt;/Cite&gt;&lt;/EndNote&gt;</w:instrText>
       </w:r>
       <w:r>
         <w:rPr>
@@ -3844,7 +3542,7 @@
           <w:noProof/>
           <w:lang w:val="en-US"/>
         </w:rPr>
-        <w:t>[18]</w:t>
+        <w:t>[17]</w:t>
       </w:r>
       <w:r>
         <w:rPr>
@@ -4083,7 +3781,7 @@
         <w:rPr>
           <w:lang w:val="en-US"/>
         </w:rPr>
-        <w:instrText xml:space="preserve"> ADDIN EN.CITE &lt;EndNote&gt;&lt;Cite&gt;&lt;Author&gt;Grath&lt;/Author&gt;&lt;Year&gt;2018&lt;/Year&gt;&lt;RecNum&gt;188&lt;/RecNum&gt;&lt;DisplayText&gt;[19]&lt;/DisplayText&gt;&lt;record&gt;&lt;rec-number&gt;188&lt;/rec-number&gt;&lt;foreign-keys&gt;&lt;key app="EN" db-id="p22005xv5srwpxeed275s99yfvez9tfr995s" timestamp="1606920268"&gt;188&lt;/key&gt;&lt;/foreign-keys&gt;&lt;ref-type name="Journal Article"&gt;17&lt;/ref-type&gt;&lt;contributors&gt;&lt;authors&gt;&lt;author&gt;Grath, Rory Mc&lt;/author&gt;&lt;author&gt;Costabello, Luca&lt;/author&gt;&lt;author&gt;Van, C. L.&lt;/author&gt;&lt;author&gt;Sweeney, P.&lt;/author&gt;&lt;author&gt;Kamiab, F.&lt;/author&gt;&lt;author&gt;Shen, Zhao&lt;/author&gt;&lt;author&gt;Lécué, F.&lt;/author&gt;&lt;/authors&gt;&lt;/contributors&gt;&lt;titles&gt;&lt;title&gt;Interpretable Credit Application Predictions With Counterfactual Explanations&lt;/title&gt;&lt;secondary-title&gt;ArXiv&lt;/secondary-title&gt;&lt;/titles&gt;&lt;periodical&gt;&lt;full-title&gt;ArXiv&lt;/full-title&gt;&lt;/periodical&gt;&lt;volume&gt;abs/1811.05245&lt;/volume&gt;&lt;dates&gt;&lt;year&gt;2018&lt;/year&gt;&lt;/dates&gt;&lt;urls&gt;&lt;/urls&gt;&lt;/record&gt;&lt;/Cite&gt;&lt;/EndNote&gt;</w:instrText>
+        <w:instrText xml:space="preserve"> ADDIN EN.CITE &lt;EndNote&gt;&lt;Cite&gt;&lt;Author&gt;Grath&lt;/Author&gt;&lt;Year&gt;2018&lt;/Year&gt;&lt;RecNum&gt;188&lt;/RecNum&gt;&lt;DisplayText&gt;[22]&lt;/DisplayText&gt;&lt;record&gt;&lt;rec-number&gt;188&lt;/rec-number&gt;&lt;foreign-keys&gt;&lt;key app="EN" db-id="p22005xv5srwpxeed275s99yfvez9tfr995s" timestamp="1606920268"&gt;188&lt;/key&gt;&lt;/foreign-keys&gt;&lt;ref-type name="Journal Article"&gt;17&lt;/ref-type&gt;&lt;contributors&gt;&lt;authors&gt;&lt;author&gt;Grath, Rory Mc&lt;/author&gt;&lt;author&gt;Costabello, Luca&lt;/author&gt;&lt;author&gt;Van, C. L.&lt;/author&gt;&lt;author&gt;Sweeney, P.&lt;/author&gt;&lt;author&gt;Kamiab, F.&lt;/author&gt;&lt;author&gt;Shen, Zhao&lt;/author&gt;&lt;author&gt;Lécué, F.&lt;/author&gt;&lt;/authors&gt;&lt;/contributors&gt;&lt;titles&gt;&lt;title&gt;Interpretable Credit Application Predictions With Counterfactual Explanations&lt;/title&gt;&lt;secondary-title&gt;ArXiv&lt;/secondary-title&gt;&lt;/titles&gt;&lt;periodical&gt;&lt;full-title&gt;ArXiv&lt;/full-title&gt;&lt;/periodical&gt;&lt;volume&gt;abs/1811.05245&lt;/volume&gt;&lt;dates&gt;&lt;year&gt;2018&lt;/year&gt;&lt;/dates&gt;&lt;urls&gt;&lt;/urls&gt;&lt;/record&gt;&lt;/Cite&gt;&lt;/EndNote&gt;</w:instrText>
       </w:r>
       <w:r>
         <w:rPr>
@@ -4096,7 +3794,7 @@
           <w:noProof/>
           <w:lang w:val="en-US"/>
         </w:rPr>
-        <w:t>[19]</w:t>
+        <w:t>[22]</w:t>
       </w:r>
       <w:r>
         <w:rPr>
@@ -4332,7 +4030,7 @@
           <w:rFonts w:eastAsiaTheme="minorEastAsia"/>
           <w:lang w:val="en-US"/>
         </w:rPr>
-        <w:instrText xml:space="preserve"> ADDIN EN.CITE &lt;EndNote&gt;&lt;Cite&gt;&lt;Author&gt;Grath&lt;/Author&gt;&lt;Year&gt;2018&lt;/Year&gt;&lt;RecNum&gt;188&lt;/RecNum&gt;&lt;DisplayText&gt;[19]&lt;/DisplayText&gt;&lt;record&gt;&lt;rec-number&gt;188&lt;/rec-number&gt;&lt;foreign-keys&gt;&lt;key app="EN" db-id="p22005xv5srwpxeed275s99yfvez9tfr995s" timestamp="1606920268"&gt;188&lt;/key&gt;&lt;/foreign-keys&gt;&lt;ref-type name="Journal Article"&gt;17&lt;/ref-type&gt;&lt;contributors&gt;&lt;authors&gt;&lt;author&gt;Grath, Rory Mc&lt;/author&gt;&lt;author&gt;Costabello, Luca&lt;/author&gt;&lt;author&gt;Van, C. L.&lt;/author&gt;&lt;author&gt;Sweeney, P.&lt;/author&gt;&lt;author&gt;Kamiab, F.&lt;/author&gt;&lt;author&gt;Shen, Zhao&lt;/author&gt;&lt;author&gt;Lécué, F.&lt;/author&gt;&lt;/authors&gt;&lt;/contributors&gt;&lt;titles&gt;&lt;title&gt;Interpretable Credit Application Predictions With Counterfactual Explanations&lt;/title&gt;&lt;secondary-title&gt;ArXiv&lt;/secondary-title&gt;&lt;/titles&gt;&lt;periodical&gt;&lt;full-title&gt;ArXiv&lt;/full-title&gt;&lt;/periodical&gt;&lt;volume&gt;abs/1811.05245&lt;/volume&gt;&lt;dates&gt;&lt;year&gt;2018&lt;/year&gt;&lt;/dates&gt;&lt;urls&gt;&lt;/urls&gt;&lt;/record&gt;&lt;/Cite&gt;&lt;/EndNote&gt;</w:instrText>
+        <w:instrText xml:space="preserve"> ADDIN EN.CITE &lt;EndNote&gt;&lt;Cite&gt;&lt;Author&gt;Grath&lt;/Author&gt;&lt;Year&gt;2018&lt;/Year&gt;&lt;RecNum&gt;188&lt;/RecNum&gt;&lt;DisplayText&gt;[22]&lt;/DisplayText&gt;&lt;record&gt;&lt;rec-number&gt;188&lt;/rec-number&gt;&lt;foreign-keys&gt;&lt;key app="EN" db-id="p22005xv5srwpxeed275s99yfvez9tfr995s" timestamp="1606920268"&gt;188&lt;/key&gt;&lt;/foreign-keys&gt;&lt;ref-type name="Journal Article"&gt;17&lt;/ref-type&gt;&lt;contributors&gt;&lt;authors&gt;&lt;author&gt;Grath, Rory Mc&lt;/author&gt;&lt;author&gt;Costabello, Luca&lt;/author&gt;&lt;author&gt;Van, C. L.&lt;/author&gt;&lt;author&gt;Sweeney, P.&lt;/author&gt;&lt;author&gt;Kamiab, F.&lt;/author&gt;&lt;author&gt;Shen, Zhao&lt;/author&gt;&lt;author&gt;Lécué, F.&lt;/author&gt;&lt;/authors&gt;&lt;/contributors&gt;&lt;titles&gt;&lt;title&gt;Interpretable Credit Application Predictions With Counterfactual Explanations&lt;/title&gt;&lt;secondary-title&gt;ArXiv&lt;/secondary-title&gt;&lt;/titles&gt;&lt;periodical&gt;&lt;full-title&gt;ArXiv&lt;/full-title&gt;&lt;/periodical&gt;&lt;volume&gt;abs/1811.05245&lt;/volume&gt;&lt;dates&gt;&lt;year&gt;2018&lt;/year&gt;&lt;/dates&gt;&lt;urls&gt;&lt;/urls&gt;&lt;/record&gt;&lt;/Cite&gt;&lt;/EndNote&gt;</w:instrText>
       </w:r>
       <w:r>
         <w:rPr>
@@ -4347,7 +4045,7 @@
           <w:noProof/>
           <w:lang w:val="en-US"/>
         </w:rPr>
-        <w:t>[19]</w:t>
+        <w:t>[22]</w:t>
       </w:r>
       <w:r>
         <w:rPr>
@@ -4566,7 +4264,7 @@
         <w:rPr>
           <w:lang w:val="en-US"/>
         </w:rPr>
-        <w:instrText xml:space="preserve"> ADDIN EN.CITE &lt;EndNote&gt;&lt;Cite&gt;&lt;Author&gt;Sokol&lt;/Author&gt;&lt;Year&gt;2018&lt;/Year&gt;&lt;RecNum&gt;179&lt;/RecNum&gt;&lt;DisplayText&gt;[20]&lt;/DisplayText&gt;&lt;record&gt;&lt;rec-number&gt;179&lt;/rec-number&gt;&lt;foreign-keys&gt;&lt;key app="EN" db-id="p22005xv5srwpxeed275s99yfvez9tfr995s" timestamp="1606496892"&gt;179&lt;/key&gt;&lt;/foreign-keys&gt;&lt;ref-type name="Conference Proceedings"&gt;10&lt;/ref-type&gt;&lt;contributors&gt;&lt;authors&gt;&lt;author&gt;Sokol, K.&lt;/author&gt;&lt;author&gt;Flach, P.&lt;/author&gt;&lt;/authors&gt;&lt;/contributors&gt;&lt;titles&gt;&lt;title&gt;Conversational Explanations of Machine Learning Predictions Through Class-contrastive Counterfactual Statements&lt;/title&gt;&lt;/titles&gt;&lt;pages&gt;5785-5786&lt;/pages&gt;&lt;volume&gt;2018-July&lt;/volume&gt;&lt;dates&gt;&lt;year&gt;2018&lt;/year&gt;&lt;/dates&gt;&lt;work-type&gt;Conference Paper&lt;/work-type&gt;&lt;urls&gt;&lt;related-urls&gt;&lt;url&gt;https://www.scopus.com/inward/record.uri?eid=2-s2.0-85055712604&amp;amp;doi=10.24963%2fijcai.2018%2f836&amp;amp;partnerID=40&amp;amp;md5=5dd596c0ce55581444ad8df6e1ccd1dd&lt;/url&gt;&lt;/related-urls&gt;&lt;/urls&gt;&lt;custom3&gt;IJCAI International Joint Conference on Artificial Intelligence&lt;/custom3&gt;&lt;electronic-resource-num&gt;10.24963/ijcai.2018/836&lt;/electronic-resource-num&gt;&lt;remote-database-name&gt;Scopus&lt;/remote-database-name&gt;&lt;/record&gt;&lt;/Cite&gt;&lt;/EndNote&gt;</w:instrText>
+        <w:instrText xml:space="preserve"> ADDIN EN.CITE &lt;EndNote&gt;&lt;Cite&gt;&lt;Author&gt;Sokol&lt;/Author&gt;&lt;Year&gt;2018&lt;/Year&gt;&lt;RecNum&gt;179&lt;/RecNum&gt;&lt;DisplayText&gt;[23]&lt;/DisplayText&gt;&lt;record&gt;&lt;rec-number&gt;179&lt;/rec-number&gt;&lt;foreign-keys&gt;&lt;key app="EN" db-id="p22005xv5srwpxeed275s99yfvez9tfr995s" timestamp="1606496892"&gt;179&lt;/key&gt;&lt;/foreign-keys&gt;&lt;ref-type name="Conference Proceedings"&gt;10&lt;/ref-type&gt;&lt;contributors&gt;&lt;authors&gt;&lt;author&gt;Sokol, K.&lt;/author&gt;&lt;author&gt;Flach, P.&lt;/author&gt;&lt;/authors&gt;&lt;/contributors&gt;&lt;titles&gt;&lt;title&gt;Conversational Explanations of Machine Learning Predictions Through Class-contrastive Counterfactual Statements&lt;/title&gt;&lt;/titles&gt;&lt;pages&gt;5785-5786&lt;/pages&gt;&lt;volume&gt;2018-July&lt;/volume&gt;&lt;dates&gt;&lt;year&gt;2018&lt;/year&gt;&lt;/dates&gt;&lt;work-type&gt;Conference Paper&lt;/work-type&gt;&lt;urls&gt;&lt;related-urls&gt;&lt;url&gt;https://www.scopus.com/inward/record.uri?eid=2-s2.0-85055712604&amp;amp;doi=10.24963%2fijcai.2018%2f836&amp;amp;partnerID=40&amp;amp;md5=5dd596c0ce55581444ad8df6e1ccd1dd&lt;/url&gt;&lt;/related-urls&gt;&lt;/urls&gt;&lt;custom3&gt;IJCAI International Joint Conference on Artificial Intelligence&lt;/custom3&gt;&lt;electronic-resource-num&gt;10.24963/ijcai.2018/836&lt;/electronic-resource-num&gt;&lt;remote-database-name&gt;Scopus&lt;/remote-database-name&gt;&lt;/record&gt;&lt;/Cite&gt;&lt;/EndNote&gt;</w:instrText>
       </w:r>
       <w:r>
         <w:rPr>
@@ -4579,7 +4277,7 @@
           <w:noProof/>
           <w:lang w:val="en-US"/>
         </w:rPr>
-        <w:t>[20]</w:t>
+        <w:t>[23]</w:t>
       </w:r>
       <w:r>
         <w:rPr>
@@ -4657,7 +4355,7 @@
         <w:rPr>
           <w:lang w:val="en-US"/>
         </w:rPr>
-        <w:instrText xml:space="preserve"> ADDIN EN.CITE &lt;EndNote&gt;&lt;Cite&gt;&lt;Author&gt;Guidotti&lt;/Author&gt;&lt;Year&gt;2019&lt;/Year&gt;&lt;RecNum&gt;166&lt;/RecNum&gt;&lt;DisplayText&gt;[21]&lt;/DisplayText&gt;&lt;record&gt;&lt;rec-number&gt;166&lt;/rec-number&gt;&lt;foreign-keys&gt;&lt;key app="EN" db-id="p22005xv5srwpxeed275s99yfvez9tfr995s" timestamp="1606496892"&gt;166&lt;/key&gt;&lt;/foreign-keys&gt;&lt;ref-type name="Journal Article"&gt;17&lt;/ref-type&gt;&lt;contributors&gt;&lt;authors&gt;&lt;author&gt;Guidotti, R.&lt;/author&gt;&lt;author&gt;Monreale, A.&lt;/author&gt;&lt;author&gt;Giannotti, F.&lt;/author&gt;&lt;author&gt;Pedreschi, D.&lt;/author&gt;&lt;author&gt;Ruggieri, S.&lt;/author&gt;&lt;author&gt;Turini, F.&lt;/author&gt;&lt;/authors&gt;&lt;/contributors&gt;&lt;titles&gt;&lt;title&gt;Factual and Counterfactual Explanations for Black Box Decision Making&lt;/title&gt;&lt;secondary-title&gt;IEEE Intelligent Systems&lt;/secondary-title&gt;&lt;/titles&gt;&lt;periodical&gt;&lt;full-title&gt;IEEE Intelligent Systems&lt;/full-title&gt;&lt;/periodical&gt;&lt;pages&gt;14-23&lt;/pages&gt;&lt;volume&gt;34&lt;/volume&gt;&lt;number&gt;6&lt;/number&gt;&lt;dates&gt;&lt;year&gt;2019&lt;/year&gt;&lt;/dates&gt;&lt;work-type&gt;Article&lt;/work-type&gt;&lt;urls&gt;&lt;related-urls&gt;&lt;url&gt;https://www.scopus.com/inward/record.uri?eid=2-s2.0-85076272618&amp;amp;doi=10.1109%2fMIS.2019.2957223&amp;amp;partnerID=40&amp;amp;md5=e2b958485d1510a355f1cff6dbf0efa2&lt;/url&gt;&lt;url&gt;https://ieeexplore.ieee.org/document/8920138/&lt;/url&gt;&lt;/related-urls&gt;&lt;/urls&gt;&lt;custom7&gt;8920138&lt;/custom7&gt;&lt;electronic-resource-num&gt;10.1109/MIS.2019.2957223&lt;/electronic-resource-num&gt;&lt;remote-database-name&gt;Scopus&lt;/remote-database-name&gt;&lt;/record&gt;&lt;/Cite&gt;&lt;/EndNote&gt;</w:instrText>
+        <w:instrText xml:space="preserve"> ADDIN EN.CITE &lt;EndNote&gt;&lt;Cite&gt;&lt;Author&gt;Guidotti&lt;/Author&gt;&lt;Year&gt;2019&lt;/Year&gt;&lt;RecNum&gt;166&lt;/RecNum&gt;&lt;DisplayText&gt;[18]&lt;/DisplayText&gt;&lt;record&gt;&lt;rec-number&gt;166&lt;/rec-number&gt;&lt;foreign-keys&gt;&lt;key app="EN" db-id="p22005xv5srwpxeed275s99yfvez9tfr995s" timestamp="1606496892"&gt;166&lt;/key&gt;&lt;/foreign-keys&gt;&lt;ref-type name="Journal Article"&gt;17&lt;/ref-type&gt;&lt;contributors&gt;&lt;authors&gt;&lt;author&gt;Guidotti, R.&lt;/author&gt;&lt;author&gt;Monreale, A.&lt;/author&gt;&lt;author&gt;Giannotti, F.&lt;/author&gt;&lt;author&gt;Pedreschi, D.&lt;/author&gt;&lt;author&gt;Ruggieri, S.&lt;/author&gt;&lt;author&gt;Turini, F.&lt;/author&gt;&lt;/authors&gt;&lt;/contributors&gt;&lt;titles&gt;&lt;title&gt;Factual and Counterfactual Explanations for Black Box Decision Making&lt;/title&gt;&lt;secondary-title&gt;IEEE Intelligent Systems&lt;/secondary-title&gt;&lt;/titles&gt;&lt;periodical&gt;&lt;full-title&gt;IEEE Intelligent Systems&lt;/full-title&gt;&lt;/periodical&gt;&lt;pages&gt;14-23&lt;/pages&gt;&lt;volume&gt;34&lt;/volume&gt;&lt;number&gt;6&lt;/number&gt;&lt;dates&gt;&lt;year&gt;2019&lt;/year&gt;&lt;/dates&gt;&lt;work-type&gt;Article&lt;/work-type&gt;&lt;urls&gt;&lt;related-urls&gt;&lt;url&gt;https://www.scopus.com/inward/record.uri?eid=2-s2.0-85076272618&amp;amp;doi=10.1109%2fMIS.2019.2957223&amp;amp;partnerID=40&amp;amp;md5=e2b958485d1510a355f1cff6dbf0efa2&lt;/url&gt;&lt;url&gt;https://ieeexplore.ieee.org/document/8920138/&lt;/url&gt;&lt;/related-urls&gt;&lt;/urls&gt;&lt;custom7&gt;8920138&lt;/custom7&gt;&lt;electronic-resource-num&gt;10.1109/MIS.2019.2957223&lt;/electronic-resource-num&gt;&lt;remote-database-name&gt;Scopus&lt;/remote-database-name&gt;&lt;/record&gt;&lt;/Cite&gt;&lt;/EndNote&gt;</w:instrText>
       </w:r>
       <w:r>
         <w:rPr>
@@ -4670,7 +4368,7 @@
           <w:noProof/>
           <w:lang w:val="en-US"/>
         </w:rPr>
-        <w:t>[21]</w:t>
+        <w:t>[18]</w:t>
       </w:r>
       <w:r>
         <w:rPr>
@@ -4707,21 +4405,7 @@
         <w:rPr>
           <w:lang w:val="en-US"/>
         </w:rPr>
-        <w:t xml:space="preserve">In comparison to LIME and Anchors, this approach thus supports contrastive explanations. </w:t>
-      </w:r>
-      <w:proofErr w:type="gramStart"/>
-      <w:r>
-        <w:rPr>
-          <w:lang w:val="en-US"/>
-        </w:rPr>
-        <w:t>Also</w:t>
-      </w:r>
-      <w:proofErr w:type="gramEnd"/>
-      <w:r>
-        <w:rPr>
-          <w:lang w:val="en-US"/>
-        </w:rPr>
-        <w:t xml:space="preserve"> the local neighborhood is explored through a genetic algorithm, which produces higher quality training data.</w:t>
+        <w:t>In comparison to LIME and Anchors, this approach thus supports contrastive explanations. Also the local neighborhood is explored through a genetic algorithm, which produces higher quality training data.</w:t>
       </w:r>
     </w:p>
     <w:p>
@@ -5201,21 +4885,7 @@
         <w:rPr>
           <w:lang w:val="en-US"/>
         </w:rPr>
-        <w:t xml:space="preserve">Where LIME generates something like: ““if the duration in months had been higher than the value it is for x, the prediction would have been, on average, 0.11 less 0 (or 0.11 more 1)”, which is not very intuitive to understand. In comparison to Anchors: “ANCHOR requires the </w:t>
-      </w:r>
-      <w:proofErr w:type="spellStart"/>
-      <w:r>
-        <w:rPr>
-          <w:lang w:val="en-US"/>
-        </w:rPr>
-        <w:t>apriori</w:t>
-      </w:r>
-      <w:proofErr w:type="spellEnd"/>
-      <w:r>
-        <w:rPr>
-          <w:lang w:val="en-US"/>
-        </w:rPr>
-        <w:t xml:space="preserve"> </w:t>
+        <w:t xml:space="preserve">Where LIME generates something like: ““if the duration in months had been higher than the value it is for x, the prediction would have been, on average, 0.11 less 0 (or 0.11 more 1)”, which is not very intuitive to understand. In comparison to Anchors: “ANCHOR requires the apriori </w:t>
       </w:r>
       <w:r>
         <w:rPr>
@@ -5336,7 +5006,7 @@
         <w:rPr>
           <w:lang w:val="en-US"/>
         </w:rPr>
-        <w:instrText xml:space="preserve"> ADDIN EN.CITE &lt;EndNote&gt;&lt;Cite&gt;&lt;Author&gt;Moore&lt;/Author&gt;&lt;Year&gt;2019&lt;/Year&gt;&lt;RecNum&gt;171&lt;/RecNum&gt;&lt;DisplayText&gt;[22]&lt;/DisplayText&gt;&lt;record&gt;&lt;rec-number&gt;171&lt;/rec-number&gt;&lt;foreign-keys&gt;&lt;key app="EN" db-id="p22005xv5srwpxeed275s99yfvez9tfr995s" timestamp="1606496892"&gt;171&lt;/key&gt;&lt;/foreign-keys&gt;&lt;ref-type name="Serial"&gt;57&lt;/ref-type&gt;&lt;contributors&gt;&lt;authors&gt;&lt;author&gt;Moore, J.&lt;/author&gt;&lt;author&gt;Hammerla, N.&lt;/author&gt;&lt;author&gt;Watkins, C.&lt;/author&gt;&lt;/authors&gt;&lt;/contributors&gt;&lt;titles&gt;&lt;title&gt;Explaining deep learning models with constrained adversarial examples&lt;/title&gt;&lt;/titles&gt;&lt;pages&gt;43-56&lt;/pages&gt;&lt;volume&gt;11670 LNAI&lt;/volume&gt;&lt;dates&gt;&lt;year&gt;2019&lt;/year&gt;&lt;/dates&gt;&lt;work-type&gt;Conference Paper&lt;/work-type&gt;&lt;urls&gt;&lt;related-urls&gt;&lt;url&gt;https://www.scopus.com/inward/record.uri?eid=2-s2.0-85072855374&amp;amp;doi=10.1007%2f978-3-030-29908-8_4&amp;amp;partnerID=40&amp;amp;md5=12b7c44d2531f7a31ad11dab42e5841b&lt;/url&gt;&lt;url&gt;https://link.springer.com/chapter/10.1007%2F978-3-030-29908-8_4&lt;/url&gt;&lt;/related-urls&gt;&lt;/urls&gt;&lt;custom3&gt;Lecture Notes in Computer Science (including subseries Lecture Notes in Artificial Intelligence and Lecture Notes in Bioinformatics)&lt;/custom3&gt;&lt;electronic-resource-num&gt;10.1007/978-3-030-29908-8_4&lt;/electronic-resource-num&gt;&lt;remote-database-name&gt;Scopus&lt;/remote-database-name&gt;&lt;/record&gt;&lt;/Cite&gt;&lt;/EndNote&gt;</w:instrText>
+        <w:instrText xml:space="preserve"> ADDIN EN.CITE &lt;EndNote&gt;&lt;Cite&gt;&lt;Author&gt;Moore&lt;/Author&gt;&lt;Year&gt;2019&lt;/Year&gt;&lt;RecNum&gt;171&lt;/RecNum&gt;&lt;DisplayText&gt;[19]&lt;/DisplayText&gt;&lt;record&gt;&lt;rec-number&gt;171&lt;/rec-number&gt;&lt;foreign-keys&gt;&lt;key app="EN" db-id="p22005xv5srwpxeed275s99yfvez9tfr995s" timestamp="1606496892"&gt;171&lt;/key&gt;&lt;/foreign-keys&gt;&lt;ref-type name="Serial"&gt;57&lt;/ref-type&gt;&lt;contributors&gt;&lt;authors&gt;&lt;author&gt;Moore, J.&lt;/author&gt;&lt;author&gt;Hammerla, N.&lt;/author&gt;&lt;author&gt;Watkins, C.&lt;/author&gt;&lt;/authors&gt;&lt;/contributors&gt;&lt;titles&gt;&lt;title&gt;Explaining deep learning models with constrained adversarial examples&lt;/title&gt;&lt;/titles&gt;&lt;pages&gt;43-56&lt;/pages&gt;&lt;volume&gt;11670 LNAI&lt;/volume&gt;&lt;dates&gt;&lt;year&gt;2019&lt;/year&gt;&lt;/dates&gt;&lt;work-type&gt;Conference Paper&lt;/work-type&gt;&lt;urls&gt;&lt;related-urls&gt;&lt;url&gt;https://www.scopus.com/inward/record.uri?eid=2-s2.0-85072855374&amp;amp;doi=10.1007%2f978-3-030-29908-8_4&amp;amp;partnerID=40&amp;amp;md5=12b7c44d2531f7a31ad11dab42e5841b&lt;/url&gt;&lt;url&gt;https://link.springer.com/chapter/10.1007%2F978-3-030-29908-8_4&lt;/url&gt;&lt;/related-urls&gt;&lt;/urls&gt;&lt;custom3&gt;Lecture Notes in Computer Science (including subseries Lecture Notes in Artificial Intelligence and Lecture Notes in Bioinformatics)&lt;/custom3&gt;&lt;electronic-resource-num&gt;10.1007/978-3-030-29908-8_4&lt;/electronic-resource-num&gt;&lt;remote-database-name&gt;Scopus&lt;/remote-database-name&gt;&lt;/record&gt;&lt;/Cite&gt;&lt;/EndNote&gt;</w:instrText>
       </w:r>
       <w:r>
         <w:rPr>
@@ -5349,7 +5019,7 @@
           <w:noProof/>
           <w:lang w:val="en-US"/>
         </w:rPr>
-        <w:t>[22]</w:t>
+        <w:t>[19]</w:t>
       </w:r>
       <w:r>
         <w:rPr>
@@ -5738,7 +5408,7 @@
         <w:rPr>
           <w:lang w:val="en-US"/>
         </w:rPr>
-        <w:instrText xml:space="preserve"> ADDIN EN.CITE &lt;EndNote&gt;&lt;Cite&gt;&lt;Author&gt;Rathi&lt;/Author&gt;&lt;Year&gt;2019&lt;/Year&gt;&lt;RecNum&gt;190&lt;/RecNum&gt;&lt;DisplayText&gt;[23]&lt;/DisplayText&gt;&lt;record&gt;&lt;rec-number&gt;190&lt;/rec-number&gt;&lt;foreign-keys&gt;&lt;key app="EN" db-id="p22005xv5srwpxeed275s99yfvez9tfr995s" timestamp="1606920841"&gt;190&lt;/key&gt;&lt;/foreign-keys&gt;&lt;ref-type name="Book"&gt;6&lt;/ref-type&gt;&lt;contributors&gt;&lt;authors&gt;&lt;author&gt;Rathi, Shubham&lt;/author&gt;&lt;/authors&gt;&lt;/contributors&gt;&lt;titles&gt;&lt;title&gt;Generating Counterfactual and Contrastive Explanations using SHAP&lt;/title&gt;&lt;/titles&gt;&lt;dates&gt;&lt;year&gt;2019&lt;/year&gt;&lt;/dates&gt;&lt;urls&gt;&lt;/urls&gt;&lt;/record&gt;&lt;/Cite&gt;&lt;/EndNote&gt;</w:instrText>
+        <w:instrText xml:space="preserve"> ADDIN EN.CITE &lt;EndNote&gt;&lt;Cite&gt;&lt;Author&gt;Rathi&lt;/Author&gt;&lt;Year&gt;2019&lt;/Year&gt;&lt;RecNum&gt;190&lt;/RecNum&gt;&lt;DisplayText&gt;[24]&lt;/DisplayText&gt;&lt;record&gt;&lt;rec-number&gt;190&lt;/rec-number&gt;&lt;foreign-keys&gt;&lt;key app="EN" db-id="p22005xv5srwpxeed275s99yfvez9tfr995s" timestamp="1606920841"&gt;190&lt;/key&gt;&lt;/foreign-keys&gt;&lt;ref-type name="Book"&gt;6&lt;/ref-type&gt;&lt;contributors&gt;&lt;authors&gt;&lt;author&gt;Rathi, Shubham&lt;/author&gt;&lt;/authors&gt;&lt;/contributors&gt;&lt;titles&gt;&lt;title&gt;Generating Counterfactual and Contrastive Explanations using SHAP&lt;/title&gt;&lt;/titles&gt;&lt;dates&gt;&lt;year&gt;2019&lt;/year&gt;&lt;/dates&gt;&lt;urls&gt;&lt;/urls&gt;&lt;/record&gt;&lt;/Cite&gt;&lt;/EndNote&gt;</w:instrText>
       </w:r>
       <w:r>
         <w:rPr>
@@ -5751,7 +5421,7 @@
           <w:noProof/>
           <w:lang w:val="en-US"/>
         </w:rPr>
-        <w:t>[23]</w:t>
+        <w:t>[24]</w:t>
       </w:r>
       <w:r>
         <w:rPr>
@@ -5852,7 +5522,7 @@
         <w:rPr>
           <w:lang w:val="en-US"/>
         </w:rPr>
-        <w:instrText xml:space="preserve"> ADDIN EN.CITE &lt;EndNote&gt;&lt;Cite&gt;&lt;Author&gt;Sokol&lt;/Author&gt;&lt;Year&gt;2019&lt;/Year&gt;&lt;RecNum&gt;180&lt;/RecNum&gt;&lt;DisplayText&gt;[24]&lt;/DisplayText&gt;&lt;record&gt;&lt;rec-number&gt;180&lt;/rec-number&gt;&lt;foreign-keys&gt;&lt;key app="EN" db-id="p22005xv5srwpxeed275s99yfvez9tfr995s" timestamp="1606496892"&gt;180&lt;/key&gt;&lt;/foreign-keys&gt;&lt;ref-type name="Conference Proceedings"&gt;10&lt;/ref-type&gt;&lt;contributors&gt;&lt;authors&gt;&lt;author&gt;Sokol, K.&lt;/author&gt;&lt;author&gt;Flach, P.&lt;/author&gt;&lt;/authors&gt;&lt;/contributors&gt;&lt;titles&gt;&lt;title&gt;Desiderata for interpretability: Explaining decision tree predictions with counterfactuals&lt;/title&gt;&lt;/titles&gt;&lt;pages&gt;10035-10036&lt;/pages&gt;&lt;dates&gt;&lt;year&gt;2019&lt;/year&gt;&lt;/dates&gt;&lt;work-type&gt;Conference Paper&lt;/work-type&gt;&lt;urls&gt;&lt;related-urls&gt;&lt;url&gt;https://www.scopus.com/inward/record.uri?eid=2-s2.0-85090800032&amp;amp;partnerID=40&amp;amp;md5=51f4a86807a62a973b8bf00ab7d18caa&lt;/url&gt;&lt;/related-urls&gt;&lt;/urls&gt;&lt;custom3&gt;33rd AAAI Conference on Artificial Intelligence, AAAI 2019, 31st Innovative Applications of Artificial Intelligence Conference, IAAI 2019 and the 9th AAAI Symposium on Educational Advances in Artificial Intelligence, EAAI 2019&lt;/custom3&gt;&lt;remote-database-name&gt;Scopus&lt;/remote-database-name&gt;&lt;/record&gt;&lt;/Cite&gt;&lt;/EndNote&gt;</w:instrText>
+        <w:instrText xml:space="preserve"> ADDIN EN.CITE &lt;EndNote&gt;&lt;Cite&gt;&lt;Author&gt;Sokol&lt;/Author&gt;&lt;Year&gt;2019&lt;/Year&gt;&lt;RecNum&gt;180&lt;/RecNum&gt;&lt;DisplayText&gt;[25]&lt;/DisplayText&gt;&lt;record&gt;&lt;rec-number&gt;180&lt;/rec-number&gt;&lt;foreign-keys&gt;&lt;key app="EN" db-id="p22005xv5srwpxeed275s99yfvez9tfr995s" timestamp="1606496892"&gt;180&lt;/key&gt;&lt;/foreign-keys&gt;&lt;ref-type name="Conference Proceedings"&gt;10&lt;/ref-type&gt;&lt;contributors&gt;&lt;authors&gt;&lt;author&gt;Sokol, K.&lt;/author&gt;&lt;author&gt;Flach, P.&lt;/author&gt;&lt;/authors&gt;&lt;/contributors&gt;&lt;titles&gt;&lt;title&gt;Desiderata for interpretability: Explaining decision tree predictions with counterfactuals&lt;/title&gt;&lt;/titles&gt;&lt;pages&gt;10035-10036&lt;/pages&gt;&lt;dates&gt;&lt;year&gt;2019&lt;/year&gt;&lt;/dates&gt;&lt;work-type&gt;Conference Paper&lt;/work-type&gt;&lt;urls&gt;&lt;related-urls&gt;&lt;url&gt;https://www.scopus.com/inward/record.uri?eid=2-s2.0-85090800032&amp;amp;partnerID=40&amp;amp;md5=51f4a86807a62a973b8bf00ab7d18caa&lt;/url&gt;&lt;/related-urls&gt;&lt;/urls&gt;&lt;custom3&gt;33rd AAAI Conference on Artificial Intelligence, AAAI 2019, 31st Innovative Applications of Artificial Intelligence Conference, IAAI 2019 and the 9th AAAI Symposium on Educational Advances in Artificial Intelligence, EAAI 2019&lt;/custom3&gt;&lt;remote-database-name&gt;Scopus&lt;/remote-database-name&gt;&lt;/record&gt;&lt;/Cite&gt;&lt;/EndNote&gt;</w:instrText>
       </w:r>
       <w:r>
         <w:rPr>
@@ -5865,7 +5535,7 @@
           <w:noProof/>
           <w:lang w:val="en-US"/>
         </w:rPr>
-        <w:t>[24]</w:t>
+        <w:t>[25]</w:t>
       </w:r>
       <w:r>
         <w:rPr>
@@ -5913,7 +5583,6 @@
         </w:rPr>
         <w:t xml:space="preserve">. This also entails </w:t>
       </w:r>
-      <w:proofErr w:type="spellStart"/>
       <w:r>
         <w:rPr>
           <w:i/>
@@ -5922,26 +5591,11 @@
         </w:rPr>
         <w:t>contextfulness</w:t>
       </w:r>
-      <w:proofErr w:type="spellEnd"/>
-      <w:r>
-        <w:rPr>
-          <w:lang w:val="en-US"/>
-        </w:rPr>
-        <w:t xml:space="preserve">. Others are: “soundness – truthfulness of the explanation with respect to the predictive model; </w:t>
-      </w:r>
-      <w:proofErr w:type="spellStart"/>
-      <w:r>
-        <w:rPr>
-          <w:lang w:val="en-US"/>
-        </w:rPr>
-        <w:t>interactiveness</w:t>
-      </w:r>
-      <w:proofErr w:type="spellEnd"/>
-      <w:r>
-        <w:rPr>
-          <w:lang w:val="en-US"/>
-        </w:rPr>
-        <w:t xml:space="preserve"> – interactive explanations are better than static ones; actionability – explanations that give the user suggestions how to change the model’s prediction are preferred; coherence – explanations should agree with the user’s mental model; complexity – the complexity of an explanation should be tuned to the user’s ability and knowledge; and parsimony – shorter explanations are more comprehensive.”</w:t>
+      <w:r>
+        <w:rPr>
+          <w:lang w:val="en-US"/>
+        </w:rPr>
+        <w:t>. Others are: “soundness – truthfulness of the explanation with respect to the predictive model; interactiveness – interactive explanations are better than static ones; actionability – explanations that give the user suggestions how to change the model’s prediction are preferred; coherence – explanations should agree with the user’s mental model; complexity – the complexity of an explanation should be tuned to the user’s ability and knowledge; and parsimony – shorter explanations are more comprehensive.”</w:t>
       </w:r>
     </w:p>
     <w:p>
@@ -5973,7 +5627,7 @@
         <w:rPr>
           <w:lang w:val="en-US"/>
         </w:rPr>
-        <w:instrText xml:space="preserve"> ADDIN EN.CITE &lt;EndNote&gt;&lt;Cite&gt;&lt;Author&gt;Sokol&lt;/Author&gt;&lt;Year&gt;2019&lt;/Year&gt;&lt;RecNum&gt;181&lt;/RecNum&gt;&lt;DisplayText&gt;[25]&lt;/DisplayText&gt;&lt;record&gt;&lt;rec-number&gt;181&lt;/rec-number&gt;&lt;foreign-keys&gt;&lt;key app="EN" db-id="p22005xv5srwpxeed275s99yfvez9tfr995s" timestamp="1606496892"&gt;181&lt;/key&gt;&lt;/foreign-keys&gt;&lt;ref-type name="Conference Proceedings"&gt;10&lt;/ref-type&gt;&lt;contributors&gt;&lt;authors&gt;&lt;author&gt;Sokol, K.&lt;/author&gt;&lt;author&gt;Flach, P.&lt;/author&gt;&lt;/authors&gt;&lt;/contributors&gt;&lt;titles&gt;&lt;title&gt;Counterfactual explanations of machine learning predictions: Opportunities and challenges for AI safety&lt;/title&gt;&lt;/titles&gt;&lt;volume&gt;2301&lt;/volume&gt;&lt;dates&gt;&lt;year&gt;2019&lt;/year&gt;&lt;/dates&gt;&lt;work-type&gt;Conference Paper&lt;/work-type&gt;&lt;urls&gt;&lt;related-urls&gt;&lt;url&gt;https://www.scopus.com/inward/record.uri?eid=2-s2.0-85060588736&amp;amp;partnerID=40&amp;amp;md5=d01eb6339826e46a62c6c216d43eb644&lt;/url&gt;&lt;/related-urls&gt;&lt;/urls&gt;&lt;custom3&gt;CEUR Workshop Proceedings&lt;/custom3&gt;&lt;remote-database-name&gt;Scopus&lt;/remote-database-name&gt;&lt;/record&gt;&lt;/Cite&gt;&lt;/EndNote&gt;</w:instrText>
+        <w:instrText xml:space="preserve"> ADDIN EN.CITE &lt;EndNote&gt;&lt;Cite&gt;&lt;Author&gt;Sokol&lt;/Author&gt;&lt;Year&gt;2019&lt;/Year&gt;&lt;RecNum&gt;181&lt;/RecNum&gt;&lt;DisplayText&gt;[26]&lt;/DisplayText&gt;&lt;record&gt;&lt;rec-number&gt;181&lt;/rec-number&gt;&lt;foreign-keys&gt;&lt;key app="EN" db-id="p22005xv5srwpxeed275s99yfvez9tfr995s" timestamp="1606496892"&gt;181&lt;/key&gt;&lt;/foreign-keys&gt;&lt;ref-type name="Conference Proceedings"&gt;10&lt;/ref-type&gt;&lt;contributors&gt;&lt;authors&gt;&lt;author&gt;Sokol, K.&lt;/author&gt;&lt;author&gt;Flach, P.&lt;/author&gt;&lt;/authors&gt;&lt;/contributors&gt;&lt;titles&gt;&lt;title&gt;Counterfactual explanations of machine learning predictions: Opportunities and challenges for AI safety&lt;/title&gt;&lt;/titles&gt;&lt;volume&gt;2301&lt;/volume&gt;&lt;dates&gt;&lt;year&gt;2019&lt;/year&gt;&lt;/dates&gt;&lt;work-type&gt;Conference Paper&lt;/work-type&gt;&lt;urls&gt;&lt;related-urls&gt;&lt;url&gt;https://www.scopus.com/inward/record.uri?eid=2-s2.0-85060588736&amp;amp;partnerID=40&amp;amp;md5=d01eb6339826e46a62c6c216d43eb644&lt;/url&gt;&lt;/related-urls&gt;&lt;/urls&gt;&lt;custom3&gt;CEUR Workshop Proceedings&lt;/custom3&gt;&lt;remote-database-name&gt;Scopus&lt;/remote-database-name&gt;&lt;/record&gt;&lt;/Cite&gt;&lt;/EndNote&gt;</w:instrText>
       </w:r>
       <w:r>
         <w:rPr>
@@ -5986,7 +5640,7 @@
           <w:noProof/>
           <w:lang w:val="en-US"/>
         </w:rPr>
-        <w:t>[25]</w:t>
+        <w:t>[26]</w:t>
       </w:r>
       <w:r>
         <w:rPr>
@@ -6030,7 +5684,7 @@
         <w:rPr>
           <w:lang w:val="en-US"/>
         </w:rPr>
-        <w:instrText xml:space="preserve"> ADDIN EN.CITE &lt;EndNote&gt;&lt;Cite&gt;&lt;Author&gt;Barocas&lt;/Author&gt;&lt;Year&gt;2020&lt;/Year&gt;&lt;RecNum&gt;152&lt;/RecNum&gt;&lt;DisplayText&gt;[26]&lt;/DisplayText&gt;&lt;record&gt;&lt;rec-number&gt;152&lt;/rec-number&gt;&lt;foreign-keys&gt;&lt;key app="EN" db-id="p22005xv5srwpxeed275s99yfvez9tfr995s" timestamp="1606496892"&gt;152&lt;/key&gt;&lt;/foreign-keys&gt;&lt;ref-type name="Conference Proceedings"&gt;10&lt;/ref-type&gt;&lt;contributors&gt;&lt;authors&gt;&lt;author&gt;Barocas, S.&lt;/author&gt;&lt;author&gt;Selbst, A. D.&lt;/author&gt;&lt;author&gt;Raghavan, M.&lt;/author&gt;&lt;/authors&gt;&lt;/contributors&gt;&lt;titles&gt;&lt;title&gt;The hidden assumptions behind counterfactual explanations and principal reasons&lt;/title&gt;&lt;/titles&gt;&lt;pages&gt;80-89&lt;/pages&gt;&lt;dates&gt;&lt;year&gt;2020&lt;/year&gt;&lt;/dates&gt;&lt;work-type&gt;Conference Paper&lt;/work-type&gt;&lt;urls&gt;&lt;related-urls&gt;&lt;url&gt;https://www.scopus.com/inward/record.uri?eid=2-s2.0-85079621982&amp;amp;doi=10.1145%2f3351095.3372830&amp;amp;partnerID=40&amp;amp;md5=5ac554ae3ec969cf07de2a3164c7bde3&lt;/url&gt;&lt;/related-urls&gt;&lt;/urls&gt;&lt;custom3&gt;FAT* 2020 - Proceedings of the 2020 Conference on Fairness, Accountability, and Transparency&lt;/custom3&gt;&lt;electronic-resource-num&gt;10.1145/3351095.3372830&lt;/electronic-resource-num&gt;&lt;remote-database-name&gt;Scopus&lt;/remote-database-name&gt;&lt;/record&gt;&lt;/Cite&gt;&lt;/EndNote&gt;</w:instrText>
+        <w:instrText xml:space="preserve"> ADDIN EN.CITE &lt;EndNote&gt;&lt;Cite&gt;&lt;Author&gt;Barocas&lt;/Author&gt;&lt;Year&gt;2020&lt;/Year&gt;&lt;RecNum&gt;152&lt;/RecNum&gt;&lt;DisplayText&gt;[27]&lt;/DisplayText&gt;&lt;record&gt;&lt;rec-number&gt;152&lt;/rec-number&gt;&lt;foreign-keys&gt;&lt;key app="EN" db-id="p22005xv5srwpxeed275s99yfvez9tfr995s" timestamp="1606496892"&gt;152&lt;/key&gt;&lt;/foreign-keys&gt;&lt;ref-type name="Conference Proceedings"&gt;10&lt;/ref-type&gt;&lt;contributors&gt;&lt;authors&gt;&lt;author&gt;Barocas, S.&lt;/author&gt;&lt;author&gt;Selbst, A. D.&lt;/author&gt;&lt;author&gt;Raghavan, M.&lt;/author&gt;&lt;/authors&gt;&lt;/contributors&gt;&lt;titles&gt;&lt;title&gt;The hidden assumptions behind counterfactual explanations and principal reasons&lt;/title&gt;&lt;/titles&gt;&lt;pages&gt;80-89&lt;/pages&gt;&lt;dates&gt;&lt;year&gt;2020&lt;/year&gt;&lt;/dates&gt;&lt;work-type&gt;Conference Paper&lt;/work-type&gt;&lt;urls&gt;&lt;related-urls&gt;&lt;url&gt;https://www.scopus.com/inward/record.uri?eid=2-s2.0-85079621982&amp;amp;doi=10.1145%2f3351095.3372830&amp;amp;partnerID=40&amp;amp;md5=5ac554ae3ec969cf07de2a3164c7bde3&lt;/url&gt;&lt;/related-urls&gt;&lt;/urls&gt;&lt;custom3&gt;FAT* 2020 - Proceedings of the 2020 Conference on Fairness, Accountability, and Transparency&lt;/custom3&gt;&lt;electronic-resource-num&gt;10.1145/3351095.3372830&lt;/electronic-resource-num&gt;&lt;remote-database-name&gt;Scopus&lt;/remote-database-name&gt;&lt;/record&gt;&lt;/Cite&gt;&lt;/EndNote&gt;</w:instrText>
       </w:r>
       <w:r>
         <w:rPr>
@@ -6043,7 +5697,7 @@
           <w:noProof/>
           <w:lang w:val="en-US"/>
         </w:rPr>
-        <w:t>[26]</w:t>
+        <w:t>[27]</w:t>
       </w:r>
       <w:r>
         <w:rPr>
@@ -6069,35 +5723,7 @@
           <w:lang w:val="en-US"/>
         </w:rPr>
         <w:lastRenderedPageBreak/>
-        <w:t xml:space="preserve">Another point the authors make is that in order to come up with a distance metric, the feature values must be normalized to make them comparable. However, one feature might have a more diverse distribution of values than another, or a certain feature might have a large </w:t>
-      </w:r>
-      <w:proofErr w:type="gramStart"/>
-      <w:r>
-        <w:rPr>
-          <w:lang w:val="en-US"/>
-        </w:rPr>
-        <w:t>amount</w:t>
-      </w:r>
-      <w:proofErr w:type="gramEnd"/>
-      <w:r>
-        <w:rPr>
-          <w:lang w:val="en-US"/>
-        </w:rPr>
-        <w:t xml:space="preserve"> of zeros for instance. These are often based on the training data, but might not align with the worldly reality; </w:t>
-      </w:r>
-      <w:proofErr w:type="gramStart"/>
-      <w:r>
-        <w:rPr>
-          <w:lang w:val="en-US"/>
-        </w:rPr>
-        <w:t>e.g.</w:t>
-      </w:r>
-      <w:proofErr w:type="gramEnd"/>
-      <w:r>
-        <w:rPr>
-          <w:lang w:val="en-US"/>
-        </w:rPr>
-        <w:t xml:space="preserve"> is one year of work experience equal to </w:t>
+        <w:t xml:space="preserve">Another point the authors make is that in order to come up with a distance metric, the feature values must be normalized to make them comparable. However, one feature might have a more diverse distribution of values than another, or a certain feature might have a large amount of zeros for instance. These are often based on the training data, but might not align with the worldly reality; e.g. is one year of work experience equal to </w:t>
       </w:r>
       <w:r>
         <w:rPr>
@@ -6181,7 +5807,7 @@
         <w:rPr>
           <w:lang w:val="en-US"/>
         </w:rPr>
-        <w:instrText xml:space="preserve"> ADDIN EN.CITE &lt;EndNote&gt;&lt;Cite&gt;&lt;Author&gt;Dandl&lt;/Author&gt;&lt;Year&gt;2020&lt;/Year&gt;&lt;RecNum&gt;99&lt;/RecNum&gt;&lt;DisplayText&gt;[27]&lt;/DisplayText&gt;&lt;record&gt;&lt;rec-number&gt;99&lt;/rec-number&gt;&lt;foreign-keys&gt;&lt;key app="EN" db-id="p22005xv5srwpxeed275s99yfvez9tfr995s" timestamp="1606140086"&gt;99&lt;/key&gt;&lt;/foreign-keys&gt;&lt;ref-type name="Conference Proceedings"&gt;10&lt;/ref-type&gt;&lt;contributors&gt;&lt;authors&gt;&lt;author&gt;Dandl, Susanne&lt;/author&gt;&lt;author&gt;Molnar, Christoph&lt;/author&gt;&lt;author&gt;Binder, Martin&lt;/author&gt;&lt;author&gt;Bischl, Bernd&lt;/author&gt;&lt;/authors&gt;&lt;secondary-authors&gt;&lt;author&gt;Bäck, Thomas&lt;/author&gt;&lt;author&gt;Preuss, Mike&lt;/author&gt;&lt;author&gt;Deutz, André&lt;/author&gt;&lt;author&gt;Wang, Hao&lt;/author&gt;&lt;author&gt;Doerr, Carola&lt;/author&gt;&lt;author&gt;Emmerich, Michael&lt;/author&gt;&lt;author&gt;Trautmann, Heike&lt;/author&gt;&lt;/secondary-authors&gt;&lt;/contributors&gt;&lt;titles&gt;&lt;title&gt;Multi-Objective Counterfactual Explanations&lt;/title&gt;&lt;secondary-title&gt;Parallel Problem Solving from Nature – PPSN XVI&lt;/secondary-title&gt;&lt;/titles&gt;&lt;pages&gt;448-469&lt;/pages&gt;&lt;dates&gt;&lt;year&gt;2020&lt;/year&gt;&lt;pub-dates&gt;&lt;date&gt;2020//&lt;/date&gt;&lt;/pub-dates&gt;&lt;/dates&gt;&lt;pub-location&gt;Cham&lt;/pub-location&gt;&lt;publisher&gt;Springer International Publishing&lt;/publisher&gt;&lt;isbn&gt;978-3-030-58112-1&lt;/isbn&gt;&lt;urls&gt;&lt;/urls&gt;&lt;/record&gt;&lt;/Cite&gt;&lt;/EndNote&gt;</w:instrText>
+        <w:instrText xml:space="preserve"> ADDIN EN.CITE &lt;EndNote&gt;&lt;Cite&gt;&lt;Author&gt;Dandl&lt;/Author&gt;&lt;Year&gt;2020&lt;/Year&gt;&lt;RecNum&gt;99&lt;/RecNum&gt;&lt;DisplayText&gt;[28]&lt;/DisplayText&gt;&lt;record&gt;&lt;rec-number&gt;99&lt;/rec-number&gt;&lt;foreign-keys&gt;&lt;key app="EN" db-id="p22005xv5srwpxeed275s99yfvez9tfr995s" timestamp="1606140086"&gt;99&lt;/key&gt;&lt;/foreign-keys&gt;&lt;ref-type name="Conference Proceedings"&gt;10&lt;/ref-type&gt;&lt;contributors&gt;&lt;authors&gt;&lt;author&gt;Dandl, Susanne&lt;/author&gt;&lt;author&gt;Molnar, Christoph&lt;/author&gt;&lt;author&gt;Binder, Martin&lt;/author&gt;&lt;author&gt;Bischl, Bernd&lt;/author&gt;&lt;/authors&gt;&lt;secondary-authors&gt;&lt;author&gt;Bäck, Thomas&lt;/author&gt;&lt;author&gt;Preuss, Mike&lt;/author&gt;&lt;author&gt;Deutz, André&lt;/author&gt;&lt;author&gt;Wang, Hao&lt;/author&gt;&lt;author&gt;Doerr, Carola&lt;/author&gt;&lt;author&gt;Emmerich, Michael&lt;/author&gt;&lt;author&gt;Trautmann, Heike&lt;/author&gt;&lt;/secondary-authors&gt;&lt;/contributors&gt;&lt;titles&gt;&lt;title&gt;Multi-Objective Counterfactual Explanations&lt;/title&gt;&lt;secondary-title&gt;Parallel Problem Solving from Nature – PPSN XVI&lt;/secondary-title&gt;&lt;/titles&gt;&lt;pages&gt;448-469&lt;/pages&gt;&lt;dates&gt;&lt;year&gt;2020&lt;/year&gt;&lt;pub-dates&gt;&lt;date&gt;2020//&lt;/date&gt;&lt;/pub-dates&gt;&lt;/dates&gt;&lt;pub-location&gt;Cham&lt;/pub-location&gt;&lt;publisher&gt;Springer International Publishing&lt;/publisher&gt;&lt;isbn&gt;978-3-030-58112-1&lt;/isbn&gt;&lt;urls&gt;&lt;/urls&gt;&lt;/record&gt;&lt;/Cite&gt;&lt;/EndNote&gt;</w:instrText>
       </w:r>
       <w:r>
         <w:rPr>
@@ -6194,7 +5820,7 @@
           <w:noProof/>
           <w:lang w:val="en-US"/>
         </w:rPr>
-        <w:t>[27]</w:t>
+        <w:t>[28]</w:t>
       </w:r>
       <w:r>
         <w:rPr>
@@ -6415,55 +6041,27 @@
         <w:rPr>
           <w:lang w:val="en-US"/>
         </w:rPr>
-        <w:t xml:space="preserve">Only evaluated on the 4 objectives posed, in comparison to other state-of-the-art methods (dice, recourse, </w:t>
-      </w:r>
-      <w:proofErr w:type="spellStart"/>
-      <w:r>
-        <w:rPr>
-          <w:lang w:val="en-US"/>
-        </w:rPr>
-        <w:t>whatif</w:t>
-      </w:r>
-      <w:proofErr w:type="spellEnd"/>
-      <w:r>
-        <w:rPr>
-          <w:lang w:val="en-US"/>
-        </w:rPr>
-        <w:t>, tweaking).</w:t>
-      </w:r>
-    </w:p>
-    <w:p>
-      <w:pPr>
-        <w:rPr>
-          <w:lang w:val="en-US"/>
-        </w:rPr>
-      </w:pPr>
-    </w:p>
-    <w:p>
-      <w:pPr>
-        <w:rPr>
-          <w:lang w:val="en-US"/>
-        </w:rPr>
-      </w:pPr>
-      <w:r>
-        <w:rPr>
-          <w:lang w:val="en-US"/>
-        </w:rPr>
-        <w:t xml:space="preserve">Counterfactual Local Explanations </w:t>
-      </w:r>
-      <w:proofErr w:type="spellStart"/>
-      <w:r>
-        <w:rPr>
-          <w:lang w:val="en-US"/>
-        </w:rPr>
-        <w:t>viA</w:t>
-      </w:r>
-      <w:proofErr w:type="spellEnd"/>
-      <w:r>
-        <w:rPr>
-          <w:lang w:val="en-US"/>
-        </w:rPr>
-        <w:t xml:space="preserve"> Regression (CLEAR) </w:t>
+        <w:t>Only evaluated on the 4 objectives posed, in comparison to other state-of-the-art methods (dice, recourse, whatif, tweaking).</w:t>
+      </w:r>
+    </w:p>
+    <w:p>
+      <w:pPr>
+        <w:rPr>
+          <w:lang w:val="en-US"/>
+        </w:rPr>
+      </w:pPr>
+    </w:p>
+    <w:p>
+      <w:pPr>
+        <w:rPr>
+          <w:lang w:val="en-US"/>
+        </w:rPr>
+      </w:pPr>
+      <w:r>
+        <w:rPr>
+          <w:lang w:val="en-US"/>
+        </w:rPr>
+        <w:t xml:space="preserve">Counterfactual Local Explanations viA Regression (CLEAR) </w:t>
       </w:r>
       <w:r>
         <w:rPr>
@@ -6475,7 +6073,7 @@
         <w:rPr>
           <w:lang w:val="en-US"/>
         </w:rPr>
-        <w:instrText xml:space="preserve"> ADDIN EN.CITE &lt;EndNote&gt;&lt;Cite&gt;&lt;Author&gt;White&lt;/Author&gt;&lt;Year&gt;2020&lt;/Year&gt;&lt;RecNum&gt;193&lt;/RecNum&gt;&lt;DisplayText&gt;[28]&lt;/DisplayText&gt;&lt;record&gt;&lt;rec-number&gt;193&lt;/rec-number&gt;&lt;foreign-keys&gt;&lt;key app="EN" db-id="p22005xv5srwpxeed275s99yfvez9tfr995s" timestamp="1606923343"&gt;193&lt;/key&gt;&lt;/foreign-keys&gt;&lt;ref-type name="Conference Proceedings"&gt;10&lt;/ref-type&gt;&lt;contributors&gt;&lt;authors&gt;&lt;author&gt;White, Adam&lt;/author&gt;&lt;author&gt;Garcez, A.&lt;/author&gt;&lt;/authors&gt;&lt;/contributors&gt;&lt;titles&gt;&lt;title&gt;Measurable Counterfactual Local Explanations for Any Classifier&lt;/title&gt;&lt;secondary-title&gt;ECAI&lt;/secondary-title&gt;&lt;/titles&gt;&lt;dates&gt;&lt;year&gt;2020&lt;/year&gt;&lt;/dates&gt;&lt;urls&gt;&lt;/urls&gt;&lt;/record&gt;&lt;/Cite&gt;&lt;/EndNote&gt;</w:instrText>
+        <w:instrText xml:space="preserve"> ADDIN EN.CITE &lt;EndNote&gt;&lt;Cite&gt;&lt;Author&gt;White&lt;/Author&gt;&lt;Year&gt;2020&lt;/Year&gt;&lt;RecNum&gt;193&lt;/RecNum&gt;&lt;DisplayText&gt;[29]&lt;/DisplayText&gt;&lt;record&gt;&lt;rec-number&gt;193&lt;/rec-number&gt;&lt;foreign-keys&gt;&lt;key app="EN" db-id="p22005xv5srwpxeed275s99yfvez9tfr995s" timestamp="1606923343"&gt;193&lt;/key&gt;&lt;/foreign-keys&gt;&lt;ref-type name="Conference Proceedings"&gt;10&lt;/ref-type&gt;&lt;contributors&gt;&lt;authors&gt;&lt;author&gt;White, Adam&lt;/author&gt;&lt;author&gt;Garcez, A.&lt;/author&gt;&lt;/authors&gt;&lt;/contributors&gt;&lt;titles&gt;&lt;title&gt;Measurable Counterfactual Local Explanations for Any Classifier&lt;/title&gt;&lt;secondary-title&gt;ECAI&lt;/secondary-title&gt;&lt;/titles&gt;&lt;dates&gt;&lt;year&gt;2020&lt;/year&gt;&lt;/dates&gt;&lt;urls&gt;&lt;/urls&gt;&lt;/record&gt;&lt;/Cite&gt;&lt;/EndNote&gt;</w:instrText>
       </w:r>
       <w:r>
         <w:rPr>
@@ -6488,7 +6086,7 @@
           <w:noProof/>
           <w:lang w:val="en-US"/>
         </w:rPr>
-        <w:t>[28]</w:t>
+        <w:t>[29]</w:t>
       </w:r>
       <w:r>
         <w:rPr>
@@ -6698,7 +6296,7 @@
         <w:rPr>
           <w:lang w:val="en-US"/>
         </w:rPr>
-        <w:instrText xml:space="preserve"> ADDIN EN.CITE &lt;EndNote&gt;&lt;Cite&gt;&lt;Author&gt;Ramon&lt;/Author&gt;&lt;Year&gt;2020&lt;/Year&gt;&lt;RecNum&gt;205&lt;/RecNum&gt;&lt;DisplayText&gt;[29]&lt;/DisplayText&gt;&lt;record&gt;&lt;rec-number&gt;205&lt;/rec-number&gt;&lt;foreign-keys&gt;&lt;key app="EN" db-id="p22005xv5srwpxeed275s99yfvez9tfr995s" timestamp="1613145645"&gt;205&lt;/key&gt;&lt;/foreign-keys&gt;&lt;ref-type name="Journal Article"&gt;17&lt;/ref-type&gt;&lt;contributors&gt;&lt;authors&gt;&lt;author&gt;Ramon, Y.&lt;/author&gt;&lt;author&gt;Martens, D.&lt;/author&gt;&lt;author&gt;Provost, F.&lt;/author&gt;&lt;author&gt;Evgeniou, T.&lt;/author&gt;&lt;/authors&gt;&lt;/contributors&gt;&lt;titles&gt;&lt;title&gt;A comparison of instance-level counterfactual explanation algorithms for behavioral and textual data: SEDC, LIME-C and SHAP-C&lt;/title&gt;&lt;secondary-title&gt;Advances in Data Analysis and Classification&lt;/secondary-title&gt;&lt;/titles&gt;&lt;periodical&gt;&lt;full-title&gt;Advances in Data Analysis and Classification&lt;/full-title&gt;&lt;/periodical&gt;&lt;pages&gt;801-819&lt;/pages&gt;&lt;volume&gt;14&lt;/volume&gt;&lt;number&gt;4&lt;/number&gt;&lt;dates&gt;&lt;year&gt;2020&lt;/year&gt;&lt;/dates&gt;&lt;work-type&gt;Article&lt;/work-type&gt;&lt;urls&gt;&lt;related-urls&gt;&lt;url&gt;https://www.scopus.com/inward/record.uri?eid=2-s2.0-85090239807&amp;amp;doi=10.1007%2fs11634-020-00418-3&amp;amp;partnerID=40&amp;amp;md5=34bfe431ccfb38178c96aafeae670fed&lt;/url&gt;&lt;/related-urls&gt;&lt;/urls&gt;&lt;electronic-resource-num&gt;10.1007/s11634-020-00418-3&lt;/electronic-resource-num&gt;&lt;remote-database-name&gt;Scopus&lt;/remote-database-name&gt;&lt;/record&gt;&lt;/Cite&gt;&lt;/EndNote&gt;</w:instrText>
+        <w:instrText xml:space="preserve"> ADDIN EN.CITE &lt;EndNote&gt;&lt;Cite&gt;&lt;Author&gt;Ramon&lt;/Author&gt;&lt;Year&gt;2020&lt;/Year&gt;&lt;RecNum&gt;205&lt;/RecNum&gt;&lt;DisplayText&gt;[20]&lt;/DisplayText&gt;&lt;record&gt;&lt;rec-number&gt;205&lt;/rec-number&gt;&lt;foreign-keys&gt;&lt;key app="EN" db-id="p22005xv5srwpxeed275s99yfvez9tfr995s" timestamp="1613145645"&gt;205&lt;/key&gt;&lt;/foreign-keys&gt;&lt;ref-type name="Journal Article"&gt;17&lt;/ref-type&gt;&lt;contributors&gt;&lt;authors&gt;&lt;author&gt;Ramon, Y.&lt;/author&gt;&lt;author&gt;Martens, D.&lt;/author&gt;&lt;author&gt;Provost, F.&lt;/author&gt;&lt;author&gt;Evgeniou, T.&lt;/author&gt;&lt;/authors&gt;&lt;/contributors&gt;&lt;titles&gt;&lt;title&gt;A comparison of instance-level counterfactual explanation algorithms for behavioral and textual data: SEDC, LIME-C and SHAP-C&lt;/title&gt;&lt;secondary-title&gt;Advances in Data Analysis and Classification&lt;/secondary-title&gt;&lt;/titles&gt;&lt;periodical&gt;&lt;full-title&gt;Advances in Data Analysis and Classification&lt;/full-title&gt;&lt;/periodical&gt;&lt;pages&gt;801-819&lt;/pages&gt;&lt;volume&gt;14&lt;/volume&gt;&lt;number&gt;4&lt;/number&gt;&lt;dates&gt;&lt;year&gt;2020&lt;/year&gt;&lt;/dates&gt;&lt;work-type&gt;Article&lt;/work-type&gt;&lt;urls&gt;&lt;related-urls&gt;&lt;url&gt;https://www.scopus.com/inward/record.uri?eid=2-s2.0-85090239807&amp;amp;doi=10.1007%2fs11634-020-00418-3&amp;amp;partnerID=40&amp;amp;md5=34bfe431ccfb38178c96aafeae670fed&lt;/url&gt;&lt;/related-urls&gt;&lt;/urls&gt;&lt;electronic-resource-num&gt;10.1007/s11634-020-00418-3&lt;/electronic-resource-num&gt;&lt;remote-database-name&gt;Scopus&lt;/remote-database-name&gt;&lt;/record&gt;&lt;/Cite&gt;&lt;/EndNote&gt;</w:instrText>
       </w:r>
       <w:r>
         <w:rPr>
@@ -6711,7 +6309,7 @@
           <w:noProof/>
           <w:lang w:val="en-US"/>
         </w:rPr>
-        <w:t>[29]</w:t>
+        <w:t>[20]</w:t>
       </w:r>
       <w:r>
         <w:rPr>
@@ -6737,21 +6335,7 @@
         <w:rPr>
           <w:lang w:val="en-US"/>
         </w:rPr>
-        <w:t xml:space="preserve"> based on a </w:t>
-      </w:r>
-      <w:proofErr w:type="spellStart"/>
-      <w:r>
-        <w:rPr>
-          <w:lang w:val="en-US"/>
-        </w:rPr>
-        <w:t>lin</w:t>
-      </w:r>
-      <w:proofErr w:type="spellEnd"/>
-      <w:r>
-        <w:rPr>
-          <w:lang w:val="en-US"/>
-        </w:rPr>
-        <w:t>-SEDC algorithm performed on the top SHAP/LIME defined features.</w:t>
+        <w:t xml:space="preserve"> based on a lin-SEDC algorithm performed on the top SHAP/LIME defined features.</w:t>
       </w:r>
     </w:p>
     <w:p>
@@ -7151,7 +6735,7 @@
         <w:rPr>
           <w:lang w:val="en-US"/>
         </w:rPr>
-        <w:instrText xml:space="preserve"> ADDIN EN.CITE &lt;EndNote&gt;&lt;Cite&gt;&lt;Author&gt;Sokol&lt;/Author&gt;&lt;Year&gt;2019&lt;/Year&gt;&lt;RecNum&gt;180&lt;/RecNum&gt;&lt;DisplayText&gt;[24]&lt;/DisplayText&gt;&lt;record&gt;&lt;rec-number&gt;180&lt;/rec-number&gt;&lt;foreign-keys&gt;&lt;key app="EN" db-id="p22005xv5srwpxeed275s99yfvez9tfr995s" timestamp="1606496892"&gt;180&lt;/key&gt;&lt;/foreign-keys&gt;&lt;ref-type name="Conference Proceedings"&gt;10&lt;/ref-type&gt;&lt;contributors&gt;&lt;authors&gt;&lt;author&gt;Sokol, K.&lt;/author&gt;&lt;author&gt;Flach, P.&lt;/author&gt;&lt;/authors&gt;&lt;/contributors&gt;&lt;titles&gt;&lt;title&gt;Desiderata for interpretability: Explaining decision tree predictions with counterfactuals&lt;/title&gt;&lt;/titles&gt;&lt;pages&gt;10035-10036&lt;/pages&gt;&lt;dates&gt;&lt;year&gt;2019&lt;/year&gt;&lt;/dates&gt;&lt;work-type&gt;Conference Paper&lt;/work-type&gt;&lt;urls&gt;&lt;related-urls&gt;&lt;url&gt;https://www.scopus.com/inward/record.uri?eid=2-s2.0-85090800032&amp;amp;partnerID=40&amp;amp;md5=51f4a86807a62a973b8bf00ab7d18caa&lt;/url&gt;&lt;/related-urls&gt;&lt;/urls&gt;&lt;custom3&gt;33rd AAAI Conference on Artificial Intelligence, AAAI 2019, 31st Innovative Applications of Artificial Intelligence Conference, IAAI 2019 and the 9th AAAI Symposium on Educational Advances in Artificial Intelligence, EAAI 2019&lt;/custom3&gt;&lt;remote-database-name&gt;Scopus&lt;/remote-database-name&gt;&lt;/record&gt;&lt;/Cite&gt;&lt;/EndNote&gt;</w:instrText>
+        <w:instrText xml:space="preserve"> ADDIN EN.CITE &lt;EndNote&gt;&lt;Cite&gt;&lt;Author&gt;Sokol&lt;/Author&gt;&lt;Year&gt;2019&lt;/Year&gt;&lt;RecNum&gt;180&lt;/RecNum&gt;&lt;DisplayText&gt;[25]&lt;/DisplayText&gt;&lt;record&gt;&lt;rec-number&gt;180&lt;/rec-number&gt;&lt;foreign-keys&gt;&lt;key app="EN" db-id="p22005xv5srwpxeed275s99yfvez9tfr995s" timestamp="1606496892"&gt;180&lt;/key&gt;&lt;/foreign-keys&gt;&lt;ref-type name="Conference Proceedings"&gt;10&lt;/ref-type&gt;&lt;contributors&gt;&lt;authors&gt;&lt;author&gt;Sokol, K.&lt;/author&gt;&lt;author&gt;Flach, P.&lt;/author&gt;&lt;/authors&gt;&lt;/contributors&gt;&lt;titles&gt;&lt;title&gt;Desiderata for interpretability: Explaining decision tree predictions with counterfactuals&lt;/title&gt;&lt;/titles&gt;&lt;pages&gt;10035-10036&lt;/pages&gt;&lt;dates&gt;&lt;year&gt;2019&lt;/year&gt;&lt;/dates&gt;&lt;work-type&gt;Conference Paper&lt;/work-type&gt;&lt;urls&gt;&lt;related-urls&gt;&lt;url&gt;https://www.scopus.com/inward/record.uri?eid=2-s2.0-85090800032&amp;amp;partnerID=40&amp;amp;md5=51f4a86807a62a973b8bf00ab7d18caa&lt;/url&gt;&lt;/related-urls&gt;&lt;/urls&gt;&lt;custom3&gt;33rd AAAI Conference on Artificial Intelligence, AAAI 2019, 31st Innovative Applications of Artificial Intelligence Conference, IAAI 2019 and the 9th AAAI Symposium on Educational Advances in Artificial Intelligence, EAAI 2019&lt;/custom3&gt;&lt;remote-database-name&gt;Scopus&lt;/remote-database-name&gt;&lt;/record&gt;&lt;/Cite&gt;&lt;/EndNote&gt;</w:instrText>
       </w:r>
       <w:r>
         <w:rPr>
@@ -7164,7 +6748,7 @@
           <w:noProof/>
           <w:lang w:val="en-US"/>
         </w:rPr>
-        <w:t>[24]</w:t>
+        <w:t>[25]</w:t>
       </w:r>
       <w:r>
         <w:rPr>
@@ -7266,16 +6850,8 @@
         <w:rPr>
           <w:lang w:val="en-US"/>
         </w:rPr>
-        <w:t xml:space="preserve">U3: </w:t>
-      </w:r>
-      <w:proofErr w:type="spellStart"/>
-      <w:r>
-        <w:rPr>
-          <w:lang w:val="en-US"/>
-        </w:rPr>
-        <w:t>Contextfullness</w:t>
-      </w:r>
-      <w:proofErr w:type="spellEnd"/>
+        <w:t>U3: Contextfullness</w:t>
+      </w:r>
       <w:r>
         <w:rPr>
           <w:lang w:val="en-US"/>
@@ -7334,16 +6910,8 @@
         <w:rPr>
           <w:lang w:val="en-US"/>
         </w:rPr>
-        <w:t xml:space="preserve">U10: </w:t>
-      </w:r>
-      <w:proofErr w:type="spellStart"/>
-      <w:r>
-        <w:rPr>
-          <w:lang w:val="en-US"/>
-        </w:rPr>
-        <w:t>Personalisation</w:t>
-      </w:r>
-      <w:proofErr w:type="spellEnd"/>
+        <w:t>U10: Personalisation</w:t>
+      </w:r>
       <w:r>
         <w:rPr>
           <w:lang w:val="en-US"/>
@@ -7969,21 +7537,7 @@
         <w:rPr>
           <w:lang w:val="en-US"/>
         </w:rPr>
-        <w:t xml:space="preserve"> instead of unbounded changes. For example; 25C &lt; temp &lt; 35C, instead </w:t>
-      </w:r>
-      <w:proofErr w:type="gramStart"/>
-      <w:r>
-        <w:rPr>
-          <w:lang w:val="en-US"/>
-        </w:rPr>
-        <w:t>of  &gt;</w:t>
-      </w:r>
-      <w:proofErr w:type="gramEnd"/>
-      <w:r>
-        <w:rPr>
-          <w:lang w:val="en-US"/>
-        </w:rPr>
-        <w:t>25C.</w:t>
+        <w:t xml:space="preserve"> instead of unbounded changes. For example; 25C &lt; temp &lt; 35C, instead of  &gt;25C.</w:t>
       </w:r>
     </w:p>
     <w:p>
@@ -8313,19 +7867,11 @@
           <w:lang w:val="en-US"/>
         </w:rPr>
       </w:pPr>
-      <w:proofErr w:type="spellStart"/>
-      <w:r>
-        <w:rPr>
-          <w:lang w:val="en-US"/>
-        </w:rPr>
-        <w:t>ViCE</w:t>
-      </w:r>
-      <w:proofErr w:type="spellEnd"/>
-      <w:r>
-        <w:rPr>
-          <w:lang w:val="en-US"/>
-        </w:rPr>
-        <w:t>: visual counterfactual explanations</w:t>
+      <w:r>
+        <w:rPr>
+          <w:lang w:val="en-US"/>
+        </w:rPr>
+        <w:t>ViCE: visual counterfactual explanations</w:t>
       </w:r>
       <w:r>
         <w:rPr>
@@ -8957,7 +8503,6 @@
           <w:lang w:val="en-US"/>
         </w:rPr>
       </w:pPr>
-      <w:proofErr w:type="spellStart"/>
       <w:r>
         <w:rPr>
           <w:b/>
@@ -8966,7 +8511,6 @@
         </w:rPr>
         <w:t>DiCE</w:t>
       </w:r>
-      <w:proofErr w:type="spellEnd"/>
       <w:r>
         <w:rPr>
           <w:lang w:val="en-US"/>
@@ -9170,48 +8714,20 @@
         <w:rPr>
           <w:lang w:val="en-US"/>
         </w:rPr>
-        <w:t xml:space="preserve">For distance: “For continuous features, we define </w:t>
-      </w:r>
-      <w:proofErr w:type="spellStart"/>
-      <w:r>
-        <w:rPr>
-          <w:lang w:val="en-US"/>
-        </w:rPr>
-        <w:t>dist</w:t>
-      </w:r>
-      <w:proofErr w:type="spellEnd"/>
-      <w:r>
-        <w:rPr>
-          <w:lang w:val="en-US"/>
-        </w:rPr>
-        <w:t xml:space="preserve"> as the mean of feature-wise ℓ1 distances between the CF example and the original input. Since features can span different ranges, we divide each feature-wise distance by the median absolute deviation (MAD) of the feature’s values in the training set, following Wachter et al.”</w:t>
-      </w:r>
-    </w:p>
-    <w:p>
-      <w:pPr>
-        <w:rPr>
-          <w:lang w:val="en-US"/>
-        </w:rPr>
-      </w:pPr>
-      <w:r>
-        <w:rPr>
-          <w:lang w:val="en-US"/>
-        </w:rPr>
-        <w:t xml:space="preserve">They balanced distance and diversity using hyperparameters, for which a </w:t>
-      </w:r>
-      <w:proofErr w:type="spellStart"/>
-      <w:r>
-        <w:rPr>
-          <w:lang w:val="en-US"/>
-        </w:rPr>
-        <w:t>gridsearch</w:t>
-      </w:r>
-      <w:proofErr w:type="spellEnd"/>
-      <w:r>
-        <w:rPr>
-          <w:lang w:val="en-US"/>
-        </w:rPr>
-        <w:t xml:space="preserve"> was performed.</w:t>
+        <w:t>For distance: “For continuous features, we define dist as the mean of feature-wise ℓ1 distances between the CF example and the original input. Since features can span different ranges, we divide each feature-wise distance by the median absolute deviation (MAD) of the feature’s values in the training set, following Wachter et al.”</w:t>
+      </w:r>
+    </w:p>
+    <w:p>
+      <w:pPr>
+        <w:rPr>
+          <w:lang w:val="en-US"/>
+        </w:rPr>
+      </w:pPr>
+      <w:r>
+        <w:rPr>
+          <w:lang w:val="en-US"/>
+        </w:rPr>
+        <w:t>They balanced distance and diversity using hyperparameters, for which a gridsearch was performed.</w:t>
       </w:r>
     </w:p>
     <w:p>
@@ -9233,19 +8749,11 @@
           <w:lang w:val="en-US"/>
         </w:rPr>
       </w:pPr>
-      <w:proofErr w:type="gramStart"/>
-      <w:r>
-        <w:rPr>
-          <w:lang w:val="en-US"/>
-        </w:rPr>
-        <w:t>Usually</w:t>
-      </w:r>
-      <w:proofErr w:type="gramEnd"/>
-      <w:r>
-        <w:rPr>
-          <w:lang w:val="en-US"/>
-        </w:rPr>
-        <w:t xml:space="preserve"> CFs are evaluated in a qualitative </w:t>
+      <w:r>
+        <w:rPr>
+          <w:lang w:val="en-US"/>
+        </w:rPr>
+        <w:t xml:space="preserve">Usually CFs are evaluated in a qualitative </w:t>
       </w:r>
       <w:r>
         <w:rPr>
@@ -9336,14 +8844,7 @@
         <w:rPr>
           <w:lang w:val="en-US"/>
         </w:rPr>
-        <w:t>Sparsity =</w:t>
-      </w:r>
-      <w:proofErr w:type="gramStart"/>
-      <w:r>
-        <w:rPr>
-          <w:lang w:val="en-US"/>
-        </w:rPr>
-        <w:t xml:space="preserve"> </w:t>
+        <w:t xml:space="preserve">Sparsity = </w:t>
       </w:r>
       <w:r>
         <w:rPr>
@@ -9351,7 +8852,6 @@
         </w:rPr>
         <w:t>..</w:t>
       </w:r>
-      <w:proofErr w:type="gramEnd"/>
     </w:p>
     <w:p>
       <w:pPr>
@@ -9394,21 +8894,7 @@
         <w:rPr>
           <w:lang w:val="en-US"/>
         </w:rPr>
-        <w:t xml:space="preserve">User understanding = by generating a 1-NN classifier based </w:t>
-      </w:r>
-      <w:proofErr w:type="gramStart"/>
-      <w:r>
-        <w:rPr>
-          <w:lang w:val="en-US"/>
-        </w:rPr>
-        <w:t>on .</w:t>
-      </w:r>
-      <w:proofErr w:type="gramEnd"/>
-      <w:r>
-        <w:rPr>
-          <w:lang w:val="en-US"/>
-        </w:rPr>
-        <w:t xml:space="preserve"> in comparison to LIME</w:t>
+        <w:t>User understanding = by generating a 1-NN classifier based on . in comparison to LIME</w:t>
       </w:r>
     </w:p>
     <w:p>
@@ -9568,43 +9054,7 @@
           <w:iCs/>
           <w:lang w:val="en-US"/>
         </w:rPr>
-        <w:t>Score y was returned because variables V had values (v1, v</w:t>
-      </w:r>
-      <w:proofErr w:type="gramStart"/>
-      <w:r>
-        <w:rPr>
-          <w:i/>
-          <w:iCs/>
-          <w:lang w:val="en-US"/>
-        </w:rPr>
-        <w:t>2,..</w:t>
-      </w:r>
-      <w:proofErr w:type="gramEnd"/>
-      <w:r>
-        <w:rPr>
-          <w:i/>
-          <w:iCs/>
-          <w:lang w:val="en-US"/>
-        </w:rPr>
-        <w:t xml:space="preserve"> ). If V had values (v1', v2' </w:t>
-      </w:r>
-      <w:proofErr w:type="gramStart"/>
-      <w:r>
-        <w:rPr>
-          <w:i/>
-          <w:iCs/>
-          <w:lang w:val="en-US"/>
-        </w:rPr>
-        <w:t>... )</w:t>
-      </w:r>
-      <w:proofErr w:type="gramEnd"/>
-      <w:r>
-        <w:rPr>
-          <w:i/>
-          <w:iCs/>
-          <w:lang w:val="en-US"/>
-        </w:rPr>
-        <w:t>, and all others remain constant, score y' would have been returned.</w:t>
+        <w:t>Score y was returned because variables V had values (v1, v2,.. ). If V had values (v1', v2' ... ), and all others remain constant, score y' would have been returned.</w:t>
       </w:r>
       <w:r>
         <w:rPr>
@@ -9663,7 +9113,6 @@
           <w:lang w:val="en-US"/>
         </w:rPr>
       </w:pPr>
-      <w:proofErr w:type="spellStart"/>
       <w:r>
         <w:rPr>
           <w:b/>
@@ -9672,7 +9121,6 @@
         </w:rPr>
         <w:t>Sparcity</w:t>
       </w:r>
-      <w:proofErr w:type="spellEnd"/>
       <w:r>
         <w:rPr>
           <w:lang w:val="en-US"/>
@@ -9755,21 +9203,7 @@
         <w:rPr>
           <w:lang w:val="en-US"/>
         </w:rPr>
-        <w:t xml:space="preserve">provide inputs on feature </w:t>
-      </w:r>
-      <w:proofErr w:type="gramStart"/>
-      <w:r>
-        <w:rPr>
-          <w:lang w:val="en-US"/>
-        </w:rPr>
-        <w:t>weights  (</w:t>
-      </w:r>
-      <w:proofErr w:type="gramEnd"/>
-      <w:r>
-        <w:rPr>
-          <w:lang w:val="en-US"/>
-        </w:rPr>
-        <w:t>e.g., using sliders at the interface on, say, salary</w:t>
+        <w:t>provide inputs on feature weights  (e.g., using sliders at the interface on, say, salary</w:t>
       </w:r>
       <w:r>
         <w:rPr>
@@ -9817,16 +9251,8 @@
         <w:rPr>
           <w:lang w:val="en-US"/>
         </w:rPr>
-        <w:t>by “blind” random perturbation, an XAI system should use the training-data/</w:t>
-      </w:r>
-      <w:proofErr w:type="spellStart"/>
-      <w:r>
-        <w:rPr>
-          <w:lang w:val="en-US"/>
-        </w:rPr>
-        <w:t>casebase</w:t>
-      </w:r>
-      <w:proofErr w:type="spellEnd"/>
+        <w:t>by “blind” random perturbation, an XAI system should use the training-data/casebase</w:t>
+      </w:r>
       <w:r>
         <w:rPr>
           <w:lang w:val="en-US"/>
@@ -9947,8 +9373,74 @@
     </w:p>
     <w:p>
       <w:pPr>
-        <w:rPr>
-          <w:lang w:val="en-US"/>
+        <w:pStyle w:val="Geenafstand"/>
+        <w:spacing w:line="360" w:lineRule="auto"/>
+        <w:rPr>
+          <w:rFonts w:ascii="Arial" w:hAnsi="Arial" w:cs="Arial"/>
+        </w:rPr>
+      </w:pPr>
+      <w:r>
+        <w:rPr>
+          <w:rFonts w:ascii="Arial" w:hAnsi="Arial" w:cs="Arial"/>
+        </w:rPr>
+        <w:t xml:space="preserve">A method based on the training data, </w:t>
+      </w:r>
+      <w:r>
+        <w:rPr>
+          <w:rFonts w:ascii="Arial" w:hAnsi="Arial" w:cs="Arial"/>
+          <w:b/>
+          <w:bCs/>
+        </w:rPr>
+        <w:t>assumes that there are some inherent, sparse counterfactual training points</w:t>
+      </w:r>
+      <w:r>
+        <w:rPr>
+          <w:rFonts w:ascii="Arial" w:hAnsi="Arial" w:cs="Arial"/>
+        </w:rPr>
+        <w:t xml:space="preserve">, that then can be adapted to become counterfactuals for other data points </w:t>
+      </w:r>
+      <w:r>
+        <w:rPr>
+          <w:rFonts w:ascii="Arial" w:hAnsi="Arial" w:cs="Arial"/>
+        </w:rPr>
+        <w:fldChar w:fldCharType="begin"/>
+      </w:r>
+      <w:r>
+        <w:rPr>
+          <w:rFonts w:ascii="Arial" w:hAnsi="Arial" w:cs="Arial"/>
+        </w:rPr>
+        <w:instrText xml:space="preserve"> ADDIN EN.CITE &lt;EndNote&gt;&lt;Cite&gt;&lt;Author&gt;Keane&lt;/Author&gt;&lt;Year&gt;2020&lt;/Year&gt;&lt;RecNum&gt;189&lt;/RecNum&gt;&lt;DisplayText&gt;[38]&lt;/DisplayText&gt;&lt;record&gt;&lt;rec-number&gt;189&lt;/rec-number&gt;&lt;foreign-keys&gt;&lt;key app="EN" db-id="p22005xv5srwpxeed275s99yfvez9tfr995s" timestamp="1606920593"&gt;189&lt;/key&gt;&lt;/foreign-keys&gt;&lt;ref-type name="Book"&gt;6&lt;/ref-type&gt;&lt;contributors&gt;&lt;authors&gt;&lt;author&gt;Keane, Mark&lt;/author&gt;&lt;author&gt;Smyth, Barry&lt;/author&gt;&lt;/authors&gt;&lt;/contributors&gt;&lt;titles&gt;&lt;title&gt;Good Counterfactuals and Where to Find Them: A Case-Based Technique for Generating Counterfactuals for Explainable AI (XAI)&lt;/title&gt;&lt;/titles&gt;&lt;dates&gt;&lt;year&gt;2020&lt;/year&gt;&lt;/dates&gt;&lt;urls&gt;&lt;/urls&gt;&lt;/record&gt;&lt;/Cite&gt;&lt;/EndNote&gt;</w:instrText>
+      </w:r>
+      <w:r>
+        <w:rPr>
+          <w:rFonts w:ascii="Arial" w:hAnsi="Arial" w:cs="Arial"/>
+        </w:rPr>
+        <w:fldChar w:fldCharType="separate"/>
+      </w:r>
+      <w:r>
+        <w:rPr>
+          <w:rFonts w:ascii="Arial" w:hAnsi="Arial" w:cs="Arial"/>
+          <w:noProof/>
+        </w:rPr>
+        <w:t>[38]</w:t>
+      </w:r>
+      <w:r>
+        <w:rPr>
+          <w:rFonts w:ascii="Arial" w:hAnsi="Arial" w:cs="Arial"/>
+        </w:rPr>
+        <w:fldChar w:fldCharType="end"/>
+      </w:r>
+      <w:r>
+        <w:rPr>
+          <w:rFonts w:ascii="Arial" w:hAnsi="Arial" w:cs="Arial"/>
+        </w:rPr>
+        <w:t xml:space="preserve">. </w:t>
+      </w:r>
+    </w:p>
+    <w:p>
+      <w:pPr>
+        <w:rPr>
+          <w:lang w:val="en-GB"/>
         </w:rPr>
       </w:pPr>
     </w:p>
@@ -10033,7 +9525,6 @@
         </w:rPr>
         <w:t xml:space="preserve">Given a classifier </w:t>
       </w:r>
-      <w:proofErr w:type="gramStart"/>
       <w:r>
         <w:rPr>
           <w:rFonts w:ascii="CMMI10" w:hAnsi="CMMI10" w:cs="CMMI10"/>
@@ -10054,9 +9545,85 @@
           <w:szCs w:val="20"/>
           <w:lang w:val="en-US"/>
         </w:rPr>
-        <w:t>:</w:t>
-      </w:r>
-      <w:proofErr w:type="gramEnd"/>
+        <w:t xml:space="preserve">: </w:t>
+      </w:r>
+      <w:r>
+        <w:rPr>
+          <w:rFonts w:ascii="CMSY10" w:hAnsi="CMSY10" w:cs="CMSY10"/>
+          <w:i/>
+          <w:iCs/>
+          <w:sz w:val="20"/>
+          <w:szCs w:val="20"/>
+          <w:lang w:val="en-US"/>
+        </w:rPr>
+        <w:t xml:space="preserve">X ! Y </w:t>
+      </w:r>
+      <w:r>
+        <w:rPr>
+          <w:rFonts w:ascii="CMTI10" w:hAnsi="CMTI10" w:cs="CMTI10"/>
+          <w:i/>
+          <w:iCs/>
+          <w:sz w:val="20"/>
+          <w:szCs w:val="20"/>
+          <w:lang w:val="en-US"/>
+        </w:rPr>
+        <w:t xml:space="preserve">trained on a dataset </w:t>
+      </w:r>
+      <w:r>
+        <w:rPr>
+          <w:rFonts w:ascii="CMMI10" w:hAnsi="CMMI10" w:cs="CMMI10"/>
+          <w:i/>
+          <w:iCs/>
+          <w:sz w:val="20"/>
+          <w:szCs w:val="20"/>
+          <w:lang w:val="en-US"/>
+        </w:rPr>
+        <w:t>X</w:t>
+      </w:r>
+      <w:r>
+        <w:rPr>
+          <w:rFonts w:ascii="CMTI10" w:hAnsi="CMTI10" w:cs="CMTI10"/>
+          <w:i/>
+          <w:iCs/>
+          <w:sz w:val="20"/>
+          <w:szCs w:val="20"/>
+          <w:lang w:val="en-US"/>
+        </w:rPr>
+        <w:t xml:space="preserve">, a counterfactual example </w:t>
+      </w:r>
+      <w:r>
+        <w:rPr>
+          <w:rFonts w:ascii="CMMI10" w:hAnsi="CMMI10" w:cs="CMMI10"/>
+          <w:i/>
+          <w:iCs/>
+          <w:sz w:val="20"/>
+          <w:szCs w:val="20"/>
+          <w:lang w:val="en-US"/>
+        </w:rPr>
+        <w:t>e</w:t>
+      </w:r>
+      <w:r>
+        <w:rPr>
+          <w:rFonts w:ascii="CMSY10" w:hAnsi="CMSY10" w:cs="CMSY10"/>
+          <w:i/>
+          <w:iCs/>
+          <w:sz w:val="20"/>
+          <w:szCs w:val="20"/>
+          <w:lang w:val="en-US"/>
+        </w:rPr>
+        <w:t xml:space="preserve"> &lt;in&gt; X </w:t>
+      </w:r>
+      <w:r>
+        <w:rPr>
+          <w:rFonts w:ascii="CMTI10" w:hAnsi="CMTI10" w:cs="CMTI10"/>
+          <w:i/>
+          <w:iCs/>
+          <w:sz w:val="20"/>
+          <w:szCs w:val="20"/>
+          <w:lang w:val="en-US"/>
+        </w:rPr>
+        <w:t xml:space="preserve">is </w:t>
+      </w:r>
       <w:r>
         <w:rPr>
           <w:rFonts w:ascii="CMR10" w:hAnsi="CMR10" w:cs="CMR10"/>
@@ -10066,7 +9633,29 @@
           <w:szCs w:val="20"/>
           <w:lang w:val="en-US"/>
         </w:rPr>
-        <w:t xml:space="preserve"> </w:t>
+        <w:t xml:space="preserve">justified </w:t>
+      </w:r>
+      <w:r>
+        <w:rPr>
+          <w:rFonts w:ascii="CMTI10" w:hAnsi="CMTI10" w:cs="CMTI10"/>
+          <w:i/>
+          <w:iCs/>
+          <w:sz w:val="20"/>
+          <w:szCs w:val="20"/>
+          <w:lang w:val="en-US"/>
+        </w:rPr>
+        <w:t xml:space="preserve">by an instance </w:t>
+      </w:r>
+      <w:r>
+        <w:rPr>
+          <w:rFonts w:ascii="CMMI10" w:hAnsi="CMMI10" w:cs="CMMI10"/>
+          <w:i/>
+          <w:iCs/>
+          <w:sz w:val="20"/>
+          <w:szCs w:val="20"/>
+          <w:lang w:val="en-US"/>
+        </w:rPr>
+        <w:t xml:space="preserve">a </w:t>
       </w:r>
       <w:r>
         <w:rPr>
@@ -10077,7 +9666,18 @@
           <w:szCs w:val="20"/>
           <w:lang w:val="en-US"/>
         </w:rPr>
-        <w:t xml:space="preserve">X ! Y </w:t>
+        <w:t xml:space="preserve">&lt;in&gt; </w:t>
+      </w:r>
+      <w:r>
+        <w:rPr>
+          <w:rFonts w:ascii="CMMI10" w:hAnsi="CMMI10" w:cs="CMMI10"/>
+          <w:i/>
+          <w:iCs/>
+          <w:sz w:val="20"/>
+          <w:szCs w:val="20"/>
+          <w:lang w:val="en-US"/>
+        </w:rPr>
+        <w:t xml:space="preserve">X </w:t>
       </w:r>
       <w:r>
         <w:rPr>
@@ -10088,7 +9688,7 @@
           <w:szCs w:val="20"/>
           <w:lang w:val="en-US"/>
         </w:rPr>
-        <w:t xml:space="preserve">trained on a dataset </w:t>
+        <w:t xml:space="preserve">correctly predicted if </w:t>
       </w:r>
       <w:r>
         <w:rPr>
@@ -10099,7 +9699,84 @@
           <w:szCs w:val="20"/>
           <w:lang w:val="en-US"/>
         </w:rPr>
-        <w:t>X</w:t>
+        <w:t>f</w:t>
+      </w:r>
+      <w:r>
+        <w:rPr>
+          <w:rFonts w:ascii="CMR10" w:hAnsi="CMR10" w:cs="CMR10"/>
+          <w:i/>
+          <w:iCs/>
+          <w:sz w:val="20"/>
+          <w:szCs w:val="20"/>
+          <w:lang w:val="en-US"/>
+        </w:rPr>
+        <w:t>(</w:t>
+      </w:r>
+      <w:r>
+        <w:rPr>
+          <w:rFonts w:ascii="CMMI10" w:hAnsi="CMMI10" w:cs="CMMI10"/>
+          <w:i/>
+          <w:iCs/>
+          <w:sz w:val="20"/>
+          <w:szCs w:val="20"/>
+          <w:lang w:val="en-US"/>
+        </w:rPr>
+        <w:t>e</w:t>
+      </w:r>
+      <w:r>
+        <w:rPr>
+          <w:rFonts w:ascii="CMR10" w:hAnsi="CMR10" w:cs="CMR10"/>
+          <w:i/>
+          <w:iCs/>
+          <w:sz w:val="20"/>
+          <w:szCs w:val="20"/>
+          <w:lang w:val="en-US"/>
+        </w:rPr>
+        <w:t xml:space="preserve">) = </w:t>
+      </w:r>
+      <w:r>
+        <w:rPr>
+          <w:rFonts w:ascii="CMMI10" w:hAnsi="CMMI10" w:cs="CMMI10"/>
+          <w:i/>
+          <w:iCs/>
+          <w:sz w:val="20"/>
+          <w:szCs w:val="20"/>
+          <w:lang w:val="en-US"/>
+        </w:rPr>
+        <w:t>f</w:t>
+      </w:r>
+      <w:r>
+        <w:rPr>
+          <w:rFonts w:ascii="CMR10" w:hAnsi="CMR10" w:cs="CMR10"/>
+          <w:i/>
+          <w:iCs/>
+          <w:sz w:val="20"/>
+          <w:szCs w:val="20"/>
+          <w:lang w:val="en-US"/>
+        </w:rPr>
+        <w:t>(</w:t>
+      </w:r>
+      <w:r>
+        <w:rPr>
+          <w:rFonts w:ascii="CMMI10" w:hAnsi="CMMI10" w:cs="CMMI10"/>
+          <w:i/>
+          <w:iCs/>
+          <w:sz w:val="20"/>
+          <w:szCs w:val="20"/>
+          <w:lang w:val="en-US"/>
+        </w:rPr>
+        <w:t>a</w:t>
+      </w:r>
+      <w:r>
+        <w:rPr>
+          <w:rFonts w:ascii="CMR10" w:hAnsi="CMR10" w:cs="CMR10"/>
+          <w:i/>
+          <w:iCs/>
+          <w:sz w:val="20"/>
+          <w:szCs w:val="20"/>
+          <w:lang w:val="en-US"/>
+        </w:rPr>
+        <w:t xml:space="preserve">) </w:t>
       </w:r>
       <w:r>
         <w:rPr>
@@ -10110,7 +9787,7 @@
           <w:szCs w:val="20"/>
           <w:lang w:val="en-US"/>
         </w:rPr>
-        <w:t xml:space="preserve">, a counterfactual example </w:t>
+        <w:t xml:space="preserve">and if there exists a continuous path </w:t>
       </w:r>
       <w:r>
         <w:rPr>
@@ -10121,7 +9798,117 @@
           <w:szCs w:val="20"/>
           <w:lang w:val="en-US"/>
         </w:rPr>
-        <w:t>e</w:t>
+        <w:t xml:space="preserve">h </w:t>
+      </w:r>
+      <w:r>
+        <w:rPr>
+          <w:rFonts w:ascii="CMTI10" w:hAnsi="CMTI10" w:cs="CMTI10"/>
+          <w:i/>
+          <w:iCs/>
+          <w:sz w:val="20"/>
+          <w:szCs w:val="20"/>
+          <w:lang w:val="en-US"/>
+        </w:rPr>
+        <w:t xml:space="preserve">between </w:t>
+      </w:r>
+      <w:r>
+        <w:rPr>
+          <w:rFonts w:ascii="CMMI10" w:hAnsi="CMMI10" w:cs="CMMI10"/>
+          <w:i/>
+          <w:iCs/>
+          <w:sz w:val="20"/>
+          <w:szCs w:val="20"/>
+          <w:lang w:val="en-US"/>
+        </w:rPr>
+        <w:t xml:space="preserve">e </w:t>
+      </w:r>
+      <w:r>
+        <w:rPr>
+          <w:rFonts w:ascii="CMTI10" w:hAnsi="CMTI10" w:cs="CMTI10"/>
+          <w:i/>
+          <w:iCs/>
+          <w:sz w:val="20"/>
+          <w:szCs w:val="20"/>
+          <w:lang w:val="en-US"/>
+        </w:rPr>
+        <w:t xml:space="preserve">and </w:t>
+      </w:r>
+      <w:r>
+        <w:rPr>
+          <w:rFonts w:ascii="CMMI10" w:hAnsi="CMMI10" w:cs="CMMI10"/>
+          <w:i/>
+          <w:iCs/>
+          <w:sz w:val="20"/>
+          <w:szCs w:val="20"/>
+          <w:lang w:val="en-US"/>
+        </w:rPr>
+        <w:t xml:space="preserve">a </w:t>
+      </w:r>
+      <w:r>
+        <w:rPr>
+          <w:rFonts w:ascii="CMTI10" w:hAnsi="CMTI10" w:cs="CMTI10"/>
+          <w:i/>
+          <w:iCs/>
+          <w:sz w:val="20"/>
+          <w:szCs w:val="20"/>
+          <w:lang w:val="en-US"/>
+        </w:rPr>
+        <w:t xml:space="preserve">such that no decision boundary of </w:t>
+      </w:r>
+      <w:r>
+        <w:rPr>
+          <w:rFonts w:ascii="CMMI10" w:hAnsi="CMMI10" w:cs="CMMI10"/>
+          <w:i/>
+          <w:iCs/>
+          <w:sz w:val="20"/>
+          <w:szCs w:val="20"/>
+          <w:lang w:val="en-US"/>
+        </w:rPr>
+        <w:t xml:space="preserve">f </w:t>
+      </w:r>
+      <w:r>
+        <w:rPr>
+          <w:rFonts w:ascii="CMTI10" w:hAnsi="CMTI10" w:cs="CMTI10"/>
+          <w:i/>
+          <w:iCs/>
+          <w:sz w:val="20"/>
+          <w:szCs w:val="20"/>
+          <w:lang w:val="en-US"/>
+        </w:rPr>
+        <w:t xml:space="preserve">is met. Formally, </w:t>
+      </w:r>
+      <w:r>
+        <w:rPr>
+          <w:rFonts w:ascii="CMMI10" w:hAnsi="CMMI10" w:cs="CMMI10"/>
+          <w:i/>
+          <w:iCs/>
+          <w:sz w:val="20"/>
+          <w:szCs w:val="20"/>
+          <w:lang w:val="en-US"/>
+        </w:rPr>
+        <w:t xml:space="preserve">e </w:t>
+      </w:r>
+      <w:r>
+        <w:rPr>
+          <w:rFonts w:ascii="CMTI10" w:hAnsi="CMTI10" w:cs="CMTI10"/>
+          <w:i/>
+          <w:iCs/>
+          <w:sz w:val="20"/>
+          <w:szCs w:val="20"/>
+          <w:lang w:val="en-US"/>
+        </w:rPr>
+        <w:t xml:space="preserve">is justified by </w:t>
+      </w:r>
+      <w:r>
+        <w:rPr>
+          <w:rFonts w:ascii="CMMI10" w:hAnsi="CMMI10" w:cs="CMMI10"/>
+          <w:i/>
+          <w:iCs/>
+          <w:sz w:val="20"/>
+          <w:szCs w:val="20"/>
+          <w:lang w:val="en-US"/>
+        </w:rPr>
+        <w:t xml:space="preserve">a </w:t>
       </w:r>
       <w:r>
         <w:rPr>
@@ -10132,7 +9919,18 @@
           <w:szCs w:val="20"/>
           <w:lang w:val="en-US"/>
         </w:rPr>
-        <w:t xml:space="preserve"> &lt;in&gt; X </w:t>
+        <w:t xml:space="preserve">&lt;in&gt; </w:t>
+      </w:r>
+      <w:r>
+        <w:rPr>
+          <w:rFonts w:ascii="CMMI10" w:hAnsi="CMMI10" w:cs="CMMI10"/>
+          <w:i/>
+          <w:iCs/>
+          <w:sz w:val="20"/>
+          <w:szCs w:val="20"/>
+          <w:lang w:val="en-US"/>
+        </w:rPr>
+        <w:t xml:space="preserve">X </w:t>
       </w:r>
       <w:r>
         <w:rPr>
@@ -10143,7 +9941,29 @@
           <w:szCs w:val="20"/>
           <w:lang w:val="en-US"/>
         </w:rPr>
-        <w:t xml:space="preserve">is </w:t>
+        <w:t xml:space="preserve">if: </w:t>
+      </w:r>
+      <w:r>
+        <w:rPr>
+          <w:rFonts w:ascii="CMSY10" w:hAnsi="CMSY10" w:cs="CMSY10"/>
+          <w:i/>
+          <w:iCs/>
+          <w:sz w:val="20"/>
+          <w:szCs w:val="20"/>
+          <w:lang w:val="en-US"/>
+        </w:rPr>
+        <w:t xml:space="preserve">&lt;there is an&gt; </w:t>
+      </w:r>
+      <w:r>
+        <w:rPr>
+          <w:rFonts w:ascii="CMMI10" w:hAnsi="CMMI10" w:cs="CMMI10"/>
+          <w:i/>
+          <w:iCs/>
+          <w:sz w:val="20"/>
+          <w:szCs w:val="20"/>
+          <w:lang w:val="en-US"/>
+        </w:rPr>
+        <w:t xml:space="preserve">h </w:t>
       </w:r>
       <w:r>
         <w:rPr>
@@ -10154,7 +9974,40 @@
           <w:szCs w:val="20"/>
           <w:lang w:val="en-US"/>
         </w:rPr>
-        <w:t xml:space="preserve">justified </w:t>
+        <w:t>: [0</w:t>
+      </w:r>
+      <w:r>
+        <w:rPr>
+          <w:rFonts w:ascii="CMMI10" w:hAnsi="CMMI10" w:cs="CMMI10"/>
+          <w:i/>
+          <w:iCs/>
+          <w:sz w:val="20"/>
+          <w:szCs w:val="20"/>
+          <w:lang w:val="en-US"/>
+        </w:rPr>
+        <w:t xml:space="preserve">; </w:t>
+      </w:r>
+      <w:r>
+        <w:rPr>
+          <w:rFonts w:ascii="CMR10" w:hAnsi="CMR10" w:cs="CMR10"/>
+          <w:i/>
+          <w:iCs/>
+          <w:sz w:val="20"/>
+          <w:szCs w:val="20"/>
+          <w:lang w:val="en-US"/>
+        </w:rPr>
+        <w:t xml:space="preserve">1] </w:t>
+      </w:r>
+      <w:r>
+        <w:rPr>
+          <w:rFonts w:ascii="CMSY10" w:hAnsi="CMSY10" w:cs="CMSY10"/>
+          <w:i/>
+          <w:iCs/>
+          <w:sz w:val="20"/>
+          <w:szCs w:val="20"/>
+          <w:lang w:val="en-US"/>
+        </w:rPr>
+        <w:t xml:space="preserve">! X </w:t>
       </w:r>
       <w:r>
         <w:rPr>
@@ -10165,7 +10018,7 @@
           <w:szCs w:val="20"/>
           <w:lang w:val="en-US"/>
         </w:rPr>
-        <w:t xml:space="preserve">by an instance </w:t>
+        <w:t xml:space="preserve">such that: (i) </w:t>
       </w:r>
       <w:r>
         <w:rPr>
@@ -10176,18 +10029,18 @@
           <w:szCs w:val="20"/>
           <w:lang w:val="en-US"/>
         </w:rPr>
-        <w:t xml:space="preserve">a </w:t>
-      </w:r>
-      <w:r>
-        <w:rPr>
-          <w:rFonts w:ascii="CMSY10" w:hAnsi="CMSY10" w:cs="CMSY10"/>
+        <w:t xml:space="preserve">h </w:t>
+      </w:r>
+      <w:r>
+        <w:rPr>
+          <w:rFonts w:ascii="CMTI10" w:hAnsi="CMTI10" w:cs="CMTI10"/>
           <w:i/>
           <w:iCs/>
           <w:sz w:val="20"/>
           <w:szCs w:val="20"/>
           <w:lang w:val="en-US"/>
         </w:rPr>
-        <w:t xml:space="preserve">&lt;in&gt; </w:t>
+        <w:t xml:space="preserve">is continuous, (ii) </w:t>
       </w:r>
       <w:r>
         <w:rPr>
@@ -10198,29 +10051,7 @@
           <w:szCs w:val="20"/>
           <w:lang w:val="en-US"/>
         </w:rPr>
-        <w:t xml:space="preserve">X </w:t>
-      </w:r>
-      <w:r>
-        <w:rPr>
-          <w:rFonts w:ascii="CMTI10" w:hAnsi="CMTI10" w:cs="CMTI10"/>
-          <w:i/>
-          <w:iCs/>
-          <w:sz w:val="20"/>
-          <w:szCs w:val="20"/>
-          <w:lang w:val="en-US"/>
-        </w:rPr>
-        <w:t xml:space="preserve">correctly predicted if </w:t>
-      </w:r>
-      <w:r>
-        <w:rPr>
-          <w:rFonts w:ascii="CMMI10" w:hAnsi="CMMI10" w:cs="CMMI10"/>
-          <w:i/>
-          <w:iCs/>
-          <w:sz w:val="20"/>
-          <w:szCs w:val="20"/>
-          <w:lang w:val="en-US"/>
-        </w:rPr>
-        <w:t>f</w:t>
+        <w:t>h</w:t>
       </w:r>
       <w:r>
         <w:rPr>
@@ -10231,433 +10062,7 @@
           <w:szCs w:val="20"/>
           <w:lang w:val="en-US"/>
         </w:rPr>
-        <w:t>(</w:t>
-      </w:r>
-      <w:r>
-        <w:rPr>
-          <w:rFonts w:ascii="CMMI10" w:hAnsi="CMMI10" w:cs="CMMI10"/>
-          <w:i/>
-          <w:iCs/>
-          <w:sz w:val="20"/>
-          <w:szCs w:val="20"/>
-          <w:lang w:val="en-US"/>
-        </w:rPr>
-        <w:t>e</w:t>
-      </w:r>
-      <w:r>
-        <w:rPr>
-          <w:rFonts w:ascii="CMR10" w:hAnsi="CMR10" w:cs="CMR10"/>
-          <w:i/>
-          <w:iCs/>
-          <w:sz w:val="20"/>
-          <w:szCs w:val="20"/>
-          <w:lang w:val="en-US"/>
-        </w:rPr>
-        <w:t xml:space="preserve">) = </w:t>
-      </w:r>
-      <w:r>
-        <w:rPr>
-          <w:rFonts w:ascii="CMMI10" w:hAnsi="CMMI10" w:cs="CMMI10"/>
-          <w:i/>
-          <w:iCs/>
-          <w:sz w:val="20"/>
-          <w:szCs w:val="20"/>
-          <w:lang w:val="en-US"/>
-        </w:rPr>
-        <w:t>f</w:t>
-      </w:r>
-      <w:r>
-        <w:rPr>
-          <w:rFonts w:ascii="CMR10" w:hAnsi="CMR10" w:cs="CMR10"/>
-          <w:i/>
-          <w:iCs/>
-          <w:sz w:val="20"/>
-          <w:szCs w:val="20"/>
-          <w:lang w:val="en-US"/>
-        </w:rPr>
-        <w:t>(</w:t>
-      </w:r>
-      <w:r>
-        <w:rPr>
-          <w:rFonts w:ascii="CMMI10" w:hAnsi="CMMI10" w:cs="CMMI10"/>
-          <w:i/>
-          <w:iCs/>
-          <w:sz w:val="20"/>
-          <w:szCs w:val="20"/>
-          <w:lang w:val="en-US"/>
-        </w:rPr>
-        <w:t>a</w:t>
-      </w:r>
-      <w:r>
-        <w:rPr>
-          <w:rFonts w:ascii="CMR10" w:hAnsi="CMR10" w:cs="CMR10"/>
-          <w:i/>
-          <w:iCs/>
-          <w:sz w:val="20"/>
-          <w:szCs w:val="20"/>
-          <w:lang w:val="en-US"/>
-        </w:rPr>
-        <w:t xml:space="preserve">) </w:t>
-      </w:r>
-      <w:r>
-        <w:rPr>
-          <w:rFonts w:ascii="CMTI10" w:hAnsi="CMTI10" w:cs="CMTI10"/>
-          <w:i/>
-          <w:iCs/>
-          <w:sz w:val="20"/>
-          <w:szCs w:val="20"/>
-          <w:lang w:val="en-US"/>
-        </w:rPr>
-        <w:t xml:space="preserve">and if there exists a continuous path </w:t>
-      </w:r>
-      <w:r>
-        <w:rPr>
-          <w:rFonts w:ascii="CMMI10" w:hAnsi="CMMI10" w:cs="CMMI10"/>
-          <w:i/>
-          <w:iCs/>
-          <w:sz w:val="20"/>
-          <w:szCs w:val="20"/>
-          <w:lang w:val="en-US"/>
-        </w:rPr>
-        <w:t xml:space="preserve">h </w:t>
-      </w:r>
-      <w:r>
-        <w:rPr>
-          <w:rFonts w:ascii="CMTI10" w:hAnsi="CMTI10" w:cs="CMTI10"/>
-          <w:i/>
-          <w:iCs/>
-          <w:sz w:val="20"/>
-          <w:szCs w:val="20"/>
-          <w:lang w:val="en-US"/>
-        </w:rPr>
-        <w:t xml:space="preserve">between </w:t>
-      </w:r>
-      <w:r>
-        <w:rPr>
-          <w:rFonts w:ascii="CMMI10" w:hAnsi="CMMI10" w:cs="CMMI10"/>
-          <w:i/>
-          <w:iCs/>
-          <w:sz w:val="20"/>
-          <w:szCs w:val="20"/>
-          <w:lang w:val="en-US"/>
-        </w:rPr>
-        <w:t xml:space="preserve">e </w:t>
-      </w:r>
-      <w:r>
-        <w:rPr>
-          <w:rFonts w:ascii="CMTI10" w:hAnsi="CMTI10" w:cs="CMTI10"/>
-          <w:i/>
-          <w:iCs/>
-          <w:sz w:val="20"/>
-          <w:szCs w:val="20"/>
-          <w:lang w:val="en-US"/>
-        </w:rPr>
-        <w:t xml:space="preserve">and </w:t>
-      </w:r>
-      <w:r>
-        <w:rPr>
-          <w:rFonts w:ascii="CMMI10" w:hAnsi="CMMI10" w:cs="CMMI10"/>
-          <w:i/>
-          <w:iCs/>
-          <w:sz w:val="20"/>
-          <w:szCs w:val="20"/>
-          <w:lang w:val="en-US"/>
-        </w:rPr>
-        <w:t xml:space="preserve">a </w:t>
-      </w:r>
-      <w:r>
-        <w:rPr>
-          <w:rFonts w:ascii="CMTI10" w:hAnsi="CMTI10" w:cs="CMTI10"/>
-          <w:i/>
-          <w:iCs/>
-          <w:sz w:val="20"/>
-          <w:szCs w:val="20"/>
-          <w:lang w:val="en-US"/>
-        </w:rPr>
-        <w:t xml:space="preserve">such that no decision boundary </w:t>
-      </w:r>
-      <w:proofErr w:type="spellStart"/>
-      <w:r>
-        <w:rPr>
-          <w:rFonts w:ascii="CMTI10" w:hAnsi="CMTI10" w:cs="CMTI10"/>
-          <w:i/>
-          <w:iCs/>
-          <w:sz w:val="20"/>
-          <w:szCs w:val="20"/>
-          <w:lang w:val="en-US"/>
-        </w:rPr>
-        <w:t xml:space="preserve">of </w:t>
-      </w:r>
-      <w:r>
-        <w:rPr>
-          <w:rFonts w:ascii="CMMI10" w:hAnsi="CMMI10" w:cs="CMMI10"/>
-          <w:i/>
-          <w:iCs/>
-          <w:sz w:val="20"/>
-          <w:szCs w:val="20"/>
-          <w:lang w:val="en-US"/>
-        </w:rPr>
-        <w:t>f</w:t>
-      </w:r>
-      <w:proofErr w:type="spellEnd"/>
-      <w:r>
-        <w:rPr>
-          <w:rFonts w:ascii="CMMI10" w:hAnsi="CMMI10" w:cs="CMMI10"/>
-          <w:i/>
-          <w:iCs/>
-          <w:sz w:val="20"/>
-          <w:szCs w:val="20"/>
-          <w:lang w:val="en-US"/>
-        </w:rPr>
-        <w:t xml:space="preserve"> </w:t>
-      </w:r>
-      <w:r>
-        <w:rPr>
-          <w:rFonts w:ascii="CMTI10" w:hAnsi="CMTI10" w:cs="CMTI10"/>
-          <w:i/>
-          <w:iCs/>
-          <w:sz w:val="20"/>
-          <w:szCs w:val="20"/>
-          <w:lang w:val="en-US"/>
-        </w:rPr>
-        <w:t xml:space="preserve">is met. Formally, </w:t>
-      </w:r>
-      <w:r>
-        <w:rPr>
-          <w:rFonts w:ascii="CMMI10" w:hAnsi="CMMI10" w:cs="CMMI10"/>
-          <w:i/>
-          <w:iCs/>
-          <w:sz w:val="20"/>
-          <w:szCs w:val="20"/>
-          <w:lang w:val="en-US"/>
-        </w:rPr>
-        <w:t xml:space="preserve">e </w:t>
-      </w:r>
-      <w:r>
-        <w:rPr>
-          <w:rFonts w:ascii="CMTI10" w:hAnsi="CMTI10" w:cs="CMTI10"/>
-          <w:i/>
-          <w:iCs/>
-          <w:sz w:val="20"/>
-          <w:szCs w:val="20"/>
-          <w:lang w:val="en-US"/>
-        </w:rPr>
-        <w:t xml:space="preserve">is justified by </w:t>
-      </w:r>
-      <w:r>
-        <w:rPr>
-          <w:rFonts w:ascii="CMMI10" w:hAnsi="CMMI10" w:cs="CMMI10"/>
-          <w:i/>
-          <w:iCs/>
-          <w:sz w:val="20"/>
-          <w:szCs w:val="20"/>
-          <w:lang w:val="en-US"/>
-        </w:rPr>
-        <w:t xml:space="preserve">a </w:t>
-      </w:r>
-      <w:r>
-        <w:rPr>
-          <w:rFonts w:ascii="CMSY10" w:hAnsi="CMSY10" w:cs="CMSY10"/>
-          <w:i/>
-          <w:iCs/>
-          <w:sz w:val="20"/>
-          <w:szCs w:val="20"/>
-          <w:lang w:val="en-US"/>
-        </w:rPr>
-        <w:t xml:space="preserve">&lt;in&gt; </w:t>
-      </w:r>
-      <w:r>
-        <w:rPr>
-          <w:rFonts w:ascii="CMMI10" w:hAnsi="CMMI10" w:cs="CMMI10"/>
-          <w:i/>
-          <w:iCs/>
-          <w:sz w:val="20"/>
-          <w:szCs w:val="20"/>
-          <w:lang w:val="en-US"/>
-        </w:rPr>
-        <w:t xml:space="preserve">X </w:t>
-      </w:r>
-      <w:r>
-        <w:rPr>
-          <w:rFonts w:ascii="CMTI10" w:hAnsi="CMTI10" w:cs="CMTI10"/>
-          <w:i/>
-          <w:iCs/>
-          <w:sz w:val="20"/>
-          <w:szCs w:val="20"/>
-          <w:lang w:val="en-US"/>
-        </w:rPr>
-        <w:t xml:space="preserve">if: </w:t>
-      </w:r>
-      <w:r>
-        <w:rPr>
-          <w:rFonts w:ascii="CMSY10" w:hAnsi="CMSY10" w:cs="CMSY10"/>
-          <w:i/>
-          <w:iCs/>
-          <w:sz w:val="20"/>
-          <w:szCs w:val="20"/>
-          <w:lang w:val="en-US"/>
-        </w:rPr>
-        <w:t xml:space="preserve">&lt;there is an&gt; </w:t>
-      </w:r>
-      <w:proofErr w:type="gramStart"/>
-      <w:r>
-        <w:rPr>
-          <w:rFonts w:ascii="CMMI10" w:hAnsi="CMMI10" w:cs="CMMI10"/>
-          <w:i/>
-          <w:iCs/>
-          <w:sz w:val="20"/>
-          <w:szCs w:val="20"/>
-          <w:lang w:val="en-US"/>
-        </w:rPr>
-        <w:t xml:space="preserve">h </w:t>
-      </w:r>
-      <w:r>
-        <w:rPr>
-          <w:rFonts w:ascii="CMR10" w:hAnsi="CMR10" w:cs="CMR10"/>
-          <w:i/>
-          <w:iCs/>
-          <w:sz w:val="20"/>
-          <w:szCs w:val="20"/>
-          <w:lang w:val="en-US"/>
-        </w:rPr>
-        <w:t>:</w:t>
-      </w:r>
-      <w:proofErr w:type="gramEnd"/>
-      <w:r>
-        <w:rPr>
-          <w:rFonts w:ascii="CMR10" w:hAnsi="CMR10" w:cs="CMR10"/>
-          <w:i/>
-          <w:iCs/>
-          <w:sz w:val="20"/>
-          <w:szCs w:val="20"/>
-          <w:lang w:val="en-US"/>
-        </w:rPr>
-        <w:t xml:space="preserve"> [0</w:t>
-      </w:r>
-      <w:r>
-        <w:rPr>
-          <w:rFonts w:ascii="CMMI10" w:hAnsi="CMMI10" w:cs="CMMI10"/>
-          <w:i/>
-          <w:iCs/>
-          <w:sz w:val="20"/>
-          <w:szCs w:val="20"/>
-          <w:lang w:val="en-US"/>
-        </w:rPr>
-        <w:t xml:space="preserve">; </w:t>
-      </w:r>
-      <w:r>
-        <w:rPr>
-          <w:rFonts w:ascii="CMR10" w:hAnsi="CMR10" w:cs="CMR10"/>
-          <w:i/>
-          <w:iCs/>
-          <w:sz w:val="20"/>
-          <w:szCs w:val="20"/>
-          <w:lang w:val="en-US"/>
-        </w:rPr>
-        <w:t xml:space="preserve">1] </w:t>
-      </w:r>
-      <w:r>
-        <w:rPr>
-          <w:rFonts w:ascii="CMSY10" w:hAnsi="CMSY10" w:cs="CMSY10"/>
-          <w:i/>
-          <w:iCs/>
-          <w:sz w:val="20"/>
-          <w:szCs w:val="20"/>
-          <w:lang w:val="en-US"/>
-        </w:rPr>
-        <w:t xml:space="preserve">! X </w:t>
-      </w:r>
-      <w:r>
-        <w:rPr>
-          <w:rFonts w:ascii="CMTI10" w:hAnsi="CMTI10" w:cs="CMTI10"/>
-          <w:i/>
-          <w:iCs/>
-          <w:sz w:val="20"/>
-          <w:szCs w:val="20"/>
-          <w:lang w:val="en-US"/>
-        </w:rPr>
-        <w:t>such that: (</w:t>
-      </w:r>
-      <w:proofErr w:type="spellStart"/>
-      <w:r>
-        <w:rPr>
-          <w:rFonts w:ascii="CMTI10" w:hAnsi="CMTI10" w:cs="CMTI10"/>
-          <w:i/>
-          <w:iCs/>
-          <w:sz w:val="20"/>
-          <w:szCs w:val="20"/>
-          <w:lang w:val="en-US"/>
-        </w:rPr>
-        <w:t>i</w:t>
-      </w:r>
-      <w:proofErr w:type="spellEnd"/>
-      <w:r>
-        <w:rPr>
-          <w:rFonts w:ascii="CMTI10" w:hAnsi="CMTI10" w:cs="CMTI10"/>
-          <w:i/>
-          <w:iCs/>
-          <w:sz w:val="20"/>
-          <w:szCs w:val="20"/>
-          <w:lang w:val="en-US"/>
-        </w:rPr>
-        <w:t xml:space="preserve">) </w:t>
-      </w:r>
-      <w:r>
-        <w:rPr>
-          <w:rFonts w:ascii="CMMI10" w:hAnsi="CMMI10" w:cs="CMMI10"/>
-          <w:i/>
-          <w:iCs/>
-          <w:sz w:val="20"/>
-          <w:szCs w:val="20"/>
-          <w:lang w:val="en-US"/>
-        </w:rPr>
-        <w:t xml:space="preserve">h </w:t>
-      </w:r>
-      <w:r>
-        <w:rPr>
-          <w:rFonts w:ascii="CMTI10" w:hAnsi="CMTI10" w:cs="CMTI10"/>
-          <w:i/>
-          <w:iCs/>
-          <w:sz w:val="20"/>
-          <w:szCs w:val="20"/>
-          <w:lang w:val="en-US"/>
-        </w:rPr>
-        <w:t xml:space="preserve">is continuous, (ii) </w:t>
-      </w:r>
-      <w:proofErr w:type="gramStart"/>
-      <w:r>
-        <w:rPr>
-          <w:rFonts w:ascii="CMMI10" w:hAnsi="CMMI10" w:cs="CMMI10"/>
-          <w:i/>
-          <w:iCs/>
-          <w:sz w:val="20"/>
-          <w:szCs w:val="20"/>
-          <w:lang w:val="en-US"/>
-        </w:rPr>
-        <w:t>h</w:t>
-      </w:r>
-      <w:r>
-        <w:rPr>
-          <w:rFonts w:ascii="CMR10" w:hAnsi="CMR10" w:cs="CMR10"/>
-          <w:i/>
-          <w:iCs/>
-          <w:sz w:val="20"/>
-          <w:szCs w:val="20"/>
-          <w:lang w:val="en-US"/>
-        </w:rPr>
-        <w:t>(</w:t>
-      </w:r>
-      <w:proofErr w:type="gramEnd"/>
-      <w:r>
-        <w:rPr>
-          <w:rFonts w:ascii="CMR10" w:hAnsi="CMR10" w:cs="CMR10"/>
-          <w:i/>
-          <w:iCs/>
-          <w:sz w:val="20"/>
-          <w:szCs w:val="20"/>
-          <w:lang w:val="en-US"/>
-        </w:rPr>
-        <w:t xml:space="preserve">0) = </w:t>
+        <w:t xml:space="preserve">(0) = </w:t>
       </w:r>
       <w:r>
         <w:rPr>
@@ -11041,6 +10446,7 @@
         <w:rPr>
           <w:lang w:val="en-US"/>
         </w:rPr>
+        <w:lastRenderedPageBreak/>
         <w:t>They have written software to asses if counterfactuals are connected to ground-truth data.</w:t>
       </w:r>
       <w:r>
@@ -11131,49 +10537,7 @@
         <w:rPr>
           <w:lang w:val="en-US"/>
         </w:rPr>
-        <w:t xml:space="preserve">“As shown by our experiments on real-world data, our algorithm is: </w:t>
-      </w:r>
-      <w:proofErr w:type="spellStart"/>
-      <w:r>
-        <w:rPr>
-          <w:lang w:val="en-US"/>
-        </w:rPr>
-        <w:t>i</w:t>
-      </w:r>
-      <w:proofErr w:type="spellEnd"/>
-      <w:r>
-        <w:rPr>
-          <w:lang w:val="en-US"/>
-        </w:rPr>
-        <w:t>) model-agnostic ((non-)</w:t>
-      </w:r>
-      <w:proofErr w:type="spellStart"/>
-      <w:r>
-        <w:rPr>
-          <w:lang w:val="en-US"/>
-        </w:rPr>
-        <w:t>llinear</w:t>
-      </w:r>
-      <w:proofErr w:type="spellEnd"/>
-      <w:r>
-        <w:rPr>
-          <w:lang w:val="en-US"/>
-        </w:rPr>
-        <w:t xml:space="preserve">, (non-)differentiable, (non-)convex); ii) data-type-agnostic (heterogeneous features); iii) distance-agnostic (l0; l1; </w:t>
-      </w:r>
-      <w:proofErr w:type="spellStart"/>
-      <w:r>
-        <w:rPr>
-          <w:lang w:val="en-US"/>
-        </w:rPr>
-        <w:t>linf</w:t>
-      </w:r>
-      <w:proofErr w:type="spellEnd"/>
-      <w:r>
-        <w:rPr>
-          <w:lang w:val="en-US"/>
-        </w:rPr>
-        <w:t xml:space="preserve">, and combinations thereof); iv) able to generate plausible and diverse counterfactuals for any sample (i.e., 100% coverage); and v) at provably optimal distances.” </w:t>
+        <w:t xml:space="preserve">“As shown by our experiments on real-world data, our algorithm is: i) model-agnostic ((non-)llinear, (non-)differentiable, (non-)convex); ii) data-type-agnostic (heterogeneous features); iii) distance-agnostic (l0; l1; linf, and combinations thereof); iv) able to generate plausible and diverse counterfactuals for any sample (i.e., 100% coverage); and v) at provably optimal distances.” </w:t>
       </w:r>
       <w:r>
         <w:rPr>
@@ -11223,35 +10587,7 @@
         <w:rPr>
           <w:lang w:val="en-US"/>
         </w:rPr>
-        <w:t>“it is widely agreed that a good explanation should provide answers to the following two questions [Doshi-Velez and Kim, 2017, Gunning, 2019, Wachter et al., 2017b]: (</w:t>
-      </w:r>
-      <w:proofErr w:type="spellStart"/>
-      <w:r>
-        <w:rPr>
-          <w:lang w:val="en-US"/>
-        </w:rPr>
-        <w:t>i</w:t>
-      </w:r>
-      <w:proofErr w:type="spellEnd"/>
-      <w:r>
-        <w:rPr>
-          <w:lang w:val="en-US"/>
-        </w:rPr>
-        <w:t>) “why the model outputs a certain prediction for a given individual</w:t>
-      </w:r>
-      <w:proofErr w:type="gramStart"/>
-      <w:r>
-        <w:rPr>
-          <w:lang w:val="en-US"/>
-        </w:rPr>
-        <w:t>? ”</w:t>
-      </w:r>
-      <w:proofErr w:type="gramEnd"/>
-      <w:r>
-        <w:rPr>
-          <w:lang w:val="en-US"/>
-        </w:rPr>
-        <w:t>; and, (ii) “what features describing the individual would need to change to achieve the desired output? ””</w:t>
+        <w:t>“it is widely agreed that a good explanation should provide answers to the following two questions [Doshi-Velez and Kim, 2017, Gunning, 2019, Wachter et al., 2017b]: (i) “why the model outputs a certain prediction for a given individual? ”; and, (ii) “what features describing the individual would need to change to achieve the desired output? ””</w:t>
       </w:r>
     </w:p>
     <w:p>
@@ -11472,21 +10808,7 @@
         <w:rPr>
           <w:lang w:val="en-US"/>
         </w:rPr>
-        <w:t xml:space="preserve">Validity: meaning it has the desired class (originally by </w:t>
-      </w:r>
-      <w:proofErr w:type="spellStart"/>
-      <w:r>
-        <w:rPr>
-          <w:lang w:val="en-US"/>
-        </w:rPr>
-        <w:t>wachter</w:t>
-      </w:r>
-      <w:proofErr w:type="spellEnd"/>
-      <w:r>
-        <w:rPr>
-          <w:lang w:val="en-US"/>
-        </w:rPr>
-        <w:t xml:space="preserve"> et al)</w:t>
+        <w:t>Validity: meaning it has the desired class (originally by wachter et al)</w:t>
       </w:r>
     </w:p>
     <w:p>
@@ -11625,6 +10947,7 @@
         <w:rPr>
           <w:lang w:val="en-US"/>
         </w:rPr>
+        <w:lastRenderedPageBreak/>
         <w:t>Challenges:</w:t>
       </w:r>
     </w:p>
@@ -11762,19 +11085,11 @@
           <w:lang w:val="en-US"/>
         </w:rPr>
       </w:pPr>
-      <w:proofErr w:type="spellStart"/>
-      <w:r>
-        <w:rPr>
-          <w:lang w:val="en-US"/>
-        </w:rPr>
-        <w:t>GeCo</w:t>
-      </w:r>
-      <w:proofErr w:type="spellEnd"/>
-      <w:r>
-        <w:rPr>
-          <w:lang w:val="en-US"/>
-        </w:rPr>
-        <w:t xml:space="preserve">: </w:t>
+      <w:r>
+        <w:rPr>
+          <w:lang w:val="en-US"/>
+        </w:rPr>
+        <w:t xml:space="preserve">GeCo: </w:t>
       </w:r>
       <w:r>
         <w:rPr>
@@ -11895,14 +11210,7 @@
         <w:rPr>
           <w:lang w:val="en-US"/>
         </w:rPr>
-        <w:t xml:space="preserve">few features; </w:t>
-      </w:r>
-      <w:proofErr w:type="gramStart"/>
-      <w:r>
-        <w:rPr>
-          <w:lang w:val="en-US"/>
-        </w:rPr>
-        <w:t xml:space="preserve">counterfactual </w:t>
+        <w:t xml:space="preserve">few features; counterfactual </w:t>
       </w:r>
       <w:r>
         <w:rPr>
@@ -11914,14 +11222,7 @@
         <w:rPr>
           <w:lang w:val="en-US"/>
         </w:rPr>
-        <w:t>xamples</w:t>
-      </w:r>
-      <w:proofErr w:type="gramEnd"/>
-      <w:r>
-        <w:rPr>
-          <w:lang w:val="en-US"/>
-        </w:rPr>
-        <w:t xml:space="preserve"> </w:t>
+        <w:t xml:space="preserve">xamples </w:t>
       </w:r>
       <w:r>
         <w:rPr>
@@ -12231,29 +11532,7 @@
         <w:rPr>
           <w:lang w:val="en-US"/>
         </w:rPr>
-        <w:t xml:space="preserve">The consistency of the </w:t>
-      </w:r>
-      <w:proofErr w:type="spellStart"/>
-      <w:proofErr w:type="gramStart"/>
-      <w:r>
-        <w:rPr>
-          <w:lang w:val="en-US"/>
-        </w:rPr>
-        <w:t>explanations,i.e</w:t>
-      </w:r>
-      <w:proofErr w:type="spellEnd"/>
-      <w:r>
-        <w:rPr>
-          <w:lang w:val="en-US"/>
-        </w:rPr>
-        <w:t>.</w:t>
-      </w:r>
-      <w:proofErr w:type="gramEnd"/>
-      <w:r>
-        <w:rPr>
-          <w:lang w:val="en-US"/>
-        </w:rPr>
-        <w:t xml:space="preserve">, does the classifier return the good outcome for counterfactual </w:t>
+        <w:t xml:space="preserve">The consistency of the explanations,i.e., does the classifier return the good outcome for counterfactual </w:t>
       </w:r>
       <w:r>
         <w:rPr>
@@ -12381,7 +11660,6 @@
         </w:rPr>
         <w:t xml:space="preserve"> </w:t>
       </w:r>
-      <w:proofErr w:type="gramStart"/>
       <w:r>
         <w:rPr>
           <w:rFonts w:ascii="Cambria Math" w:hAnsi="Cambria Math" w:cs="Cambria Math"/>
@@ -12395,7 +11673,6 @@
         </w:rPr>
         <w:t xml:space="preserve"> .</w:t>
       </w:r>
-      <w:proofErr w:type="gramEnd"/>
       <w:r>
         <w:rPr>
           <w:lang w:val="en-US"/>
@@ -12481,19 +11758,11 @@
           <w:lang w:val="en-US"/>
         </w:rPr>
       </w:pPr>
-      <w:proofErr w:type="gramStart"/>
-      <w:r>
-        <w:rPr>
-          <w:lang w:val="en-US"/>
-        </w:rPr>
-        <w:t>e.g.</w:t>
-      </w:r>
-      <w:proofErr w:type="gramEnd"/>
-      <w:r>
-        <w:rPr>
-          <w:lang w:val="en-US"/>
-        </w:rPr>
-        <w:t xml:space="preserve"> if </w:t>
+      <w:r>
+        <w:rPr>
+          <w:lang w:val="en-US"/>
+        </w:rPr>
+        <w:t xml:space="preserve">e.g. if </w:t>
       </w:r>
       <w:r>
         <w:rPr>
@@ -12821,23 +12090,7 @@
           <w:rFonts w:eastAsiaTheme="minorEastAsia"/>
           <w:lang w:val="en-US"/>
         </w:rPr>
-        <w:t xml:space="preserve"> probability, for a sample z from D(</w:t>
-      </w:r>
-      <w:proofErr w:type="spellStart"/>
-      <w:r>
-        <w:rPr>
-          <w:rFonts w:eastAsiaTheme="minorEastAsia"/>
-          <w:lang w:val="en-US"/>
-        </w:rPr>
-        <w:t>z|a</w:t>
-      </w:r>
-      <w:proofErr w:type="spellEnd"/>
-      <w:r>
-        <w:rPr>
-          <w:rFonts w:eastAsiaTheme="minorEastAsia"/>
-          <w:lang w:val="en-US"/>
-        </w:rPr>
-        <w:t>), for a certain prediction f(x) = f(z).</w:t>
+        <w:t xml:space="preserve"> probability, for a sample z from D(z|a), for a certain prediction f(x) = f(z).</w:t>
       </w:r>
     </w:p>
     <w:p>
@@ -12875,21 +12128,7 @@
         <w:rPr>
           <w:lang w:val="en-US"/>
         </w:rPr>
-        <w:t>D is defined by a validation dataset (training set?). By fixing A, then sampling the rest of the row, D(</w:t>
-      </w:r>
-      <w:proofErr w:type="spellStart"/>
-      <w:r>
-        <w:rPr>
-          <w:lang w:val="en-US"/>
-        </w:rPr>
-        <w:t>z|A</w:t>
-      </w:r>
-      <w:proofErr w:type="spellEnd"/>
-      <w:r>
-        <w:rPr>
-          <w:lang w:val="en-US"/>
-        </w:rPr>
-        <w:t>) is defined.</w:t>
+        <w:t>D is defined by a validation dataset (training set?). By fixing A, then sampling the rest of the row, D(z|A) is defined.</w:t>
       </w:r>
     </w:p>
     <w:p>
@@ -12921,35 +12160,7 @@
         <w:rPr>
           <w:lang w:val="en-US"/>
         </w:rPr>
-        <w:t>Short, disjoint rules are easier to interpret than hierarchies like decision lists or trees (</w:t>
-      </w:r>
-      <w:proofErr w:type="spellStart"/>
-      <w:r>
-        <w:rPr>
-          <w:lang w:val="en-US"/>
-        </w:rPr>
-        <w:t>Lakkaraju</w:t>
-      </w:r>
-      <w:proofErr w:type="spellEnd"/>
-      <w:r>
-        <w:rPr>
-          <w:lang w:val="en-US"/>
-        </w:rPr>
-        <w:t xml:space="preserve">, Bach, and </w:t>
-      </w:r>
-      <w:proofErr w:type="spellStart"/>
-      <w:r>
-        <w:rPr>
-          <w:lang w:val="en-US"/>
-        </w:rPr>
-        <w:t>Leskovec</w:t>
-      </w:r>
-      <w:proofErr w:type="spellEnd"/>
-      <w:r>
-        <w:rPr>
-          <w:lang w:val="en-US"/>
-        </w:rPr>
-        <w:t xml:space="preserve"> 2016)</w:t>
+        <w:t>Short, disjoint rules are easier to interpret than hierarchies like decision lists or trees (Lakkaraju, Bach, and Leskovec 2016)</w:t>
       </w:r>
       <w:r>
         <w:rPr>
@@ -12986,21 +12197,7 @@
         <w:rPr>
           <w:lang w:val="en-US"/>
         </w:rPr>
-        <w:t xml:space="preserve">an anchor A is a set of feature predicates on x that achieves </w:t>
-      </w:r>
-      <w:proofErr w:type="spellStart"/>
-      <w:r>
-        <w:rPr>
-          <w:lang w:val="en-US"/>
-        </w:rPr>
-        <w:t>prec</w:t>
-      </w:r>
-      <w:proofErr w:type="spellEnd"/>
-      <w:r>
-        <w:rPr>
-          <w:lang w:val="en-US"/>
-        </w:rPr>
-        <w:t xml:space="preserve">(A) ≥ </w:t>
+        <w:t xml:space="preserve">an anchor A is a set of feature predicates on x that achieves prec(A) ≥ </w:t>
       </w:r>
       <w:r>
         <w:t>τ</w:t>
@@ -13185,23 +12382,8 @@
         <w:rPr>
           <w:lang w:val="en-US"/>
         </w:rPr>
-        <w:t>P(</w:t>
-      </w:r>
-      <w:proofErr w:type="spellStart"/>
-      <w:r>
-        <w:rPr>
-          <w:lang w:val="en-US"/>
-        </w:rPr>
-        <w:t>prec</w:t>
-      </w:r>
-      <w:proofErr w:type="spellEnd"/>
-      <w:r>
-        <w:rPr>
-          <w:lang w:val="en-US"/>
-        </w:rPr>
-        <w:t xml:space="preserve">(A) ≥ </w:t>
-      </w:r>
-      <w:proofErr w:type="gramStart"/>
+        <w:t xml:space="preserve">P(prec(A) ≥ </w:t>
+      </w:r>
       <w:r>
         <w:t>τ</w:t>
       </w:r>
@@ -13209,14 +12391,7 @@
         <w:rPr>
           <w:lang w:val="en-US"/>
         </w:rPr>
-        <w:t xml:space="preserve"> )</w:t>
-      </w:r>
-      <w:proofErr w:type="gramEnd"/>
-      <w:r>
-        <w:rPr>
-          <w:lang w:val="en-US"/>
-        </w:rPr>
-        <w:t xml:space="preserve"> ≥ 1 </w:t>
+        <w:t xml:space="preserve"> ) ≥ 1 </w:t>
       </w:r>
       <w:r>
         <w:rPr>
@@ -13252,7 +12427,6 @@
         </w:rPr>
         <w:t>If multiple anchors meet this criterion, those that describe the behavior of a larger part of the input space are preferred, i.e. ones with the largest coverage</w:t>
       </w:r>
-      <w:proofErr w:type="gramStart"/>
       <w:r>
         <w:rPr>
           <w:lang w:val="en-US"/>
@@ -13263,42 +12437,7 @@
         <w:rPr>
           <w:lang w:val="en-US"/>
         </w:rPr>
-        <w:t>.</w:t>
-      </w:r>
-      <w:proofErr w:type="gramEnd"/>
-      <w:r>
-        <w:rPr>
-          <w:lang w:val="en-US"/>
-        </w:rPr>
-        <w:t xml:space="preserve"> Formally, we define the coverage of an anchor as the probability that it applies to samples from D, </w:t>
-      </w:r>
-      <w:proofErr w:type="gramStart"/>
-      <w:r>
-        <w:rPr>
-          <w:lang w:val="en-US"/>
-        </w:rPr>
-        <w:t>i.e.</w:t>
-      </w:r>
-      <w:proofErr w:type="gramEnd"/>
-      <w:r>
-        <w:rPr>
-          <w:lang w:val="en-US"/>
-        </w:rPr>
-        <w:t xml:space="preserve"> </w:t>
-      </w:r>
-      <w:proofErr w:type="spellStart"/>
-      <w:r>
-        <w:rPr>
-          <w:lang w:val="en-US"/>
-        </w:rPr>
-        <w:t>cov</w:t>
-      </w:r>
-      <w:proofErr w:type="spellEnd"/>
-      <w:r>
-        <w:rPr>
-          <w:lang w:val="en-US"/>
-        </w:rPr>
-        <w:t>(A) = ED(z) [A(z)].</w:t>
+        <w:t>. Formally, we define the coverage of an anchor as the probability that it applies to samples from D, i.e. cov(A) = ED(z) [A(z)].</w:t>
       </w:r>
       <w:r>
         <w:rPr>
@@ -13317,37 +12456,8 @@
         <w:rPr>
           <w:lang w:val="en-US"/>
         </w:rPr>
-        <w:t xml:space="preserve">We thus define this search for an anchor as the following combinatorial optimization problem: max A </w:t>
-      </w:r>
-      <w:proofErr w:type="spellStart"/>
-      <w:r>
-        <w:rPr>
-          <w:lang w:val="en-US"/>
-        </w:rPr>
-        <w:t>s.t.</w:t>
-      </w:r>
-      <w:proofErr w:type="spellEnd"/>
-      <w:r>
-        <w:rPr>
-          <w:lang w:val="en-US"/>
-        </w:rPr>
-        <w:t xml:space="preserve"> P (</w:t>
-      </w:r>
-      <w:proofErr w:type="spellStart"/>
-      <w:r>
-        <w:rPr>
-          <w:lang w:val="en-US"/>
-        </w:rPr>
-        <w:t>prec</w:t>
-      </w:r>
-      <w:proofErr w:type="spellEnd"/>
-      <w:r>
-        <w:rPr>
-          <w:lang w:val="en-US"/>
-        </w:rPr>
-        <w:t>(A)≥</w:t>
-      </w:r>
-      <w:proofErr w:type="gramStart"/>
+        <w:t>We thus define this search for an anchor as the following combinatorial optimization problem: max A s.t. P (prec(A)≥</w:t>
+      </w:r>
       <w:r>
         <w:t>τ</w:t>
       </w:r>
@@ -13355,14 +12465,7 @@
         <w:rPr>
           <w:lang w:val="en-US"/>
         </w:rPr>
-        <w:t>)≥</w:t>
-      </w:r>
-      <w:proofErr w:type="gramEnd"/>
-      <w:r>
-        <w:rPr>
-          <w:lang w:val="en-US"/>
-        </w:rPr>
-        <w:t>1−</w:t>
+        <w:t>)≥1−</w:t>
       </w:r>
       <w:r>
         <w:t>δ</w:t>
@@ -13371,21 +12474,7 @@
         <w:rPr>
           <w:lang w:val="en-US"/>
         </w:rPr>
-        <w:t xml:space="preserve"> </w:t>
-      </w:r>
-      <w:proofErr w:type="spellStart"/>
-      <w:r>
-        <w:rPr>
-          <w:lang w:val="en-US"/>
-        </w:rPr>
-        <w:t>cov</w:t>
-      </w:r>
-      <w:proofErr w:type="spellEnd"/>
-      <w:r>
-        <w:rPr>
-          <w:lang w:val="en-US"/>
-        </w:rPr>
-        <w:t>(A).</w:t>
+        <w:t xml:space="preserve"> cov(A).</w:t>
       </w:r>
     </w:p>
     <w:p>
@@ -14056,25 +13145,16 @@
       </w:r>
       <w:r>
         <w:tab/>
-        <w:t xml:space="preserve">Wachter, S., B. Mittelstadt, and C. Russell, </w:t>
+        <w:t xml:space="preserve">Russell, C. </w:t>
       </w:r>
       <w:r>
         <w:rPr>
           <w:i/>
         </w:rPr>
-        <w:t>Counterfactual Explanations Without Opening the Black Box: Automated Decisions and the GDPR.</w:t>
-      </w:r>
-      <w:r>
-        <w:t xml:space="preserve"> Harvard journal of law &amp; technology, 2018. </w:t>
-      </w:r>
-      <w:r>
-        <w:rPr>
-          <w:b/>
-        </w:rPr>
-        <w:t>31</w:t>
-      </w:r>
-      <w:r>
-        <w:t>: p. 841-887.</w:t>
+        <w:t>Efficient search for diverse coherent explanations</w:t>
+      </w:r>
+      <w:r>
+        <w:t>. 2019.</w:t>
       </w:r>
     </w:p>
     <w:p>
@@ -14088,16 +13168,25 @@
       </w:r>
       <w:r>
         <w:tab/>
-        <w:t xml:space="preserve">Russell, C. </w:t>
+        <w:t xml:space="preserve">Guidotti, R., et al., </w:t>
       </w:r>
       <w:r>
         <w:rPr>
           <w:i/>
         </w:rPr>
-        <w:t>Efficient search for diverse coherent explanations</w:t>
-      </w:r>
-      <w:r>
-        <w:t>. 2019.</w:t>
+        <w:t>Factual and Counterfactual Explanations for Black Box Decision Making.</w:t>
+      </w:r>
+      <w:r>
+        <w:t xml:space="preserve"> IEEE Intelligent Systems, 2019. </w:t>
+      </w:r>
+      <w:r>
+        <w:rPr>
+          <w:b/>
+        </w:rPr>
+        <w:t>34</w:t>
+      </w:r>
+      <w:r>
+        <w:t>(6): p. 14-23.</w:t>
       </w:r>
     </w:p>
     <w:p>
@@ -14111,25 +13200,16 @@
       </w:r>
       <w:r>
         <w:tab/>
-        <w:t xml:space="preserve">Grath, R.M., et al., </w:t>
+        <w:t xml:space="preserve">Moore, J., N. Hammerla, and C. Watkins, </w:t>
       </w:r>
       <w:r>
         <w:rPr>
           <w:i/>
         </w:rPr>
-        <w:t>Interpretable Credit Application Predictions With Counterfactual Explanations.</w:t>
-      </w:r>
-      <w:r>
-        <w:t xml:space="preserve"> ArXiv, 2018. </w:t>
-      </w:r>
-      <w:r>
-        <w:rPr>
-          <w:b/>
-        </w:rPr>
-        <w:t>abs/1811.05245</w:t>
-      </w:r>
-      <w:r>
-        <w:t>.</w:t>
+        <w:t>Explaining deep learning models with constrained adversarial examples</w:t>
+      </w:r>
+      <w:r>
+        <w:t>. 2019. p. 43-56.</w:t>
       </w:r>
     </w:p>
     <w:p>
@@ -14143,16 +13223,25 @@
       </w:r>
       <w:r>
         <w:tab/>
-        <w:t xml:space="preserve">Sokol, K. and P. Flach. </w:t>
+        <w:t xml:space="preserve">Ramon, Y., et al., </w:t>
       </w:r>
       <w:r>
         <w:rPr>
           <w:i/>
         </w:rPr>
-        <w:t>Conversational Explanations of Machine Learning Predictions Through Class-contrastive Counterfactual Statements</w:t>
-      </w:r>
-      <w:r>
-        <w:t>. 2018.</w:t>
+        <w:t>A comparison of instance-level counterfactual explanation algorithms for behavioral and textual data: SEDC, LIME-C and SHAP-C.</w:t>
+      </w:r>
+      <w:r>
+        <w:t xml:space="preserve"> Advances in Data Analysis and Classification, 2020. </w:t>
+      </w:r>
+      <w:r>
+        <w:rPr>
+          <w:b/>
+        </w:rPr>
+        <w:t>14</w:t>
+      </w:r>
+      <w:r>
+        <w:t>(4): p. 801-819.</w:t>
       </w:r>
     </w:p>
     <w:p>
@@ -14166,25 +13255,25 @@
       </w:r>
       <w:r>
         <w:tab/>
-        <w:t xml:space="preserve">Guidotti, R., et al., </w:t>
+        <w:t xml:space="preserve">Wachter, S., B. Mittelstadt, and C. Russell, </w:t>
       </w:r>
       <w:r>
         <w:rPr>
           <w:i/>
         </w:rPr>
-        <w:t>Factual and Counterfactual Explanations for Black Box Decision Making.</w:t>
-      </w:r>
-      <w:r>
-        <w:t xml:space="preserve"> IEEE Intelligent Systems, 2019. </w:t>
+        <w:t>Counterfactual Explanations Without Opening the Black Box: Automated Decisions and the GDPR.</w:t>
+      </w:r>
+      <w:r>
+        <w:t xml:space="preserve"> Harvard journal of law &amp; technology, 2018. </w:t>
       </w:r>
       <w:r>
         <w:rPr>
           <w:b/>
         </w:rPr>
-        <w:t>34</w:t>
-      </w:r>
-      <w:r>
-        <w:t>(6): p. 14-23.</w:t>
+        <w:t>31</w:t>
+      </w:r>
+      <w:r>
+        <w:t>: p. 841-887.</w:t>
       </w:r>
     </w:p>
     <w:p>
@@ -14194,20 +13283,30 @@
         <w:ind w:left="720" w:hanging="720"/>
       </w:pPr>
       <w:r>
+        <w:lastRenderedPageBreak/>
         <w:t>22.</w:t>
       </w:r>
       <w:r>
         <w:tab/>
-        <w:t xml:space="preserve">Moore, J., N. Hammerla, and C. Watkins, </w:t>
+        <w:t xml:space="preserve">Grath, R.M., et al., </w:t>
       </w:r>
       <w:r>
         <w:rPr>
           <w:i/>
         </w:rPr>
-        <w:t>Explaining deep learning models with constrained adversarial examples</w:t>
-      </w:r>
-      <w:r>
-        <w:t>. 2019. p. 43-56.</w:t>
+        <w:t>Interpretable Credit Application Predictions With Counterfactual Explanations.</w:t>
+      </w:r>
+      <w:r>
+        <w:t xml:space="preserve"> ArXiv, 2018. </w:t>
+      </w:r>
+      <w:r>
+        <w:rPr>
+          <w:b/>
+        </w:rPr>
+        <w:t>abs/1811.05245</w:t>
+      </w:r>
+      <w:r>
+        <w:t>.</w:t>
       </w:r>
     </w:p>
     <w:p>
@@ -14217,21 +13316,20 @@
         <w:ind w:left="720" w:hanging="720"/>
       </w:pPr>
       <w:r>
-        <w:lastRenderedPageBreak/>
         <w:t>23.</w:t>
       </w:r>
       <w:r>
         <w:tab/>
-        <w:t xml:space="preserve">Rathi, S., </w:t>
+        <w:t xml:space="preserve">Sokol, K. and P. Flach. </w:t>
       </w:r>
       <w:r>
         <w:rPr>
           <w:i/>
         </w:rPr>
-        <w:t>Generating Counterfactual and Contrastive Explanations using SHAP</w:t>
-      </w:r>
-      <w:r>
-        <w:t>. 2019.</w:t>
+        <w:t>Conversational Explanations of Machine Learning Predictions Through Class-contrastive Counterfactual Statements</w:t>
+      </w:r>
+      <w:r>
+        <w:t>. 2018.</w:t>
       </w:r>
     </w:p>
     <w:p>
@@ -14245,13 +13343,13 @@
       </w:r>
       <w:r>
         <w:tab/>
-        <w:t xml:space="preserve">Sokol, K. and P. Flach. </w:t>
+        <w:t xml:space="preserve">Rathi, S., </w:t>
       </w:r>
       <w:r>
         <w:rPr>
           <w:i/>
         </w:rPr>
-        <w:t>Desiderata for interpretability: Explaining decision tree predictions with counterfactuals</w:t>
+        <w:t>Generating Counterfactual and Contrastive Explanations using SHAP</w:t>
       </w:r>
       <w:r>
         <w:t>. 2019.</w:t>
@@ -14274,7 +13372,7 @@
         <w:rPr>
           <w:i/>
         </w:rPr>
-        <w:t>Counterfactual explanations of machine learning predictions: Opportunities and challenges for AI safety</w:t>
+        <w:t>Desiderata for interpretability: Explaining decision tree predictions with counterfactuals</w:t>
       </w:r>
       <w:r>
         <w:t>. 2019.</w:t>
@@ -14291,16 +13389,16 @@
       </w:r>
       <w:r>
         <w:tab/>
-        <w:t xml:space="preserve">Barocas, S., A.D. Selbst, and M. Raghavan. </w:t>
+        <w:t xml:space="preserve">Sokol, K. and P. Flach. </w:t>
       </w:r>
       <w:r>
         <w:rPr>
           <w:i/>
         </w:rPr>
-        <w:t>The hidden assumptions behind counterfactual explanations and principal reasons</w:t>
-      </w:r>
-      <w:r>
-        <w:t>. 2020.</w:t>
+        <w:t>Counterfactual explanations of machine learning predictions: Opportunities and challenges for AI safety</w:t>
+      </w:r>
+      <w:r>
+        <w:t>. 2019.</w:t>
       </w:r>
     </w:p>
     <w:p>
@@ -14314,25 +13412,16 @@
       </w:r>
       <w:r>
         <w:tab/>
-        <w:t xml:space="preserve">Dandl, S., et al. </w:t>
+        <w:t xml:space="preserve">Barocas, S., A.D. Selbst, and M. Raghavan. </w:t>
       </w:r>
       <w:r>
         <w:rPr>
           <w:i/>
         </w:rPr>
-        <w:t>Multi-Objective Counterfactual Explanations</w:t>
-      </w:r>
-      <w:r>
-        <w:t xml:space="preserve">. in </w:t>
-      </w:r>
-      <w:r>
-        <w:rPr>
-          <w:i/>
-        </w:rPr>
-        <w:t>Parallel Problem Solving from Nature – PPSN XVI</w:t>
-      </w:r>
-      <w:r>
-        <w:t>. 2020. Cham: Springer International Publishing.</w:t>
+        <w:t>The hidden assumptions behind counterfactual explanations and principal reasons</w:t>
+      </w:r>
+      <w:r>
+        <w:t>. 2020.</w:t>
       </w:r>
     </w:p>
     <w:p>
@@ -14346,13 +13435,13 @@
       </w:r>
       <w:r>
         <w:tab/>
-        <w:t xml:space="preserve">White, A. and A. Garcez. </w:t>
+        <w:t xml:space="preserve">Dandl, S., et al. </w:t>
       </w:r>
       <w:r>
         <w:rPr>
           <w:i/>
         </w:rPr>
-        <w:t>Measurable Counterfactual Local Explanations for Any Classifier</w:t>
+        <w:t>Multi-Objective Counterfactual Explanations</w:t>
       </w:r>
       <w:r>
         <w:t xml:space="preserve">. in </w:t>
@@ -14361,10 +13450,10 @@
         <w:rPr>
           <w:i/>
         </w:rPr>
-        <w:t>ECAI</w:t>
-      </w:r>
-      <w:r>
-        <w:t>. 2020.</w:t>
+        <w:t>Parallel Problem Solving from Nature – PPSN XVI</w:t>
+      </w:r>
+      <w:r>
+        <w:t>. 2020. Cham: Springer International Publishing.</w:t>
       </w:r>
     </w:p>
     <w:p>
@@ -14378,25 +13467,25 @@
       </w:r>
       <w:r>
         <w:tab/>
-        <w:t xml:space="preserve">Ramon, Y., et al., </w:t>
+        <w:t xml:space="preserve">White, A. and A. Garcez. </w:t>
       </w:r>
       <w:r>
         <w:rPr>
           <w:i/>
         </w:rPr>
-        <w:t>A comparison of instance-level counterfactual explanation algorithms for behavioral and textual data: SEDC, LIME-C and SHAP-C.</w:t>
-      </w:r>
-      <w:r>
-        <w:t xml:space="preserve"> Advances in Data Analysis and Classification, 2020. </w:t>
-      </w:r>
-      <w:r>
-        <w:rPr>
-          <w:b/>
-        </w:rPr>
-        <w:t>14</w:t>
-      </w:r>
-      <w:r>
-        <w:t>(4): p. 801-819.</w:t>
+        <w:t>Measurable Counterfactual Local Explanations for Any Classifier</w:t>
+      </w:r>
+      <w:r>
+        <w:t xml:space="preserve">. in </w:t>
+      </w:r>
+      <w:r>
+        <w:rPr>
+          <w:i/>
+        </w:rPr>
+        <w:t>ECAI</w:t>
+      </w:r>
+      <w:r>
+        <w:t>. 2020.</w:t>
       </w:r>
     </w:p>
     <w:p>
@@ -14404,9 +13493,6 @@
         <w:pStyle w:val="EndNoteBibliography"/>
         <w:spacing w:after="0"/>
         <w:ind w:left="720" w:hanging="720"/>
-        <w:rPr>
-          <w:lang w:val="nl-NL"/>
-        </w:rPr>
       </w:pPr>
       <w:r>
         <w:t>30.</w:t>
@@ -14422,25 +13508,15 @@
         <w:t>One Explanation Does Not Fit All: The Promise of Interactive Explanations for Machine Learning Transparency.</w:t>
       </w:r>
       <w:r>
-        <w:t xml:space="preserve"> </w:t>
-      </w:r>
-      <w:r>
-        <w:rPr>
-          <w:lang w:val="nl-NL"/>
-        </w:rPr>
-        <w:t xml:space="preserve">KI - Kunstliche Intelligenz, 2020. </w:t>
+        <w:t xml:space="preserve"> KI - Kunstliche Intelligenz, 2020. </w:t>
       </w:r>
       <w:r>
         <w:rPr>
           <w:b/>
-          <w:lang w:val="nl-NL"/>
         </w:rPr>
         <w:t>34</w:t>
       </w:r>
       <w:r>
-        <w:rPr>
-          <w:lang w:val="nl-NL"/>
-        </w:rPr>
         <w:t>(2): p. 235-250.</w:t>
       </w:r>
     </w:p>
@@ -14451,15 +13527,9 @@
         <w:ind w:left="720" w:hanging="720"/>
       </w:pPr>
       <w:r>
-        <w:rPr>
-          <w:lang w:val="nl-NL"/>
-        </w:rPr>
         <w:t>31.</w:t>
       </w:r>
       <w:r>
-        <w:rPr>
-          <w:lang w:val="nl-NL"/>
-        </w:rPr>
         <w:tab/>
         <w:t xml:space="preserve">Sharma, S., J. Henderson, and J. Ghosh. </w:t>
       </w:r>
@@ -16720,10 +15790,31 @@
       <w:szCs w:val="26"/>
     </w:rPr>
   </w:style>
+  <w:style w:type="paragraph" w:styleId="Kop3">
+    <w:name w:val="heading 3"/>
+    <w:basedOn w:val="Standaard"/>
+    <w:next w:val="Standaard"/>
+    <w:link w:val="Kop3Char"/>
+    <w:uiPriority w:val="9"/>
+    <w:unhideWhenUsed/>
+    <w:qFormat/>
+    <w:rsid w:val="00EE1F6B"/>
+    <w:pPr>
+      <w:keepNext/>
+      <w:keepLines/>
+      <w:spacing w:before="40" w:after="0"/>
+      <w:outlineLvl w:val="2"/>
+    </w:pPr>
+    <w:rPr>
+      <w:rFonts w:asciiTheme="majorHAnsi" w:eastAsiaTheme="majorEastAsia" w:hAnsiTheme="majorHAnsi" w:cstheme="majorBidi"/>
+      <w:color w:val="1F3763" w:themeColor="accent1" w:themeShade="7F"/>
+      <w:sz w:val="24"/>
+      <w:szCs w:val="24"/>
+    </w:rPr>
+  </w:style>
   <w:style w:type="character" w:default="1" w:styleId="Standaardalinea-lettertype">
     <w:name w:val="Default Paragraph Font"/>
     <w:uiPriority w:val="1"/>
-    <w:semiHidden/>
     <w:unhideWhenUsed/>
   </w:style>
   <w:style w:type="table" w:default="1" w:styleId="Standaardtabel">
@@ -16903,6 +15994,44 @@
     <w:rPr>
       <w:color w:val="954F72" w:themeColor="followedHyperlink"/>
       <w:u w:val="single"/>
+    </w:rPr>
+  </w:style>
+  <w:style w:type="paragraph" w:styleId="Geenafstand">
+    <w:name w:val="No Spacing"/>
+    <w:link w:val="GeenafstandChar"/>
+    <w:uiPriority w:val="1"/>
+    <w:qFormat/>
+    <w:rsid w:val="00FA45B6"/>
+    <w:pPr>
+      <w:spacing w:after="0" w:line="240" w:lineRule="auto"/>
+      <w:ind w:firstLine="357"/>
+      <w:jc w:val="both"/>
+    </w:pPr>
+    <w:rPr>
+      <w:lang w:val="en-GB"/>
+    </w:rPr>
+  </w:style>
+  <w:style w:type="character" w:customStyle="1" w:styleId="GeenafstandChar">
+    <w:name w:val="Geen afstand Char"/>
+    <w:basedOn w:val="Standaardalinea-lettertype"/>
+    <w:link w:val="Geenafstand"/>
+    <w:uiPriority w:val="1"/>
+    <w:rsid w:val="00FA45B6"/>
+    <w:rPr>
+      <w:lang w:val="en-GB"/>
+    </w:rPr>
+  </w:style>
+  <w:style w:type="character" w:customStyle="1" w:styleId="Kop3Char">
+    <w:name w:val="Kop 3 Char"/>
+    <w:basedOn w:val="Standaardalinea-lettertype"/>
+    <w:link w:val="Kop3"/>
+    <w:uiPriority w:val="9"/>
+    <w:rsid w:val="00EE1F6B"/>
+    <w:rPr>
+      <w:rFonts w:asciiTheme="majorHAnsi" w:eastAsiaTheme="majorEastAsia" w:hAnsiTheme="majorHAnsi" w:cstheme="majorBidi"/>
+      <w:color w:val="1F3763" w:themeColor="accent1" w:themeShade="7F"/>
+      <w:sz w:val="24"/>
+      <w:szCs w:val="24"/>
     </w:rPr>
   </w:style>
 </w:styles>

</xml_diff>